<commit_message>
CodeXL 2.1 Release Notes
</commit_message>
<xml_diff>
--- a/CodeXL/Setup/CodeXL_Release_Notes.docx
+++ b/CodeXL/Setup/CodeXL_Release_Notes.docx
@@ -142,7 +142,7 @@
           <w:color w:val="4F6228" w:themeColor="accent3" w:themeShade="80"/>
         </w:rPr>
       </w:pPr>
-      <w:bookmarkStart w:id="0" w:name="_Toc448661408"/>
+      <w:bookmarkStart w:id="0" w:name="_Toc451878649"/>
       <w:r>
         <w:rPr>
           <w:color w:val="4F6228" w:themeColor="accent3" w:themeShade="80"/>
@@ -153,7 +153,7 @@
         <w:rPr>
           <w:color w:val="4F6228" w:themeColor="accent3" w:themeShade="80"/>
         </w:rPr>
-        <w:t>2.0</w:t>
+        <w:t>2.1</w:t>
       </w:r>
       <w:r>
         <w:rPr>
@@ -240,13 +240,13 @@
           <w:r>
             <w:fldChar w:fldCharType="separate"/>
           </w:r>
-          <w:hyperlink w:anchor="_Toc448661408" w:history="1">
+          <w:hyperlink w:anchor="_Toc451878649" w:history="1">
             <w:r>
               <w:rPr>
                 <w:rStyle w:val="Hyperlink"/>
                 <w:noProof/>
               </w:rPr>
-              <w:t>CodeXL 2.0 GA Release Notes</w:t>
+              <w:t>CodeXL 2.1 GA Release Notes</w:t>
             </w:r>
             <w:r>
               <w:rPr>
@@ -267,7 +267,7 @@
                 <w:noProof/>
                 <w:webHidden/>
               </w:rPr>
-              <w:instrText xml:space="preserve"> PAGEREF _Toc448661408 \h </w:instrText>
+              <w:instrText xml:space="preserve"> PAGEREF _Toc451878649 \h </w:instrText>
             </w:r>
             <w:r>
               <w:rPr>
@@ -309,7 +309,7 @@
               <w:noProof/>
             </w:rPr>
           </w:pPr>
-          <w:hyperlink w:anchor="_Toc448661409" w:history="1">
+          <w:hyperlink w:anchor="_Toc451878650" w:history="1">
             <w:r>
               <w:rPr>
                 <w:rStyle w:val="Hyperlink"/>
@@ -336,7 +336,7 @@
                 <w:noProof/>
                 <w:webHidden/>
               </w:rPr>
-              <w:instrText xml:space="preserve"> PAGEREF _Toc448661409 \h </w:instrText>
+              <w:instrText xml:space="preserve"> PAGEREF _Toc451878650 \h </w:instrText>
             </w:r>
             <w:r>
               <w:rPr>
@@ -378,7 +378,7 @@
               <w:noProof/>
             </w:rPr>
           </w:pPr>
-          <w:hyperlink w:anchor="_Toc448661410" w:history="1">
+          <w:hyperlink w:anchor="_Toc451878651" w:history="1">
             <w:r>
               <w:rPr>
                 <w:rStyle w:val="Hyperlink"/>
@@ -405,7 +405,7 @@
                 <w:noProof/>
                 <w:webHidden/>
               </w:rPr>
-              <w:instrText xml:space="preserve"> PAGEREF _Toc448661410 \h </w:instrText>
+              <w:instrText xml:space="preserve"> PAGEREF _Toc451878651 \h </w:instrText>
             </w:r>
             <w:r>
               <w:rPr>
@@ -425,7 +425,7 @@
                 <w:noProof/>
                 <w:webHidden/>
               </w:rPr>
-              <w:t>3</w:t>
+              <w:t>2</w:t>
             </w:r>
             <w:r>
               <w:rPr>
@@ -447,7 +447,7 @@
               <w:noProof/>
             </w:rPr>
           </w:pPr>
-          <w:hyperlink w:anchor="_Toc448661411" w:history="1">
+          <w:hyperlink w:anchor="_Toc451878652" w:history="1">
             <w:r>
               <w:rPr>
                 <w:rStyle w:val="Hyperlink"/>
@@ -474,7 +474,7 @@
                 <w:noProof/>
                 <w:webHidden/>
               </w:rPr>
-              <w:instrText xml:space="preserve"> PAGEREF _Toc448661411 \h </w:instrText>
+              <w:instrText xml:space="preserve"> PAGEREF _Toc451878652 \h </w:instrText>
             </w:r>
             <w:r>
               <w:rPr>
@@ -516,7 +516,7 @@
               <w:noProof/>
             </w:rPr>
           </w:pPr>
-          <w:hyperlink w:anchor="_Toc448661412" w:history="1">
+          <w:hyperlink w:anchor="_Toc451878653" w:history="1">
             <w:r>
               <w:rPr>
                 <w:rStyle w:val="Hyperlink"/>
@@ -543,7 +543,7 @@
                 <w:noProof/>
                 <w:webHidden/>
               </w:rPr>
-              <w:instrText xml:space="preserve"> PAGEREF _Toc448661412 \h </w:instrText>
+              <w:instrText xml:space="preserve"> PAGEREF _Toc451878653 \h </w:instrText>
             </w:r>
             <w:r>
               <w:rPr>
@@ -585,7 +585,7 @@
               <w:noProof/>
             </w:rPr>
           </w:pPr>
-          <w:hyperlink w:anchor="_Toc448661413" w:history="1">
+          <w:hyperlink w:anchor="_Toc451878654" w:history="1">
             <w:r>
               <w:rPr>
                 <w:rStyle w:val="Hyperlink"/>
@@ -612,7 +612,7 @@
                 <w:noProof/>
                 <w:webHidden/>
               </w:rPr>
-              <w:instrText xml:space="preserve"> PAGEREF _Toc448661413 \h </w:instrText>
+              <w:instrText xml:space="preserve"> PAGEREF _Toc451878654 \h </w:instrText>
             </w:r>
             <w:r>
               <w:rPr>
@@ -654,7 +654,7 @@
               <w:noProof/>
             </w:rPr>
           </w:pPr>
-          <w:hyperlink w:anchor="_Toc448661414" w:history="1">
+          <w:hyperlink w:anchor="_Toc451878655" w:history="1">
             <w:r>
               <w:rPr>
                 <w:rStyle w:val="Hyperlink"/>
@@ -681,7 +681,7 @@
                 <w:noProof/>
                 <w:webHidden/>
               </w:rPr>
-              <w:instrText xml:space="preserve"> PAGEREF _Toc448661414 \h </w:instrText>
+              <w:instrText xml:space="preserve"> PAGEREF _Toc451878655 \h </w:instrText>
             </w:r>
             <w:r>
               <w:rPr>
@@ -701,7 +701,7 @@
                 <w:noProof/>
                 <w:webHidden/>
               </w:rPr>
-              <w:t>7</w:t>
+              <w:t>5</w:t>
             </w:r>
             <w:r>
               <w:rPr>
@@ -723,7 +723,7 @@
               <w:noProof/>
             </w:rPr>
           </w:pPr>
-          <w:hyperlink w:anchor="_Toc448661415" w:history="1">
+          <w:hyperlink w:anchor="_Toc451878656" w:history="1">
             <w:r>
               <w:rPr>
                 <w:rStyle w:val="Hyperlink"/>
@@ -750,7 +750,7 @@
                 <w:noProof/>
                 <w:webHidden/>
               </w:rPr>
-              <w:instrText xml:space="preserve"> PAGEREF _Toc448661415 \h </w:instrText>
+              <w:instrText xml:space="preserve"> PAGEREF _Toc451878656 \h </w:instrText>
             </w:r>
             <w:r>
               <w:rPr>
@@ -770,7 +770,7 @@
                 <w:noProof/>
                 <w:webHidden/>
               </w:rPr>
-              <w:t>9</w:t>
+              <w:t>8</w:t>
             </w:r>
             <w:r>
               <w:rPr>
@@ -814,12 +814,7 @@
         <w:t xml:space="preserve"> </w:t>
       </w:r>
       <w:r>
-        <w:t>Ple</w:t>
-      </w:r>
-      <w:bookmarkStart w:id="1" w:name="_GoBack"/>
-      <w:bookmarkEnd w:id="1"/>
-      <w:r>
-        <w:t xml:space="preserve">ase use </w:t>
+        <w:t xml:space="preserve">Please use </w:t>
       </w:r>
       <w:r>
         <w:t>the</w:t>
@@ -886,15 +881,15 @@
           <w:numId w:val="6"/>
         </w:numPr>
       </w:pPr>
-      <w:bookmarkStart w:id="2" w:name="OLE_LINK65"/>
+      <w:bookmarkStart w:id="1" w:name="OLE_LINK65"/>
       <w:r>
         <w:t xml:space="preserve">CodeXL </w:t>
       </w:r>
-      <w:bookmarkStart w:id="3" w:name="OLE_LINK67"/>
+      <w:bookmarkStart w:id="2" w:name="OLE_LINK67"/>
       <w:r>
         <w:t>Standalone application</w:t>
       </w:r>
-      <w:bookmarkEnd w:id="3"/>
+      <w:bookmarkEnd w:id="2"/>
     </w:p>
     <w:p>
       <w:pPr>
@@ -907,7 +902,7 @@
       <w:r>
         <w:t xml:space="preserve">CodeXL </w:t>
       </w:r>
-      <w:bookmarkStart w:id="4" w:name="OLE_LINK60"/>
+      <w:bookmarkStart w:id="3" w:name="OLE_LINK60"/>
       <w:r>
         <w:t xml:space="preserve">Microsoft® </w:t>
       </w:r>
@@ -920,7 +915,7 @@
       <w:r>
         <w:t xml:space="preserve"> </w:t>
       </w:r>
-      <w:bookmarkEnd w:id="4"/>
+      <w:bookmarkEnd w:id="3"/>
       <w:r>
         <w:t>201</w:t>
       </w:r>
@@ -933,7 +928,7 @@
       <w:r>
         <w:t>extension</w:t>
       </w:r>
-      <w:bookmarkEnd w:id="2"/>
+      <w:bookmarkEnd w:id="1"/>
     </w:p>
     <w:p>
       <w:pPr>
@@ -943,7 +938,7 @@
           <w:numId w:val="6"/>
         </w:numPr>
       </w:pPr>
-      <w:bookmarkStart w:id="5" w:name="OLE_LINK74"/>
+      <w:bookmarkStart w:id="4" w:name="OLE_LINK74"/>
       <w:r>
         <w:t xml:space="preserve">CodeXL </w:t>
       </w:r>
@@ -978,7 +973,7 @@
         <w:t>CodeXL Microsoft® Visual Studio® 2015 extension</w:t>
       </w:r>
     </w:p>
-    <w:bookmarkEnd w:id="5"/>
+    <w:bookmarkEnd w:id="4"/>
     <w:p>
       <w:pPr>
         <w:pStyle w:val="ListParagraph"/>
@@ -1041,7 +1036,7 @@
           <w:szCs w:val="26"/>
         </w:rPr>
       </w:pPr>
-      <w:bookmarkStart w:id="6" w:name="OLE_LINK41"/>
+      <w:bookmarkStart w:id="5" w:name="OLE_LINK41"/>
     </w:p>
     <w:p>
       <w:pPr>
@@ -1068,7 +1063,7 @@
           <w:color w:val="4F6228" w:themeColor="accent3" w:themeShade="80"/>
         </w:rPr>
       </w:pPr>
-      <w:bookmarkStart w:id="7" w:name="_Toc448661409"/>
+      <w:bookmarkStart w:id="6" w:name="_Toc451878650"/>
       <w:r>
         <w:rPr>
           <w:color w:val="4F6228" w:themeColor="accent3" w:themeShade="80"/>
@@ -1076,21 +1071,21 @@
         <w:lastRenderedPageBreak/>
         <w:t>New in this version</w:t>
       </w:r>
-      <w:bookmarkEnd w:id="7"/>
-    </w:p>
-    <w:p>
-      <w:bookmarkStart w:id="8" w:name="OLE_LINK4"/>
-      <w:bookmarkStart w:id="9" w:name="OLE_LINK31"/>
-      <w:bookmarkStart w:id="10" w:name="OLE_LINK33"/>
-      <w:bookmarkStart w:id="11" w:name="OLE_LINK34"/>
+      <w:bookmarkEnd w:id="6"/>
+    </w:p>
+    <w:p>
+      <w:bookmarkStart w:id="7" w:name="OLE_LINK4"/>
+      <w:bookmarkStart w:id="8" w:name="OLE_LINK31"/>
+      <w:bookmarkStart w:id="9" w:name="OLE_LINK33"/>
+      <w:bookmarkStart w:id="10" w:name="OLE_LINK34"/>
       <w:r>
         <w:t>The following items are new in this version:</w:t>
       </w:r>
     </w:p>
+    <w:bookmarkEnd w:id="7"/>
     <w:bookmarkEnd w:id="8"/>
     <w:bookmarkEnd w:id="9"/>
     <w:bookmarkEnd w:id="10"/>
-    <w:bookmarkEnd w:id="11"/>
     <w:p>
       <w:pPr>
         <w:pStyle w:val="ListParagraph"/>
@@ -1100,7 +1095,7 @@
         </w:numPr>
       </w:pPr>
       <w:r>
-        <w:t>Open Source</w:t>
+        <w:t>Frame Analysis</w:t>
       </w:r>
     </w:p>
     <w:p>
@@ -1112,711 +1107,547 @@
         </w:numPr>
       </w:pPr>
       <w:r>
-        <w:t xml:space="preserve">CodeXL is now part of the exciting GPUOpen initiative – the CodeXL source code is now published on GitHub and accessible via </w:t>
+        <w:t>S</w:t>
+      </w:r>
+      <w:r>
+        <w:t>upport for timeline trace of Vulkan</w:t>
+      </w:r>
+      <w:r>
+        <w:t>®</w:t>
+      </w:r>
+      <w:r>
+        <w:t xml:space="preserve"> frames on Microsoft Windows</w:t>
+      </w:r>
+      <w:r>
+        <w:t>®</w:t>
+      </w:r>
+      <w:r>
+        <w:t>.</w:t>
+      </w:r>
+    </w:p>
+    <w:p>
+      <w:pPr>
+        <w:pStyle w:val="ListParagraph"/>
+        <w:numPr>
+          <w:ilvl w:val="1"/>
+          <w:numId w:val="6"/>
+        </w:numPr>
+      </w:pPr>
+      <w:r>
+        <w:t>A</w:t>
+      </w:r>
+      <w:r>
+        <w:t xml:space="preserve">dditions to the frame timeline display detail the </w:t>
+      </w:r>
+      <w:r>
+        <w:t>Microsoft DirectX</w:t>
+      </w:r>
+      <w:r>
+        <w:t>®</w:t>
+      </w:r>
+      <w:r>
+        <w:t xml:space="preserve"> 12</w:t>
+      </w:r>
+      <w:r>
+        <w:t xml:space="preserve"> command l</w:t>
+      </w:r>
+      <w:r>
+        <w:t>ists and Vulkan command buffers:</w:t>
+      </w:r>
+    </w:p>
+    <w:p>
+      <w:pPr>
+        <w:pStyle w:val="ListParagraph"/>
+        <w:numPr>
+          <w:ilvl w:val="2"/>
+          <w:numId w:val="6"/>
+        </w:numPr>
+      </w:pPr>
+      <w:r>
+        <w:t>The command lists/buffers are displayed in the timeline chart, separated per queue and immediately next to the individual commands they consist of.</w:t>
+      </w:r>
+    </w:p>
+    <w:p>
+      <w:pPr>
+        <w:pStyle w:val="ListParagraph"/>
+        <w:numPr>
+          <w:ilvl w:val="2"/>
+          <w:numId w:val="6"/>
+        </w:numPr>
+      </w:pPr>
+      <w:r>
+        <w:t>The Summary pane contains a table of command lists/buffers, complete with the execution time of each command list/buffer and other details.</w:t>
+      </w:r>
+    </w:p>
+    <w:p>
+      <w:pPr>
+        <w:pStyle w:val="ListParagraph"/>
+        <w:numPr>
+          <w:ilvl w:val="1"/>
+          <w:numId w:val="6"/>
+        </w:numPr>
+      </w:pPr>
+      <w:r>
+        <w:t>Capturing the trace of multiple frames in a single capture operation</w:t>
+      </w:r>
+      <w:r>
+        <w:t>, controlled by the project settings.</w:t>
+      </w:r>
+    </w:p>
+    <w:p>
+      <w:pPr>
+        <w:pStyle w:val="ListParagraph"/>
+        <w:numPr>
+          <w:ilvl w:val="1"/>
+          <w:numId w:val="6"/>
+        </w:numPr>
+      </w:pPr>
+      <w:bookmarkStart w:id="11" w:name="_GoBack"/>
+      <w:bookmarkEnd w:id="11"/>
+      <w:r>
+        <w:t xml:space="preserve">Moving </w:t>
+      </w:r>
+      <w:r>
+        <w:t xml:space="preserve">the mouse over </w:t>
+      </w:r>
+      <w:r>
+        <w:t>the timeline chart</w:t>
+      </w:r>
+      <w:r>
+        <w:t xml:space="preserve"> is reflected in a corresponding indication </w:t>
+      </w:r>
+      <w:r>
+        <w:t>on</w:t>
+      </w:r>
+      <w:r>
+        <w:t xml:space="preserve"> t</w:t>
+      </w:r>
+      <w:r>
+        <w:t>he navigation ribbon</w:t>
+      </w:r>
+      <w:r>
+        <w:t>.</w:t>
+      </w:r>
+    </w:p>
+    <w:p>
+      <w:pPr>
+        <w:pStyle w:val="ListParagraph"/>
+        <w:numPr>
+          <w:ilvl w:val="0"/>
+          <w:numId w:val="6"/>
+        </w:numPr>
+      </w:pPr>
+      <w:bookmarkStart w:id="12" w:name="OLE_LINK16"/>
+      <w:r>
+        <w:t>Static Analysis</w:t>
+      </w:r>
+    </w:p>
+    <w:p>
+      <w:pPr>
+        <w:pStyle w:val="ListParagraph"/>
+        <w:numPr>
+          <w:ilvl w:val="1"/>
+          <w:numId w:val="6"/>
+        </w:numPr>
+      </w:pPr>
+      <w:r>
+        <w:t xml:space="preserve">We improved the UI by removing the Source Files sub-tree from the CodeXL explorer. </w:t>
+      </w:r>
+      <w:proofErr w:type="spellStart"/>
+      <w:r>
+        <w:t>Shader</w:t>
+      </w:r>
+      <w:proofErr w:type="spellEnd"/>
+      <w:r>
+        <w:t xml:space="preserve"> files are now located in the program or folder which provides the context in which they will be built.</w:t>
+      </w:r>
+    </w:p>
+    <w:p>
+      <w:pPr>
+        <w:pStyle w:val="ListParagraph"/>
+        <w:numPr>
+          <w:ilvl w:val="1"/>
+          <w:numId w:val="6"/>
+        </w:numPr>
+      </w:pPr>
+      <w:r>
+        <w:t xml:space="preserve">The Register Liveness report can now be generated from </w:t>
+      </w:r>
+      <w:r>
+        <w:t>ISA disassembly that was produced from HSAIL compilation path</w:t>
+      </w:r>
+      <w:r>
+        <w:t>.</w:t>
+      </w:r>
+    </w:p>
+    <w:bookmarkEnd w:id="12"/>
+    <w:p>
+      <w:pPr>
+        <w:pStyle w:val="ListParagraph"/>
+        <w:numPr>
+          <w:ilvl w:val="0"/>
+          <w:numId w:val="6"/>
+        </w:numPr>
+      </w:pPr>
+      <w:r>
+        <w:t>Installer</w:t>
+      </w:r>
+    </w:p>
+    <w:p>
+      <w:pPr>
+        <w:pStyle w:val="ListParagraph"/>
+        <w:numPr>
+          <w:ilvl w:val="1"/>
+          <w:numId w:val="6"/>
+        </w:numPr>
+      </w:pPr>
+      <w:r>
+        <w:t xml:space="preserve">The installer now supports </w:t>
+      </w:r>
+      <w:r>
+        <w:t xml:space="preserve">non-English </w:t>
+      </w:r>
+      <w:r>
+        <w:t xml:space="preserve">Windows </w:t>
+      </w:r>
+      <w:r>
+        <w:t>versions</w:t>
+      </w:r>
+      <w:r>
+        <w:t xml:space="preserve"> (e.g. German, French, etc</w:t>
+      </w:r>
+      <w:r>
+        <w:t>.</w:t>
+      </w:r>
+      <w:r>
+        <w:t>)</w:t>
+      </w:r>
+    </w:p>
+    <w:p>
+      <w:pPr>
+        <w:pStyle w:val="ListParagraph"/>
+        <w:numPr>
+          <w:ilvl w:val="0"/>
+          <w:numId w:val="6"/>
+        </w:numPr>
+      </w:pPr>
+      <w:r>
+        <w:t>General</w:t>
+      </w:r>
+    </w:p>
+    <w:p>
+      <w:pPr>
+        <w:pStyle w:val="ListParagraph"/>
+        <w:numPr>
+          <w:ilvl w:val="1"/>
+          <w:numId w:val="6"/>
+        </w:numPr>
+      </w:pPr>
+      <w:r>
+        <w:t xml:space="preserve">New </w:t>
+      </w:r>
+      <w:r>
+        <w:t>Go</w:t>
+      </w:r>
+      <w:r>
+        <w:t>-</w:t>
+      </w:r>
+      <w:r>
+        <w:t xml:space="preserve">to Line Number </w:t>
+      </w:r>
+      <w:r>
+        <w:t xml:space="preserve">(CTRL+G) feature in </w:t>
+      </w:r>
+      <w:r>
+        <w:t xml:space="preserve">the source code viewer/editor </w:t>
+      </w:r>
+      <w:r>
+        <w:t>of</w:t>
+      </w:r>
+      <w:r>
+        <w:t xml:space="preserve"> all CodeXL modes</w:t>
+      </w:r>
+      <w:r>
+        <w:t>.</w:t>
+      </w:r>
+    </w:p>
+    <w:p>
+      <w:pPr>
+        <w:pStyle w:val="Heading2"/>
+        <w:rPr>
+          <w:color w:val="4F6228" w:themeColor="accent3" w:themeShade="80"/>
+        </w:rPr>
+      </w:pPr>
+      <w:bookmarkStart w:id="13" w:name="_Toc451878651"/>
+      <w:r>
+        <w:rPr>
+          <w:color w:val="4F6228" w:themeColor="accent3" w:themeShade="80"/>
+        </w:rPr>
+        <w:t>System Requirements</w:t>
+      </w:r>
+      <w:bookmarkEnd w:id="13"/>
+    </w:p>
+    <w:p>
+      <w:bookmarkStart w:id="14" w:name="OLE_LINK52"/>
+      <w:bookmarkStart w:id="15" w:name="OLE_LINK53"/>
+      <w:r>
+        <w:t>CodeXL contains a host of development features with varying system requirements:</w:t>
+      </w:r>
+    </w:p>
+    <w:bookmarkEnd w:id="5"/>
+    <w:p>
+      <w:pPr>
+        <w:pStyle w:val="ListParagraph"/>
+        <w:numPr>
+          <w:ilvl w:val="0"/>
+          <w:numId w:val="8"/>
+        </w:numPr>
+        <w:rPr>
+          <w:b/>
+          <w:bCs/>
+        </w:rPr>
+      </w:pPr>
+      <w:r>
+        <w:rPr>
+          <w:b/>
+          <w:bCs/>
+        </w:rPr>
+        <w:t>Frame Analysis</w:t>
+      </w:r>
+    </w:p>
+    <w:p>
+      <w:pPr>
+        <w:pStyle w:val="ListParagraph"/>
+        <w:numPr>
+          <w:ilvl w:val="1"/>
+          <w:numId w:val="8"/>
+        </w:numPr>
+      </w:pPr>
+      <w:r>
+        <w:t>Radeon Software Crimson Edition 16.5.3 (driver 16.20) is the recommended driver. See "</w:t>
+      </w:r>
+      <w:r>
+        <w:fldChar w:fldCharType="begin"/>
+      </w:r>
+      <w:r>
+        <w:instrText xml:space="preserve"> REF _Ref360655992 \h </w:instrText>
+      </w:r>
+      <w:r>
+        <w:fldChar w:fldCharType="separate"/>
+      </w:r>
+      <w:r>
+        <w:rPr>
+          <w:color w:val="4F6228" w:themeColor="accent3" w:themeShade="80"/>
+        </w:rPr>
+        <w:t xml:space="preserve">Getting the latest </w:t>
+      </w:r>
+      <w:r>
+        <w:rPr>
+          <w:color w:val="4F6228" w:themeColor="accent3" w:themeShade="80"/>
+        </w:rPr>
+        <w:t xml:space="preserve">Radeon software </w:t>
+      </w:r>
+      <w:r>
+        <w:rPr>
+          <w:color w:val="4F6228" w:themeColor="accent3" w:themeShade="80"/>
+        </w:rPr>
+        <w:t>release</w:t>
+      </w:r>
+      <w:r>
+        <w:fldChar w:fldCharType="end"/>
+      </w:r>
+      <w:r>
+        <w:t>" section below.</w:t>
+      </w:r>
+    </w:p>
+    <w:p>
+      <w:pPr>
+        <w:pStyle w:val="ListParagraph"/>
+        <w:numPr>
+          <w:ilvl w:val="0"/>
+          <w:numId w:val="8"/>
+        </w:numPr>
+        <w:rPr>
+          <w:b/>
+          <w:bCs/>
+        </w:rPr>
+      </w:pPr>
+      <w:r>
+        <w:rPr>
+          <w:b/>
+          <w:bCs/>
+        </w:rPr>
+        <w:t xml:space="preserve">GPU Profiling and </w:t>
+      </w:r>
+      <w:r>
+        <w:rPr>
+          <w:b/>
+          <w:bCs/>
+        </w:rPr>
+        <w:t>OpenCL</w:t>
+      </w:r>
+      <w:r>
+        <w:t>™</w:t>
+      </w:r>
+      <w:r>
+        <w:rPr>
+          <w:b/>
+          <w:bCs/>
+        </w:rPr>
+        <w:t xml:space="preserve"> Kernel </w:t>
+      </w:r>
+      <w:r>
+        <w:rPr>
+          <w:b/>
+          <w:bCs/>
+        </w:rPr>
+        <w:t>Debugging</w:t>
+      </w:r>
+    </w:p>
+    <w:p>
+      <w:pPr>
+        <w:pStyle w:val="ListParagraph"/>
+        <w:numPr>
+          <w:ilvl w:val="1"/>
+          <w:numId w:val="8"/>
+        </w:numPr>
+      </w:pPr>
+      <w:r>
+        <w:t>An AMD GPU (Radeon HD 7700 series or newer, desktop or mobile version) or APU is required.</w:t>
+      </w:r>
+    </w:p>
+    <w:p>
+      <w:pPr>
+        <w:pStyle w:val="ListParagraph"/>
+        <w:numPr>
+          <w:ilvl w:val="1"/>
+          <w:numId w:val="8"/>
+        </w:numPr>
+      </w:pPr>
+      <w:r>
+        <w:t xml:space="preserve">Radeon Software Crimson Edition </w:t>
+      </w:r>
+      <w:r>
+        <w:t xml:space="preserve">16.3.2 </w:t>
+      </w:r>
+      <w:r>
+        <w:t>(driver 1</w:t>
+      </w:r>
+      <w:r>
+        <w:t>6</w:t>
+      </w:r>
+      <w:r>
+        <w:t>.</w:t>
+      </w:r>
+      <w:r>
+        <w:t>15</w:t>
+      </w:r>
+      <w:r>
+        <w:t>) is the recommended driver.</w:t>
+      </w:r>
+      <w:r>
+        <w:t xml:space="preserve"> </w:t>
+      </w:r>
+      <w:r>
+        <w:t xml:space="preserve">For Vulkan support on Windows a later driver is required. </w:t>
+      </w:r>
+      <w:r>
+        <w:t>See "</w:t>
+      </w:r>
+      <w:r>
+        <w:fldChar w:fldCharType="begin"/>
+      </w:r>
+      <w:r>
+        <w:instrText xml:space="preserve"> REF _Ref360655992 \h </w:instrText>
+      </w:r>
+      <w:r>
+        <w:fldChar w:fldCharType="separate"/>
+      </w:r>
+      <w:r>
+        <w:rPr>
+          <w:color w:val="4F6228" w:themeColor="accent3" w:themeShade="80"/>
+        </w:rPr>
+        <w:t xml:space="preserve">Getting the latest </w:t>
+      </w:r>
+      <w:r>
+        <w:rPr>
+          <w:color w:val="4F6228" w:themeColor="accent3" w:themeShade="80"/>
+        </w:rPr>
+        <w:t xml:space="preserve">Radeon software </w:t>
+      </w:r>
+      <w:r>
+        <w:rPr>
+          <w:color w:val="4F6228" w:themeColor="accent3" w:themeShade="80"/>
+        </w:rPr>
+        <w:t>release</w:t>
+      </w:r>
+      <w:r>
+        <w:fldChar w:fldCharType="end"/>
+      </w:r>
+      <w:r>
+        <w:t>" section below.</w:t>
+      </w:r>
+    </w:p>
+    <w:p>
+      <w:pPr>
+        <w:pStyle w:val="ListParagraph"/>
+        <w:numPr>
+          <w:ilvl w:val="1"/>
+          <w:numId w:val="8"/>
+        </w:numPr>
+      </w:pPr>
+      <w:bookmarkStart w:id="16" w:name="OLE_LINK10"/>
+      <w:r>
+        <w:t>E</w:t>
+      </w:r>
+      <w:r>
+        <w:t xml:space="preserve">arlier HW configurations </w:t>
+      </w:r>
+      <w:r>
+        <w:t>(Radeon HD 5</w:t>
+      </w:r>
+      <w:r>
+        <w:t>000</w:t>
+      </w:r>
+      <w:r>
+        <w:t>/6000</w:t>
+      </w:r>
+      <w:r>
+        <w:t xml:space="preserve"> series</w:t>
+      </w:r>
+      <w:r>
+        <w:t xml:space="preserve">) </w:t>
+      </w:r>
+      <w:bookmarkEnd w:id="16"/>
+      <w:r>
+        <w:t xml:space="preserve">are no longer supported by </w:t>
+      </w:r>
+      <w:r>
+        <w:t>Radeon Software Crimson Edition</w:t>
+      </w:r>
+      <w:r>
+        <w:t xml:space="preserve"> and CodeXL 2.0. For these configurations please </w:t>
+      </w:r>
+      <w:r>
+        <w:lastRenderedPageBreak/>
+        <w:t xml:space="preserve">install CodeXL 1.9 </w:t>
+      </w:r>
+      <w:r>
+        <w:t xml:space="preserve">(available </w:t>
       </w:r>
       <w:hyperlink r:id="rId12" w:history="1">
         <w:r>
           <w:rPr>
             <w:rStyle w:val="Hyperlink"/>
           </w:rPr>
-          <w:t>GPUOpen.com</w:t>
+          <w:t>here</w:t>
         </w:r>
       </w:hyperlink>
       <w:r>
-        <w:t>.</w:t>
-      </w:r>
-      <w:r>
-        <w:br/>
-        <w:t xml:space="preserve">We believe that by adopting the open-source model </w:t>
-      </w:r>
-      <w:r>
-        <w:t>and sharing the CodeXL source base with the world we can help developers make better use of CodeXL and make CodeXL a better tool.</w:t>
-      </w:r>
-    </w:p>
-    <w:p>
-      <w:pPr>
-        <w:pStyle w:val="ListParagraph"/>
-        <w:numPr>
-          <w:ilvl w:val="1"/>
-          <w:numId w:val="6"/>
-        </w:numPr>
-      </w:pPr>
-      <w:r>
-        <w:t xml:space="preserve">Note: A few </w:t>
-      </w:r>
-      <w:r>
-        <w:t xml:space="preserve">CodeXL </w:t>
-      </w:r>
-      <w:r>
-        <w:t>components are released as binaries due to legal or IP confidentiality reasons.</w:t>
-      </w:r>
-    </w:p>
-    <w:p>
-      <w:pPr>
-        <w:pStyle w:val="ListParagraph"/>
-        <w:numPr>
-          <w:ilvl w:val="1"/>
-          <w:numId w:val="6"/>
-        </w:numPr>
-      </w:pPr>
-      <w:r>
-        <w:t>To encourage 3</w:t>
-      </w:r>
-      <w:r>
-        <w:rPr>
-          <w:vertAlign w:val="superscript"/>
-        </w:rPr>
-        <w:t>rd</w:t>
-      </w:r>
-      <w:r>
-        <w:t xml:space="preserve"> party contributions and adopting of CodeXL, the AMD brand is removed from CodeXL product name and graphic assets.</w:t>
-      </w:r>
-    </w:p>
-    <w:p>
-      <w:pPr>
-        <w:pStyle w:val="ListParagraph"/>
-        <w:numPr>
-          <w:ilvl w:val="0"/>
-          <w:numId w:val="6"/>
-        </w:numPr>
-      </w:pPr>
-      <w:r>
-        <w:t>Frame Analysis</w:t>
-      </w:r>
-    </w:p>
-    <w:p>
-      <w:pPr>
-        <w:pStyle w:val="ListParagraph"/>
-        <w:numPr>
-          <w:ilvl w:val="1"/>
-          <w:numId w:val="6"/>
-        </w:numPr>
-      </w:pPr>
-      <w:r>
-        <w:t xml:space="preserve">In this release we introduce Frame Analysis - </w:t>
-      </w:r>
-      <w:r>
-        <w:t xml:space="preserve">a new </w:t>
-      </w:r>
-      <w:r>
-        <w:t xml:space="preserve">CodeXL component </w:t>
-      </w:r>
-      <w:r>
-        <w:t>focused on game development.</w:t>
-      </w:r>
-      <w:r>
-        <w:t xml:space="preserve"> CodeXL 2.0 is the first release to include game development features. This is a first step as we will add many more capabilities in the releases ahead.</w:t>
-      </w:r>
-    </w:p>
-    <w:p>
-      <w:pPr>
-        <w:pStyle w:val="ListParagraph"/>
-        <w:numPr>
-          <w:ilvl w:val="1"/>
-          <w:numId w:val="6"/>
-        </w:numPr>
-      </w:pPr>
-      <w:r>
-        <w:t>Collect and display a frame timeline for applications</w:t>
-      </w:r>
-      <w:r>
-        <w:t xml:space="preserve"> that use Microsoft DirectX</w:t>
-      </w:r>
-      <w:r>
-        <w:t>®</w:t>
-      </w:r>
-      <w:r>
-        <w:t xml:space="preserve"> 12</w:t>
-      </w:r>
-      <w:r>
-        <w:br/>
-      </w:r>
-      <w:proofErr w:type="gramStart"/>
-      <w:r>
-        <w:t>This</w:t>
-      </w:r>
-      <w:proofErr w:type="gramEnd"/>
-      <w:r>
-        <w:t xml:space="preserve"> feature is in Beta stage.</w:t>
-      </w:r>
-    </w:p>
-    <w:p>
-      <w:pPr>
-        <w:pStyle w:val="ListParagraph"/>
-        <w:numPr>
-          <w:ilvl w:val="0"/>
-          <w:numId w:val="6"/>
-        </w:numPr>
-      </w:pPr>
-      <w:r>
-        <w:t>CodeXL Visual Studio</w:t>
-      </w:r>
-      <w:r>
-        <w:t>®</w:t>
-      </w:r>
-      <w:r>
-        <w:t xml:space="preserve"> 2015 Extension </w:t>
-      </w:r>
-    </w:p>
-    <w:p>
-      <w:pPr>
-        <w:pStyle w:val="ListParagraph"/>
-        <w:numPr>
-          <w:ilvl w:val="0"/>
-          <w:numId w:val="6"/>
-        </w:numPr>
-      </w:pPr>
-      <w:r>
-        <w:t>GPU Debugging</w:t>
-      </w:r>
-    </w:p>
-    <w:p>
-      <w:pPr>
-        <w:pStyle w:val="ListParagraph"/>
-        <w:numPr>
-          <w:ilvl w:val="1"/>
-          <w:numId w:val="6"/>
-        </w:numPr>
-      </w:pPr>
-      <w:r>
-        <w:t xml:space="preserve">Combined </w:t>
-      </w:r>
-      <w:r>
-        <w:t>Host and GPU Debugging on Linux for C/C++ apps</w:t>
-      </w:r>
-    </w:p>
-    <w:p>
-      <w:pPr>
-        <w:pStyle w:val="ListParagraph"/>
-        <w:numPr>
-          <w:ilvl w:val="1"/>
-          <w:numId w:val="6"/>
-        </w:numPr>
-      </w:pPr>
-      <w:r>
-        <w:t xml:space="preserve">The CodeXL Visual Studio Extension provides </w:t>
-      </w:r>
-      <w:r>
-        <w:t xml:space="preserve">combined </w:t>
-      </w:r>
-      <w:r>
-        <w:t>Host and GPU Debugging on Windows for 32-bit C/C++ apps</w:t>
-      </w:r>
-    </w:p>
-    <w:p>
-      <w:pPr>
-        <w:pStyle w:val="ListParagraph"/>
-        <w:numPr>
-          <w:ilvl w:val="0"/>
-          <w:numId w:val="6"/>
-        </w:numPr>
-      </w:pPr>
-      <w:bookmarkStart w:id="12" w:name="OLE_LINK16"/>
-      <w:r>
-        <w:t>Static Analysis</w:t>
-      </w:r>
-    </w:p>
-    <w:p>
-      <w:pPr>
-        <w:pStyle w:val="ListParagraph"/>
-        <w:numPr>
-          <w:ilvl w:val="1"/>
-          <w:numId w:val="6"/>
-        </w:numPr>
-      </w:pPr>
-      <w:r>
-        <w:t xml:space="preserve">Introducing ‘Programs’ support in the static analyzer – </w:t>
-      </w:r>
-      <w:proofErr w:type="spellStart"/>
-      <w:r>
-        <w:t>Vulkan</w:t>
-      </w:r>
-      <w:proofErr w:type="spellEnd"/>
-      <w:r>
-        <w:t xml:space="preserve">® and OpenGL® shaders </w:t>
-      </w:r>
-      <w:r>
-        <w:t xml:space="preserve">are now compiled and linked together </w:t>
-      </w:r>
-      <w:r>
-        <w:t xml:space="preserve">in programs </w:t>
-      </w:r>
-      <w:r>
-        <w:t>to produce more accurate ISA and performance statistics</w:t>
-      </w:r>
-    </w:p>
-    <w:p>
-      <w:pPr>
-        <w:pStyle w:val="ListParagraph"/>
-        <w:numPr>
-          <w:ilvl w:val="1"/>
-          <w:numId w:val="6"/>
-        </w:numPr>
-      </w:pPr>
-      <w:r>
-        <w:t xml:space="preserve">Added support for </w:t>
-      </w:r>
-      <w:proofErr w:type="spellStart"/>
-      <w:r>
-        <w:t>Vulkan</w:t>
-      </w:r>
-      <w:proofErr w:type="spellEnd"/>
-      <w:r>
-        <w:t xml:space="preserve">: generate ISA and performance statistics for </w:t>
-      </w:r>
-      <w:proofErr w:type="spellStart"/>
-      <w:r>
-        <w:t>Vulkan</w:t>
-      </w:r>
-      <w:proofErr w:type="spellEnd"/>
-      <w:r>
-        <w:t xml:space="preserve"> GLSL shaders</w:t>
-      </w:r>
-    </w:p>
-    <w:p>
-      <w:pPr>
-        <w:pStyle w:val="ListParagraph"/>
-        <w:numPr>
-          <w:ilvl w:val="1"/>
-          <w:numId w:val="6"/>
-        </w:numPr>
-      </w:pPr>
-      <w:r>
-        <w:t xml:space="preserve">Export OpenGL and DirectX </w:t>
-      </w:r>
-      <w:proofErr w:type="spellStart"/>
-      <w:r>
-        <w:t>shader</w:t>
-      </w:r>
-      <w:proofErr w:type="spellEnd"/>
-      <w:r>
-        <w:t xml:space="preserve"> binaries</w:t>
-      </w:r>
-    </w:p>
-    <w:p>
-      <w:pPr>
-        <w:pStyle w:val="ListParagraph"/>
-        <w:numPr>
-          <w:ilvl w:val="1"/>
-          <w:numId w:val="6"/>
-        </w:numPr>
-      </w:pPr>
-      <w:r>
-        <w:t>Register liveness report added to the analyzer command line tool. This feature is in Beta stage.</w:t>
-      </w:r>
-    </w:p>
-    <w:bookmarkEnd w:id="12"/>
-    <w:p>
-      <w:pPr>
-        <w:pStyle w:val="ListParagraph"/>
-        <w:numPr>
-          <w:ilvl w:val="0"/>
-          <w:numId w:val="6"/>
-        </w:numPr>
-      </w:pPr>
-      <w:r>
-        <w:t>GPU Profiling</w:t>
-      </w:r>
-    </w:p>
-    <w:p>
-      <w:pPr>
-        <w:pStyle w:val="ListParagraph"/>
-        <w:numPr>
-          <w:ilvl w:val="1"/>
-          <w:numId w:val="6"/>
-        </w:numPr>
-      </w:pPr>
-      <w:r>
-        <w:t>HSA profiler support for Boltzman</w:t>
-      </w:r>
-      <w:r>
-        <w:t>n</w:t>
-      </w:r>
-      <w:r>
-        <w:t xml:space="preserve"> (Fiji </w:t>
-      </w:r>
-      <w:proofErr w:type="spellStart"/>
-      <w:r>
-        <w:t>dGPU</w:t>
-      </w:r>
-      <w:proofErr w:type="spellEnd"/>
-      <w:r>
-        <w:t>)</w:t>
-      </w:r>
-    </w:p>
-    <w:p>
-      <w:pPr>
-        <w:pStyle w:val="ListParagraph"/>
-        <w:numPr>
-          <w:ilvl w:val="1"/>
-          <w:numId w:val="6"/>
-        </w:numPr>
-      </w:pPr>
-      <w:r>
-        <w:t xml:space="preserve">Remote </w:t>
-      </w:r>
-      <w:r>
-        <w:t xml:space="preserve">GPU </w:t>
-      </w:r>
-      <w:r>
-        <w:t>profiling from Linux to Windows and from Windows to Linux</w:t>
-      </w:r>
-    </w:p>
-    <w:p>
-      <w:pPr>
-        <w:pStyle w:val="ListParagraph"/>
-        <w:numPr>
-          <w:ilvl w:val="0"/>
-          <w:numId w:val="6"/>
-        </w:numPr>
-      </w:pPr>
-      <w:r>
-        <w:t xml:space="preserve">Initial </w:t>
-      </w:r>
-      <w:r>
-        <w:t>HSA Debugg</w:t>
-      </w:r>
-      <w:r>
-        <w:t>ing</w:t>
-      </w:r>
-      <w:r>
-        <w:t xml:space="preserve"> </w:t>
-      </w:r>
-      <w:r>
-        <w:t>support for Boltzman</w:t>
-      </w:r>
-      <w:r>
-        <w:t>n</w:t>
-      </w:r>
-      <w:r>
-        <w:t xml:space="preserve"> (Fiji </w:t>
-      </w:r>
-      <w:proofErr w:type="spellStart"/>
-      <w:r>
-        <w:t>dGPU</w:t>
-      </w:r>
-      <w:proofErr w:type="spellEnd"/>
-      <w:r>
-        <w:t>)</w:t>
-      </w:r>
-    </w:p>
-    <w:p>
-      <w:pPr>
-        <w:pStyle w:val="ListParagraph"/>
-        <w:numPr>
-          <w:ilvl w:val="0"/>
-          <w:numId w:val="6"/>
-        </w:numPr>
-      </w:pPr>
-      <w:r>
-        <w:t>Power Profiling</w:t>
-      </w:r>
-    </w:p>
-    <w:p>
-      <w:pPr>
-        <w:pStyle w:val="ListParagraph"/>
-        <w:numPr>
-          <w:ilvl w:val="1"/>
-          <w:numId w:val="6"/>
-        </w:numPr>
-      </w:pPr>
-      <w:r>
-        <w:t>Attributing power samples to specific processes</w:t>
-      </w:r>
-    </w:p>
-    <w:p>
-      <w:pPr>
-        <w:pStyle w:val="ListParagraph"/>
-        <w:numPr>
-          <w:ilvl w:val="0"/>
-          <w:numId w:val="6"/>
-        </w:numPr>
-      </w:pPr>
-      <w:r>
-        <w:t>Installer</w:t>
-      </w:r>
-    </w:p>
-    <w:p>
-      <w:pPr>
-        <w:pStyle w:val="ListParagraph"/>
-        <w:numPr>
-          <w:ilvl w:val="1"/>
-          <w:numId w:val="6"/>
-        </w:numPr>
-      </w:pPr>
-      <w:bookmarkStart w:id="13" w:name="OLE_LINK24"/>
-      <w:r>
-        <w:lastRenderedPageBreak/>
-        <w:t>Move all CodeXL binaries to a common location on the hard-disk</w:t>
-      </w:r>
-      <w:bookmarkEnd w:id="13"/>
-      <w:r>
-        <w:t xml:space="preserve"> regardless of how many CodeXL Visual Studio extensions are installed.</w:t>
-      </w:r>
-    </w:p>
-    <w:p>
-      <w:pPr>
-        <w:pStyle w:val="ListParagraph"/>
-        <w:numPr>
-          <w:ilvl w:val="1"/>
-          <w:numId w:val="6"/>
-        </w:numPr>
-      </w:pPr>
-      <w:bookmarkStart w:id="14" w:name="OLE_LINK23"/>
-      <w:r>
-        <w:t xml:space="preserve">Move CodeXL samples to a path under the user home directory </w:t>
-      </w:r>
-      <w:bookmarkEnd w:id="14"/>
-      <w:r>
-        <w:t>to allow write permission for non-admin users</w:t>
-      </w:r>
-    </w:p>
-    <w:p>
-      <w:pPr>
-        <w:pStyle w:val="ListParagraph"/>
-        <w:numPr>
-          <w:ilvl w:val="0"/>
-          <w:numId w:val="6"/>
-        </w:numPr>
-      </w:pPr>
-      <w:r>
-        <w:t>General</w:t>
-      </w:r>
-    </w:p>
-    <w:p>
-      <w:pPr>
-        <w:pStyle w:val="ListParagraph"/>
-        <w:numPr>
-          <w:ilvl w:val="1"/>
-          <w:numId w:val="6"/>
-        </w:numPr>
-      </w:pPr>
-      <w:r>
-        <w:t>We modified CodeXL file names to adhere to a uniform naming pattern.</w:t>
-      </w:r>
-    </w:p>
-    <w:p>
-      <w:pPr>
-        <w:pStyle w:val="ListParagraph"/>
-        <w:numPr>
-          <w:ilvl w:val="1"/>
-          <w:numId w:val="6"/>
-        </w:numPr>
-      </w:pPr>
-      <w:r>
-        <w:t>The following executable file names changed:</w:t>
-      </w:r>
-    </w:p>
-    <w:p>
-      <w:pPr>
-        <w:pStyle w:val="ListParagraph"/>
-        <w:numPr>
-          <w:ilvl w:val="2"/>
-          <w:numId w:val="6"/>
-        </w:numPr>
-      </w:pPr>
-      <w:proofErr w:type="spellStart"/>
-      <w:r>
-        <w:t>s</w:t>
-      </w:r>
-      <w:r>
-        <w:t>profile</w:t>
-      </w:r>
-      <w:proofErr w:type="spellEnd"/>
-      <w:r>
-        <w:t xml:space="preserve"> -&gt; </w:t>
-      </w:r>
-      <w:proofErr w:type="spellStart"/>
-      <w:r>
-        <w:t>CodeXLGpuProfiler</w:t>
-      </w:r>
-      <w:proofErr w:type="spellEnd"/>
-    </w:p>
-    <w:p>
-      <w:pPr>
-        <w:pStyle w:val="Heading2"/>
-        <w:rPr>
-          <w:color w:val="4F6228" w:themeColor="accent3" w:themeShade="80"/>
-        </w:rPr>
-      </w:pPr>
-      <w:bookmarkStart w:id="15" w:name="_Toc448661410"/>
-      <w:r>
-        <w:rPr>
-          <w:color w:val="4F6228" w:themeColor="accent3" w:themeShade="80"/>
-        </w:rPr>
-        <w:t>System Requirements</w:t>
-      </w:r>
-      <w:bookmarkEnd w:id="15"/>
-    </w:p>
-    <w:p>
-      <w:bookmarkStart w:id="16" w:name="OLE_LINK52"/>
-      <w:bookmarkStart w:id="17" w:name="OLE_LINK53"/>
-      <w:r>
-        <w:t>CodeXL contains a host of development features with varying system requirements:</w:t>
-      </w:r>
-    </w:p>
-    <w:bookmarkEnd w:id="6"/>
-    <w:p>
-      <w:pPr>
-        <w:pStyle w:val="ListParagraph"/>
-        <w:numPr>
-          <w:ilvl w:val="0"/>
-          <w:numId w:val="8"/>
-        </w:numPr>
-        <w:rPr>
-          <w:b/>
-          <w:bCs/>
-        </w:rPr>
-      </w:pPr>
-      <w:r>
-        <w:rPr>
-          <w:b/>
-          <w:bCs/>
-        </w:rPr>
-        <w:t xml:space="preserve">GPU Profiling and </w:t>
-      </w:r>
-      <w:r>
-        <w:rPr>
-          <w:b/>
-          <w:bCs/>
-        </w:rPr>
-        <w:t>OpenCL</w:t>
-      </w:r>
-      <w:r>
-        <w:t>™</w:t>
-      </w:r>
-      <w:r>
-        <w:rPr>
-          <w:b/>
-          <w:bCs/>
-        </w:rPr>
-        <w:t xml:space="preserve"> Kernel </w:t>
-      </w:r>
-      <w:r>
-        <w:rPr>
-          <w:b/>
-          <w:bCs/>
-        </w:rPr>
-        <w:t>Debugging</w:t>
-      </w:r>
-    </w:p>
-    <w:p>
-      <w:pPr>
-        <w:pStyle w:val="ListParagraph"/>
-        <w:numPr>
-          <w:ilvl w:val="1"/>
-          <w:numId w:val="8"/>
-        </w:numPr>
-      </w:pPr>
-      <w:r>
-        <w:t>An AMD GPU (Radeon HD 7700 series or newer, desktop or mobile version) or APU is required.</w:t>
-      </w:r>
-    </w:p>
-    <w:p>
-      <w:pPr>
-        <w:pStyle w:val="ListParagraph"/>
-        <w:numPr>
-          <w:ilvl w:val="1"/>
-          <w:numId w:val="8"/>
-        </w:numPr>
-      </w:pPr>
-      <w:r>
-        <w:t xml:space="preserve">Radeon Software Crimson Edition </w:t>
-      </w:r>
-      <w:r>
-        <w:t xml:space="preserve">16.3.2 </w:t>
-      </w:r>
-      <w:r>
-        <w:t>(driver 1</w:t>
-      </w:r>
-      <w:r>
-        <w:t>6</w:t>
-      </w:r>
-      <w:r>
-        <w:t>.</w:t>
-      </w:r>
-      <w:r>
-        <w:t>15</w:t>
-      </w:r>
-      <w:r>
-        <w:t>) is the recommended driver.</w:t>
-      </w:r>
-      <w:r>
-        <w:t xml:space="preserve"> See "</w:t>
-      </w:r>
-      <w:r>
-        <w:fldChar w:fldCharType="begin"/>
-      </w:r>
-      <w:r>
-        <w:instrText xml:space="preserve"> REF _Ref360655992 \h </w:instrText>
-      </w:r>
-      <w:r>
-        <w:fldChar w:fldCharType="separate"/>
-      </w:r>
-      <w:r>
-        <w:rPr>
-          <w:color w:val="4F6228" w:themeColor="accent3" w:themeShade="80"/>
-        </w:rPr>
-        <w:t xml:space="preserve">Getting the latest </w:t>
-      </w:r>
-      <w:r>
-        <w:rPr>
-          <w:color w:val="4F6228" w:themeColor="accent3" w:themeShade="80"/>
-        </w:rPr>
-        <w:t xml:space="preserve">Radeon software </w:t>
-      </w:r>
-      <w:r>
-        <w:rPr>
-          <w:color w:val="4F6228" w:themeColor="accent3" w:themeShade="80"/>
-        </w:rPr>
-        <w:t>release</w:t>
-      </w:r>
-      <w:r>
-        <w:fldChar w:fldCharType="end"/>
-      </w:r>
-      <w:r>
-        <w:t>" section below.</w:t>
-      </w:r>
-    </w:p>
-    <w:p>
-      <w:pPr>
-        <w:pStyle w:val="ListParagraph"/>
-        <w:numPr>
-          <w:ilvl w:val="1"/>
-          <w:numId w:val="8"/>
-        </w:numPr>
-      </w:pPr>
-      <w:bookmarkStart w:id="18" w:name="OLE_LINK10"/>
-      <w:r>
-        <w:t>E</w:t>
-      </w:r>
-      <w:r>
-        <w:t xml:space="preserve">arlier HW configurations </w:t>
-      </w:r>
-      <w:r>
-        <w:t>(Radeon HD 5</w:t>
-      </w:r>
-      <w:r>
-        <w:t>000</w:t>
-      </w:r>
-      <w:r>
-        <w:t>/6000</w:t>
-      </w:r>
-      <w:r>
-        <w:t xml:space="preserve"> series</w:t>
-      </w:r>
-      <w:r>
         <w:t xml:space="preserve">) </w:t>
       </w:r>
-      <w:bookmarkEnd w:id="18"/>
-      <w:r>
-        <w:t xml:space="preserve">are no longer supported by </w:t>
-      </w:r>
-      <w:r>
-        <w:t>Radeon Software Crimson Edition</w:t>
-      </w:r>
-      <w:r>
-        <w:t xml:space="preserve"> and CodeXL 2.0. For these configurations please install CodeXL 1.9 and </w:t>
+      <w:r>
+        <w:t xml:space="preserve">and </w:t>
       </w:r>
       <w:r>
         <w:t>t</w:t>
@@ -2127,11 +1958,7 @@
         </w:r>
       </w:hyperlink>
       <w:r>
-        <w:t xml:space="preserve">).  In order to continue using the HSA Profiler with CodeXL, you will need to copy the following files from the </w:t>
-      </w:r>
-      <w:r>
-        <w:lastRenderedPageBreak/>
-        <w:t xml:space="preserve">GitHub repository to </w:t>
+        <w:t xml:space="preserve">).  In order to continue using the HSA Profiler with CodeXL, you will need to copy the following files from the GitHub repository to </w:t>
       </w:r>
       <w:r>
         <w:t xml:space="preserve">the CodeXL installation directory to </w:t>
@@ -2197,7 +2024,7 @@
         </w:rPr>
         <w:t>GPU API-Level Debugging</w:t>
       </w:r>
-      <w:bookmarkStart w:id="19" w:name="OLE_LINK13"/>
+      <w:bookmarkStart w:id="17" w:name="OLE_LINK13"/>
       <w:r>
         <w:t xml:space="preserve">, </w:t>
       </w:r>
@@ -2210,7 +2037,7 @@
       <w:r>
         <w:t xml:space="preserve"> configuration is required (AMD or other</w:t>
       </w:r>
-      <w:bookmarkEnd w:id="19"/>
+      <w:bookmarkEnd w:id="17"/>
       <w:r>
         <w:t>)</w:t>
       </w:r>
@@ -2270,7 +2097,7 @@
           <w:numId w:val="8"/>
         </w:numPr>
       </w:pPr>
-      <w:bookmarkStart w:id="20" w:name="OLE_LINK2"/>
+      <w:bookmarkStart w:id="18" w:name="OLE_LINK2"/>
       <w:r>
         <w:t>The Event</w:t>
       </w:r>
@@ -2292,8 +2119,8 @@
       <w:r>
         <w:t>an AMD CPU or APU processor.</w:t>
       </w:r>
-      <w:bookmarkEnd w:id="16"/>
-      <w:bookmarkEnd w:id="20"/>
+      <w:bookmarkEnd w:id="14"/>
+      <w:bookmarkEnd w:id="18"/>
     </w:p>
     <w:p>
       <w:pPr>
@@ -2370,6 +2197,7 @@
         </w:numPr>
       </w:pPr>
       <w:r>
+        <w:lastRenderedPageBreak/>
         <w:t>F</w:t>
       </w:r>
       <w:r>
@@ -2749,7 +2577,6 @@
           <w:b/>
           <w:bCs/>
         </w:rPr>
-        <w:lastRenderedPageBreak/>
         <w:t>Static Analysis</w:t>
       </w:r>
     </w:p>
@@ -2793,7 +2620,7 @@
           <w:numId w:val="8"/>
         </w:numPr>
       </w:pPr>
-      <w:bookmarkStart w:id="21" w:name="OLE_LINK14"/>
+      <w:bookmarkStart w:id="19" w:name="OLE_LINK14"/>
       <w:r>
         <w:t xml:space="preserve">OpenGL </w:t>
       </w:r>
@@ -2805,7 +2632,7 @@
       <w:r>
         <w:t xml:space="preserve"> analysis on Windows requires Catalyst 15.9. (driver 15.20) or later</w:t>
       </w:r>
-      <w:bookmarkEnd w:id="21"/>
+      <w:bookmarkEnd w:id="19"/>
     </w:p>
     <w:p>
       <w:pPr>
@@ -2841,13 +2668,8 @@
           <w:numId w:val="8"/>
         </w:numPr>
       </w:pPr>
-      <w:proofErr w:type="spellStart"/>
-      <w:r>
-        <w:t>Vulkan</w:t>
-      </w:r>
-      <w:proofErr w:type="spellEnd"/>
-      <w:r>
-        <w:t xml:space="preserve"> </w:t>
+      <w:r>
+        <w:t xml:space="preserve">Vulkan </w:t>
       </w:r>
       <w:proofErr w:type="spellStart"/>
       <w:r>
@@ -2883,7 +2705,7 @@
           <w:numId w:val="7"/>
         </w:numPr>
       </w:pPr>
-      <w:bookmarkStart w:id="22" w:name="OLE_LINK28"/>
+      <w:bookmarkStart w:id="20" w:name="OLE_LINK28"/>
       <w:r>
         <w:t>Windows 7</w:t>
       </w:r>
@@ -2905,7 +2727,7 @@
       <w:r>
         <w:t xml:space="preserve"> 64-bit</w:t>
       </w:r>
-      <w:bookmarkEnd w:id="22"/>
+      <w:bookmarkEnd w:id="20"/>
       <w:r>
         <w:t xml:space="preserve"> and 10 64-bit.</w:t>
       </w:r>
@@ -2947,7 +2769,7 @@
           <w:numId w:val="7"/>
         </w:numPr>
       </w:pPr>
-      <w:bookmarkStart w:id="23" w:name="OLE_LINK27"/>
+      <w:bookmarkStart w:id="21" w:name="OLE_LINK27"/>
       <w:r>
         <w:t xml:space="preserve">Note: </w:t>
       </w:r>
@@ -2982,7 +2804,7 @@
         <w:t xml:space="preserve"> However, the CodeXL Standalone Application does not require Visual Studio to be installed.</w:t>
       </w:r>
     </w:p>
-    <w:bookmarkEnd w:id="23"/>
+    <w:bookmarkEnd w:id="21"/>
     <w:p>
       <w:pPr>
         <w:pStyle w:val="ListParagraph"/>
@@ -3004,6 +2826,7 @@
         </w:numPr>
       </w:pPr>
       <w:r>
+        <w:lastRenderedPageBreak/>
         <w:t xml:space="preserve">Red Hat </w:t>
       </w:r>
       <w:r>
@@ -3071,9 +2894,9 @@
           <w:color w:val="4F6228" w:themeColor="accent3" w:themeShade="80"/>
         </w:rPr>
       </w:pPr>
-      <w:bookmarkStart w:id="24" w:name="_Ref360655992"/>
-      <w:bookmarkStart w:id="25" w:name="_Toc448661411"/>
-      <w:bookmarkEnd w:id="17"/>
+      <w:bookmarkStart w:id="22" w:name="_Ref360655992"/>
+      <w:bookmarkStart w:id="23" w:name="_Toc451878652"/>
+      <w:bookmarkEnd w:id="15"/>
       <w:r>
         <w:rPr>
           <w:color w:val="4F6228" w:themeColor="accent3" w:themeShade="80"/>
@@ -3092,8 +2915,8 @@
         </w:rPr>
         <w:t>release</w:t>
       </w:r>
-      <w:bookmarkEnd w:id="24"/>
-      <w:bookmarkEnd w:id="25"/>
+      <w:bookmarkEnd w:id="22"/>
+      <w:bookmarkEnd w:id="23"/>
     </w:p>
     <w:p>
       <w:r>
@@ -3139,14 +2962,14 @@
           <w:color w:val="4F6228" w:themeColor="accent3" w:themeShade="80"/>
         </w:rPr>
       </w:pPr>
-      <w:bookmarkStart w:id="26" w:name="_Toc448661412"/>
+      <w:bookmarkStart w:id="24" w:name="_Toc451878653"/>
       <w:r>
         <w:rPr>
           <w:color w:val="4F6228" w:themeColor="accent3" w:themeShade="80"/>
         </w:rPr>
         <w:t xml:space="preserve">Note about installing </w:t>
       </w:r>
-      <w:bookmarkStart w:id="27" w:name="OLE_LINK51"/>
+      <w:bookmarkStart w:id="25" w:name="OLE_LINK51"/>
       <w:proofErr w:type="spellStart"/>
       <w:r>
         <w:rPr>
@@ -3161,14 +2984,14 @@
         </w:rPr>
         <w:t xml:space="preserve"> after installing CodeXL</w:t>
       </w:r>
-      <w:bookmarkEnd w:id="27"/>
+      <w:bookmarkEnd w:id="25"/>
       <w:r>
         <w:rPr>
           <w:color w:val="4F6228" w:themeColor="accent3" w:themeShade="80"/>
         </w:rPr>
         <w:t xml:space="preserve"> for Windows</w:t>
       </w:r>
-      <w:bookmarkEnd w:id="26"/>
+      <w:bookmarkEnd w:id="24"/>
     </w:p>
     <w:p>
       <w:r>
@@ -3223,14 +3046,14 @@
           <w:color w:val="4F6228" w:themeColor="accent3" w:themeShade="80"/>
         </w:rPr>
       </w:pPr>
-      <w:bookmarkStart w:id="28" w:name="_Toc448661413"/>
+      <w:bookmarkStart w:id="26" w:name="_Toc451878654"/>
       <w:r>
         <w:rPr>
           <w:color w:val="4F6228" w:themeColor="accent3" w:themeShade="80"/>
         </w:rPr>
         <w:t>Fixed Issues</w:t>
       </w:r>
-      <w:bookmarkEnd w:id="28"/>
+      <w:bookmarkEnd w:id="26"/>
     </w:p>
     <w:p>
       <w:r>
@@ -3249,13 +3072,10 @@
         <w:t xml:space="preserve">were not part of the </w:t>
       </w:r>
       <w:r>
-        <w:t>1.</w:t>
-      </w:r>
-      <w:r>
-        <w:t>9</w:t>
-      </w:r>
-      <w:r>
-        <w:t xml:space="preserve"> release and are new to this version:</w:t>
+        <w:t xml:space="preserve">2.0 </w:t>
+      </w:r>
+      <w:r>
+        <w:t>release and are new to this version:</w:t>
       </w:r>
     </w:p>
     <w:p>
@@ -3265,9 +3085,11 @@
           <w:ilvl w:val="0"/>
           <w:numId w:val="1"/>
         </w:numPr>
-      </w:pPr>
-      <w:r>
-        <w:t>Static Analyzer resource usage reference tables – the SGPR resource usage was corrected to match runtime allocation scheme. The reference table ranges shifted 2 registers up.</w:t>
+        <w:spacing w:after="0" w:line="240" w:lineRule="auto"/>
+        <w:contextualSpacing w:val="0"/>
+      </w:pPr>
+      <w:r>
+        <w:t>In Frame Analysis mode, if Steam is already running and CodeXL attempts to launch it again then the session hangs. (2579)</w:t>
       </w:r>
     </w:p>
     <w:p>
@@ -3278,24 +3100,15 @@
           <w:numId w:val="1"/>
         </w:numPr>
         <w:spacing w:after="0" w:line="240" w:lineRule="auto"/>
-        <w:contextualSpacing w:val="0"/>
-      </w:pPr>
-      <w:proofErr w:type="spellStart"/>
-      <w:r>
-        <w:t>AMDTclassicMatMul</w:t>
-      </w:r>
-      <w:proofErr w:type="spellEnd"/>
-      <w:r>
-        <w:t xml:space="preserve"> sample asks for Build every</w:t>
-      </w:r>
-      <w:r>
-        <w:t xml:space="preserve"> </w:t>
-      </w:r>
-      <w:r>
-        <w:t>time before profiling</w:t>
-      </w:r>
-      <w:r>
-        <w:t>. (109)</w:t>
+      </w:pPr>
+      <w:r>
+        <w:t xml:space="preserve">On Linux, the GPU Debugger updates the display of </w:t>
+      </w:r>
+      <w:r>
+        <w:t xml:space="preserve">OpenCL and OpenGL </w:t>
+      </w:r>
+      <w:r>
+        <w:t>runtime objects only when app execution is suspended for API breakpoint. Breaking at other types of breakpoints does not trigger CL/GL objects update. (2870)</w:t>
       </w:r>
     </w:p>
     <w:p>
@@ -3306,22 +3119,21 @@
           <w:numId w:val="1"/>
         </w:numPr>
         <w:spacing w:after="0" w:line="240" w:lineRule="auto"/>
-        <w:contextualSpacing w:val="0"/>
-      </w:pPr>
-      <w:r>
-        <w:t xml:space="preserve">Repeated CPU Profiler Assess Performance sessions of a </w:t>
-      </w:r>
-      <w:r>
-        <w:t xml:space="preserve">CLR </w:t>
-      </w:r>
-      <w:r>
-        <w:t>a</w:t>
-      </w:r>
-      <w:r>
-        <w:t>pp</w:t>
-      </w:r>
-      <w:r>
-        <w:t>lication provides inconsistent samples count. (130)</w:t>
+      </w:pPr>
+      <w:r>
+        <w:t>Combing host + GPU debugger displays i</w:t>
+      </w:r>
+      <w:r>
+        <w:t xml:space="preserve">ncomplete call stack </w:t>
+      </w:r>
+      <w:r>
+        <w:t xml:space="preserve">when stepping into </w:t>
+      </w:r>
+      <w:r>
+        <w:t>system functions</w:t>
+      </w:r>
+      <w:r>
+        <w:t xml:space="preserve"> on Linux. (2916)</w:t>
       </w:r>
     </w:p>
     <w:p>
@@ -3335,31 +3147,42 @@
         <w:contextualSpacing w:val="0"/>
       </w:pPr>
       <w:r>
-        <w:t>In the CPU Profiler the s</w:t>
-      </w:r>
-      <w:r>
-        <w:t>ame func</w:t>
-      </w:r>
-      <w:r>
-        <w:t>tion</w:t>
-      </w:r>
-      <w:r>
-        <w:t xml:space="preserve"> is shown </w:t>
-      </w:r>
-      <w:r>
-        <w:t xml:space="preserve">as both </w:t>
-      </w:r>
-      <w:r>
-        <w:t>parent</w:t>
-      </w:r>
-      <w:r>
-        <w:t xml:space="preserve"> and </w:t>
-      </w:r>
-      <w:r>
-        <w:t>child w</w:t>
-      </w:r>
-      <w:r>
-        <w:t>hen profiling CodeXL. (288)</w:t>
+        <w:t xml:space="preserve">In Static Analysis mode, </w:t>
+      </w:r>
+      <w:r>
+        <w:t xml:space="preserve">dragging a </w:t>
+      </w:r>
+      <w:proofErr w:type="spellStart"/>
+      <w:r>
+        <w:t>shader</w:t>
+      </w:r>
+      <w:proofErr w:type="spellEnd"/>
+      <w:r>
+        <w:t xml:space="preserve"> </w:t>
+      </w:r>
+      <w:r>
+        <w:t xml:space="preserve">source file from </w:t>
+      </w:r>
+      <w:r>
+        <w:t>file</w:t>
+      </w:r>
+      <w:r>
+        <w:t xml:space="preserve"> browser and dropping onto a tree node under output folder </w:t>
+      </w:r>
+      <w:r>
+        <w:t>causes a hang</w:t>
+      </w:r>
+      <w:r>
+        <w:t>.</w:t>
+      </w:r>
+      <w:r>
+        <w:t xml:space="preserve"> (</w:t>
+      </w:r>
+      <w:r>
+        <w:t>2992</w:t>
+      </w:r>
+      <w:r>
+        <w:t>)</w:t>
       </w:r>
     </w:p>
     <w:p>
@@ -3373,7 +3196,43 @@
         <w:contextualSpacing w:val="0"/>
       </w:pPr>
       <w:r>
-        <w:t>HSA Performance Counters profiling is not supported on Carrizo. (826)</w:t>
+        <w:t>In the Frame Analysis timeline view, the ‘</w:t>
+      </w:r>
+      <w:r>
+        <w:t>Top</w:t>
+      </w:r>
+      <w:r>
+        <w:t xml:space="preserve"> </w:t>
+      </w:r>
+      <w:r>
+        <w:t>20 calls</w:t>
+      </w:r>
+      <w:r>
+        <w:t>’</w:t>
+      </w:r>
+      <w:r>
+        <w:t xml:space="preserve"> table </w:t>
+      </w:r>
+      <w:r>
+        <w:t xml:space="preserve">is </w:t>
+      </w:r>
+      <w:r>
+        <w:t xml:space="preserve">empty </w:t>
+      </w:r>
+      <w:r>
+        <w:t>when ‘</w:t>
+      </w:r>
+      <w:r>
+        <w:t>Use timeline selection scope</w:t>
+      </w:r>
+      <w:r>
+        <w:t xml:space="preserve">’ is checked </w:t>
+      </w:r>
+      <w:r>
+        <w:t>and the scope in timeline view</w:t>
+      </w:r>
+      <w:r>
+        <w:t xml:space="preserve"> is changed. (2996)</w:t>
       </w:r>
     </w:p>
     <w:p>
@@ -3384,18 +3243,10 @@
           <w:numId w:val="1"/>
         </w:numPr>
         <w:spacing w:after="0" w:line="240" w:lineRule="auto"/>
-      </w:pPr>
-      <w:r>
-        <w:lastRenderedPageBreak/>
-        <w:t xml:space="preserve">Carrizo APU is identified as </w:t>
-      </w:r>
-      <w:proofErr w:type="spellStart"/>
-      <w:r>
-        <w:t>Kaveri</w:t>
-      </w:r>
-      <w:proofErr w:type="spellEnd"/>
-      <w:r>
-        <w:t xml:space="preserve"> in the GPU Profiler’s timeline chart. (1159)</w:t>
+        <w:contextualSpacing w:val="0"/>
+      </w:pPr>
+      <w:r>
+        <w:t>The Statistics view of the Static Analyzer shows LDS Size in the resource usage and reference tables for HLSL shaders. (3013)</w:t>
       </w:r>
     </w:p>
     <w:p>
@@ -3406,9 +3257,22 @@
           <w:numId w:val="1"/>
         </w:numPr>
         <w:spacing w:after="0" w:line="240" w:lineRule="auto"/>
-      </w:pPr>
-      <w:r>
-        <w:t>After performing application timeline trace, the GPU Profiler’s Kernel Occupancy view shows empty brackets. (1338)</w:t>
+        <w:contextualSpacing w:val="0"/>
+      </w:pPr>
+      <w:r>
+        <w:t>Building HLSL shaders in the Static Analyzer ignores b</w:t>
+      </w:r>
+      <w:r>
+        <w:t xml:space="preserve">uild </w:t>
+      </w:r>
+      <w:r>
+        <w:t>o</w:t>
+      </w:r>
+      <w:r>
+        <w:t>ptions</w:t>
+      </w:r>
+      <w:r>
+        <w:t xml:space="preserve"> specified by the user. (3014)</w:t>
       </w:r>
     </w:p>
     <w:p>
@@ -3419,17 +3283,27 @@
           <w:numId w:val="1"/>
         </w:numPr>
         <w:spacing w:after="0" w:line="240" w:lineRule="auto"/>
-      </w:pPr>
-      <w:r>
-        <w:t xml:space="preserve">"Failed to load driver" error on </w:t>
+        <w:contextualSpacing w:val="0"/>
+      </w:pPr>
+      <w:r>
+        <w:t>Static Analysis shows w</w:t>
+      </w:r>
+      <w:r>
+        <w:t xml:space="preserve">rong entry point function </w:t>
+      </w:r>
+      <w:r>
+        <w:t xml:space="preserve">name </w:t>
+      </w:r>
+      <w:r>
+        <w:t xml:space="preserve">for a HLSL </w:t>
       </w:r>
       <w:proofErr w:type="spellStart"/>
       <w:r>
-        <w:t>HyperV</w:t>
+        <w:t>shader</w:t>
       </w:r>
       <w:proofErr w:type="spellEnd"/>
       <w:r>
-        <w:t xml:space="preserve"> enabled system on upgrading from 1.8 to 1.9. (1362)</w:t>
+        <w:t xml:space="preserve"> source file that uses multiple macros for kernel implementation. (3018)</w:t>
       </w:r>
     </w:p>
     <w:p>
@@ -3440,9 +3314,34 @@
           <w:numId w:val="1"/>
         </w:numPr>
         <w:spacing w:after="0" w:line="240" w:lineRule="auto"/>
-      </w:pPr>
-      <w:r>
-        <w:t>Using the static analyzer to build OpenGL fragment shaders, the ISA shows V_NOP instructions. (1437)</w:t>
+        <w:contextualSpacing w:val="0"/>
+      </w:pPr>
+      <w:r>
+        <w:t xml:space="preserve">Installing on </w:t>
+      </w:r>
+      <w:r>
+        <w:t xml:space="preserve">Non-English (Localized) </w:t>
+      </w:r>
+      <w:r>
+        <w:t xml:space="preserve">Windows </w:t>
+      </w:r>
+      <w:r>
+        <w:t>system</w:t>
+      </w:r>
+      <w:r>
+        <w:t xml:space="preserve"> </w:t>
+      </w:r>
+      <w:r>
+        <w:t xml:space="preserve">fails with "An error has occurred while applying security settings </w:t>
+      </w:r>
+      <w:r>
+        <w:t>–</w:t>
+      </w:r>
+      <w:r>
+        <w:t xml:space="preserve"> 1609</w:t>
+      </w:r>
+      <w:r>
+        <w:t>” error. (3020)</w:t>
       </w:r>
     </w:p>
     <w:p>
@@ -3453,518 +3352,13 @@
           <w:numId w:val="1"/>
         </w:numPr>
         <w:spacing w:after="0" w:line="240" w:lineRule="auto"/>
-      </w:pPr>
-      <w:r>
-        <w:t>CodeXL displays inappropriate error message when Power Profiling an FX core platform which does not support power profiling: “Communication to CodeXL Power Profiling driver… returned error 2013”. (1468)</w:t>
-      </w:r>
-    </w:p>
-    <w:p>
-      <w:pPr>
-        <w:pStyle w:val="ListParagraph"/>
-        <w:numPr>
-          <w:ilvl w:val="0"/>
-          <w:numId w:val="1"/>
-        </w:numPr>
-        <w:spacing w:after="0" w:line="240" w:lineRule="auto"/>
-      </w:pPr>
-      <w:r>
-        <w:t xml:space="preserve">Teapot smoke appears corrupted on Windows, </w:t>
-      </w:r>
-      <w:bookmarkStart w:id="29" w:name="OLE_LINK19"/>
-      <w:r>
-        <w:t>Radeon Software Crimson Edition</w:t>
-      </w:r>
-      <w:bookmarkEnd w:id="29"/>
-      <w:r>
-        <w:t xml:space="preserve"> with Bonaire and Fiji devices. (1475)</w:t>
-      </w:r>
-    </w:p>
-    <w:p>
-      <w:pPr>
-        <w:pStyle w:val="ListParagraph"/>
-        <w:numPr>
-          <w:ilvl w:val="0"/>
-          <w:numId w:val="1"/>
-        </w:numPr>
-        <w:spacing w:after="0" w:line="240" w:lineRule="auto"/>
-      </w:pPr>
-      <w:r>
-        <w:t>The Power Profiler’s Summary tab doesn't get updated unless it is in focus. (1522)</w:t>
-      </w:r>
-    </w:p>
-    <w:p>
-      <w:pPr>
-        <w:pStyle w:val="ListParagraph"/>
-        <w:numPr>
-          <w:ilvl w:val="0"/>
-          <w:numId w:val="1"/>
-        </w:numPr>
-        <w:spacing w:after="0" w:line="240" w:lineRule="auto"/>
-      </w:pPr>
-      <w:r>
-        <w:t>CPU Profiler’s Call Graph view may display empty parent lists and call graphs when attaching the profiler to a running process on Windows. (1529)</w:t>
-      </w:r>
-    </w:p>
-    <w:p>
-      <w:pPr>
-        <w:pStyle w:val="ListParagraph"/>
-        <w:numPr>
-          <w:ilvl w:val="0"/>
-          <w:numId w:val="1"/>
-        </w:numPr>
-        <w:spacing w:after="0" w:line="240" w:lineRule="auto"/>
-      </w:pPr>
-      <w:r>
-        <w:t>In Static Analyzer on Linux, OpenGL geometry shaders fail to build for some GFX IP v7 and v8 devices. (1537)</w:t>
-      </w:r>
-    </w:p>
-    <w:p>
-      <w:pPr>
-        <w:pStyle w:val="ListParagraph"/>
-        <w:numPr>
-          <w:ilvl w:val="0"/>
-          <w:numId w:val="1"/>
-        </w:numPr>
-        <w:spacing w:after="0" w:line="240" w:lineRule="auto"/>
-      </w:pPr>
-      <w:r>
-        <w:t>A message pops-up when creating a new HSA profiling project, warning that a 2-pass counter combination was selected. (1563)</w:t>
-      </w:r>
-    </w:p>
-    <w:p>
-      <w:pPr>
-        <w:pStyle w:val="ListParagraph"/>
-        <w:numPr>
-          <w:ilvl w:val="0"/>
-          <w:numId w:val="1"/>
-        </w:numPr>
-        <w:spacing w:after="0" w:line="240" w:lineRule="auto"/>
-      </w:pPr>
-      <w:r>
-        <w:t xml:space="preserve">Installing the CodeXL </w:t>
-      </w:r>
-      <w:proofErr w:type="spellStart"/>
-      <w:r>
-        <w:t>Debian</w:t>
-      </w:r>
-      <w:proofErr w:type="spellEnd"/>
-      <w:r>
-        <w:t xml:space="preserve"> package directly from the web browser on Ubuntu 15.04 displays "Package is of bad quality". This is a browser issue. Workaround: Save the </w:t>
-      </w:r>
-      <w:proofErr w:type="spellStart"/>
-      <w:r>
-        <w:t>Debian</w:t>
-      </w:r>
-      <w:proofErr w:type="spellEnd"/>
-      <w:r>
-        <w:t xml:space="preserve"> package to the home directory and launch it from there outside of the web browser. (1574)</w:t>
-      </w:r>
-    </w:p>
-    <w:p>
-      <w:pPr>
-        <w:pStyle w:val="ListParagraph"/>
-        <w:numPr>
-          <w:ilvl w:val="0"/>
-          <w:numId w:val="1"/>
-        </w:numPr>
-        <w:spacing w:after="0" w:line="240" w:lineRule="auto"/>
-      </w:pPr>
-      <w:r>
-        <w:t>32-bit profiled applications crash if the GPU Profiler used from the Visual Studio extension and the standalone CodeXL client concurrently. (1605)</w:t>
-      </w:r>
-    </w:p>
-    <w:p>
-      <w:pPr>
-        <w:pStyle w:val="ListParagraph"/>
-        <w:numPr>
-          <w:ilvl w:val="0"/>
-          <w:numId w:val="1"/>
-        </w:numPr>
-        <w:spacing w:after="0" w:line="240" w:lineRule="auto"/>
-      </w:pPr>
-      <w:r>
-        <w:t xml:space="preserve">Very Low FPS while running teapot in Debug Mode. The debugger forces a build without optimizations using the –o0 flag. The Radeon Software Crimson Edition dropped all optimizations for –o0, therefore the OpenCL kernels are executed with </w:t>
-      </w:r>
-      <w:proofErr w:type="spellStart"/>
-      <w:r>
-        <w:t>unoptimized</w:t>
-      </w:r>
-      <w:proofErr w:type="spellEnd"/>
-      <w:r>
-        <w:t xml:space="preserve"> code. This is the cause for the performance drop. (1611)</w:t>
-      </w:r>
-    </w:p>
-    <w:p>
-      <w:pPr>
-        <w:pStyle w:val="ListParagraph"/>
-        <w:numPr>
-          <w:ilvl w:val="0"/>
-          <w:numId w:val="1"/>
-        </w:numPr>
-        <w:spacing w:after="0" w:line="240" w:lineRule="auto"/>
-      </w:pPr>
-      <w:r>
-        <w:t>Linux</w:t>
-      </w:r>
-      <w:r>
-        <w:t xml:space="preserve"> </w:t>
-      </w:r>
-      <w:r>
-        <w:t xml:space="preserve">may </w:t>
-      </w:r>
-      <w:r>
-        <w:t xml:space="preserve">hang when GPU Profiling of GL samples </w:t>
-      </w:r>
-      <w:r>
-        <w:t xml:space="preserve">is performed after </w:t>
-      </w:r>
-      <w:r>
-        <w:t xml:space="preserve">enabling </w:t>
-      </w:r>
-      <w:r>
-        <w:t xml:space="preserve">the </w:t>
-      </w:r>
-      <w:r>
-        <w:t>navigation to source code option</w:t>
-      </w:r>
-      <w:r>
-        <w:t>. (1613)</w:t>
-      </w:r>
-    </w:p>
-    <w:p>
-      <w:pPr>
-        <w:pStyle w:val="ListParagraph"/>
-        <w:numPr>
-          <w:ilvl w:val="0"/>
-          <w:numId w:val="1"/>
-        </w:numPr>
-        <w:spacing w:after="0" w:line="240" w:lineRule="auto"/>
-      </w:pPr>
-      <w:r>
-        <w:t>Performing HSA Profiling application trace on a HCC application causes the application to hang. (1623)</w:t>
-      </w:r>
-    </w:p>
-    <w:p>
-      <w:pPr>
-        <w:pStyle w:val="ListParagraph"/>
-        <w:numPr>
-          <w:ilvl w:val="0"/>
-          <w:numId w:val="1"/>
-        </w:numPr>
-        <w:spacing w:after="0" w:line="240" w:lineRule="auto"/>
-      </w:pPr>
-      <w:r>
-        <w:t>CodeXL shows Power Profiling counters of the local machine instead of the remote machine’s Power Profiling counters. (1639)</w:t>
-      </w:r>
-    </w:p>
-    <w:p>
-      <w:pPr>
-        <w:pStyle w:val="ListParagraph"/>
-        <w:numPr>
-          <w:ilvl w:val="0"/>
-          <w:numId w:val="1"/>
-        </w:numPr>
-        <w:spacing w:after="0" w:line="240" w:lineRule="auto"/>
-      </w:pPr>
-      <w:r>
-        <w:t>An empty statistics tree node appears after cancelling the static analyzer build operation midway. (1640)</w:t>
-      </w:r>
-    </w:p>
-    <w:p>
-      <w:pPr>
-        <w:pStyle w:val="ListParagraph"/>
-        <w:numPr>
-          <w:ilvl w:val="0"/>
-          <w:numId w:val="1"/>
-        </w:numPr>
-        <w:spacing w:after="0" w:line="240" w:lineRule="auto"/>
         <w:contextualSpacing w:val="0"/>
       </w:pPr>
       <w:r>
-        <w:t>While performing HSAIL debugging the ‘Add watch’ is disabled on right click on any variable in Locals view. (1647)</w:t>
-      </w:r>
-    </w:p>
-    <w:p>
-      <w:pPr>
-        <w:pStyle w:val="ListParagraph"/>
-        <w:numPr>
-          <w:ilvl w:val="0"/>
-          <w:numId w:val="1"/>
-        </w:numPr>
-        <w:spacing w:after="0" w:line="240" w:lineRule="auto"/>
-        <w:contextualSpacing w:val="0"/>
-      </w:pPr>
-      <w:r>
-        <w:t xml:space="preserve">GPU Debugger </w:t>
-      </w:r>
-      <w:r>
-        <w:t xml:space="preserve">hangs when clicking 'Break' while debugging </w:t>
-      </w:r>
-      <w:r>
-        <w:t xml:space="preserve">the APP SDK </w:t>
-      </w:r>
-      <w:proofErr w:type="spellStart"/>
-      <w:r>
-        <w:t>GaussianNoiseGL</w:t>
-      </w:r>
-      <w:proofErr w:type="spellEnd"/>
-      <w:r>
-        <w:t xml:space="preserve"> sample on Windows 10. (1681)</w:t>
-      </w:r>
-    </w:p>
-    <w:p>
-      <w:pPr>
-        <w:pStyle w:val="ListParagraph"/>
-        <w:numPr>
-          <w:ilvl w:val="0"/>
-          <w:numId w:val="1"/>
-        </w:numPr>
-        <w:spacing w:after="0" w:line="240" w:lineRule="auto"/>
-        <w:contextualSpacing w:val="0"/>
-      </w:pPr>
-      <w:r>
-        <w:t xml:space="preserve">GPU Debugger </w:t>
-      </w:r>
-      <w:r>
-        <w:t>'Buffer Display Options' for OpenCL buffers show graphic buffer options</w:t>
-      </w:r>
-      <w:r>
-        <w:t>. (1683)</w:t>
-      </w:r>
-    </w:p>
-    <w:p>
-      <w:pPr>
-        <w:pStyle w:val="ListParagraph"/>
-        <w:numPr>
-          <w:ilvl w:val="0"/>
-          <w:numId w:val="1"/>
-        </w:numPr>
-        <w:spacing w:after="0" w:line="240" w:lineRule="auto"/>
-        <w:contextualSpacing w:val="0"/>
-      </w:pPr>
-      <w:r>
-        <w:t xml:space="preserve">Power profiling data collection stops </w:t>
-      </w:r>
-      <w:r>
-        <w:t xml:space="preserve">when the APP SDK </w:t>
-      </w:r>
-      <w:proofErr w:type="spellStart"/>
-      <w:r>
-        <w:t>MonteCarloMultiGPU</w:t>
-      </w:r>
-      <w:proofErr w:type="spellEnd"/>
-      <w:r>
-        <w:t xml:space="preserve"> </w:t>
-      </w:r>
-      <w:r>
-        <w:t>sample is launched. (1693)</w:t>
-      </w:r>
-    </w:p>
-    <w:p>
-      <w:pPr>
-        <w:pStyle w:val="ListParagraph"/>
-        <w:numPr>
-          <w:ilvl w:val="0"/>
-          <w:numId w:val="1"/>
-        </w:numPr>
-        <w:spacing w:after="0" w:line="240" w:lineRule="auto"/>
-        <w:contextualSpacing w:val="0"/>
-      </w:pPr>
-      <w:r>
-        <w:t>If a breakpoint is set inside an OpenCL kernel file before debugging begins then the GPU debug session execution will not break at that breakpoint. (1702)</w:t>
-      </w:r>
-    </w:p>
-    <w:p>
-      <w:pPr>
-        <w:pStyle w:val="ListParagraph"/>
-        <w:numPr>
-          <w:ilvl w:val="0"/>
-          <w:numId w:val="1"/>
-        </w:numPr>
-        <w:spacing w:after="0" w:line="240" w:lineRule="auto"/>
-        <w:contextualSpacing w:val="0"/>
-      </w:pPr>
-      <w:r>
-        <w:t>On Ubuntu 15.04, the static analyzer displays empty statistics view after building an OpenCL kernel. (1705)</w:t>
-      </w:r>
-    </w:p>
-    <w:p>
-      <w:pPr>
-        <w:pStyle w:val="ListParagraph"/>
-        <w:numPr>
-          <w:ilvl w:val="0"/>
-          <w:numId w:val="1"/>
-        </w:numPr>
-        <w:spacing w:after="0" w:line="240" w:lineRule="auto"/>
-        <w:contextualSpacing w:val="0"/>
-      </w:pPr>
-      <w:r>
-        <w:lastRenderedPageBreak/>
-        <w:t>The static analyzer’s statistics view ‘</w:t>
-      </w:r>
-      <w:r>
-        <w:t>Dynamic LDS Usage</w:t>
-      </w:r>
-      <w:r>
-        <w:t>’</w:t>
-      </w:r>
-      <w:r>
-        <w:t xml:space="preserve"> field </w:t>
-      </w:r>
-      <w:r>
-        <w:t xml:space="preserve">is </w:t>
-      </w:r>
-      <w:r>
-        <w:t>not editable</w:t>
-      </w:r>
-      <w:r>
-        <w:t xml:space="preserve"> when building OpenCL kernels. (1706)</w:t>
-      </w:r>
-    </w:p>
-    <w:p>
-      <w:pPr>
-        <w:pStyle w:val="ListParagraph"/>
-        <w:numPr>
-          <w:ilvl w:val="0"/>
-          <w:numId w:val="1"/>
-        </w:numPr>
-        <w:spacing w:after="0" w:line="240" w:lineRule="auto"/>
-        <w:contextualSpacing w:val="0"/>
-      </w:pPr>
-      <w:r>
-        <w:t xml:space="preserve">CPU Profiler does not collect </w:t>
-      </w:r>
-      <w:proofErr w:type="spellStart"/>
-      <w:r>
-        <w:t>callstack</w:t>
-      </w:r>
-      <w:proofErr w:type="spellEnd"/>
-      <w:r>
-        <w:t xml:space="preserve"> data when ‘Kernel mode’ is selected in the project settings. (1719)</w:t>
-      </w:r>
-    </w:p>
-    <w:p>
-      <w:pPr>
-        <w:pStyle w:val="ListParagraph"/>
-        <w:numPr>
-          <w:ilvl w:val="0"/>
-          <w:numId w:val="1"/>
-        </w:numPr>
-        <w:spacing w:after="0" w:line="240" w:lineRule="auto"/>
-        <w:contextualSpacing w:val="0"/>
-      </w:pPr>
-      <w:r>
-        <w:t xml:space="preserve">Static analyzer </w:t>
-      </w:r>
-      <w:r>
-        <w:t xml:space="preserve">statistics </w:t>
-      </w:r>
-      <w:r>
-        <w:t xml:space="preserve">cannot be open </w:t>
-      </w:r>
-      <w:r>
-        <w:t>when locale is not set to EN</w:t>
-      </w:r>
-      <w:r>
-        <w:t>. (1748)</w:t>
-      </w:r>
-    </w:p>
-    <w:p>
-      <w:pPr>
-        <w:pStyle w:val="ListParagraph"/>
-        <w:numPr>
-          <w:ilvl w:val="0"/>
-          <w:numId w:val="1"/>
-        </w:numPr>
-        <w:spacing w:after="0" w:line="240" w:lineRule="auto"/>
-        <w:contextualSpacing w:val="0"/>
-      </w:pPr>
-      <w:r>
-        <w:t xml:space="preserve">The GPU Debugger’s texture properties slider control does not change the layer/index for texture arrays, </w:t>
-      </w:r>
-      <w:proofErr w:type="spellStart"/>
-      <w:r>
-        <w:t>cubemaps</w:t>
-      </w:r>
-      <w:proofErr w:type="spellEnd"/>
-      <w:r>
-        <w:t xml:space="preserve"> and volumetric textures. (2552)</w:t>
-      </w:r>
-    </w:p>
-    <w:p>
-      <w:pPr>
-        <w:pStyle w:val="ListParagraph"/>
-        <w:numPr>
-          <w:ilvl w:val="0"/>
-          <w:numId w:val="1"/>
-        </w:numPr>
-        <w:spacing w:after="0" w:line="240" w:lineRule="auto"/>
-        <w:contextualSpacing w:val="0"/>
-      </w:pPr>
-      <w:r>
-        <w:t xml:space="preserve">Power profiler sometimes fails to detect that </w:t>
-      </w:r>
-      <w:r>
-        <w:t>"Intel</w:t>
-      </w:r>
-      <w:r>
-        <w:t xml:space="preserve"> CPU </w:t>
-      </w:r>
-      <w:r>
-        <w:t>+</w:t>
-      </w:r>
-      <w:r>
-        <w:t xml:space="preserve"> </w:t>
-      </w:r>
-      <w:r>
-        <w:t xml:space="preserve">AMD </w:t>
-      </w:r>
-      <w:proofErr w:type="spellStart"/>
-      <w:r>
-        <w:t>dGPU</w:t>
-      </w:r>
-      <w:proofErr w:type="spellEnd"/>
-      <w:r>
-        <w:t xml:space="preserve">" </w:t>
-      </w:r>
-      <w:r>
-        <w:t>configuration is a supported platform for power profiling. (2641)</w:t>
-      </w:r>
-    </w:p>
-    <w:p>
-      <w:pPr>
-        <w:pStyle w:val="ListParagraph"/>
-        <w:numPr>
-          <w:ilvl w:val="0"/>
-          <w:numId w:val="1"/>
-        </w:numPr>
-        <w:spacing w:after="0" w:line="240" w:lineRule="auto"/>
-        <w:contextualSpacing w:val="0"/>
-      </w:pPr>
-      <w:r>
-        <w:t xml:space="preserve">GPU Debugger may crash when debugged application uses </w:t>
-      </w:r>
-      <w:proofErr w:type="spellStart"/>
-      <w:r>
-        <w:t>clSetKernelArgSVMPointer</w:t>
-      </w:r>
-      <w:proofErr w:type="spellEnd"/>
-      <w:r>
-        <w:t>. (2714)</w:t>
-      </w:r>
-    </w:p>
-    <w:p>
-      <w:pPr>
-        <w:pStyle w:val="ListParagraph"/>
-        <w:numPr>
-          <w:ilvl w:val="0"/>
-          <w:numId w:val="1"/>
-        </w:numPr>
-        <w:spacing w:after="0" w:line="240" w:lineRule="auto"/>
-        <w:contextualSpacing w:val="0"/>
-      </w:pPr>
-      <w:r>
-        <w:t>OpenCL runtime crashes when launching from Visual Studio extension and collecting performance counters using the Teapot sample on Carrizo. Fixed in Radeon Software 16.3.2 (80512)</w:t>
+        <w:t xml:space="preserve">Searching for text in the frame analysis timeline view </w:t>
+      </w:r>
+      <w:r>
+        <w:t>fails in the following scenarios: (a) after searching for a text that is not found. (b) After reaching the last instance of the sought text. (3038)</w:t>
       </w:r>
     </w:p>
     <w:p>
@@ -3974,7 +3368,7 @@
           <w:color w:val="4F6228" w:themeColor="accent3" w:themeShade="80"/>
         </w:rPr>
       </w:pPr>
-      <w:bookmarkStart w:id="30" w:name="_Toc448661414"/>
+      <w:bookmarkStart w:id="27" w:name="_Toc451878655"/>
       <w:r>
         <w:rPr>
           <w:color w:val="4F6228" w:themeColor="accent3" w:themeShade="80"/>
@@ -3987,7 +3381,7 @@
         </w:rPr>
         <w:t>ssues</w:t>
       </w:r>
-      <w:bookmarkEnd w:id="30"/>
+      <w:bookmarkEnd w:id="27"/>
     </w:p>
     <w:p>
       <w:pPr>
@@ -4019,15 +3413,15 @@
         <w:spacing w:after="0" w:line="240" w:lineRule="auto"/>
         <w:contextualSpacing w:val="0"/>
       </w:pPr>
-      <w:bookmarkStart w:id="31" w:name="OLE_LINK35"/>
+      <w:bookmarkStart w:id="28" w:name="OLE_LINK35"/>
       <w:r>
         <w:t xml:space="preserve">GPU Debugging on OpenCL Static </w:t>
       </w:r>
-      <w:bookmarkStart w:id="32" w:name="OLE_LINK29"/>
+      <w:bookmarkStart w:id="29" w:name="OLE_LINK29"/>
       <w:r>
         <w:t>C++ Kernels</w:t>
       </w:r>
-      <w:bookmarkEnd w:id="32"/>
+      <w:bookmarkEnd w:id="29"/>
       <w:r>
         <w:t xml:space="preserve"> is not supported. (</w:t>
       </w:r>
@@ -4038,7 +3432,7 @@
         <w:t>)</w:t>
       </w:r>
     </w:p>
-    <w:bookmarkEnd w:id="31"/>
+    <w:bookmarkEnd w:id="28"/>
     <w:p>
       <w:pPr>
         <w:pStyle w:val="ListParagraph"/>
@@ -4102,15 +3496,15 @@
       <w:r>
         <w:t>debugging these kernels. (</w:t>
       </w:r>
-      <w:bookmarkStart w:id="33" w:name="OLE_LINK25"/>
-      <w:bookmarkStart w:id="34" w:name="OLE_LINK32"/>
-      <w:bookmarkStart w:id="35" w:name="OLE_LINK37"/>
+      <w:bookmarkStart w:id="30" w:name="OLE_LINK25"/>
+      <w:bookmarkStart w:id="31" w:name="OLE_LINK32"/>
+      <w:bookmarkStart w:id="32" w:name="OLE_LINK37"/>
       <w:r>
         <w:t>369171</w:t>
       </w:r>
-      <w:bookmarkEnd w:id="33"/>
-      <w:bookmarkEnd w:id="34"/>
-      <w:bookmarkEnd w:id="35"/>
+      <w:bookmarkEnd w:id="30"/>
+      <w:bookmarkEnd w:id="31"/>
+      <w:bookmarkEnd w:id="32"/>
       <w:r>
         <w:t>)</w:t>
       </w:r>
@@ -4124,6 +3518,7 @@
         </w:numPr>
       </w:pPr>
       <w:r>
+        <w:lastRenderedPageBreak/>
         <w:t>Performing</w:t>
       </w:r>
       <w:r>
@@ -4159,11 +3554,11 @@
       <w:r>
         <w:t>(</w:t>
       </w:r>
-      <w:bookmarkStart w:id="36" w:name="OLE_LINK3"/>
+      <w:bookmarkStart w:id="33" w:name="OLE_LINK3"/>
       <w:r>
         <w:t>352399</w:t>
       </w:r>
-      <w:bookmarkEnd w:id="36"/>
+      <w:bookmarkEnd w:id="33"/>
       <w:r>
         <w:t>)</w:t>
       </w:r>
@@ -4178,21 +3573,21 @@
         <w:spacing w:after="0" w:line="240" w:lineRule="auto"/>
         <w:contextualSpacing w:val="0"/>
       </w:pPr>
-      <w:bookmarkStart w:id="37" w:name="OLE_LINK22"/>
-      <w:bookmarkStart w:id="38" w:name="OLE_LINK30"/>
+      <w:bookmarkStart w:id="34" w:name="OLE_LINK22"/>
+      <w:bookmarkStart w:id="35" w:name="OLE_LINK30"/>
       <w:r>
         <w:t>CPU Profiling is disabled on Windows 8 and 8.1 if Hyper-V is enabled.</w:t>
       </w:r>
       <w:r>
         <w:t xml:space="preserve"> (</w:t>
       </w:r>
-      <w:bookmarkStart w:id="39" w:name="OLE_LINK8"/>
-      <w:bookmarkStart w:id="40" w:name="OLE_LINK17"/>
+      <w:bookmarkStart w:id="36" w:name="OLE_LINK8"/>
+      <w:bookmarkStart w:id="37" w:name="OLE_LINK17"/>
       <w:r>
         <w:t>438549</w:t>
       </w:r>
-      <w:bookmarkEnd w:id="39"/>
-      <w:bookmarkEnd w:id="40"/>
+      <w:bookmarkEnd w:id="36"/>
+      <w:bookmarkEnd w:id="37"/>
       <w:r>
         <w:t>)</w:t>
       </w:r>
@@ -4211,7 +3606,7 @@
         <w:t>Note that installing Microsoft Windows Phone 8.0 SDK activates Hyper-V.</w:t>
       </w:r>
     </w:p>
-    <w:bookmarkEnd w:id="37"/>
+    <w:bookmarkEnd w:id="34"/>
     <w:p>
       <w:pPr>
         <w:pStyle w:val="ListParagraph"/>
@@ -4286,7 +3681,7 @@
         <w:t xml:space="preserve"> analysis.</w:t>
       </w:r>
     </w:p>
-    <w:bookmarkEnd w:id="38"/>
+    <w:bookmarkEnd w:id="35"/>
     <w:p>
       <w:pPr>
         <w:pStyle w:val="ListParagraph"/>
@@ -4359,8 +3754,8 @@
       <w:r>
         <w:t xml:space="preserve">. </w:t>
       </w:r>
-      <w:bookmarkStart w:id="41" w:name="OLE_LINK1"/>
-      <w:bookmarkStart w:id="42" w:name="OLE_LINK66"/>
+      <w:bookmarkStart w:id="38" w:name="OLE_LINK1"/>
+      <w:bookmarkStart w:id="39" w:name="OLE_LINK66"/>
       <w:r>
         <w:rPr>
           <w:color w:val="1F497D"/>
@@ -4400,14 +3795,14 @@
         </w:rPr>
         <w:t>.</w:t>
       </w:r>
-      <w:bookmarkEnd w:id="41"/>
+      <w:bookmarkEnd w:id="38"/>
       <w:r>
         <w:rPr>
           <w:color w:val="1F497D"/>
         </w:rPr>
         <w:t xml:space="preserve"> </w:t>
       </w:r>
-      <w:bookmarkEnd w:id="42"/>
+      <w:bookmarkEnd w:id="39"/>
       <w:r>
         <w:t>(344811)</w:t>
       </w:r>
@@ -4514,19 +3909,19 @@
       <w:r>
         <w:t>. (</w:t>
       </w:r>
-      <w:bookmarkStart w:id="43" w:name="OLE_LINK58"/>
-      <w:bookmarkStart w:id="44" w:name="OLE_LINK11"/>
-      <w:bookmarkStart w:id="45" w:name="OLE_LINK7"/>
-      <w:bookmarkStart w:id="46" w:name="OLE_LINK40"/>
-      <w:bookmarkStart w:id="47" w:name="OLE_LINK42"/>
+      <w:bookmarkStart w:id="40" w:name="OLE_LINK58"/>
+      <w:bookmarkStart w:id="41" w:name="OLE_LINK11"/>
+      <w:bookmarkStart w:id="42" w:name="OLE_LINK7"/>
+      <w:bookmarkStart w:id="43" w:name="OLE_LINK40"/>
+      <w:bookmarkStart w:id="44" w:name="OLE_LINK42"/>
       <w:r>
         <w:t>357741</w:t>
       </w:r>
+      <w:bookmarkEnd w:id="40"/>
+      <w:bookmarkEnd w:id="41"/>
+      <w:bookmarkEnd w:id="42"/>
       <w:bookmarkEnd w:id="43"/>
       <w:bookmarkEnd w:id="44"/>
-      <w:bookmarkEnd w:id="45"/>
-      <w:bookmarkEnd w:id="46"/>
-      <w:bookmarkEnd w:id="47"/>
       <w:r>
         <w:t>)</w:t>
       </w:r>
@@ -4571,7 +3966,7 @@
           <w:color w:val="000000"/>
         </w:rPr>
       </w:pPr>
-      <w:bookmarkStart w:id="48" w:name="OLE_LINK9"/>
+      <w:bookmarkStart w:id="45" w:name="OLE_LINK9"/>
       <w:r>
         <w:t xml:space="preserve">If CodeXL is installed in path that includes </w:t>
       </w:r>
@@ -4581,13 +3976,13 @@
       <w:r>
         <w:t>Unicode characters, profiling does not work (</w:t>
       </w:r>
-      <w:bookmarkStart w:id="49" w:name="OLE_LINK43"/>
-      <w:bookmarkStart w:id="50" w:name="OLE_LINK77"/>
+      <w:bookmarkStart w:id="46" w:name="OLE_LINK43"/>
+      <w:bookmarkStart w:id="47" w:name="OLE_LINK77"/>
       <w:r>
         <w:t>365118</w:t>
       </w:r>
-      <w:bookmarkEnd w:id="49"/>
-      <w:bookmarkEnd w:id="50"/>
+      <w:bookmarkEnd w:id="46"/>
+      <w:bookmarkEnd w:id="47"/>
       <w:r>
         <w:t>).</w:t>
       </w:r>
@@ -4675,14 +4070,13 @@
         <w:spacing w:after="0" w:line="240" w:lineRule="auto"/>
       </w:pPr>
       <w:r>
-        <w:lastRenderedPageBreak/>
         <w:t>If the profiled station goes into Sleep/Hibernate state during a Power Profiling session, only data collected before hibernation is displayed, and the navigation slider does not respond. (</w:t>
       </w:r>
-      <w:bookmarkStart w:id="51" w:name="OLE_LINK84"/>
+      <w:bookmarkStart w:id="48" w:name="OLE_LINK84"/>
       <w:r>
         <w:t>459572</w:t>
       </w:r>
-      <w:bookmarkEnd w:id="51"/>
+      <w:bookmarkEnd w:id="48"/>
       <w:r>
         <w:t>, 224)</w:t>
       </w:r>
@@ -4839,11 +4233,11 @@
       <w:r>
         <w:t xml:space="preserve"> is observed, if </w:t>
       </w:r>
-      <w:bookmarkStart w:id="52" w:name="OLE_LINK5"/>
+      <w:bookmarkStart w:id="49" w:name="OLE_LINK5"/>
       <w:r>
         <w:t xml:space="preserve">CPU Profiling using Event-Based-Profiling </w:t>
       </w:r>
-      <w:bookmarkEnd w:id="52"/>
+      <w:bookmarkEnd w:id="49"/>
       <w:r>
         <w:t>is run both in guest and host OS</w:t>
       </w:r>
@@ -4947,7 +4341,11 @@
       </w:r>
       <w:proofErr w:type="spellEnd"/>
       <w:r>
-        <w:t xml:space="preserve">,--no-whole-archive”. Otherwise not all the symbols from </w:t>
+        <w:t xml:space="preserve">,--no-whole-archive”. Otherwise not </w:t>
+      </w:r>
+      <w:r>
+        <w:lastRenderedPageBreak/>
+        <w:t xml:space="preserve">all the symbols from </w:t>
       </w:r>
       <w:proofErr w:type="spellStart"/>
       <w:r>
@@ -5332,7 +4730,6 @@
         <w:spacing w:after="0" w:line="240" w:lineRule="auto"/>
       </w:pPr>
       <w:r>
-        <w:lastRenderedPageBreak/>
         <w:t>Frame Analysis runs out of memory when l</w:t>
       </w:r>
       <w:r>
@@ -5362,13 +4759,13 @@
         <w:spacing w:after="0" w:line="240" w:lineRule="auto"/>
       </w:pPr>
       <w:r>
-        <w:t xml:space="preserve">On Linux, the GPU Debugger updates the display of </w:t>
-      </w:r>
-      <w:r>
-        <w:t xml:space="preserve">OpenCL and OpenGL </w:t>
-      </w:r>
-      <w:r>
-        <w:t>runtime objects only when app execution is suspended for API breakpoint. Breaking at other types of breakpoints does not trigger CL/GL objects update. (2870)</w:t>
+        <w:t xml:space="preserve">In Visual Studio, after using Frame Analysis to capture frame traces, clicking a frame thumbnail without stopping the session may lead to </w:t>
+      </w:r>
+      <w:r>
+        <w:t>"Session Aborted" error pop up followed by "Failed to load frame data" error</w:t>
+      </w:r>
+      <w:r>
+        <w:t>. (2893)</w:t>
       </w:r>
     </w:p>
     <w:p>
@@ -5381,13 +4778,7 @@
         <w:spacing w:after="0" w:line="240" w:lineRule="auto"/>
       </w:pPr>
       <w:r>
-        <w:t xml:space="preserve">In Visual Studio, after using Frame Analysis to capture frame traces, clicking a frame thumbnail without stopping the session may lead to </w:t>
-      </w:r>
-      <w:r>
-        <w:t>"Session Aborted" error pop up followed by "Failed to load frame data" error</w:t>
-      </w:r>
-      <w:r>
-        <w:t>. (2893)</w:t>
+        <w:t>Clicking the Power profiler Summary page in Visual Studio fails to open the page. (2897)</w:t>
       </w:r>
     </w:p>
     <w:p>
@@ -5400,7 +4791,22 @@
         <w:spacing w:after="0" w:line="240" w:lineRule="auto"/>
       </w:pPr>
       <w:r>
-        <w:t>Clicking the Power profiler Summary page in Visual Studio fails to open the page. (2897)</w:t>
+        <w:t>Cannot open a GPU</w:t>
+      </w:r>
+      <w:r>
+        <w:t xml:space="preserve"> </w:t>
+      </w:r>
+      <w:r>
+        <w:t>P</w:t>
+      </w:r>
+      <w:r>
+        <w:t xml:space="preserve">rofiler </w:t>
+      </w:r>
+      <w:r>
+        <w:t>session once we</w:t>
+      </w:r>
+      <w:r>
+        <w:t xml:space="preserve"> rename it, after re-starting Visual Studio. (2912)</w:t>
       </w:r>
     </w:p>
     <w:p>
@@ -5413,22 +4819,21 @@
         <w:spacing w:after="0" w:line="240" w:lineRule="auto"/>
       </w:pPr>
       <w:r>
-        <w:t>Cannot open a GPU</w:t>
-      </w:r>
-      <w:r>
-        <w:t xml:space="preserve"> </w:t>
-      </w:r>
-      <w:r>
-        <w:t>P</w:t>
-      </w:r>
-      <w:r>
-        <w:t xml:space="preserve">rofiler </w:t>
-      </w:r>
-      <w:r>
-        <w:t>session once we</w:t>
-      </w:r>
-      <w:r>
-        <w:t xml:space="preserve"> rename it, after re-starting Visual Studio. (2912)</w:t>
+        <w:t>CPU Profiler does not display s</w:t>
+      </w:r>
+      <w:r>
+        <w:t>ymbol information on importing a .</w:t>
+      </w:r>
+      <w:proofErr w:type="spellStart"/>
+      <w:r>
+        <w:t>prd</w:t>
+      </w:r>
+      <w:proofErr w:type="spellEnd"/>
+      <w:r>
+        <w:t xml:space="preserve"> file</w:t>
+      </w:r>
+      <w:r>
+        <w:t>. (2942)</w:t>
       </w:r>
     </w:p>
     <w:p>
@@ -5441,19 +4846,19 @@
         <w:spacing w:after="0" w:line="240" w:lineRule="auto"/>
       </w:pPr>
       <w:r>
-        <w:t>Combing host + GPU debugger displays i</w:t>
-      </w:r>
-      <w:r>
-        <w:t xml:space="preserve">ncomplete call stack </w:t>
-      </w:r>
-      <w:r>
-        <w:t xml:space="preserve">when stepping into </w:t>
-      </w:r>
-      <w:r>
-        <w:t>system functions</w:t>
-      </w:r>
-      <w:r>
-        <w:t xml:space="preserve"> on Linux. (2916)</w:t>
+        <w:t xml:space="preserve">Using combined host + GPU debugging from Visual Studio and </w:t>
+      </w:r>
+      <w:r>
+        <w:t>clicking API step</w:t>
+      </w:r>
+      <w:r>
+        <w:t>-</w:t>
+      </w:r>
+      <w:r>
+        <w:t>in button m</w:t>
+      </w:r>
+      <w:r>
+        <w:t>ultiple times may lead to Visual Studio hang. (2950)</w:t>
       </w:r>
     </w:p>
     <w:p>
@@ -5466,21 +4871,32 @@
         <w:spacing w:after="0" w:line="240" w:lineRule="auto"/>
       </w:pPr>
       <w:r>
-        <w:t>CPU Profiler does not display s</w:t>
-      </w:r>
-      <w:r>
-        <w:t>ymbol information on importing a .</w:t>
+        <w:t xml:space="preserve">Combined </w:t>
       </w:r>
       <w:proofErr w:type="spellStart"/>
       <w:r>
-        <w:t>prd</w:t>
+        <w:t>host+GPU</w:t>
       </w:r>
       <w:proofErr w:type="spellEnd"/>
       <w:r>
-        <w:t xml:space="preserve"> file</w:t>
-      </w:r>
-      <w:r>
-        <w:t>. (2942)</w:t>
+        <w:t xml:space="preserve"> debugger </w:t>
+      </w:r>
+      <w:r>
+        <w:t xml:space="preserve">fails to debug programs containing nested </w:t>
+      </w:r>
+      <w:proofErr w:type="spellStart"/>
+      <w:r>
+        <w:t>inlined</w:t>
+      </w:r>
+      <w:proofErr w:type="spellEnd"/>
+      <w:r>
+        <w:t xml:space="preserve"> </w:t>
+      </w:r>
+      <w:r>
+        <w:t>C/C++ function</w:t>
+      </w:r>
+      <w:r>
+        <w:t>. (2955)</w:t>
       </w:r>
     </w:p>
     <w:p>
@@ -5493,21 +4909,10 @@
         <w:spacing w:after="0" w:line="240" w:lineRule="auto"/>
       </w:pPr>
       <w:r>
-        <w:t xml:space="preserve">Using combined host + GPU debugging from Visual Studio and </w:t>
-      </w:r>
-      <w:r>
-        <w:t>clicking API step</w:t>
-      </w:r>
-      <w:r>
-        <w:t>-</w:t>
-      </w:r>
-      <w:r>
-        <w:t>in button m</w:t>
-      </w:r>
-      <w:r>
-        <w:t>ultiple times may lead to Visual Studio hang. (2950)</w:t>
-      </w:r>
-    </w:p>
+        <w:t>In Frame Analysis, irrespective of "Number of Frames to capture" option, the UI displays a single frame number per capture. (3070)</w:t>
+      </w:r>
+    </w:p>
+    <w:bookmarkEnd w:id="45"/>
     <w:p>
       <w:pPr>
         <w:pStyle w:val="ListParagraph"/>
@@ -5518,35 +4923,29 @@
         <w:spacing w:after="0" w:line="240" w:lineRule="auto"/>
       </w:pPr>
       <w:r>
-        <w:t xml:space="preserve">Combined </w:t>
-      </w:r>
-      <w:proofErr w:type="spellStart"/>
-      <w:r>
-        <w:t>host+GPU</w:t>
-      </w:r>
-      <w:proofErr w:type="spellEnd"/>
-      <w:r>
-        <w:t xml:space="preserve"> debugger </w:t>
-      </w:r>
-      <w:r>
-        <w:t xml:space="preserve">fails to debug programs containing nested </w:t>
-      </w:r>
-      <w:proofErr w:type="spellStart"/>
-      <w:r>
-        <w:t>inlined</w:t>
-      </w:r>
-      <w:proofErr w:type="spellEnd"/>
-      <w:r>
-        <w:t xml:space="preserve"> </w:t>
-      </w:r>
-      <w:r>
-        <w:t>C/C++ function</w:t>
-      </w:r>
-      <w:r>
-        <w:t>. (2955)</w:t>
-      </w:r>
-    </w:p>
-    <w:bookmarkEnd w:id="48"/>
+        <w:t>On Linux, GPU Profiling Performance Counters of an OpenGL application may cause a s</w:t>
+      </w:r>
+      <w:r>
+        <w:t xml:space="preserve">ystem </w:t>
+      </w:r>
+      <w:r>
+        <w:t>h</w:t>
+      </w:r>
+      <w:r>
+        <w:t>ang</w:t>
+      </w:r>
+      <w:r>
+        <w:t xml:space="preserve"> after a few seconds. (</w:t>
+      </w:r>
+      <w:bookmarkStart w:id="50" w:name="OLE_LINK18"/>
+      <w:r>
+        <w:t>68152</w:t>
+      </w:r>
+      <w:bookmarkEnd w:id="50"/>
+      <w:r>
+        <w:t>)</w:t>
+      </w:r>
+    </w:p>
     <w:p>
       <w:pPr>
         <w:pStyle w:val="ListParagraph"/>
@@ -5557,25 +4956,71 @@
         <w:spacing w:after="0" w:line="240" w:lineRule="auto"/>
       </w:pPr>
       <w:r>
-        <w:t>On Linux, GPU Profiling Performance Counters of an OpenGL application may cause a s</w:t>
-      </w:r>
-      <w:r>
-        <w:t xml:space="preserve">ystem </w:t>
-      </w:r>
-      <w:r>
-        <w:t>h</w:t>
-      </w:r>
-      <w:r>
-        <w:t>ang</w:t>
-      </w:r>
-      <w:r>
-        <w:t xml:space="preserve"> after a few seconds. (</w:t>
-      </w:r>
-      <w:bookmarkStart w:id="53" w:name="OLE_LINK18"/>
-      <w:r>
-        <w:t>68152</w:t>
-      </w:r>
-      <w:bookmarkEnd w:id="53"/>
+        <w:t xml:space="preserve">In Power Profile sessions on machines without Catalyst installed, </w:t>
+      </w:r>
+      <w:r>
+        <w:t>‘</w:t>
+      </w:r>
+      <w:proofErr w:type="spellStart"/>
+      <w:r>
+        <w:t>iGPU</w:t>
+      </w:r>
+      <w:proofErr w:type="spellEnd"/>
+      <w:r>
+        <w:t xml:space="preserve"> </w:t>
+      </w:r>
+      <w:r>
+        <w:t>F</w:t>
+      </w:r>
+      <w:r>
+        <w:t>requency</w:t>
+      </w:r>
+      <w:r>
+        <w:t>’</w:t>
+      </w:r>
+      <w:r>
+        <w:t xml:space="preserve"> is constantly shown as 100MHz.</w:t>
+      </w:r>
+      <w:r>
+        <w:t xml:space="preserve"> </w:t>
+      </w:r>
+      <w:r>
+        <w:t xml:space="preserve">If Catalyst is installed, then </w:t>
+      </w:r>
+      <w:r>
+        <w:t>C</w:t>
+      </w:r>
+      <w:r>
+        <w:t>ode</w:t>
+      </w:r>
+      <w:r>
+        <w:t>XL</w:t>
+      </w:r>
+      <w:r>
+        <w:t xml:space="preserve"> report</w:t>
+      </w:r>
+      <w:r>
+        <w:t>s</w:t>
+      </w:r>
+      <w:r>
+        <w:t xml:space="preserve"> the proper integrated</w:t>
+      </w:r>
+      <w:r>
+        <w:t>-</w:t>
+      </w:r>
+      <w:r>
+        <w:t>GPU</w:t>
+      </w:r>
+      <w:r>
+        <w:t xml:space="preserve"> frequency. (</w:t>
+      </w:r>
+      <w:bookmarkStart w:id="51" w:name="OLE_LINK49"/>
+      <w:bookmarkStart w:id="52" w:name="OLE_LINK89"/>
+      <w:r>
+        <w:t>459364</w:t>
+      </w:r>
+      <w:bookmarkEnd w:id="51"/>
+      <w:bookmarkEnd w:id="52"/>
       <w:r>
         <w:t>)</w:t>
       </w:r>
@@ -5590,73 +5035,8 @@
         <w:spacing w:after="0" w:line="240" w:lineRule="auto"/>
       </w:pPr>
       <w:r>
-        <w:t xml:space="preserve">In Power Profile sessions on machines without Catalyst installed, </w:t>
-      </w:r>
-      <w:r>
-        <w:t>‘</w:t>
-      </w:r>
-      <w:proofErr w:type="spellStart"/>
-      <w:r>
-        <w:t>iGPU</w:t>
-      </w:r>
-      <w:proofErr w:type="spellEnd"/>
-      <w:r>
-        <w:t xml:space="preserve"> </w:t>
-      </w:r>
-      <w:r>
-        <w:t>F</w:t>
-      </w:r>
-      <w:r>
-        <w:t>requency</w:t>
-      </w:r>
-      <w:r>
-        <w:t>’</w:t>
-      </w:r>
-      <w:r>
-        <w:t xml:space="preserve"> is constantly shown as 100MHz.</w:t>
-      </w:r>
-      <w:r>
-        <w:t xml:space="preserve"> </w:t>
-      </w:r>
-      <w:r>
-        <w:t xml:space="preserve">If Catalyst is installed, then </w:t>
-      </w:r>
-      <w:r>
-        <w:t>C</w:t>
-      </w:r>
-      <w:r>
-        <w:t>ode</w:t>
-      </w:r>
-      <w:r>
-        <w:t>XL</w:t>
-      </w:r>
-      <w:r>
-        <w:t xml:space="preserve"> report</w:t>
-      </w:r>
-      <w:r>
-        <w:t>s</w:t>
-      </w:r>
-      <w:r>
-        <w:t xml:space="preserve"> the proper integrated</w:t>
-      </w:r>
-      <w:r>
-        <w:t>-</w:t>
-      </w:r>
-      <w:r>
-        <w:t>GPU</w:t>
-      </w:r>
-      <w:r>
-        <w:t xml:space="preserve"> frequency. (</w:t>
-      </w:r>
-      <w:bookmarkStart w:id="54" w:name="OLE_LINK49"/>
-      <w:bookmarkStart w:id="55" w:name="OLE_LINK89"/>
-      <w:r>
-        <w:t>459364</w:t>
-      </w:r>
-      <w:bookmarkEnd w:id="54"/>
-      <w:bookmarkEnd w:id="55"/>
-      <w:r>
-        <w:t>)</w:t>
+        <w:lastRenderedPageBreak/>
+        <w:t>Collecting GPU Profiler performance counters on the integrated GPU on an APU while another 3D app is running outside CodeXL can lead to a display hang. (68176)</w:t>
       </w:r>
     </w:p>
     <w:p>
@@ -5669,26 +5049,13 @@
         <w:spacing w:after="0" w:line="240" w:lineRule="auto"/>
       </w:pPr>
       <w:r>
-        <w:t>Collecting GPU Profiler performance counters on the integrated GPU on an APU while another 3D app is running outside CodeXL can lead to a display hang. (68176)</w:t>
-      </w:r>
-    </w:p>
-    <w:p>
-      <w:pPr>
-        <w:pStyle w:val="ListParagraph"/>
-        <w:numPr>
-          <w:ilvl w:val="0"/>
-          <w:numId w:val="1"/>
-        </w:numPr>
-        <w:spacing w:after="0" w:line="240" w:lineRule="auto"/>
-      </w:pPr>
-      <w:r>
         <w:t>Debugging OpenCL kernels with optimizations disabled may cause kernel hang / driver not responding (TDR) in Radeon Software Crimson Edition (driver 15.30). (</w:t>
       </w:r>
-      <w:bookmarkStart w:id="56" w:name="OLE_LINK21"/>
+      <w:bookmarkStart w:id="53" w:name="OLE_LINK21"/>
       <w:r>
         <w:t>80095</w:t>
       </w:r>
-      <w:bookmarkEnd w:id="56"/>
+      <w:bookmarkEnd w:id="53"/>
       <w:r>
         <w:t>)</w:t>
       </w:r>
@@ -5700,14 +5067,14 @@
           <w:color w:val="4F6228" w:themeColor="accent3" w:themeShade="80"/>
         </w:rPr>
       </w:pPr>
-      <w:bookmarkStart w:id="57" w:name="_Toc448661415"/>
+      <w:bookmarkStart w:id="54" w:name="_Toc451878656"/>
       <w:r>
         <w:rPr>
           <w:color w:val="4F6228" w:themeColor="accent3" w:themeShade="80"/>
         </w:rPr>
         <w:t>Support</w:t>
       </w:r>
-      <w:bookmarkEnd w:id="57"/>
+      <w:bookmarkEnd w:id="54"/>
     </w:p>
     <w:p>
       <w:r>
@@ -5816,7 +5183,7 @@
           <w:rPr>
             <w:noProof/>
           </w:rPr>
-          <w:t>1</w:t>
+          <w:t>8</w:t>
         </w:r>
         <w:r>
           <w:rPr>
@@ -7535,15 +6902,6 @@
   </w:num>
   <w:num w:numId="19">
     <w:abstractNumId w:val="1"/>
-    <w:lvlOverride w:ilvl="0"/>
-    <w:lvlOverride w:ilvl="1"/>
-    <w:lvlOverride w:ilvl="2"/>
-    <w:lvlOverride w:ilvl="3"/>
-    <w:lvlOverride w:ilvl="4"/>
-    <w:lvlOverride w:ilvl="5"/>
-    <w:lvlOverride w:ilvl="6"/>
-    <w:lvlOverride w:ilvl="7"/>
-    <w:lvlOverride w:ilvl="8"/>
   </w:num>
 </w:numbering>
 </file>
@@ -8712,7 +8070,7 @@
 </file>
 
 <file path=customXml/itemProps1.xml><?xml version="1.0" encoding="utf-8"?>
-<ds:datastoreItem xmlns:ds="http://schemas.openxmlformats.org/officeDocument/2006/customXml" ds:itemID="{71A8365B-2CD8-4B71-AC77-5356556441F7}">
+<ds:datastoreItem xmlns:ds="http://schemas.openxmlformats.org/officeDocument/2006/customXml" ds:itemID="{28AD06BF-754F-458E-B00F-200954C5AE32}">
   <ds:schemaRefs>
     <ds:schemaRef ds:uri="http://schemas.openxmlformats.org/officeDocument/2006/bibliography"/>
   </ds:schemaRefs>

</xml_diff>

<commit_message>
Update CodeXL 2.1 release notes - add some more known and fixed issues.
</commit_message>
<xml_diff>
--- a/CodeXL/Setup/CodeXL_Release_Notes.docx
+++ b/CodeXL/Setup/CodeXL_Release_Notes.docx
@@ -701,7 +701,7 @@
                 <w:noProof/>
                 <w:webHidden/>
               </w:rPr>
-              <w:t>5</w:t>
+              <w:t>6</w:t>
             </w:r>
             <w:r>
               <w:rPr>
@@ -1202,13 +1202,8 @@
           <w:numId w:val="6"/>
         </w:numPr>
       </w:pPr>
-      <w:bookmarkStart w:id="11" w:name="_GoBack"/>
-      <w:bookmarkEnd w:id="11"/>
-      <w:r>
-        <w:t xml:space="preserve">Moving </w:t>
-      </w:r>
-      <w:r>
-        <w:t xml:space="preserve">the mouse over </w:t>
+      <w:r>
+        <w:t xml:space="preserve">Moving the mouse over </w:t>
       </w:r>
       <w:r>
         <w:t>the timeline chart</w:t>
@@ -1237,7 +1232,7 @@
           <w:numId w:val="6"/>
         </w:numPr>
       </w:pPr>
-      <w:bookmarkStart w:id="12" w:name="OLE_LINK16"/>
+      <w:bookmarkStart w:id="11" w:name="OLE_LINK16"/>
       <w:r>
         <w:t>Static Analysis</w:t>
       </w:r>
@@ -1280,7 +1275,7 @@
         <w:t>.</w:t>
       </w:r>
     </w:p>
-    <w:bookmarkEnd w:id="12"/>
+    <w:bookmarkEnd w:id="11"/>
     <w:p>
       <w:pPr>
         <w:pStyle w:val="ListParagraph"/>
@@ -1378,18 +1373,18 @@
           <w:color w:val="4F6228" w:themeColor="accent3" w:themeShade="80"/>
         </w:rPr>
       </w:pPr>
-      <w:bookmarkStart w:id="13" w:name="_Toc451878651"/>
+      <w:bookmarkStart w:id="12" w:name="_Toc451878651"/>
       <w:r>
         <w:rPr>
           <w:color w:val="4F6228" w:themeColor="accent3" w:themeShade="80"/>
         </w:rPr>
         <w:t>System Requirements</w:t>
       </w:r>
-      <w:bookmarkEnd w:id="13"/>
-    </w:p>
-    <w:p>
-      <w:bookmarkStart w:id="14" w:name="OLE_LINK52"/>
-      <w:bookmarkStart w:id="15" w:name="OLE_LINK53"/>
+      <w:bookmarkEnd w:id="12"/>
+    </w:p>
+    <w:p>
+      <w:bookmarkStart w:id="13" w:name="OLE_LINK52"/>
+      <w:bookmarkStart w:id="14" w:name="OLE_LINK53"/>
       <w:r>
         <w:t>CodeXL contains a host of development features with varying system requirements:</w:t>
       </w:r>
@@ -1596,7 +1591,7 @@
           <w:numId w:val="8"/>
         </w:numPr>
       </w:pPr>
-      <w:bookmarkStart w:id="16" w:name="OLE_LINK10"/>
+      <w:bookmarkStart w:id="15" w:name="OLE_LINK10"/>
       <w:r>
         <w:t>E</w:t>
       </w:r>
@@ -1618,7 +1613,7 @@
       <w:r>
         <w:t xml:space="preserve">) </w:t>
       </w:r>
-      <w:bookmarkEnd w:id="16"/>
+      <w:bookmarkEnd w:id="15"/>
       <w:r>
         <w:t xml:space="preserve">are no longer supported by </w:t>
       </w:r>
@@ -2024,7 +2019,7 @@
         </w:rPr>
         <w:t>GPU API-Level Debugging</w:t>
       </w:r>
-      <w:bookmarkStart w:id="17" w:name="OLE_LINK13"/>
+      <w:bookmarkStart w:id="16" w:name="OLE_LINK13"/>
       <w:r>
         <w:t xml:space="preserve">, </w:t>
       </w:r>
@@ -2037,7 +2032,7 @@
       <w:r>
         <w:t xml:space="preserve"> configuration is required (AMD or other</w:t>
       </w:r>
-      <w:bookmarkEnd w:id="17"/>
+      <w:bookmarkEnd w:id="16"/>
       <w:r>
         <w:t>)</w:t>
       </w:r>
@@ -2097,7 +2092,7 @@
           <w:numId w:val="8"/>
         </w:numPr>
       </w:pPr>
-      <w:bookmarkStart w:id="18" w:name="OLE_LINK2"/>
+      <w:bookmarkStart w:id="17" w:name="OLE_LINK2"/>
       <w:r>
         <w:t>The Event</w:t>
       </w:r>
@@ -2119,8 +2114,8 @@
       <w:r>
         <w:t>an AMD CPU or APU processor.</w:t>
       </w:r>
-      <w:bookmarkEnd w:id="14"/>
-      <w:bookmarkEnd w:id="18"/>
+      <w:bookmarkEnd w:id="13"/>
+      <w:bookmarkEnd w:id="17"/>
     </w:p>
     <w:p>
       <w:pPr>
@@ -2620,7 +2615,7 @@
           <w:numId w:val="8"/>
         </w:numPr>
       </w:pPr>
-      <w:bookmarkStart w:id="19" w:name="OLE_LINK14"/>
+      <w:bookmarkStart w:id="18" w:name="OLE_LINK14"/>
       <w:r>
         <w:t xml:space="preserve">OpenGL </w:t>
       </w:r>
@@ -2632,7 +2627,7 @@
       <w:r>
         <w:t xml:space="preserve"> analysis on Windows requires Catalyst 15.9. (driver 15.20) or later</w:t>
       </w:r>
-      <w:bookmarkEnd w:id="19"/>
+      <w:bookmarkEnd w:id="18"/>
     </w:p>
     <w:p>
       <w:pPr>
@@ -2705,7 +2700,7 @@
           <w:numId w:val="7"/>
         </w:numPr>
       </w:pPr>
-      <w:bookmarkStart w:id="20" w:name="OLE_LINK28"/>
+      <w:bookmarkStart w:id="19" w:name="OLE_LINK28"/>
       <w:r>
         <w:t>Windows 7</w:t>
       </w:r>
@@ -2727,7 +2722,7 @@
       <w:r>
         <w:t xml:space="preserve"> 64-bit</w:t>
       </w:r>
-      <w:bookmarkEnd w:id="20"/>
+      <w:bookmarkEnd w:id="19"/>
       <w:r>
         <w:t xml:space="preserve"> and 10 64-bit.</w:t>
       </w:r>
@@ -2769,7 +2764,7 @@
           <w:numId w:val="7"/>
         </w:numPr>
       </w:pPr>
-      <w:bookmarkStart w:id="21" w:name="OLE_LINK27"/>
+      <w:bookmarkStart w:id="20" w:name="OLE_LINK27"/>
       <w:r>
         <w:t xml:space="preserve">Note: </w:t>
       </w:r>
@@ -2804,7 +2799,7 @@
         <w:t xml:space="preserve"> However, the CodeXL Standalone Application does not require Visual Studio to be installed.</w:t>
       </w:r>
     </w:p>
-    <w:bookmarkEnd w:id="21"/>
+    <w:bookmarkEnd w:id="20"/>
     <w:p>
       <w:pPr>
         <w:pStyle w:val="ListParagraph"/>
@@ -2894,9 +2889,9 @@
           <w:color w:val="4F6228" w:themeColor="accent3" w:themeShade="80"/>
         </w:rPr>
       </w:pPr>
-      <w:bookmarkStart w:id="22" w:name="_Ref360655992"/>
-      <w:bookmarkStart w:id="23" w:name="_Toc451878652"/>
-      <w:bookmarkEnd w:id="15"/>
+      <w:bookmarkStart w:id="21" w:name="_Ref360655992"/>
+      <w:bookmarkStart w:id="22" w:name="_Toc451878652"/>
+      <w:bookmarkEnd w:id="14"/>
       <w:r>
         <w:rPr>
           <w:color w:val="4F6228" w:themeColor="accent3" w:themeShade="80"/>
@@ -2915,8 +2910,8 @@
         </w:rPr>
         <w:t>release</w:t>
       </w:r>
+      <w:bookmarkEnd w:id="21"/>
       <w:bookmarkEnd w:id="22"/>
-      <w:bookmarkEnd w:id="23"/>
     </w:p>
     <w:p>
       <w:r>
@@ -2962,14 +2957,14 @@
           <w:color w:val="4F6228" w:themeColor="accent3" w:themeShade="80"/>
         </w:rPr>
       </w:pPr>
-      <w:bookmarkStart w:id="24" w:name="_Toc451878653"/>
+      <w:bookmarkStart w:id="23" w:name="_Toc451878653"/>
       <w:r>
         <w:rPr>
           <w:color w:val="4F6228" w:themeColor="accent3" w:themeShade="80"/>
         </w:rPr>
         <w:t xml:space="preserve">Note about installing </w:t>
       </w:r>
-      <w:bookmarkStart w:id="25" w:name="OLE_LINK51"/>
+      <w:bookmarkStart w:id="24" w:name="OLE_LINK51"/>
       <w:proofErr w:type="spellStart"/>
       <w:r>
         <w:rPr>
@@ -2984,14 +2979,14 @@
         </w:rPr>
         <w:t xml:space="preserve"> after installing CodeXL</w:t>
       </w:r>
-      <w:bookmarkEnd w:id="25"/>
+      <w:bookmarkEnd w:id="24"/>
       <w:r>
         <w:rPr>
           <w:color w:val="4F6228" w:themeColor="accent3" w:themeShade="80"/>
         </w:rPr>
         <w:t xml:space="preserve"> for Windows</w:t>
       </w:r>
-      <w:bookmarkEnd w:id="24"/>
+      <w:bookmarkEnd w:id="23"/>
     </w:p>
     <w:p>
       <w:r>
@@ -3046,14 +3041,14 @@
           <w:color w:val="4F6228" w:themeColor="accent3" w:themeShade="80"/>
         </w:rPr>
       </w:pPr>
-      <w:bookmarkStart w:id="26" w:name="_Toc451878654"/>
+      <w:bookmarkStart w:id="25" w:name="_Toc451878654"/>
       <w:r>
         <w:rPr>
           <w:color w:val="4F6228" w:themeColor="accent3" w:themeShade="80"/>
         </w:rPr>
         <w:t>Fixed Issues</w:t>
       </w:r>
-      <w:bookmarkEnd w:id="26"/>
+      <w:bookmarkEnd w:id="25"/>
     </w:p>
     <w:p>
       <w:r>
@@ -3260,19 +3255,30 @@
         <w:contextualSpacing w:val="0"/>
       </w:pPr>
       <w:r>
-        <w:t>Building HLSL shaders in the Static Analyzer ignores b</w:t>
-      </w:r>
-      <w:r>
-        <w:t xml:space="preserve">uild </w:t>
-      </w:r>
-      <w:r>
-        <w:t>o</w:t>
-      </w:r>
-      <w:r>
-        <w:t>ptions</w:t>
-      </w:r>
-      <w:r>
-        <w:t xml:space="preserve"> specified by the user. (3014)</w:t>
+        <w:t xml:space="preserve">Frame Analysis API selection shows a line containing the DXGI API for non-DX apps. (3053, 3019, </w:t>
+      </w:r>
+      <w:hyperlink r:id="rId18" w:history="1">
+        <w:r>
+          <w:rPr>
+            <w:rStyle w:val="Hyperlink"/>
+          </w:rPr>
+          <w:t>Git</w:t>
+        </w:r>
+        <w:r>
+          <w:rPr>
+            <w:rStyle w:val="Hyperlink"/>
+          </w:rPr>
+          <w:t>H</w:t>
+        </w:r>
+        <w:r>
+          <w:rPr>
+            <w:rStyle w:val="Hyperlink"/>
+          </w:rPr>
+          <w:t>ub issue #3</w:t>
+        </w:r>
+      </w:hyperlink>
+      <w:r>
+        <w:t>)</w:t>
       </w:r>
     </w:p>
     <w:p>
@@ -3286,24 +3292,19 @@
         <w:contextualSpacing w:val="0"/>
       </w:pPr>
       <w:r>
-        <w:t>Static Analysis shows w</w:t>
-      </w:r>
-      <w:r>
-        <w:t xml:space="preserve">rong entry point function </w:t>
-      </w:r>
-      <w:r>
-        <w:t xml:space="preserve">name </w:t>
-      </w:r>
-      <w:r>
-        <w:t xml:space="preserve">for a HLSL </w:t>
-      </w:r>
-      <w:proofErr w:type="spellStart"/>
-      <w:r>
-        <w:t>shader</w:t>
-      </w:r>
-      <w:proofErr w:type="spellEnd"/>
-      <w:r>
-        <w:t xml:space="preserve"> source file that uses multiple macros for kernel implementation. (3018)</w:t>
+        <w:t>Building HLSL shaders in the Static Analyzer ignores b</w:t>
+      </w:r>
+      <w:r>
+        <w:t xml:space="preserve">uild </w:t>
+      </w:r>
+      <w:r>
+        <w:t>o</w:t>
+      </w:r>
+      <w:r>
+        <w:t>ptions</w:t>
+      </w:r>
+      <w:r>
+        <w:t xml:space="preserve"> specified by the user. (3014)</w:t>
       </w:r>
     </w:p>
     <w:p>
@@ -3317,31 +3318,24 @@
         <w:contextualSpacing w:val="0"/>
       </w:pPr>
       <w:r>
-        <w:t xml:space="preserve">Installing on </w:t>
-      </w:r>
-      <w:r>
-        <w:t xml:space="preserve">Non-English (Localized) </w:t>
-      </w:r>
-      <w:r>
-        <w:t xml:space="preserve">Windows </w:t>
-      </w:r>
-      <w:r>
-        <w:t>system</w:t>
-      </w:r>
-      <w:r>
-        <w:t xml:space="preserve"> </w:t>
-      </w:r>
-      <w:r>
-        <w:t xml:space="preserve">fails with "An error has occurred while applying security settings </w:t>
-      </w:r>
-      <w:r>
-        <w:t>–</w:t>
-      </w:r>
-      <w:r>
-        <w:t xml:space="preserve"> 1609</w:t>
-      </w:r>
-      <w:r>
-        <w:t>” error. (3020)</w:t>
+        <w:t>Static Analysis shows w</w:t>
+      </w:r>
+      <w:r>
+        <w:t xml:space="preserve">rong entry point function </w:t>
+      </w:r>
+      <w:r>
+        <w:t xml:space="preserve">name </w:t>
+      </w:r>
+      <w:r>
+        <w:t xml:space="preserve">for a HLSL </w:t>
+      </w:r>
+      <w:proofErr w:type="spellStart"/>
+      <w:r>
+        <w:t>shader</w:t>
+      </w:r>
+      <w:proofErr w:type="spellEnd"/>
+      <w:r>
+        <w:t xml:space="preserve"> source file that uses multiple macros for kernel implementation. (3018)</w:t>
       </w:r>
     </w:p>
     <w:p>
@@ -3355,11 +3349,174 @@
         <w:contextualSpacing w:val="0"/>
       </w:pPr>
       <w:r>
+        <w:t xml:space="preserve">Installing on </w:t>
+      </w:r>
+      <w:r>
+        <w:t xml:space="preserve">Non-English (Localized) </w:t>
+      </w:r>
+      <w:r>
+        <w:t xml:space="preserve">Windows </w:t>
+      </w:r>
+      <w:r>
+        <w:t>system</w:t>
+      </w:r>
+      <w:r>
+        <w:t xml:space="preserve"> </w:t>
+      </w:r>
+      <w:r>
+        <w:t xml:space="preserve">fails with "An error has occurred while applying security settings </w:t>
+      </w:r>
+      <w:r>
+        <w:t>–</w:t>
+      </w:r>
+      <w:r>
+        <w:t xml:space="preserve"> 1609</w:t>
+      </w:r>
+      <w:r>
+        <w:t>” error. (3020</w:t>
+      </w:r>
+      <w:r>
+        <w:t xml:space="preserve">, </w:t>
+      </w:r>
+      <w:hyperlink r:id="rId19" w:history="1">
+        <w:r>
+          <w:rPr>
+            <w:rStyle w:val="Hyperlink"/>
+          </w:rPr>
+          <w:t>GitHub issue #2</w:t>
+        </w:r>
+      </w:hyperlink>
+      <w:r>
+        <w:t>)</w:t>
+      </w:r>
+    </w:p>
+    <w:p>
+      <w:pPr>
+        <w:pStyle w:val="ListParagraph"/>
+        <w:numPr>
+          <w:ilvl w:val="0"/>
+          <w:numId w:val="1"/>
+        </w:numPr>
+        <w:spacing w:after="0" w:line="240" w:lineRule="auto"/>
+        <w:contextualSpacing w:val="0"/>
+      </w:pPr>
+      <w:r>
         <w:t xml:space="preserve">Searching for text in the frame analysis timeline view </w:t>
       </w:r>
       <w:r>
         <w:t>fails in the following scenarios: (a) after searching for a text that is not found. (b) After reaching the last instance of the sought text. (3038)</w:t>
       </w:r>
+    </w:p>
+    <w:p>
+      <w:pPr>
+        <w:pStyle w:val="ListParagraph"/>
+        <w:numPr>
+          <w:ilvl w:val="0"/>
+          <w:numId w:val="1"/>
+        </w:numPr>
+        <w:spacing w:after="0" w:line="240" w:lineRule="auto"/>
+        <w:contextualSpacing w:val="0"/>
+      </w:pPr>
+      <w:r>
+        <w:t xml:space="preserve">Add </w:t>
+      </w:r>
+      <w:proofErr w:type="spellStart"/>
+      <w:r>
+        <w:t>ldconfig</w:t>
+      </w:r>
+      <w:proofErr w:type="spellEnd"/>
+      <w:r>
+        <w:t xml:space="preserve"> path to CodeXL launch scripts. (3057, </w:t>
+      </w:r>
+      <w:hyperlink r:id="rId20" w:history="1">
+        <w:r>
+          <w:rPr>
+            <w:rStyle w:val="Hyperlink"/>
+          </w:rPr>
+          <w:t>Git</w:t>
+        </w:r>
+        <w:r>
+          <w:rPr>
+            <w:rStyle w:val="Hyperlink"/>
+          </w:rPr>
+          <w:t>H</w:t>
+        </w:r>
+        <w:r>
+          <w:rPr>
+            <w:rStyle w:val="Hyperlink"/>
+          </w:rPr>
+          <w:t>ub issue #6</w:t>
+        </w:r>
+      </w:hyperlink>
+      <w:r>
+        <w:t>)</w:t>
+      </w:r>
+    </w:p>
+    <w:p>
+      <w:pPr>
+        <w:pStyle w:val="ListParagraph"/>
+        <w:numPr>
+          <w:ilvl w:val="0"/>
+          <w:numId w:val="1"/>
+        </w:numPr>
+        <w:spacing w:after="0" w:line="240" w:lineRule="auto"/>
+        <w:contextualSpacing w:val="0"/>
+      </w:pPr>
+      <w:r>
+        <w:t xml:space="preserve">Typo in </w:t>
+      </w:r>
+      <w:proofErr w:type="spellStart"/>
+      <w:r>
+        <w:t>Debian</w:t>
+      </w:r>
+      <w:proofErr w:type="spellEnd"/>
+      <w:r>
+        <w:t xml:space="preserve"> folder name under Installer-Linux. (</w:t>
+      </w:r>
+      <w:hyperlink r:id="rId21" w:history="1">
+        <w:r>
+          <w:rPr>
+            <w:rStyle w:val="Hyperlink"/>
+          </w:rPr>
+          <w:t>GitHub issue #8</w:t>
+        </w:r>
+      </w:hyperlink>
+      <w:r>
+        <w:t>)</w:t>
+      </w:r>
+    </w:p>
+    <w:p>
+      <w:pPr>
+        <w:pStyle w:val="ListParagraph"/>
+        <w:numPr>
+          <w:ilvl w:val="0"/>
+          <w:numId w:val="1"/>
+        </w:numPr>
+        <w:spacing w:after="0" w:line="240" w:lineRule="auto"/>
+        <w:contextualSpacing w:val="0"/>
+      </w:pPr>
+      <w:r>
+        <w:t xml:space="preserve">CodeXL Visual Studio extension </w:t>
+      </w:r>
+      <w:r>
+        <w:t>changes the default layout so the CodeXL view comes up by default (instead of the solution view).</w:t>
+      </w:r>
+      <w:r>
+        <w:t xml:space="preserve"> (</w:t>
+      </w:r>
+      <w:hyperlink r:id="rId22" w:history="1">
+        <w:r>
+          <w:rPr>
+            <w:rStyle w:val="Hyperlink"/>
+          </w:rPr>
+          <w:t>GitHub issue #9</w:t>
+        </w:r>
+      </w:hyperlink>
+      <w:r>
+        <w:t>)</w:t>
+      </w:r>
+      <w:bookmarkStart w:id="26" w:name="_GoBack"/>
+      <w:bookmarkEnd w:id="26"/>
     </w:p>
     <w:p>
       <w:pPr>
@@ -3373,6 +3530,7 @@
         <w:rPr>
           <w:color w:val="4F6228" w:themeColor="accent3" w:themeShade="80"/>
         </w:rPr>
+        <w:lastRenderedPageBreak/>
         <w:t>Known I</w:t>
       </w:r>
       <w:r>
@@ -3518,7 +3676,6 @@
         </w:numPr>
       </w:pPr>
       <w:r>
-        <w:lastRenderedPageBreak/>
         <w:t>Performing</w:t>
       </w:r>
       <w:r>
@@ -4220,6 +4377,7 @@
         <w:spacing w:after="0" w:line="240" w:lineRule="auto"/>
       </w:pPr>
       <w:r>
+        <w:lastRenderedPageBreak/>
         <w:t xml:space="preserve">Windows system crash (Blue Screen </w:t>
       </w:r>
       <w:proofErr w:type="gramStart"/>
@@ -4341,40 +4499,572 @@
       </w:r>
       <w:proofErr w:type="spellEnd"/>
       <w:r>
-        <w:t xml:space="preserve">,--no-whole-archive”. Otherwise not </w:t>
-      </w:r>
+        <w:t xml:space="preserve">,--no-whole-archive”. Otherwise not all the symbols from </w:t>
+      </w:r>
+      <w:proofErr w:type="spellStart"/>
+      <w:r>
+        <w:t>pthread</w:t>
+      </w:r>
+      <w:proofErr w:type="spellEnd"/>
+      <w:r>
+        <w:t xml:space="preserve"> library will </w:t>
+      </w:r>
+      <w:r>
+        <w:t xml:space="preserve">be </w:t>
+      </w:r>
+      <w:r>
+        <w:t xml:space="preserve">linked, since most of them </w:t>
+      </w:r>
+      <w:r>
+        <w:t xml:space="preserve">are </w:t>
+      </w:r>
+      <w:r>
+        <w:t xml:space="preserve">WEAK symbols. </w:t>
+      </w:r>
+      <w:r>
+        <w:t xml:space="preserve">Failing to use these flags </w:t>
+      </w:r>
+      <w:r>
+        <w:t>will lead to a crash.</w:t>
+      </w:r>
+      <w:r>
+        <w:t xml:space="preserve"> (1040)</w:t>
+      </w:r>
+    </w:p>
+    <w:p>
+      <w:pPr>
+        <w:pStyle w:val="ListParagraph"/>
+        <w:numPr>
+          <w:ilvl w:val="0"/>
+          <w:numId w:val="1"/>
+        </w:numPr>
+        <w:spacing w:after="0" w:line="240" w:lineRule="auto"/>
+      </w:pPr>
+      <w:r>
+        <w:t>CPU Profiler time-based profiling on a VM may produce more samples than the session duration and sampling interval suggest. (1125)</w:t>
+      </w:r>
+    </w:p>
+    <w:p>
+      <w:pPr>
+        <w:pStyle w:val="ListParagraph"/>
+        <w:numPr>
+          <w:ilvl w:val="0"/>
+          <w:numId w:val="1"/>
+        </w:numPr>
+        <w:spacing w:after="0" w:line="240" w:lineRule="auto"/>
+      </w:pPr>
+      <w:r>
+        <w:t xml:space="preserve">Power Profiler displays zero values for ‘Others’ counters in Summary view if only </w:t>
+      </w:r>
+      <w:proofErr w:type="spellStart"/>
+      <w:r>
+        <w:t>dGPU</w:t>
+      </w:r>
+      <w:proofErr w:type="spellEnd"/>
+      <w:r>
+        <w:t xml:space="preserve"> counters are selected. (1200)</w:t>
+      </w:r>
+    </w:p>
+    <w:p>
+      <w:pPr>
+        <w:pStyle w:val="ListParagraph"/>
+        <w:numPr>
+          <w:ilvl w:val="0"/>
+          <w:numId w:val="1"/>
+        </w:numPr>
+        <w:spacing w:after="0" w:line="240" w:lineRule="auto"/>
+      </w:pPr>
+      <w:r>
+        <w:t xml:space="preserve">GPU Debugger skips the internal loop in APP SDK </w:t>
+      </w:r>
+      <w:proofErr w:type="spellStart"/>
+      <w:r>
+        <w:t>nBody</w:t>
+      </w:r>
+      <w:proofErr w:type="spellEnd"/>
+      <w:r>
+        <w:t xml:space="preserve"> sample. (1250)</w:t>
+      </w:r>
+    </w:p>
+    <w:p>
+      <w:pPr>
+        <w:pStyle w:val="ListParagraph"/>
+        <w:numPr>
+          <w:ilvl w:val="0"/>
+          <w:numId w:val="1"/>
+        </w:numPr>
+        <w:spacing w:after="0" w:line="240" w:lineRule="auto"/>
+      </w:pPr>
+      <w:r>
+        <w:t>In CPU Profiler’s Time-Based Profiling, an unexpected low number of samples is collected when running on guest Win10-64 OS. (1277)</w:t>
+      </w:r>
+    </w:p>
+    <w:p>
+      <w:pPr>
+        <w:pStyle w:val="ListParagraph"/>
+        <w:numPr>
+          <w:ilvl w:val="0"/>
+          <w:numId w:val="1"/>
+        </w:numPr>
+        <w:spacing w:after="0" w:line="240" w:lineRule="auto"/>
+      </w:pPr>
+      <w:r>
+        <w:t xml:space="preserve">Step-in operations require over a minute when debugging </w:t>
+      </w:r>
+      <w:proofErr w:type="spellStart"/>
+      <w:r>
+        <w:t>clFFT</w:t>
+      </w:r>
+      <w:proofErr w:type="spellEnd"/>
+      <w:r>
+        <w:t xml:space="preserve"> sample. (1324)</w:t>
+      </w:r>
+    </w:p>
+    <w:p>
+      <w:pPr>
+        <w:pStyle w:val="ListParagraph"/>
+        <w:numPr>
+          <w:ilvl w:val="0"/>
+          <w:numId w:val="1"/>
+        </w:numPr>
+        <w:spacing w:after="0" w:line="240" w:lineRule="auto"/>
+      </w:pPr>
+      <w:r>
+        <w:t>Unable to launch GPU profiler - cannot allocate memory error on starting profiling after running 2 or 3 GPU Profiler timeline trace sessions for 2-3 min. (1347)</w:t>
+      </w:r>
+    </w:p>
+    <w:p>
+      <w:pPr>
+        <w:pStyle w:val="ListParagraph"/>
+        <w:numPr>
+          <w:ilvl w:val="0"/>
+          <w:numId w:val="1"/>
+        </w:numPr>
+        <w:spacing w:after="0" w:line="240" w:lineRule="auto"/>
+      </w:pPr>
+      <w:r>
+        <w:t xml:space="preserve">CodeXL throws segmentation fault while launching </w:t>
+      </w:r>
+      <w:r>
+        <w:t xml:space="preserve">on Linux </w:t>
+      </w:r>
+      <w:r>
+        <w:t>through SSH</w:t>
+      </w:r>
+      <w:r>
+        <w:t>. (1533)</w:t>
+      </w:r>
+    </w:p>
+    <w:p>
+      <w:pPr>
+        <w:pStyle w:val="ListParagraph"/>
+        <w:numPr>
+          <w:ilvl w:val="0"/>
+          <w:numId w:val="1"/>
+        </w:numPr>
+        <w:spacing w:after="0" w:line="240" w:lineRule="auto"/>
+      </w:pPr>
+      <w:r>
+        <w:t>The HSAIL Debugger’s Debugged Process Events viewer shows SIGPIPE or SIGBUS error while debugging HSAIL Applications. (1590)</w:t>
+      </w:r>
+    </w:p>
+    <w:p>
+      <w:pPr>
+        <w:pStyle w:val="ListParagraph"/>
+        <w:numPr>
+          <w:ilvl w:val="0"/>
+          <w:numId w:val="1"/>
+        </w:numPr>
+        <w:spacing w:after="0" w:line="240" w:lineRule="auto"/>
+      </w:pPr>
+      <w:proofErr w:type="spellStart"/>
+      <w:r>
+        <w:t>Multiwatch</w:t>
+      </w:r>
+      <w:proofErr w:type="spellEnd"/>
+      <w:r>
+        <w:t xml:space="preserve"> view is disabled while debugging HSAIL. (1628)</w:t>
+      </w:r>
+    </w:p>
+    <w:p>
+      <w:pPr>
+        <w:pStyle w:val="ListParagraph"/>
+        <w:numPr>
+          <w:ilvl w:val="0"/>
+          <w:numId w:val="1"/>
+        </w:numPr>
+        <w:spacing w:after="0" w:line="240" w:lineRule="auto"/>
+      </w:pPr>
+      <w:r>
+        <w:t>API/Draw/Frame steps should be disabled while doing HSAIL debugging. (1648)</w:t>
+      </w:r>
+    </w:p>
+    <w:p>
+      <w:pPr>
+        <w:pStyle w:val="ListParagraph"/>
+        <w:numPr>
+          <w:ilvl w:val="0"/>
+          <w:numId w:val="1"/>
+        </w:numPr>
+        <w:spacing w:after="0" w:line="240" w:lineRule="auto"/>
+      </w:pPr>
+      <w:r>
+        <w:t>Newly registered Windows Store Apps do not appear in the Project Settings list of apps. (1688)</w:t>
+      </w:r>
+    </w:p>
+    <w:p>
+      <w:pPr>
+        <w:pStyle w:val="ListParagraph"/>
+        <w:numPr>
+          <w:ilvl w:val="0"/>
+          <w:numId w:val="1"/>
+        </w:numPr>
+        <w:spacing w:after="0" w:line="240" w:lineRule="auto"/>
+      </w:pPr>
+      <w:r>
+        <w:t>CPU Profiler doesn’t launch Windows Store App that is specified in project settings. (1689)</w:t>
+      </w:r>
+    </w:p>
+    <w:p>
+      <w:pPr>
+        <w:pStyle w:val="ListParagraph"/>
+        <w:numPr>
+          <w:ilvl w:val="0"/>
+          <w:numId w:val="1"/>
+        </w:numPr>
+        <w:spacing w:after="0" w:line="240" w:lineRule="auto"/>
+      </w:pPr>
+      <w:r>
+        <w:t>System Information</w:t>
+      </w:r>
+      <w:r>
+        <w:t xml:space="preserve"> dialog’s </w:t>
+      </w:r>
+      <w:r>
+        <w:t xml:space="preserve">OpenCL Devices tab </w:t>
+      </w:r>
+      <w:r>
+        <w:t>appears</w:t>
+      </w:r>
+      <w:r>
+        <w:t xml:space="preserve"> empty on Linux</w:t>
+      </w:r>
+      <w:r>
+        <w:t>. (1954)</w:t>
+      </w:r>
+    </w:p>
+    <w:p>
+      <w:pPr>
+        <w:pStyle w:val="ListParagraph"/>
+        <w:numPr>
+          <w:ilvl w:val="0"/>
+          <w:numId w:val="1"/>
+        </w:numPr>
+        <w:spacing w:after="0" w:line="240" w:lineRule="auto"/>
+      </w:pPr>
+      <w:r>
+        <w:t>GPU</w:t>
+      </w:r>
+      <w:r>
+        <w:t xml:space="preserve"> </w:t>
+      </w:r>
+      <w:r>
+        <w:t xml:space="preserve">debugger backend </w:t>
+      </w:r>
+      <w:r>
+        <w:t xml:space="preserve">crashes when we close the Teapot window on </w:t>
+      </w:r>
+      <w:proofErr w:type="gramStart"/>
+      <w:r>
+        <w:t>I+</w:t>
+      </w:r>
+      <w:proofErr w:type="gramEnd"/>
+      <w:r>
+        <w:t>A system</w:t>
+      </w:r>
+      <w:r>
+        <w:t>. (2201)</w:t>
+      </w:r>
+    </w:p>
+    <w:p>
+      <w:pPr>
+        <w:pStyle w:val="ListParagraph"/>
+        <w:numPr>
+          <w:ilvl w:val="0"/>
+          <w:numId w:val="1"/>
+        </w:numPr>
+        <w:spacing w:after="0" w:line="240" w:lineRule="auto"/>
+      </w:pPr>
+      <w:r>
+        <w:t xml:space="preserve">On </w:t>
+      </w:r>
+      <w:r>
+        <w:t xml:space="preserve">some </w:t>
+      </w:r>
+      <w:r>
+        <w:t>Win</w:t>
+      </w:r>
+      <w:r>
+        <w:t xml:space="preserve">dows </w:t>
+      </w:r>
+      <w:r>
+        <w:t xml:space="preserve">7 </w:t>
+      </w:r>
+      <w:r>
+        <w:t xml:space="preserve">stations the </w:t>
+      </w:r>
+      <w:r>
+        <w:t>GPU profiler command</w:t>
+      </w:r>
+      <w:r>
+        <w:t>-</w:t>
+      </w:r>
+      <w:r>
+        <w:t xml:space="preserve">line </w:t>
+      </w:r>
+      <w:r>
+        <w:t xml:space="preserve">tool </w:t>
+      </w:r>
+      <w:r>
+        <w:t>fails with error message "AMDTBaseTools-x64.dll is missing"</w:t>
+      </w:r>
+      <w:r>
+        <w:t>. (2361)</w:t>
+      </w:r>
+    </w:p>
+    <w:p>
+      <w:pPr>
+        <w:pStyle w:val="ListParagraph"/>
+        <w:numPr>
+          <w:ilvl w:val="0"/>
+          <w:numId w:val="1"/>
+        </w:numPr>
+        <w:spacing w:after="0" w:line="240" w:lineRule="auto"/>
+      </w:pPr>
+      <w:r>
+        <w:t xml:space="preserve">In Visual Studio </w:t>
+      </w:r>
+      <w:proofErr w:type="spellStart"/>
+      <w:r>
+        <w:t>Host+GPU</w:t>
+      </w:r>
+      <w:proofErr w:type="spellEnd"/>
+      <w:r>
+        <w:t xml:space="preserve"> debug session, execution of the debugged application resumes and doesn’t break when performing a ‘step </w:t>
+      </w:r>
+      <w:proofErr w:type="gramStart"/>
+      <w:r>
+        <w:t>out‘ operation</w:t>
+      </w:r>
+      <w:proofErr w:type="gramEnd"/>
+      <w:r>
+        <w:t>. (2412)</w:t>
+      </w:r>
+    </w:p>
+    <w:p>
+      <w:pPr>
+        <w:pStyle w:val="ListParagraph"/>
+        <w:numPr>
+          <w:ilvl w:val="0"/>
+          <w:numId w:val="1"/>
+        </w:numPr>
+        <w:spacing w:after="0" w:line="240" w:lineRule="auto"/>
+      </w:pPr>
+      <w:r>
+        <w:t>For some debugged applications, the HSA Debugger breakpoints are not hit. (2516)</w:t>
+      </w:r>
+    </w:p>
+    <w:p>
+      <w:pPr>
+        <w:pStyle w:val="ListParagraph"/>
+        <w:numPr>
+          <w:ilvl w:val="0"/>
+          <w:numId w:val="1"/>
+        </w:numPr>
+        <w:spacing w:after="0" w:line="240" w:lineRule="auto"/>
+      </w:pPr>
+      <w:r>
+        <w:t>Frame Analysis runs out of memory when l</w:t>
+      </w:r>
+      <w:r>
+        <w:t>oading and displaying ~40 captured frame traces at once. (2561)</w:t>
+      </w:r>
+    </w:p>
+    <w:p>
+      <w:pPr>
+        <w:pStyle w:val="ListParagraph"/>
+        <w:numPr>
+          <w:ilvl w:val="0"/>
+          <w:numId w:val="1"/>
+        </w:numPr>
+        <w:spacing w:after="0" w:line="240" w:lineRule="auto"/>
+      </w:pPr>
+      <w:r>
+        <w:t>Static Analyzer offline OpenCL build ignores the -I option with driver 16.2.1 and later. (2794)</w:t>
+      </w:r>
+    </w:p>
+    <w:p>
+      <w:pPr>
+        <w:pStyle w:val="ListParagraph"/>
+        <w:numPr>
+          <w:ilvl w:val="0"/>
+          <w:numId w:val="1"/>
+        </w:numPr>
+        <w:spacing w:after="0" w:line="240" w:lineRule="auto"/>
+      </w:pPr>
+      <w:r>
+        <w:t xml:space="preserve">In Visual Studio, after using Frame Analysis to capture frame traces, clicking a frame thumbnail without stopping the session may lead to </w:t>
+      </w:r>
+      <w:r>
+        <w:t>"Session Aborted" error pop up followed by "Failed to load frame data" error</w:t>
+      </w:r>
+      <w:r>
+        <w:t>. (2893)</w:t>
+      </w:r>
+    </w:p>
+    <w:p>
+      <w:pPr>
+        <w:pStyle w:val="ListParagraph"/>
+        <w:numPr>
+          <w:ilvl w:val="0"/>
+          <w:numId w:val="1"/>
+        </w:numPr>
+        <w:spacing w:after="0" w:line="240" w:lineRule="auto"/>
+      </w:pPr>
+      <w:r>
+        <w:t>Clicking the Power profiler Summary page in Visual Studio fails to open the page. (2897)</w:t>
+      </w:r>
+    </w:p>
+    <w:p>
+      <w:pPr>
+        <w:pStyle w:val="ListParagraph"/>
+        <w:numPr>
+          <w:ilvl w:val="0"/>
+          <w:numId w:val="1"/>
+        </w:numPr>
+        <w:spacing w:after="0" w:line="240" w:lineRule="auto"/>
+      </w:pPr>
+      <w:r>
+        <w:t>Cannot open a GPU</w:t>
+      </w:r>
+      <w:r>
+        <w:t xml:space="preserve"> </w:t>
+      </w:r>
+      <w:r>
+        <w:t>P</w:t>
+      </w:r>
+      <w:r>
+        <w:t xml:space="preserve">rofiler </w:t>
+      </w:r>
+      <w:r>
+        <w:t>session once we</w:t>
+      </w:r>
+      <w:r>
+        <w:t xml:space="preserve"> rename it, after re-starting Visual Studio. (2912)</w:t>
+      </w:r>
+    </w:p>
+    <w:p>
+      <w:pPr>
+        <w:pStyle w:val="ListParagraph"/>
+        <w:numPr>
+          <w:ilvl w:val="0"/>
+          <w:numId w:val="1"/>
+        </w:numPr>
+        <w:spacing w:after="0" w:line="240" w:lineRule="auto"/>
+      </w:pPr>
+      <w:r>
+        <w:t>CPU Profiler does not display s</w:t>
+      </w:r>
+      <w:r>
+        <w:t>ymbol information on importing a .</w:t>
+      </w:r>
+      <w:proofErr w:type="spellStart"/>
+      <w:r>
+        <w:t>prd</w:t>
+      </w:r>
+      <w:proofErr w:type="spellEnd"/>
+      <w:r>
+        <w:t xml:space="preserve"> file</w:t>
+      </w:r>
+      <w:r>
+        <w:t>. (2942)</w:t>
+      </w:r>
+    </w:p>
+    <w:p>
+      <w:pPr>
+        <w:pStyle w:val="ListParagraph"/>
+        <w:numPr>
+          <w:ilvl w:val="0"/>
+          <w:numId w:val="1"/>
+        </w:numPr>
+        <w:spacing w:after="0" w:line="240" w:lineRule="auto"/>
+      </w:pPr>
+      <w:r>
+        <w:t xml:space="preserve">Using combined host + GPU debugging from Visual Studio and </w:t>
+      </w:r>
+      <w:r>
+        <w:t>clicking API step</w:t>
+      </w:r>
+      <w:r>
+        <w:t>-</w:t>
+      </w:r>
+      <w:r>
+        <w:t>in button m</w:t>
+      </w:r>
+      <w:r>
+        <w:t>ultiple times may lead to Visual Studio hang. (2950)</w:t>
+      </w:r>
+    </w:p>
+    <w:p>
+      <w:pPr>
+        <w:pStyle w:val="ListParagraph"/>
+        <w:numPr>
+          <w:ilvl w:val="0"/>
+          <w:numId w:val="1"/>
+        </w:numPr>
+        <w:spacing w:after="0" w:line="240" w:lineRule="auto"/>
+      </w:pPr>
+      <w:r>
+        <w:t xml:space="preserve">Combined </w:t>
+      </w:r>
+      <w:proofErr w:type="spellStart"/>
+      <w:r>
+        <w:t>host+GPU</w:t>
+      </w:r>
+      <w:proofErr w:type="spellEnd"/>
+      <w:r>
+        <w:t xml:space="preserve"> debugger </w:t>
+      </w:r>
+      <w:r>
+        <w:t xml:space="preserve">fails to debug programs containing nested </w:t>
+      </w:r>
+      <w:proofErr w:type="spellStart"/>
+      <w:r>
+        <w:t>inlined</w:t>
+      </w:r>
+      <w:proofErr w:type="spellEnd"/>
+      <w:r>
+        <w:t xml:space="preserve"> </w:t>
+      </w:r>
+      <w:r>
+        <w:t>C/C++ function</w:t>
+      </w:r>
+      <w:r>
+        <w:t>. (2955)</w:t>
+      </w:r>
+    </w:p>
+    <w:p>
+      <w:pPr>
+        <w:pStyle w:val="ListParagraph"/>
+        <w:numPr>
+          <w:ilvl w:val="0"/>
+          <w:numId w:val="1"/>
+        </w:numPr>
+        <w:spacing w:after="0" w:line="240" w:lineRule="auto"/>
+      </w:pPr>
       <w:r>
         <w:lastRenderedPageBreak/>
-        <w:t xml:space="preserve">all the symbols from </w:t>
-      </w:r>
-      <w:proofErr w:type="spellStart"/>
-      <w:r>
-        <w:t>pthread</w:t>
-      </w:r>
-      <w:proofErr w:type="spellEnd"/>
-      <w:r>
-        <w:t xml:space="preserve"> library will </w:t>
-      </w:r>
-      <w:r>
-        <w:t xml:space="preserve">be </w:t>
-      </w:r>
-      <w:r>
-        <w:t xml:space="preserve">linked, since most of them </w:t>
-      </w:r>
-      <w:r>
-        <w:t xml:space="preserve">are </w:t>
-      </w:r>
-      <w:r>
-        <w:t xml:space="preserve">WEAK symbols. </w:t>
-      </w:r>
-      <w:r>
-        <w:t xml:space="preserve">Failing to use these flags </w:t>
-      </w:r>
-      <w:r>
-        <w:t>will lead to a crash.</w:t>
-      </w:r>
-      <w:r>
-        <w:t xml:space="preserve"> (1040)</w:t>
+        <w:t>In Frame Analysis, irrespective of "Number of Frames to capture" option, the UI displays a single frame number per capture. (3070)</w:t>
       </w:r>
     </w:p>
     <w:p>
@@ -4387,529 +5077,27 @@
         <w:spacing w:after="0" w:line="240" w:lineRule="auto"/>
       </w:pPr>
       <w:r>
-        <w:t>CPU Profiler time-based profiling on a VM may produce more samples than the session duration and sampling interval suggest. (1125)</w:t>
-      </w:r>
-    </w:p>
-    <w:p>
-      <w:pPr>
-        <w:pStyle w:val="ListParagraph"/>
-        <w:numPr>
-          <w:ilvl w:val="0"/>
-          <w:numId w:val="1"/>
-        </w:numPr>
-        <w:spacing w:after="0" w:line="240" w:lineRule="auto"/>
-      </w:pPr>
-      <w:r>
-        <w:t xml:space="preserve">Power Profiler displays zero values for ‘Others’ counters in Summary view if only </w:t>
-      </w:r>
-      <w:proofErr w:type="spellStart"/>
-      <w:r>
-        <w:t>dGPU</w:t>
-      </w:r>
-      <w:proofErr w:type="spellEnd"/>
-      <w:r>
-        <w:t xml:space="preserve"> counters are selected. (1200)</w:t>
-      </w:r>
-    </w:p>
-    <w:p>
-      <w:pPr>
-        <w:pStyle w:val="ListParagraph"/>
-        <w:numPr>
-          <w:ilvl w:val="0"/>
-          <w:numId w:val="1"/>
-        </w:numPr>
-        <w:spacing w:after="0" w:line="240" w:lineRule="auto"/>
-      </w:pPr>
-      <w:r>
-        <w:t xml:space="preserve">GPU Debugger skips the internal loop in APP SDK </w:t>
-      </w:r>
-      <w:proofErr w:type="spellStart"/>
-      <w:r>
-        <w:t>nBody</w:t>
-      </w:r>
-      <w:proofErr w:type="spellEnd"/>
-      <w:r>
-        <w:t xml:space="preserve"> sample. (1250)</w:t>
-      </w:r>
-    </w:p>
-    <w:p>
-      <w:pPr>
-        <w:pStyle w:val="ListParagraph"/>
-        <w:numPr>
-          <w:ilvl w:val="0"/>
-          <w:numId w:val="1"/>
-        </w:numPr>
-        <w:spacing w:after="0" w:line="240" w:lineRule="auto"/>
-      </w:pPr>
-      <w:r>
-        <w:t>In CPU Profiler’s Time-Based Profiling, an unexpected low number of samples is collected when running on guest Win10-64 OS. (1277)</w:t>
-      </w:r>
-    </w:p>
-    <w:p>
-      <w:pPr>
-        <w:pStyle w:val="ListParagraph"/>
-        <w:numPr>
-          <w:ilvl w:val="0"/>
-          <w:numId w:val="1"/>
-        </w:numPr>
-        <w:spacing w:after="0" w:line="240" w:lineRule="auto"/>
-      </w:pPr>
-      <w:r>
-        <w:t xml:space="preserve">Step-in operations require over a minute when debugging </w:t>
-      </w:r>
-      <w:proofErr w:type="spellStart"/>
-      <w:r>
-        <w:t>clFFT</w:t>
-      </w:r>
-      <w:proofErr w:type="spellEnd"/>
-      <w:r>
-        <w:t xml:space="preserve"> sample. (1324)</w:t>
-      </w:r>
-    </w:p>
-    <w:p>
-      <w:pPr>
-        <w:pStyle w:val="ListParagraph"/>
-        <w:numPr>
-          <w:ilvl w:val="0"/>
-          <w:numId w:val="1"/>
-        </w:numPr>
-        <w:spacing w:after="0" w:line="240" w:lineRule="auto"/>
-      </w:pPr>
-      <w:r>
-        <w:t>Unable to launch GPU profiler - cannot allocate memory error on starting profiling after running 2 or 3 GPU Profiler timeline trace sessions for 2-3 min. (1347)</w:t>
-      </w:r>
-    </w:p>
-    <w:p>
-      <w:pPr>
-        <w:pStyle w:val="ListParagraph"/>
-        <w:numPr>
-          <w:ilvl w:val="0"/>
-          <w:numId w:val="1"/>
-        </w:numPr>
-        <w:spacing w:after="0" w:line="240" w:lineRule="auto"/>
-      </w:pPr>
-      <w:r>
-        <w:t xml:space="preserve">CodeXL throws segmentation fault while launching </w:t>
-      </w:r>
-      <w:r>
-        <w:t xml:space="preserve">on Linux </w:t>
-      </w:r>
-      <w:r>
-        <w:t>through SSH</w:t>
-      </w:r>
-      <w:r>
-        <w:t>. (1533)</w:t>
-      </w:r>
-    </w:p>
-    <w:p>
-      <w:pPr>
-        <w:pStyle w:val="ListParagraph"/>
-        <w:numPr>
-          <w:ilvl w:val="0"/>
-          <w:numId w:val="1"/>
-        </w:numPr>
-        <w:spacing w:after="0" w:line="240" w:lineRule="auto"/>
-      </w:pPr>
-      <w:r>
-        <w:t>The HSAIL Debugger’s Debugged Process Events viewer shows SIGPIPE or SIGBUS error while debugging HSAIL Applications. (1590)</w:t>
-      </w:r>
-    </w:p>
-    <w:p>
-      <w:pPr>
-        <w:pStyle w:val="ListParagraph"/>
-        <w:numPr>
-          <w:ilvl w:val="0"/>
-          <w:numId w:val="1"/>
-        </w:numPr>
-        <w:spacing w:after="0" w:line="240" w:lineRule="auto"/>
-      </w:pPr>
-      <w:proofErr w:type="spellStart"/>
-      <w:r>
-        <w:t>Multiwatch</w:t>
-      </w:r>
-      <w:proofErr w:type="spellEnd"/>
-      <w:r>
-        <w:t xml:space="preserve"> view is disabled while debugging HSAIL. (1628)</w:t>
-      </w:r>
-    </w:p>
-    <w:p>
-      <w:pPr>
-        <w:pStyle w:val="ListParagraph"/>
-        <w:numPr>
-          <w:ilvl w:val="0"/>
-          <w:numId w:val="1"/>
-        </w:numPr>
-        <w:spacing w:after="0" w:line="240" w:lineRule="auto"/>
-      </w:pPr>
-      <w:r>
-        <w:t>API/Draw/Frame steps should be disabled while doing HSAIL debugging. (1648)</w:t>
-      </w:r>
-    </w:p>
-    <w:p>
-      <w:pPr>
-        <w:pStyle w:val="ListParagraph"/>
-        <w:numPr>
-          <w:ilvl w:val="0"/>
-          <w:numId w:val="1"/>
-        </w:numPr>
-        <w:spacing w:after="0" w:line="240" w:lineRule="auto"/>
-      </w:pPr>
-      <w:r>
-        <w:t>Newly registered Windows Store Apps do not appear in the Project Settings list of apps. (1688)</w:t>
-      </w:r>
-    </w:p>
-    <w:p>
-      <w:pPr>
-        <w:pStyle w:val="ListParagraph"/>
-        <w:numPr>
-          <w:ilvl w:val="0"/>
-          <w:numId w:val="1"/>
-        </w:numPr>
-        <w:spacing w:after="0" w:line="240" w:lineRule="auto"/>
-      </w:pPr>
-      <w:r>
-        <w:t>CPU Profiler doesn’t launch Windows Store App that is specified in project settings. (1689)</w:t>
-      </w:r>
-    </w:p>
-    <w:p>
-      <w:pPr>
-        <w:pStyle w:val="ListParagraph"/>
-        <w:numPr>
-          <w:ilvl w:val="0"/>
-          <w:numId w:val="1"/>
-        </w:numPr>
-        <w:spacing w:after="0" w:line="240" w:lineRule="auto"/>
-      </w:pPr>
-      <w:r>
-        <w:t>System Information</w:t>
-      </w:r>
-      <w:r>
-        <w:t xml:space="preserve"> dialog’s </w:t>
-      </w:r>
-      <w:r>
-        <w:t xml:space="preserve">OpenCL Devices tab </w:t>
-      </w:r>
-      <w:r>
-        <w:t>appears</w:t>
-      </w:r>
-      <w:r>
-        <w:t xml:space="preserve"> empty on Linux</w:t>
-      </w:r>
-      <w:r>
-        <w:t>. (1954)</w:t>
-      </w:r>
-    </w:p>
-    <w:p>
-      <w:pPr>
-        <w:pStyle w:val="ListParagraph"/>
-        <w:numPr>
-          <w:ilvl w:val="0"/>
-          <w:numId w:val="1"/>
-        </w:numPr>
-        <w:spacing w:after="0" w:line="240" w:lineRule="auto"/>
-      </w:pPr>
-      <w:r>
-        <w:t>GPU</w:t>
-      </w:r>
-      <w:r>
-        <w:t xml:space="preserve"> </w:t>
-      </w:r>
-      <w:r>
-        <w:t xml:space="preserve">debugger backend </w:t>
-      </w:r>
-      <w:r>
-        <w:t xml:space="preserve">crashes when we close the Teapot window on </w:t>
-      </w:r>
-      <w:proofErr w:type="gramStart"/>
-      <w:r>
-        <w:t>I+</w:t>
-      </w:r>
-      <w:proofErr w:type="gramEnd"/>
-      <w:r>
-        <w:t>A system</w:t>
-      </w:r>
-      <w:r>
-        <w:t>. (2201)</w:t>
-      </w:r>
-    </w:p>
-    <w:p>
-      <w:pPr>
-        <w:pStyle w:val="ListParagraph"/>
-        <w:numPr>
-          <w:ilvl w:val="0"/>
-          <w:numId w:val="1"/>
-        </w:numPr>
-        <w:spacing w:after="0" w:line="240" w:lineRule="auto"/>
-      </w:pPr>
-      <w:r>
-        <w:t xml:space="preserve">On </w:t>
-      </w:r>
-      <w:r>
-        <w:t xml:space="preserve">some </w:t>
-      </w:r>
-      <w:r>
-        <w:t>Win</w:t>
-      </w:r>
-      <w:r>
-        <w:t xml:space="preserve">dows </w:t>
-      </w:r>
-      <w:r>
-        <w:t xml:space="preserve">7 </w:t>
-      </w:r>
-      <w:r>
-        <w:t xml:space="preserve">stations the </w:t>
-      </w:r>
-      <w:r>
-        <w:t>GPU profiler command</w:t>
-      </w:r>
-      <w:r>
-        <w:t>-</w:t>
-      </w:r>
-      <w:r>
-        <w:t xml:space="preserve">line </w:t>
-      </w:r>
-      <w:r>
-        <w:t xml:space="preserve">tool </w:t>
-      </w:r>
-      <w:r>
-        <w:t>fails with error message "AMDTBaseTools-x64.dll is missing"</w:t>
-      </w:r>
-      <w:r>
-        <w:t>. (2361)</w:t>
-      </w:r>
-    </w:p>
-    <w:p>
-      <w:pPr>
-        <w:pStyle w:val="ListParagraph"/>
-        <w:numPr>
-          <w:ilvl w:val="0"/>
-          <w:numId w:val="1"/>
-        </w:numPr>
-        <w:spacing w:after="0" w:line="240" w:lineRule="auto"/>
-      </w:pPr>
-      <w:r>
-        <w:t xml:space="preserve">In Visual Studio </w:t>
-      </w:r>
-      <w:proofErr w:type="spellStart"/>
-      <w:r>
-        <w:t>Host+GPU</w:t>
-      </w:r>
-      <w:proofErr w:type="spellEnd"/>
-      <w:r>
-        <w:t xml:space="preserve"> debug session, execution of the debugged application resumes and doesn’t break when performing a ‘step </w:t>
-      </w:r>
-      <w:proofErr w:type="gramStart"/>
-      <w:r>
-        <w:t>out‘ operation</w:t>
-      </w:r>
-      <w:proofErr w:type="gramEnd"/>
-      <w:r>
-        <w:t>. (2412)</w:t>
-      </w:r>
-    </w:p>
-    <w:p>
-      <w:pPr>
-        <w:pStyle w:val="ListParagraph"/>
-        <w:numPr>
-          <w:ilvl w:val="0"/>
-          <w:numId w:val="1"/>
-        </w:numPr>
-        <w:spacing w:after="0" w:line="240" w:lineRule="auto"/>
-      </w:pPr>
-      <w:r>
-        <w:t>For some debugged applications, the HSA Debugger breakpoints are not hit. (2516)</w:t>
-      </w:r>
-    </w:p>
-    <w:p>
-      <w:pPr>
-        <w:pStyle w:val="ListParagraph"/>
-        <w:numPr>
-          <w:ilvl w:val="0"/>
-          <w:numId w:val="1"/>
-        </w:numPr>
-        <w:spacing w:after="0" w:line="240" w:lineRule="auto"/>
-      </w:pPr>
-      <w:r>
-        <w:t>Frame Analysis runs out of memory when l</w:t>
-      </w:r>
-      <w:r>
-        <w:t>oading and displaying ~40 captured frame traces at once. (2561)</w:t>
-      </w:r>
-    </w:p>
-    <w:p>
-      <w:pPr>
-        <w:pStyle w:val="ListParagraph"/>
-        <w:numPr>
-          <w:ilvl w:val="0"/>
-          <w:numId w:val="1"/>
-        </w:numPr>
-        <w:spacing w:after="0" w:line="240" w:lineRule="auto"/>
-      </w:pPr>
-      <w:r>
-        <w:t>Static Analyzer offline OpenCL build ignores the -I option with driver 16.2.1 and later. (2794)</w:t>
-      </w:r>
-    </w:p>
-    <w:p>
-      <w:pPr>
-        <w:pStyle w:val="ListParagraph"/>
-        <w:numPr>
-          <w:ilvl w:val="0"/>
-          <w:numId w:val="1"/>
-        </w:numPr>
-        <w:spacing w:after="0" w:line="240" w:lineRule="auto"/>
-      </w:pPr>
-      <w:r>
-        <w:t xml:space="preserve">In Visual Studio, after using Frame Analysis to capture frame traces, clicking a frame thumbnail without stopping the session may lead to </w:t>
-      </w:r>
-      <w:r>
-        <w:t>"Session Aborted" error pop up followed by "Failed to load frame data" error</w:t>
-      </w:r>
-      <w:r>
-        <w:t>. (2893)</w:t>
-      </w:r>
-    </w:p>
-    <w:p>
-      <w:pPr>
-        <w:pStyle w:val="ListParagraph"/>
-        <w:numPr>
-          <w:ilvl w:val="0"/>
-          <w:numId w:val="1"/>
-        </w:numPr>
-        <w:spacing w:after="0" w:line="240" w:lineRule="auto"/>
-      </w:pPr>
-      <w:r>
-        <w:t>Clicking the Power profiler Summary page in Visual Studio fails to open the page. (2897)</w:t>
-      </w:r>
-    </w:p>
-    <w:p>
-      <w:pPr>
-        <w:pStyle w:val="ListParagraph"/>
-        <w:numPr>
-          <w:ilvl w:val="0"/>
-          <w:numId w:val="1"/>
-        </w:numPr>
-        <w:spacing w:after="0" w:line="240" w:lineRule="auto"/>
-      </w:pPr>
-      <w:r>
-        <w:t>Cannot open a GPU</w:t>
-      </w:r>
-      <w:r>
-        <w:t xml:space="preserve"> </w:t>
-      </w:r>
-      <w:r>
-        <w:t>P</w:t>
-      </w:r>
-      <w:r>
-        <w:t xml:space="preserve">rofiler </w:t>
-      </w:r>
-      <w:r>
-        <w:t>session once we</w:t>
-      </w:r>
-      <w:r>
-        <w:t xml:space="preserve"> rename it, after re-starting Visual Studio. (2912)</w:t>
-      </w:r>
-    </w:p>
-    <w:p>
-      <w:pPr>
-        <w:pStyle w:val="ListParagraph"/>
-        <w:numPr>
-          <w:ilvl w:val="0"/>
-          <w:numId w:val="1"/>
-        </w:numPr>
-        <w:spacing w:after="0" w:line="240" w:lineRule="auto"/>
-      </w:pPr>
-      <w:r>
-        <w:t>CPU Profiler does not display s</w:t>
-      </w:r>
-      <w:r>
-        <w:t>ymbol information on importing a .</w:t>
-      </w:r>
-      <w:proofErr w:type="spellStart"/>
-      <w:r>
-        <w:t>prd</w:t>
-      </w:r>
-      <w:proofErr w:type="spellEnd"/>
-      <w:r>
-        <w:t xml:space="preserve"> file</w:t>
-      </w:r>
-      <w:r>
-        <w:t>. (2942)</w:t>
-      </w:r>
-    </w:p>
-    <w:p>
-      <w:pPr>
-        <w:pStyle w:val="ListParagraph"/>
-        <w:numPr>
-          <w:ilvl w:val="0"/>
-          <w:numId w:val="1"/>
-        </w:numPr>
-        <w:spacing w:after="0" w:line="240" w:lineRule="auto"/>
-      </w:pPr>
-      <w:r>
-        <w:t xml:space="preserve">Using combined host + GPU debugging from Visual Studio and </w:t>
-      </w:r>
-      <w:r>
-        <w:t>clicking API step</w:t>
-      </w:r>
-      <w:r>
-        <w:t>-</w:t>
-      </w:r>
-      <w:r>
-        <w:t>in button m</w:t>
-      </w:r>
-      <w:r>
-        <w:t>ultiple times may lead to Visual Studio hang. (2950)</w:t>
-      </w:r>
-    </w:p>
-    <w:p>
-      <w:pPr>
-        <w:pStyle w:val="ListParagraph"/>
-        <w:numPr>
-          <w:ilvl w:val="0"/>
-          <w:numId w:val="1"/>
-        </w:numPr>
-        <w:spacing w:after="0" w:line="240" w:lineRule="auto"/>
-      </w:pPr>
-      <w:r>
-        <w:t xml:space="preserve">Combined </w:t>
-      </w:r>
-      <w:proofErr w:type="spellStart"/>
-      <w:r>
-        <w:t>host+GPU</w:t>
-      </w:r>
-      <w:proofErr w:type="spellEnd"/>
-      <w:r>
-        <w:t xml:space="preserve"> debugger </w:t>
-      </w:r>
-      <w:r>
-        <w:t xml:space="preserve">fails to debug programs containing nested </w:t>
-      </w:r>
-      <w:proofErr w:type="spellStart"/>
-      <w:r>
-        <w:t>inlined</w:t>
-      </w:r>
-      <w:proofErr w:type="spellEnd"/>
-      <w:r>
-        <w:t xml:space="preserve"> </w:t>
-      </w:r>
-      <w:r>
-        <w:t>C/C++ function</w:t>
-      </w:r>
-      <w:r>
-        <w:t>. (2955)</w:t>
-      </w:r>
-    </w:p>
-    <w:p>
-      <w:pPr>
-        <w:pStyle w:val="ListParagraph"/>
-        <w:numPr>
-          <w:ilvl w:val="0"/>
-          <w:numId w:val="1"/>
-        </w:numPr>
-        <w:spacing w:after="0" w:line="240" w:lineRule="auto"/>
-      </w:pPr>
-      <w:r>
-        <w:t>In Frame Analysis, irrespective of "Number of Frames to capture" option, the UI displays a single frame number per capture. (3070)</w:t>
+        <w:t>FLAT</w:t>
+      </w:r>
+      <w:r>
+        <w:t>_*</w:t>
+      </w:r>
+      <w:r>
+        <w:t xml:space="preserve"> ops get classified incorrectly as 'Vector ALU' in Analyze Mode</w:t>
+      </w:r>
+      <w:r>
+        <w:t xml:space="preserve">. (3080, </w:t>
+      </w:r>
+      <w:hyperlink r:id="rId23" w:history="1">
+        <w:r>
+          <w:rPr>
+            <w:rStyle w:val="Hyperlink"/>
+          </w:rPr>
+          <w:t>GitHub issue #25</w:t>
+        </w:r>
+      </w:hyperlink>
+      <w:r>
+        <w:t>)</w:t>
       </w:r>
     </w:p>
     <w:bookmarkEnd w:id="45"/>
@@ -5035,7 +5223,6 @@
         <w:spacing w:after="0" w:line="240" w:lineRule="auto"/>
       </w:pPr>
       <w:r>
-        <w:lastRenderedPageBreak/>
         <w:t>Collecting GPU Profiler performance counters on the integrated GPU on an APU while another 3D app is running outside CodeXL can lead to a display hang. (68176)</w:t>
       </w:r>
     </w:p>
@@ -5080,7 +5267,7 @@
       <w:r>
         <w:t xml:space="preserve">Please use our </w:t>
       </w:r>
-      <w:hyperlink r:id="rId18" w:history="1">
+      <w:hyperlink r:id="rId24" w:history="1">
         <w:r>
           <w:rPr>
             <w:rStyle w:val="Hyperlink"/>
@@ -5114,7 +5301,7 @@
       </w:r>
     </w:p>
     <w:sectPr>
-      <w:footerReference w:type="default" r:id="rId19"/>
+      <w:footerReference w:type="default" r:id="rId25"/>
       <w:pgSz w:w="12240" w:h="15840"/>
       <w:pgMar w:top="1440" w:right="1440" w:bottom="1440" w:left="1440" w:header="720" w:footer="720" w:gutter="0"/>
       <w:cols w:space="720"/>
@@ -8070,7 +8257,7 @@
 </file>
 
 <file path=customXml/itemProps1.xml><?xml version="1.0" encoding="utf-8"?>
-<ds:datastoreItem xmlns:ds="http://schemas.openxmlformats.org/officeDocument/2006/customXml" ds:itemID="{28AD06BF-754F-458E-B00F-200954C5AE32}">
+<ds:datastoreItem xmlns:ds="http://schemas.openxmlformats.org/officeDocument/2006/customXml" ds:itemID="{A975284C-3BF2-4FA1-9D02-5A7819DDA2B8}">
   <ds:schemaRefs>
     <ds:schemaRef ds:uri="http://schemas.openxmlformats.org/officeDocument/2006/bibliography"/>
   </ds:schemaRefs>

</xml_diff>

<commit_message>
Update release notes: AMDIL for DX shaders and workaround for debugging APP SDK samples on Linux
</commit_message>
<xml_diff>
--- a/CodeXL/Setup/CodeXL_Release_Notes.docx
+++ b/CodeXL/Setup/CodeXL_Release_Notes.docx
@@ -831,7 +831,15 @@
         </w:r>
       </w:hyperlink>
       <w:r>
-        <w:t xml:space="preserve"> to provide your feedback.</w:t>
+        <w:t xml:space="preserve"> </w:t>
+      </w:r>
+      <w:proofErr w:type="gramStart"/>
+      <w:r>
+        <w:t>to</w:t>
+      </w:r>
+      <w:proofErr w:type="gramEnd"/>
+      <w:r>
+        <w:t xml:space="preserve"> provide your feedback.</w:t>
       </w:r>
     </w:p>
     <w:p>
@@ -1317,19 +1325,6 @@
         <w:t>Support static analysis of OpenCL kernels, DirectX 11 shaders and Vulkan GLSL shaders on Linux systems installed with amdgpu-pro driver.</w:t>
       </w:r>
     </w:p>
-    <w:bookmarkEnd w:id="11"/>
-    <w:p>
-      <w:pPr>
-        <w:pStyle w:val="ListParagraph"/>
-        <w:numPr>
-          <w:ilvl w:val="0"/>
-          <w:numId w:val="6"/>
-        </w:numPr>
-      </w:pPr>
-      <w:r>
-        <w:t>GPU Debugging</w:t>
-      </w:r>
-    </w:p>
     <w:p>
       <w:pPr>
         <w:pStyle w:val="ListParagraph"/>
@@ -1337,9 +1332,35 @@
           <w:ilvl w:val="1"/>
           <w:numId w:val="6"/>
         </w:numPr>
-      </w:pPr>
-      <w:r>
-        <w:t>Display referenced structures/values when viewing pointer variables</w:t>
+        <w:spacing w:after="0" w:line="240" w:lineRule="auto"/>
+      </w:pPr>
+      <w:r>
+        <w:t xml:space="preserve">Extract AMDIL code for DX11 shaders (available in the </w:t>
+      </w:r>
+      <w:r>
+        <w:t>c</w:t>
+      </w:r>
+      <w:r>
+        <w:t xml:space="preserve">ommand </w:t>
+      </w:r>
+      <w:r>
+        <w:t>l</w:t>
+      </w:r>
+      <w:r>
+        <w:t>ine tool).</w:t>
+      </w:r>
+    </w:p>
+    <w:bookmarkEnd w:id="11"/>
+    <w:p>
+      <w:pPr>
+        <w:pStyle w:val="ListParagraph"/>
+        <w:numPr>
+          <w:ilvl w:val="0"/>
+          <w:numId w:val="6"/>
+        </w:numPr>
+      </w:pPr>
+      <w:r>
+        <w:t>GPU Debugging</w:t>
       </w:r>
     </w:p>
     <w:p>
@@ -1351,19 +1372,7 @@
         </w:numPr>
       </w:pPr>
       <w:r>
-        <w:t>Support OpenGL-OpenCL interop</w:t>
-      </w:r>
-    </w:p>
-    <w:p>
-      <w:pPr>
-        <w:pStyle w:val="ListParagraph"/>
-        <w:numPr>
-          <w:ilvl w:val="0"/>
-          <w:numId w:val="6"/>
-        </w:numPr>
-      </w:pPr>
-      <w:r>
-        <w:t>Source Control and Build Environment</w:t>
+        <w:t>Display referenced structures/values when viewing pointer variables</w:t>
       </w:r>
     </w:p>
     <w:p>
@@ -1375,7 +1384,19 @@
         </w:numPr>
       </w:pPr>
       <w:r>
-        <w:t>Remove git sub-module</w:t>
+        <w:t>Support OpenGL-OpenCL interop</w:t>
+      </w:r>
+    </w:p>
+    <w:p>
+      <w:pPr>
+        <w:pStyle w:val="ListParagraph"/>
+        <w:numPr>
+          <w:ilvl w:val="0"/>
+          <w:numId w:val="6"/>
+        </w:numPr>
+      </w:pPr>
+      <w:r>
+        <w:t>Source Control and Build Environment</w:t>
       </w:r>
     </w:p>
     <w:p>
@@ -1387,16 +1408,7 @@
         </w:numPr>
       </w:pPr>
       <w:r>
-        <w:t xml:space="preserve">Let the build succeed even </w:t>
-      </w:r>
-      <w:r>
-        <w:t>if</w:t>
-      </w:r>
-      <w:r>
-        <w:t xml:space="preserve"> JDK and ROCm</w:t>
-      </w:r>
-      <w:r>
-        <w:t xml:space="preserve"> are not installed</w:t>
+        <w:t>Remove git sub-module</w:t>
       </w:r>
     </w:p>
     <w:p>
@@ -1408,31 +1420,21 @@
         </w:numPr>
       </w:pPr>
       <w:r>
-        <w:t xml:space="preserve">Build </w:t>
-      </w:r>
-      <w:r>
-        <w:t xml:space="preserve">compatible </w:t>
-      </w:r>
-      <w:r>
-        <w:t xml:space="preserve">with </w:t>
-      </w:r>
-      <w:r>
-        <w:t xml:space="preserve">both gcc 4.x on Red Hat 6 and </w:t>
-      </w:r>
-      <w:r>
-        <w:t>gcc 5.x on Ubuntu 16.04</w:t>
-      </w:r>
-    </w:p>
-    <w:p>
-      <w:pPr>
-        <w:pStyle w:val="ListParagraph"/>
-        <w:numPr>
-          <w:ilvl w:val="0"/>
-          <w:numId w:val="6"/>
-        </w:numPr>
-      </w:pPr>
-      <w:r>
-        <w:t>UI Improvements</w:t>
+        <w:t xml:space="preserve">Let the build succeed even </w:t>
+      </w:r>
+      <w:r>
+        <w:t>if</w:t>
+      </w:r>
+      <w:r>
+        <w:t xml:space="preserve"> JDK and </w:t>
+      </w:r>
+      <w:proofErr w:type="spellStart"/>
+      <w:r>
+        <w:t>ROCm</w:t>
+      </w:r>
+      <w:proofErr w:type="spellEnd"/>
+      <w:r>
+        <w:t xml:space="preserve"> are not installed</w:t>
       </w:r>
     </w:p>
     <w:p>
@@ -1444,6 +1446,55 @@
         </w:numPr>
       </w:pPr>
       <w:r>
+        <w:t xml:space="preserve">Build </w:t>
+      </w:r>
+      <w:r>
+        <w:t xml:space="preserve">compatible </w:t>
+      </w:r>
+      <w:r>
+        <w:t xml:space="preserve">with </w:t>
+      </w:r>
+      <w:r>
+        <w:t xml:space="preserve">both </w:t>
+      </w:r>
+      <w:proofErr w:type="spellStart"/>
+      <w:r>
+        <w:t>gcc</w:t>
+      </w:r>
+      <w:proofErr w:type="spellEnd"/>
+      <w:r>
+        <w:t xml:space="preserve"> 4.x on Red Hat 6 and </w:t>
+      </w:r>
+      <w:proofErr w:type="spellStart"/>
+      <w:r>
+        <w:t>gcc</w:t>
+      </w:r>
+      <w:proofErr w:type="spellEnd"/>
+      <w:r>
+        <w:t xml:space="preserve"> 5.x on Ubuntu 16.04</w:t>
+      </w:r>
+    </w:p>
+    <w:p>
+      <w:pPr>
+        <w:pStyle w:val="ListParagraph"/>
+        <w:numPr>
+          <w:ilvl w:val="0"/>
+          <w:numId w:val="6"/>
+        </w:numPr>
+      </w:pPr>
+      <w:r>
+        <w:t>UI Improvements</w:t>
+      </w:r>
+    </w:p>
+    <w:p>
+      <w:pPr>
+        <w:pStyle w:val="ListParagraph"/>
+        <w:numPr>
+          <w:ilvl w:val="1"/>
+          <w:numId w:val="6"/>
+        </w:numPr>
+      </w:pPr>
+      <w:r>
         <w:rPr>
           <w:rFonts w:eastAsia="Times New Roman" w:cs="Arial"/>
           <w:color w:val="000000"/>
@@ -1462,7 +1513,23 @@
           <w:rFonts w:eastAsia="Times New Roman" w:cs="Arial"/>
           <w:color w:val="000000"/>
         </w:rPr>
-        <w:t xml:space="preserve"> CodeXL's mode and action</w:t>
+        <w:t xml:space="preserve"> </w:t>
+      </w:r>
+      <w:proofErr w:type="spellStart"/>
+      <w:r>
+        <w:rPr>
+          <w:rFonts w:eastAsia="Times New Roman" w:cs="Arial"/>
+          <w:color w:val="000000"/>
+        </w:rPr>
+        <w:t>CodeXL's</w:t>
+      </w:r>
+      <w:proofErr w:type="spellEnd"/>
+      <w:r>
+        <w:rPr>
+          <w:rFonts w:eastAsia="Times New Roman" w:cs="Arial"/>
+          <w:color w:val="000000"/>
+        </w:rPr>
+        <w:t xml:space="preserve"> mode and action</w:t>
       </w:r>
     </w:p>
     <w:p>
@@ -1601,6 +1668,7 @@
         </w:numPr>
       </w:pPr>
       <w:r>
+        <w:lastRenderedPageBreak/>
         <w:t>Radeon Software Crimson Edition 16.</w:t>
       </w:r>
       <w:r>
@@ -1672,7 +1740,6 @@
           <w:b/>
           <w:bCs/>
         </w:rPr>
-        <w:lastRenderedPageBreak/>
         <w:t xml:space="preserve">GPU Profiling and </w:t>
       </w:r>
       <w:r>
@@ -1998,12 +2065,15 @@
         </w:numPr>
       </w:pPr>
       <w:r>
-        <w:t>CodeX</w:t>
-      </w:r>
-      <w:bookmarkStart w:id="16" w:name="_GoBack"/>
-      <w:bookmarkEnd w:id="16"/>
-      <w:r>
-        <w:t>L supports ROCm version 1.1.2.</w:t>
+        <w:t xml:space="preserve">CodeXL supports </w:t>
+      </w:r>
+      <w:proofErr w:type="spellStart"/>
+      <w:r>
+        <w:t>ROCm</w:t>
+      </w:r>
+      <w:proofErr w:type="spellEnd"/>
+      <w:r>
+        <w:t xml:space="preserve"> version 1.1.2.</w:t>
       </w:r>
     </w:p>
     <w:p>
@@ -2018,7 +2088,15 @@
         <w:t xml:space="preserve">The </w:t>
       </w:r>
       <w:r>
-        <w:t>following ROCm packages must be installed:</w:t>
+        <w:t xml:space="preserve">following </w:t>
+      </w:r>
+      <w:proofErr w:type="spellStart"/>
+      <w:r>
+        <w:t>ROCm</w:t>
+      </w:r>
+      <w:proofErr w:type="spellEnd"/>
+      <w:r>
+        <w:t xml:space="preserve"> packages must be installed:</w:t>
       </w:r>
     </w:p>
     <w:p>
@@ -2064,10 +2142,7 @@
         </w:numPr>
       </w:pPr>
       <w:r>
-        <w:t>Radeon Open Compute</w:t>
-      </w:r>
-      <w:r>
-        <w:t xml:space="preserve"> </w:t>
+        <w:t xml:space="preserve">Radeon Open Compute </w:t>
       </w:r>
       <w:r>
         <w:t xml:space="preserve">GPU </w:t>
@@ -2079,10 +2154,7 @@
         <w:br/>
       </w:r>
       <w:r>
-        <w:t xml:space="preserve">Available here: </w:t>
-      </w:r>
-      <w:r>
-        <w:t xml:space="preserve"> </w:t>
+        <w:t xml:space="preserve">Available here:  </w:t>
       </w:r>
       <w:hyperlink r:id="rId14" w:history="1">
         <w:r>
@@ -2185,7 +2257,7 @@
         </w:rPr>
         <w:t>GPU API-Level Debugging</w:t>
       </w:r>
-      <w:bookmarkStart w:id="17" w:name="OLE_LINK13"/>
+      <w:bookmarkStart w:id="16" w:name="OLE_LINK13"/>
       <w:r>
         <w:t xml:space="preserve">, </w:t>
       </w:r>
@@ -2198,7 +2270,7 @@
       <w:r>
         <w:t xml:space="preserve"> configuration is required (AMD or other</w:t>
       </w:r>
-      <w:bookmarkEnd w:id="17"/>
+      <w:bookmarkEnd w:id="16"/>
       <w:r>
         <w:t>)</w:t>
       </w:r>
@@ -2258,7 +2330,7 @@
           <w:numId w:val="8"/>
         </w:numPr>
       </w:pPr>
-      <w:bookmarkStart w:id="18" w:name="OLE_LINK2"/>
+      <w:bookmarkStart w:id="17" w:name="OLE_LINK2"/>
       <w:r>
         <w:t>The Event</w:t>
       </w:r>
@@ -2281,7 +2353,7 @@
         <w:t>an AMD CPU or APU processor.</w:t>
       </w:r>
       <w:bookmarkEnd w:id="13"/>
-      <w:bookmarkEnd w:id="18"/>
+      <w:bookmarkEnd w:id="17"/>
     </w:p>
     <w:p>
       <w:pPr>
@@ -2331,7 +2403,23 @@
         <w:t>r</w:t>
       </w:r>
       <w:r>
-        <w:t>ame pointer. (i.e. compiled with -fno-omit-frame-pointer).</w:t>
+        <w:t>ame pointer. (</w:t>
+      </w:r>
+      <w:proofErr w:type="gramStart"/>
+      <w:r>
+        <w:t>i.e</w:t>
+      </w:r>
+      <w:proofErr w:type="gramEnd"/>
+      <w:r>
+        <w:t>. compiled with -</w:t>
+      </w:r>
+      <w:proofErr w:type="spellStart"/>
+      <w:r>
+        <w:t>fno</w:t>
+      </w:r>
+      <w:proofErr w:type="spellEnd"/>
+      <w:r>
+        <w:t>-omit-frame-pointer).</w:t>
       </w:r>
     </w:p>
     <w:p>
@@ -2352,8 +2440,13 @@
         <w:t>"/</w:t>
       </w:r>
       <w:r>
-        <w:t>proc/sys/kernel/perf_event_paranoid</w:t>
-      </w:r>
+        <w:t>proc/sys/kernel/</w:t>
+      </w:r>
+      <w:proofErr w:type="spellStart"/>
+      <w:r>
+        <w:t>perf_event_paranoid</w:t>
+      </w:r>
+      <w:proofErr w:type="spellEnd"/>
       <w:r>
         <w:t>"</w:t>
       </w:r>
@@ -2459,10 +2552,18 @@
         <w:t>VMWare</w:t>
       </w:r>
       <w:r>
-        <w:t xml:space="preserve"> Workstations</w:t>
-      </w:r>
-      <w:r>
-        <w:t>’s Virtual Performance Monitoring Counters (</w:t>
+        <w:t xml:space="preserve"> </w:t>
+      </w:r>
+      <w:proofErr w:type="spellStart"/>
+      <w:r>
+        <w:t>Workstations</w:t>
+      </w:r>
+      <w:r>
+        <w:t>’s</w:t>
+      </w:r>
+      <w:proofErr w:type="spellEnd"/>
+      <w:r>
+        <w:t xml:space="preserve"> Virtual Performance Monitoring Counters (</w:t>
       </w:r>
       <w:r>
         <w:t>VPMC</w:t>
@@ -2655,8 +2756,29 @@
       <w:r>
         <w:t xml:space="preserve">Carrizo, </w:t>
       </w:r>
-      <w:r>
-        <w:t>Kaveri, Mullins and Temash APUs.</w:t>
+      <w:proofErr w:type="spellStart"/>
+      <w:r>
+        <w:t>Kaveri</w:t>
+      </w:r>
+      <w:proofErr w:type="spellEnd"/>
+      <w:r>
+        <w:t xml:space="preserve">, Mullins and </w:t>
+      </w:r>
+      <w:proofErr w:type="spellStart"/>
+      <w:r>
+        <w:t>Temash</w:t>
+      </w:r>
+      <w:proofErr w:type="spellEnd"/>
+      <w:r>
+        <w:t xml:space="preserve"> </w:t>
+      </w:r>
+      <w:proofErr w:type="gramStart"/>
+      <w:r>
+        <w:t>APUs</w:t>
+      </w:r>
+      <w:proofErr w:type="gramEnd"/>
+      <w:r>
+        <w:t>.</w:t>
       </w:r>
     </w:p>
     <w:p>
@@ -2706,7 +2828,15 @@
         <w:t xml:space="preserve"> 11</w:t>
       </w:r>
       <w:r>
-        <w:t xml:space="preserve"> kernel/shader analysis requires a working AMD OpenCL/DirectX </w:t>
+        <w:t xml:space="preserve"> kernel/</w:t>
+      </w:r>
+      <w:proofErr w:type="spellStart"/>
+      <w:r>
+        <w:t>shader</w:t>
+      </w:r>
+      <w:proofErr w:type="spellEnd"/>
+      <w:r>
+        <w:t xml:space="preserve"> analysis requires a working AMD OpenCL/DirectX </w:t>
       </w:r>
       <w:r>
         <w:t xml:space="preserve">11 </w:t>
@@ -2735,11 +2865,19 @@
           <w:numId w:val="8"/>
         </w:numPr>
       </w:pPr>
-      <w:bookmarkStart w:id="19" w:name="OLE_LINK14"/>
-      <w:r>
-        <w:t>OpenGL shader analysis on Windows requires Catalyst 15.9. (driver 15.20) or later</w:t>
-      </w:r>
-      <w:bookmarkEnd w:id="19"/>
+      <w:bookmarkStart w:id="18" w:name="OLE_LINK14"/>
+      <w:r>
+        <w:t xml:space="preserve">OpenGL </w:t>
+      </w:r>
+      <w:proofErr w:type="spellStart"/>
+      <w:r>
+        <w:t>shader</w:t>
+      </w:r>
+      <w:proofErr w:type="spellEnd"/>
+      <w:r>
+        <w:t xml:space="preserve"> analysis on Windows requires Catalyst 15.9. (driver 15.20) or later</w:t>
+      </w:r>
+      <w:bookmarkEnd w:id="18"/>
     </w:p>
     <w:p>
       <w:pPr>
@@ -2750,7 +2888,15 @@
         </w:numPr>
       </w:pPr>
       <w:r>
-        <w:t xml:space="preserve">OpenGL shader analysis on Linux requires </w:t>
+        <w:t xml:space="preserve">OpenGL </w:t>
+      </w:r>
+      <w:proofErr w:type="spellStart"/>
+      <w:r>
+        <w:t>shader</w:t>
+      </w:r>
+      <w:proofErr w:type="spellEnd"/>
+      <w:r>
+        <w:t xml:space="preserve"> analysis on Linux requires </w:t>
       </w:r>
       <w:r>
         <w:t>either</w:t>
@@ -2783,8 +2929,13 @@
           <w:numId w:val="8"/>
         </w:numPr>
       </w:pPr>
-      <w:r>
-        <w:t>amdgpu-pro driver</w:t>
+      <w:proofErr w:type="gramStart"/>
+      <w:r>
+        <w:t>amdgpu-pro</w:t>
+      </w:r>
+      <w:proofErr w:type="gramEnd"/>
+      <w:r>
+        <w:t xml:space="preserve"> driver</w:t>
       </w:r>
       <w:r>
         <w:t xml:space="preserve"> version 16.40</w:t>
@@ -2805,7 +2956,15 @@
         </w:numPr>
       </w:pPr>
       <w:r>
-        <w:t>Vulkan shader analysis i</w:t>
+        <w:t xml:space="preserve">Vulkan </w:t>
+      </w:r>
+      <w:proofErr w:type="spellStart"/>
+      <w:r>
+        <w:t>shader</w:t>
+      </w:r>
+      <w:proofErr w:type="spellEnd"/>
+      <w:r>
+        <w:t xml:space="preserve"> analysis i</w:t>
       </w:r>
       <w:r>
         <w:t>s</w:t>
@@ -2839,7 +2998,7 @@
           <w:numId w:val="7"/>
         </w:numPr>
       </w:pPr>
-      <w:bookmarkStart w:id="20" w:name="OLE_LINK28"/>
+      <w:bookmarkStart w:id="19" w:name="OLE_LINK28"/>
       <w:r>
         <w:lastRenderedPageBreak/>
         <w:t>Windows 7</w:t>
@@ -2862,7 +3021,7 @@
       <w:r>
         <w:t xml:space="preserve"> 64-bit</w:t>
       </w:r>
-      <w:bookmarkEnd w:id="20"/>
+      <w:bookmarkEnd w:id="19"/>
       <w:r>
         <w:t xml:space="preserve"> and 10 64-bit</w:t>
       </w:r>
@@ -2910,7 +3069,7 @@
           <w:numId w:val="7"/>
         </w:numPr>
       </w:pPr>
-      <w:bookmarkStart w:id="21" w:name="OLE_LINK27"/>
+      <w:bookmarkStart w:id="20" w:name="OLE_LINK27"/>
       <w:r>
         <w:t xml:space="preserve">Note: </w:t>
       </w:r>
@@ -2945,7 +3104,7 @@
         <w:t xml:space="preserve"> However, the CodeXL Standalone Application does not require Visual Studio to be installed.</w:t>
       </w:r>
     </w:p>
-    <w:bookmarkEnd w:id="21"/>
+    <w:bookmarkEnd w:id="20"/>
     <w:p>
       <w:pPr>
         <w:pStyle w:val="ListParagraph"/>
@@ -3034,8 +3193,8 @@
           <w:color w:val="4F6228" w:themeColor="accent3" w:themeShade="80"/>
         </w:rPr>
       </w:pPr>
-      <w:bookmarkStart w:id="22" w:name="_Ref360655992"/>
-      <w:bookmarkStart w:id="23" w:name="_Toc457836465"/>
+      <w:bookmarkStart w:id="21" w:name="_Ref360655992"/>
+      <w:bookmarkStart w:id="22" w:name="_Toc457836465"/>
       <w:bookmarkEnd w:id="14"/>
       <w:r>
         <w:rPr>
@@ -3055,8 +3214,8 @@
         </w:rPr>
         <w:t>release</w:t>
       </w:r>
+      <w:bookmarkEnd w:id="21"/>
       <w:bookmarkEnd w:id="22"/>
-      <w:bookmarkEnd w:id="23"/>
     </w:p>
     <w:p>
       <w:r>
@@ -3102,58 +3261,98 @@
           <w:color w:val="4F6228" w:themeColor="accent3" w:themeShade="80"/>
         </w:rPr>
       </w:pPr>
-      <w:bookmarkStart w:id="24" w:name="_Toc457836466"/>
+      <w:bookmarkStart w:id="23" w:name="_Toc457836466"/>
       <w:r>
         <w:rPr>
           <w:color w:val="4F6228" w:themeColor="accent3" w:themeShade="80"/>
         </w:rPr>
         <w:t xml:space="preserve">Note about installing </w:t>
       </w:r>
-      <w:bookmarkStart w:id="25" w:name="OLE_LINK51"/>
+      <w:bookmarkStart w:id="24" w:name="OLE_LINK51"/>
+      <w:proofErr w:type="spellStart"/>
       <w:r>
         <w:rPr>
           <w:color w:val="4F6228" w:themeColor="accent3" w:themeShade="80"/>
         </w:rPr>
-        <w:t>CodeAnalyst after installing CodeXL</w:t>
+        <w:t>CodeAnalyst</w:t>
+      </w:r>
+      <w:proofErr w:type="spellEnd"/>
+      <w:r>
+        <w:rPr>
+          <w:color w:val="4F6228" w:themeColor="accent3" w:themeShade="80"/>
+        </w:rPr>
+        <w:t xml:space="preserve"> after installing CodeXL</w:t>
+      </w:r>
+      <w:bookmarkEnd w:id="24"/>
+      <w:r>
+        <w:rPr>
+          <w:color w:val="4F6228" w:themeColor="accent3" w:themeShade="80"/>
+        </w:rPr>
+        <w:t xml:space="preserve"> for Windows</w:t>
+      </w:r>
+      <w:bookmarkEnd w:id="23"/>
+    </w:p>
+    <w:p>
+      <w:r>
+        <w:t xml:space="preserve">AMD </w:t>
+      </w:r>
+      <w:proofErr w:type="spellStart"/>
+      <w:r>
+        <w:t>CodeAnalyst</w:t>
+      </w:r>
+      <w:proofErr w:type="spellEnd"/>
+      <w:r>
+        <w:t xml:space="preserve"> has reached End-of-Life status and has been replaced by CodeXL. CodeXL installer will refuse to install on a Windows station where AMD </w:t>
+      </w:r>
+      <w:proofErr w:type="spellStart"/>
+      <w:r>
+        <w:t>CodeAnalyst</w:t>
+      </w:r>
+      <w:proofErr w:type="spellEnd"/>
+      <w:r>
+        <w:t xml:space="preserve"> is already installed. Nevertheless, if you would like to install </w:t>
+      </w:r>
+      <w:proofErr w:type="spellStart"/>
+      <w:r>
+        <w:t>CodeAnalyst</w:t>
+      </w:r>
+      <w:proofErr w:type="spellEnd"/>
+      <w:r>
+        <w:t>, d</w:t>
+      </w:r>
+      <w:r>
+        <w:t>o not</w:t>
+      </w:r>
+      <w:r>
+        <w:t xml:space="preserve"> install it on a Windows station already installed with CodeXL. </w:t>
+      </w:r>
+      <w:r>
+        <w:t xml:space="preserve">Uninstall CodeXL first, and then install </w:t>
+      </w:r>
+      <w:proofErr w:type="spellStart"/>
+      <w:r>
+        <w:t>CodeAnalyst</w:t>
+      </w:r>
+      <w:proofErr w:type="spellEnd"/>
+      <w:r>
+        <w:t>.</w:t>
+      </w:r>
+    </w:p>
+    <w:p>
+      <w:pPr>
+        <w:pStyle w:val="Heading2"/>
+        <w:rPr>
+          <w:color w:val="4F6228" w:themeColor="accent3" w:themeShade="80"/>
+        </w:rPr>
+      </w:pPr>
+      <w:bookmarkStart w:id="25" w:name="_Toc457836467"/>
+      <w:r>
+        <w:rPr>
+          <w:color w:val="4F6228" w:themeColor="accent3" w:themeShade="80"/>
+        </w:rPr>
+        <w:t>Fixed Issues</w:t>
       </w:r>
       <w:bookmarkEnd w:id="25"/>
-      <w:r>
-        <w:rPr>
-          <w:color w:val="4F6228" w:themeColor="accent3" w:themeShade="80"/>
-        </w:rPr>
-        <w:t xml:space="preserve"> for Windows</w:t>
-      </w:r>
-      <w:bookmarkEnd w:id="24"/>
-    </w:p>
-    <w:p>
-      <w:r>
-        <w:t>AMD CodeAnalyst has reached End-of-Life status and has been replaced by CodeXL. CodeXL installer will refuse to install on a Windows station where AMD CodeAnalyst is already installed. Nevertheless, if you would like to install CodeAnalyst, d</w:t>
-      </w:r>
-      <w:r>
-        <w:t>o not</w:t>
-      </w:r>
-      <w:r>
-        <w:t xml:space="preserve"> install it on a Windows station already installed with CodeXL. </w:t>
-      </w:r>
-      <w:r>
-        <w:t>Uninstall CodeXL first, and then install CodeAnalyst.</w:t>
-      </w:r>
-    </w:p>
-    <w:p>
-      <w:pPr>
-        <w:pStyle w:val="Heading2"/>
-        <w:rPr>
-          <w:color w:val="4F6228" w:themeColor="accent3" w:themeShade="80"/>
-        </w:rPr>
-      </w:pPr>
-      <w:bookmarkStart w:id="26" w:name="_Toc457836467"/>
-      <w:r>
-        <w:rPr>
-          <w:color w:val="4F6228" w:themeColor="accent3" w:themeShade="80"/>
-        </w:rPr>
-        <w:t>Fixed Issues</w:t>
-      </w:r>
-      <w:bookmarkEnd w:id="26"/>
     </w:p>
     <w:p>
       <w:r>
@@ -3260,16 +3459,26 @@
         <w:t xml:space="preserve"> </w:t>
       </w:r>
       <w:r>
-        <w:t>shown in CodeXL</w:t>
+        <w:t xml:space="preserve">shown in </w:t>
+      </w:r>
+      <w:proofErr w:type="spellStart"/>
+      <w:r>
+        <w:t>CodeXL</w:t>
       </w:r>
       <w:r>
         <w:t>’s</w:t>
       </w:r>
+      <w:proofErr w:type="spellEnd"/>
       <w:r>
         <w:t xml:space="preserve"> </w:t>
       </w:r>
-      <w:r>
-        <w:t>About dialog. Fixed and supported starting Radeon Software release 16.5.2 or later. (2879)</w:t>
+      <w:proofErr w:type="gramStart"/>
+      <w:r>
+        <w:t>About</w:t>
+      </w:r>
+      <w:proofErr w:type="gramEnd"/>
+      <w:r>
+        <w:t xml:space="preserve"> dialog. Fixed and supported starting Radeon Software release 16.5.2 or later. (2879)</w:t>
       </w:r>
     </w:p>
     <w:p>
@@ -3320,19 +3529,40 @@
         <w:spacing w:after="0" w:line="240" w:lineRule="auto"/>
       </w:pPr>
       <w:r>
-        <w:t xml:space="preserve">Combined host+GPU debugger </w:t>
+        <w:t xml:space="preserve">Combined </w:t>
+      </w:r>
+      <w:proofErr w:type="spellStart"/>
+      <w:r>
+        <w:t>host+GPU</w:t>
+      </w:r>
+      <w:proofErr w:type="spellEnd"/>
+      <w:r>
+        <w:t xml:space="preserve"> debugger </w:t>
       </w:r>
       <w:r>
         <w:t xml:space="preserve">fails to debug programs containing nested </w:t>
       </w:r>
-      <w:r>
-        <w:t xml:space="preserve">inlined </w:t>
+      <w:proofErr w:type="spellStart"/>
+      <w:r>
+        <w:t>inlined</w:t>
+      </w:r>
+      <w:proofErr w:type="spellEnd"/>
+      <w:r>
+        <w:t xml:space="preserve"> </w:t>
       </w:r>
       <w:r>
         <w:t>C/C++ function</w:t>
       </w:r>
       <w:r>
-        <w:t>. Fixed and CodeXL is now on par with gdb behavior. (2955)</w:t>
+        <w:t xml:space="preserve">. Fixed and CodeXL is now on par with </w:t>
+      </w:r>
+      <w:proofErr w:type="spellStart"/>
+      <w:r>
+        <w:t>gdb</w:t>
+      </w:r>
+      <w:proofErr w:type="spellEnd"/>
+      <w:r>
+        <w:t xml:space="preserve"> behavior. (2955)</w:t>
       </w:r>
     </w:p>
     <w:p>
@@ -3678,7 +3908,7 @@
           <w:color w:val="4F6228" w:themeColor="accent3" w:themeShade="80"/>
         </w:rPr>
       </w:pPr>
-      <w:bookmarkStart w:id="27" w:name="_Toc457836468"/>
+      <w:bookmarkStart w:id="26" w:name="_Toc457836468"/>
       <w:r>
         <w:rPr>
           <w:color w:val="4F6228" w:themeColor="accent3" w:themeShade="80"/>
@@ -3691,7 +3921,344 @@
         </w:rPr>
         <w:t>ssues</w:t>
       </w:r>
+      <w:bookmarkEnd w:id="26"/>
+    </w:p>
+    <w:p>
+      <w:pPr>
+        <w:pStyle w:val="ListParagraph"/>
+        <w:numPr>
+          <w:ilvl w:val="0"/>
+          <w:numId w:val="1"/>
+        </w:numPr>
+        <w:spacing w:after="0" w:line="240" w:lineRule="auto"/>
+        <w:contextualSpacing w:val="0"/>
+      </w:pPr>
+      <w:r>
+        <w:t xml:space="preserve">Debugging OpenCL kernels that use </w:t>
+      </w:r>
+      <w:r>
+        <w:t xml:space="preserve">read-modify-write atomic operations </w:t>
+      </w:r>
+      <w:r>
+        <w:t>is not supported.</w:t>
+      </w:r>
+    </w:p>
+    <w:p>
+      <w:pPr>
+        <w:pStyle w:val="ListParagraph"/>
+        <w:numPr>
+          <w:ilvl w:val="0"/>
+          <w:numId w:val="1"/>
+        </w:numPr>
+        <w:spacing w:after="0" w:line="240" w:lineRule="auto"/>
+        <w:contextualSpacing w:val="0"/>
+      </w:pPr>
+      <w:r>
+        <w:t>GPU Debugging of AMD APP SDK samples on Linux fails because of RPATH value in the SDK samples binaries. Workaround:</w:t>
+      </w:r>
+    </w:p>
+    <w:p>
+      <w:pPr>
+        <w:pStyle w:val="ListParagraph"/>
+        <w:numPr>
+          <w:ilvl w:val="1"/>
+          <w:numId w:val="1"/>
+        </w:numPr>
+        <w:spacing w:after="0" w:line="240" w:lineRule="auto"/>
+        <w:contextualSpacing w:val="0"/>
+      </w:pPr>
+      <w:r>
+        <w:t xml:space="preserve">Remove RPATH from the SDK sample using </w:t>
+      </w:r>
+      <w:proofErr w:type="spellStart"/>
+      <w:r>
+        <w:rPr>
+          <w:rFonts w:ascii="Courier New" w:hAnsi="Courier New" w:cs="Courier New"/>
+          <w:sz w:val="20"/>
+          <w:szCs w:val="20"/>
+        </w:rPr>
+        <w:t>chrpath</w:t>
+      </w:r>
+      <w:proofErr w:type="spellEnd"/>
+      <w:r>
+        <w:rPr>
+          <w:rFonts w:ascii="Courier New" w:hAnsi="Courier New" w:cs="Courier New"/>
+          <w:sz w:val="20"/>
+          <w:szCs w:val="20"/>
+        </w:rPr>
+        <w:t xml:space="preserve"> -d </w:t>
+      </w:r>
+      <w:proofErr w:type="spellStart"/>
+      <w:r>
+        <w:rPr>
+          <w:rFonts w:ascii="Courier New" w:hAnsi="Courier New" w:cs="Courier New"/>
+          <w:i/>
+          <w:iCs/>
+          <w:sz w:val="20"/>
+          <w:szCs w:val="20"/>
+        </w:rPr>
+        <w:t>sample_path</w:t>
+      </w:r>
+      <w:proofErr w:type="spellEnd"/>
+      <w:r>
+        <w:br/>
+        <w:t xml:space="preserve">Example: </w:t>
+      </w:r>
+      <w:proofErr w:type="spellStart"/>
+      <w:r>
+        <w:rPr>
+          <w:rFonts w:ascii="Courier New" w:hAnsi="Courier New" w:cs="Courier New"/>
+          <w:sz w:val="16"/>
+          <w:szCs w:val="16"/>
+        </w:rPr>
+        <w:t>chrpath</w:t>
+      </w:r>
+      <w:proofErr w:type="spellEnd"/>
+      <w:r>
+        <w:rPr>
+          <w:rFonts w:ascii="Courier New" w:hAnsi="Courier New" w:cs="Courier New"/>
+          <w:sz w:val="16"/>
+          <w:szCs w:val="16"/>
+        </w:rPr>
+        <w:t xml:space="preserve"> -d /opt/AMDAPP/samples/</w:t>
+      </w:r>
+      <w:proofErr w:type="spellStart"/>
+      <w:r>
+        <w:rPr>
+          <w:rFonts w:ascii="Courier New" w:hAnsi="Courier New" w:cs="Courier New"/>
+          <w:sz w:val="16"/>
+          <w:szCs w:val="16"/>
+        </w:rPr>
+        <w:t>opencl</w:t>
+      </w:r>
+      <w:proofErr w:type="spellEnd"/>
+      <w:r>
+        <w:rPr>
+          <w:rFonts w:ascii="Courier New" w:hAnsi="Courier New" w:cs="Courier New"/>
+          <w:sz w:val="16"/>
+          <w:szCs w:val="16"/>
+        </w:rPr>
+        <w:t>/bin/x86_64/</w:t>
+      </w:r>
+      <w:proofErr w:type="spellStart"/>
+      <w:r>
+        <w:rPr>
+          <w:rFonts w:ascii="Courier New" w:hAnsi="Courier New" w:cs="Courier New"/>
+          <w:sz w:val="16"/>
+          <w:szCs w:val="16"/>
+        </w:rPr>
+        <w:t>BoxFilterGL</w:t>
+      </w:r>
+      <w:proofErr w:type="spellEnd"/>
+    </w:p>
+    <w:p>
+      <w:pPr>
+        <w:pStyle w:val="ListParagraph"/>
+        <w:numPr>
+          <w:ilvl w:val="1"/>
+          <w:numId w:val="1"/>
+        </w:numPr>
+        <w:spacing w:after="0" w:line="240" w:lineRule="auto"/>
+        <w:contextualSpacing w:val="0"/>
+      </w:pPr>
+      <w:r>
+        <w:t>Verify that RPATH has indeed been removed using</w:t>
+      </w:r>
+      <w:r>
+        <w:br/>
+      </w:r>
+      <w:r>
+        <w:t xml:space="preserve"> </w:t>
+      </w:r>
+      <w:proofErr w:type="spellStart"/>
+      <w:r>
+        <w:rPr>
+          <w:rFonts w:ascii="Courier New" w:hAnsi="Courier New" w:cs="Courier New"/>
+          <w:sz w:val="20"/>
+          <w:szCs w:val="20"/>
+        </w:rPr>
+        <w:t>readelf</w:t>
+      </w:r>
+      <w:proofErr w:type="spellEnd"/>
+      <w:r>
+        <w:rPr>
+          <w:rFonts w:ascii="Courier New" w:hAnsi="Courier New" w:cs="Courier New"/>
+          <w:sz w:val="20"/>
+          <w:szCs w:val="20"/>
+        </w:rPr>
+        <w:t xml:space="preserve"> -d </w:t>
+      </w:r>
+      <w:proofErr w:type="spellStart"/>
+      <w:r>
+        <w:rPr>
+          <w:rFonts w:ascii="Courier New" w:hAnsi="Courier New" w:cs="Courier New"/>
+          <w:i/>
+          <w:iCs/>
+          <w:sz w:val="20"/>
+          <w:szCs w:val="20"/>
+        </w:rPr>
+        <w:t>sample_path</w:t>
+      </w:r>
+      <w:proofErr w:type="spellEnd"/>
+      <w:r>
+        <w:rPr>
+          <w:rFonts w:ascii="Courier New" w:hAnsi="Courier New" w:cs="Courier New"/>
+          <w:sz w:val="20"/>
+          <w:szCs w:val="20"/>
+        </w:rPr>
+        <w:t xml:space="preserve"> | grep PATH</w:t>
+      </w:r>
+      <w:r>
+        <w:br/>
+      </w:r>
+      <w:proofErr w:type="gramStart"/>
+      <w:r>
+        <w:t>This</w:t>
+      </w:r>
+      <w:proofErr w:type="gramEnd"/>
+      <w:r>
+        <w:t xml:space="preserve"> should not show RPATH (it might show RUNPATH, which is okay).</w:t>
+      </w:r>
+      <w:r>
+        <w:br/>
+        <w:t xml:space="preserve">Example </w:t>
+      </w:r>
+      <w:proofErr w:type="spellStart"/>
+      <w:r>
+        <w:rPr>
+          <w:rFonts w:ascii="Courier New" w:hAnsi="Courier New" w:cs="Courier New"/>
+          <w:color w:val="000000"/>
+          <w:sz w:val="14"/>
+          <w:szCs w:val="14"/>
+        </w:rPr>
+        <w:t>readelf</w:t>
+      </w:r>
+      <w:proofErr w:type="spellEnd"/>
+      <w:r>
+        <w:rPr>
+          <w:rFonts w:ascii="Courier New" w:hAnsi="Courier New" w:cs="Courier New"/>
+          <w:color w:val="000000"/>
+          <w:sz w:val="14"/>
+          <w:szCs w:val="14"/>
+        </w:rPr>
+        <w:t xml:space="preserve"> -d </w:t>
+      </w:r>
+      <w:r>
+        <w:rPr>
+          <w:rFonts w:ascii="Courier New" w:hAnsi="Courier New" w:cs="Courier New"/>
+          <w:sz w:val="16"/>
+          <w:szCs w:val="16"/>
+        </w:rPr>
+        <w:t>/opt/AMDAPP/samples/</w:t>
+      </w:r>
+      <w:proofErr w:type="spellStart"/>
+      <w:r>
+        <w:rPr>
+          <w:rFonts w:ascii="Courier New" w:hAnsi="Courier New" w:cs="Courier New"/>
+          <w:sz w:val="16"/>
+          <w:szCs w:val="16"/>
+        </w:rPr>
+        <w:t>opencl</w:t>
+      </w:r>
+      <w:proofErr w:type="spellEnd"/>
+      <w:r>
+        <w:rPr>
+          <w:rFonts w:ascii="Courier New" w:hAnsi="Courier New" w:cs="Courier New"/>
+          <w:sz w:val="16"/>
+          <w:szCs w:val="16"/>
+        </w:rPr>
+        <w:t>/bin/x86_64/</w:t>
+      </w:r>
+      <w:proofErr w:type="spellStart"/>
+      <w:r>
+        <w:rPr>
+          <w:rFonts w:ascii="Courier New" w:hAnsi="Courier New" w:cs="Courier New"/>
+          <w:sz w:val="16"/>
+          <w:szCs w:val="16"/>
+        </w:rPr>
+        <w:t>BoxFilterGL</w:t>
+      </w:r>
+      <w:proofErr w:type="spellEnd"/>
+      <w:r>
+        <w:rPr>
+          <w:rFonts w:ascii="Courier New" w:hAnsi="Courier New" w:cs="Courier New"/>
+          <w:color w:val="000000"/>
+          <w:sz w:val="14"/>
+          <w:szCs w:val="14"/>
+        </w:rPr>
+        <w:t xml:space="preserve"> | grep PATH</w:t>
+      </w:r>
+    </w:p>
+    <w:p>
+      <w:pPr>
+        <w:pStyle w:val="ListParagraph"/>
+        <w:numPr>
+          <w:ilvl w:val="1"/>
+          <w:numId w:val="1"/>
+        </w:numPr>
+        <w:spacing w:after="0" w:line="240" w:lineRule="auto"/>
+        <w:contextualSpacing w:val="0"/>
+      </w:pPr>
+      <w:r>
+        <w:t xml:space="preserve">If RPATH is showing in step #2 above then perhaps you did not have permission to make the change, so try step #1 again with </w:t>
+      </w:r>
+      <w:proofErr w:type="spellStart"/>
+      <w:r>
+        <w:t>su</w:t>
+      </w:r>
+      <w:proofErr w:type="spellEnd"/>
+      <w:r>
+        <w:t xml:space="preserve"> permissions: "</w:t>
+      </w:r>
+      <w:proofErr w:type="spellStart"/>
+      <w:r>
+        <w:rPr>
+          <w:rFonts w:ascii="Courier New" w:hAnsi="Courier New" w:cs="Courier New"/>
+          <w:sz w:val="20"/>
+          <w:szCs w:val="20"/>
+        </w:rPr>
+        <w:t>sudo</w:t>
+      </w:r>
+      <w:proofErr w:type="spellEnd"/>
+      <w:r>
+        <w:rPr>
+          <w:rFonts w:ascii="Courier New" w:hAnsi="Courier New" w:cs="Courier New"/>
+          <w:sz w:val="20"/>
+          <w:szCs w:val="20"/>
+        </w:rPr>
+        <w:t xml:space="preserve"> </w:t>
+      </w:r>
+      <w:proofErr w:type="spellStart"/>
+      <w:r>
+        <w:rPr>
+          <w:rFonts w:ascii="Courier New" w:hAnsi="Courier New" w:cs="Courier New"/>
+          <w:sz w:val="20"/>
+          <w:szCs w:val="20"/>
+        </w:rPr>
+        <w:t>ch</w:t>
+      </w:r>
+      <w:bookmarkStart w:id="27" w:name="_GoBack"/>
       <w:bookmarkEnd w:id="27"/>
+      <w:r>
+        <w:rPr>
+          <w:rFonts w:ascii="Courier New" w:hAnsi="Courier New" w:cs="Courier New"/>
+          <w:sz w:val="20"/>
+          <w:szCs w:val="20"/>
+        </w:rPr>
+        <w:t>rpath</w:t>
+      </w:r>
+      <w:proofErr w:type="spellEnd"/>
+      <w:r>
+        <w:rPr>
+          <w:rFonts w:ascii="Courier New" w:hAnsi="Courier New" w:cs="Courier New"/>
+          <w:sz w:val="20"/>
+          <w:szCs w:val="20"/>
+        </w:rPr>
+        <w:t xml:space="preserve"> -d ...</w:t>
+      </w:r>
+      <w:r>
+        <w:t>"</w:t>
+      </w:r>
     </w:p>
     <w:p>
       <w:pPr>
@@ -3703,16 +4270,26 @@
         <w:spacing w:after="0" w:line="240" w:lineRule="auto"/>
         <w:contextualSpacing w:val="0"/>
       </w:pPr>
-      <w:r>
-        <w:t xml:space="preserve">Debugging OpenCL kernels that use </w:t>
-      </w:r>
-      <w:r>
-        <w:t xml:space="preserve">read-modify-write atomic operations </w:t>
-      </w:r>
-      <w:r>
-        <w:t>is not supported.</w:t>
-      </w:r>
-    </w:p>
+      <w:bookmarkStart w:id="28" w:name="OLE_LINK35"/>
+      <w:r>
+        <w:t xml:space="preserve">GPU Debugging on OpenCL Static </w:t>
+      </w:r>
+      <w:bookmarkStart w:id="29" w:name="OLE_LINK29"/>
+      <w:r>
+        <w:t>C++ Kernels</w:t>
+      </w:r>
+      <w:bookmarkEnd w:id="29"/>
+      <w:r>
+        <w:t xml:space="preserve"> is not supported. (</w:t>
+      </w:r>
+      <w:r>
+        <w:t>334415</w:t>
+      </w:r>
+      <w:r>
+        <w:t>)</w:t>
+      </w:r>
+    </w:p>
+    <w:bookmarkEnd w:id="28"/>
     <w:p>
       <w:pPr>
         <w:pStyle w:val="ListParagraph"/>
@@ -3723,26 +4300,24 @@
         <w:spacing w:after="0" w:line="240" w:lineRule="auto"/>
         <w:contextualSpacing w:val="0"/>
       </w:pPr>
-      <w:bookmarkStart w:id="28" w:name="OLE_LINK35"/>
-      <w:r>
-        <w:t xml:space="preserve">GPU Debugging on OpenCL Static </w:t>
-      </w:r>
-      <w:bookmarkStart w:id="29" w:name="OLE_LINK29"/>
-      <w:r>
-        <w:t>C++ Kernels</w:t>
-      </w:r>
-      <w:bookmarkEnd w:id="29"/>
-      <w:r>
-        <w:t xml:space="preserve"> is not supported. (</w:t>
-      </w:r>
-      <w:r>
-        <w:t>334415</w:t>
-      </w:r>
-      <w:r>
-        <w:t>)</w:t>
-      </w:r>
-    </w:p>
-    <w:bookmarkEnd w:id="28"/>
+      <w:r>
+        <w:t xml:space="preserve">OpenCL 1.2 keyword </w:t>
+      </w:r>
+      <w:proofErr w:type="spellStart"/>
+      <w:r>
+        <w:t>printf</w:t>
+      </w:r>
+      <w:proofErr w:type="spellEnd"/>
+      <w:r>
+        <w:t xml:space="preserve"> </w:t>
+      </w:r>
+      <w:r>
+        <w:t>and barriers are</w:t>
+      </w:r>
+      <w:r>
+        <w:t xml:space="preserve"> not supported during kernel debugging.</w:t>
+      </w:r>
+    </w:p>
     <w:p>
       <w:pPr>
         <w:pStyle w:val="ListParagraph"/>
@@ -3754,37 +4329,21 @@
         <w:contextualSpacing w:val="0"/>
       </w:pPr>
       <w:r>
-        <w:t xml:space="preserve">OpenCL 1.2 keyword printf </w:t>
-      </w:r>
-      <w:r>
-        <w:t>and barriers are</w:t>
-      </w:r>
-      <w:r>
-        <w:t xml:space="preserve"> not supported during kernel debugging.</w:t>
-      </w:r>
-    </w:p>
-    <w:p>
-      <w:pPr>
-        <w:pStyle w:val="ListParagraph"/>
-        <w:numPr>
-          <w:ilvl w:val="0"/>
-          <w:numId w:val="1"/>
-        </w:numPr>
-        <w:spacing w:after="0" w:line="240" w:lineRule="auto"/>
-        <w:contextualSpacing w:val="0"/>
-      </w:pPr>
-      <w:r>
         <w:t xml:space="preserve">Building kernels with OpenCL 1.2 </w:t>
       </w:r>
+      <w:proofErr w:type="spellStart"/>
       <w:r>
         <w:t>clCreateProgramWithBinaries</w:t>
       </w:r>
+      <w:proofErr w:type="spellEnd"/>
       <w:r>
         <w:t xml:space="preserve"> and </w:t>
       </w:r>
+      <w:proofErr w:type="spellStart"/>
       <w:r>
         <w:t>clLinkProgram</w:t>
       </w:r>
+      <w:proofErr w:type="spellEnd"/>
       <w:r>
         <w:t xml:space="preserve"> API prevents </w:t>
       </w:r>
@@ -3993,7 +4552,15 @@
         <w:t>I</w:t>
       </w:r>
       <w:r>
-        <w:t xml:space="preserve">f gDEBugger </w:t>
+        <w:t xml:space="preserve">f </w:t>
+      </w:r>
+      <w:proofErr w:type="spellStart"/>
+      <w:r>
+        <w:t>gDEBugger</w:t>
+      </w:r>
+      <w:proofErr w:type="spellEnd"/>
+      <w:r>
+        <w:t xml:space="preserve"> </w:t>
       </w:r>
       <w:r>
         <w:t xml:space="preserve">6.x </w:t>
@@ -4062,12 +4629,26 @@
         <w:rPr>
           <w:color w:val="1F497D"/>
         </w:rPr>
-        <w:t xml:space="preserve"> or uninstall gDEBugger before installing CodeXL</w:t>
-      </w:r>
+        <w:t xml:space="preserve"> or uninstall </w:t>
+      </w:r>
+      <w:proofErr w:type="spellStart"/>
       <w:r>
         <w:rPr>
           <w:color w:val="1F497D"/>
         </w:rPr>
+        <w:t>gDEBugger</w:t>
+      </w:r>
+      <w:proofErr w:type="spellEnd"/>
+      <w:r>
+        <w:rPr>
+          <w:color w:val="1F497D"/>
+        </w:rPr>
+        <w:t xml:space="preserve"> before installing CodeXL</w:t>
+      </w:r>
+      <w:r>
+        <w:rPr>
+          <w:color w:val="1F497D"/>
+        </w:rPr>
         <w:t>.</w:t>
       </w:r>
       <w:bookmarkEnd w:id="38"/>
@@ -4093,6 +4674,7 @@
         <w:contextualSpacing w:val="0"/>
       </w:pPr>
       <w:r>
+        <w:lastRenderedPageBreak/>
         <w:t xml:space="preserve">Menu items are present but not visible after minimization </w:t>
       </w:r>
       <w:r>
@@ -4158,11 +4740,16 @@
         <w:spacing w:after="0" w:line="240" w:lineRule="auto"/>
         <w:contextualSpacing w:val="0"/>
       </w:pPr>
+      <w:proofErr w:type="spellStart"/>
       <w:r>
         <w:t>AMDT</w:t>
       </w:r>
       <w:r>
-        <w:t>Teapot sample may crash while debugging OpenCL kernel</w:t>
+        <w:t>Teapot</w:t>
+      </w:r>
+      <w:proofErr w:type="spellEnd"/>
+      <w:r>
+        <w:t xml:space="preserve"> sample may crash while debugging OpenCL kernel</w:t>
       </w:r>
       <w:r>
         <w:t>s</w:t>
@@ -4271,14 +4858,466 @@
         </w:rPr>
       </w:pPr>
       <w:r>
+        <w:t xml:space="preserve">GPU Debugger does not display locals when debugging a kernel with extremely large buffers or </w:t>
+      </w:r>
+      <w:proofErr w:type="spellStart"/>
+      <w:r>
+        <w:t>worksize</w:t>
+      </w:r>
+      <w:proofErr w:type="spellEnd"/>
+      <w:r>
+        <w:t>. (23</w:t>
+      </w:r>
+      <w:r>
+        <w:t>, 1156</w:t>
+      </w:r>
+      <w:r>
+        <w:t>)</w:t>
+      </w:r>
+    </w:p>
+    <w:p>
+      <w:pPr>
+        <w:pStyle w:val="ListParagraph"/>
+        <w:numPr>
+          <w:ilvl w:val="0"/>
+          <w:numId w:val="1"/>
+        </w:numPr>
+        <w:spacing w:after="0" w:line="240" w:lineRule="auto"/>
+      </w:pPr>
+      <w:r>
+        <w:t xml:space="preserve">Power Profiling of Tonga and Iceland </w:t>
+      </w:r>
+      <w:proofErr w:type="spellStart"/>
+      <w:r>
+        <w:t>dGPUs</w:t>
+      </w:r>
+      <w:proofErr w:type="spellEnd"/>
+      <w:r>
+        <w:t xml:space="preserve"> is disabled. (36, 1497)</w:t>
+      </w:r>
+    </w:p>
+    <w:p>
+      <w:pPr>
+        <w:pStyle w:val="ListParagraph"/>
+        <w:numPr>
+          <w:ilvl w:val="0"/>
+          <w:numId w:val="1"/>
+        </w:numPr>
+        <w:spacing w:after="0" w:line="240" w:lineRule="auto"/>
+      </w:pPr>
+      <w:r>
+        <w:t xml:space="preserve">The Call-graph view for CPU Profiling with </w:t>
+      </w:r>
+      <w:proofErr w:type="spellStart"/>
+      <w:r>
+        <w:t>callstack</w:t>
+      </w:r>
+      <w:proofErr w:type="spellEnd"/>
+      <w:r>
+        <w:t xml:space="preserve"> collection of 32-bit applications may show two separate paths for a function that has a single path. (223)</w:t>
+      </w:r>
+    </w:p>
+    <w:p>
+      <w:pPr>
+        <w:pStyle w:val="ListParagraph"/>
+        <w:numPr>
+          <w:ilvl w:val="0"/>
+          <w:numId w:val="1"/>
+        </w:numPr>
+        <w:spacing w:after="0" w:line="240" w:lineRule="auto"/>
+      </w:pPr>
+      <w:r>
+        <w:t>If the profiled station goes into Sleep/Hibernate state during a Power Profiling session, only data collected before hibernation is displayed, and the navigation slider does not respond. (</w:t>
+      </w:r>
+      <w:bookmarkStart w:id="48" w:name="OLE_LINK84"/>
+      <w:r>
+        <w:t>459572</w:t>
+      </w:r>
+      <w:bookmarkEnd w:id="48"/>
+      <w:r>
+        <w:t>, 224)</w:t>
+      </w:r>
+    </w:p>
+    <w:p>
+      <w:pPr>
+        <w:pStyle w:val="ListParagraph"/>
+        <w:numPr>
+          <w:ilvl w:val="0"/>
+          <w:numId w:val="1"/>
+        </w:numPr>
+        <w:spacing w:after="0" w:line="240" w:lineRule="auto"/>
+      </w:pPr>
+      <w:r>
+        <w:t>GPU Debugger does not stop at breakpoints inside kernels that take a very long time to execute and cause a driver TDR. (240)</w:t>
+      </w:r>
+    </w:p>
+    <w:p>
+      <w:pPr>
+        <w:pStyle w:val="ListParagraph"/>
+        <w:numPr>
+          <w:ilvl w:val="0"/>
+          <w:numId w:val="1"/>
+        </w:numPr>
+        <w:spacing w:after="0" w:line="240" w:lineRule="auto"/>
+      </w:pPr>
+      <w:r>
+        <w:t xml:space="preserve">Performing 2 GPU Profiling sessions concurrently - Timeline Application Trace and Performance Counters - on a Red Hat Linux </w:t>
+      </w:r>
+      <w:r>
+        <w:t xml:space="preserve">System </w:t>
+      </w:r>
+      <w:r>
+        <w:t>may cause a system hang after several minutes. (259, 68176)</w:t>
+      </w:r>
+    </w:p>
+    <w:p>
+      <w:pPr>
+        <w:pStyle w:val="ListParagraph"/>
+        <w:numPr>
+          <w:ilvl w:val="0"/>
+          <w:numId w:val="1"/>
+        </w:numPr>
+        <w:spacing w:after="0" w:line="240" w:lineRule="auto"/>
+      </w:pPr>
+      <w:r>
+        <w:t xml:space="preserve">CPU Profiler runs out of memory and closes down </w:t>
+      </w:r>
+      <w:r>
+        <w:t xml:space="preserve">while </w:t>
+      </w:r>
+      <w:r>
+        <w:t>performing post-processing of a system-wide profile session that combines IBS, CLU and Time-based sampling for over 5 minutes. (265)</w:t>
+      </w:r>
+    </w:p>
+    <w:p>
+      <w:pPr>
+        <w:pStyle w:val="ListParagraph"/>
+        <w:numPr>
+          <w:ilvl w:val="0"/>
+          <w:numId w:val="1"/>
+        </w:numPr>
+        <w:spacing w:after="0" w:line="240" w:lineRule="auto"/>
+      </w:pPr>
+      <w:r>
+        <w:t>CPU Profiling multiple processes with call stack collection may result in call graph view displaying addresses instead of function names for functions used by more than one process. (289)</w:t>
+      </w:r>
+    </w:p>
+    <w:p>
+      <w:pPr>
+        <w:pStyle w:val="ListParagraph"/>
+        <w:numPr>
+          <w:ilvl w:val="0"/>
+          <w:numId w:val="1"/>
+        </w:numPr>
+        <w:spacing w:after="0" w:line="240" w:lineRule="auto"/>
+        <w:contextualSpacing w:val="0"/>
+      </w:pPr>
+      <w:r>
+        <w:t xml:space="preserve">The </w:t>
+      </w:r>
+      <w:r>
+        <w:t>GPU D</w:t>
+      </w:r>
+      <w:r>
+        <w:t>ebugger</w:t>
+      </w:r>
+      <w:r>
+        <w:t xml:space="preserve"> </w:t>
+      </w:r>
+      <w:r>
+        <w:t>c</w:t>
+      </w:r>
+      <w:r>
+        <w:t>an</w:t>
+      </w:r>
+      <w:r>
+        <w:t>'</w:t>
+      </w:r>
+      <w:r>
+        <w:t xml:space="preserve">t step into </w:t>
+      </w:r>
+      <w:r>
+        <w:t xml:space="preserve">a kernel </w:t>
+      </w:r>
+      <w:r>
+        <w:t>if block</w:t>
+      </w:r>
+      <w:r>
+        <w:t>s</w:t>
+      </w:r>
+      <w:r>
+        <w:t xml:space="preserve"> that contain </w:t>
+      </w:r>
+      <w:r>
+        <w:t xml:space="preserve">a </w:t>
+      </w:r>
+      <w:r>
+        <w:t>return</w:t>
+      </w:r>
+      <w:r>
+        <w:t xml:space="preserve"> </w:t>
+      </w:r>
+      <w:r>
+        <w:t>statement. (</w:t>
+      </w:r>
+      <w:r>
+        <w:t>349</w:t>
+      </w:r>
+      <w:r>
+        <w:t>)</w:t>
+      </w:r>
+    </w:p>
+    <w:p>
+      <w:pPr>
+        <w:pStyle w:val="ListParagraph"/>
+        <w:numPr>
+          <w:ilvl w:val="0"/>
+          <w:numId w:val="1"/>
+        </w:numPr>
+        <w:spacing w:after="0" w:line="240" w:lineRule="auto"/>
+      </w:pPr>
+      <w:r>
+        <w:t xml:space="preserve">Windows system crash (Blue Screen </w:t>
+      </w:r>
+      <w:proofErr w:type="gramStart"/>
+      <w:r>
+        <w:t>Of</w:t>
+      </w:r>
+      <w:proofErr w:type="gramEnd"/>
+      <w:r>
+        <w:t xml:space="preserve"> Death)</w:t>
+      </w:r>
+      <w:r>
+        <w:t xml:space="preserve"> is observed, if </w:t>
+      </w:r>
+      <w:bookmarkStart w:id="49" w:name="OLE_LINK5"/>
+      <w:r>
+        <w:t xml:space="preserve">CPU Profiling using Event-Based-Profiling </w:t>
+      </w:r>
+      <w:bookmarkEnd w:id="49"/>
+      <w:r>
+        <w:t>is run both in guest and host OS</w:t>
+      </w:r>
+      <w:r>
+        <w:t xml:space="preserve"> or if CPU Profiling using Event-Based-Profiling is run on host OS while the guest OS is launched. This is an issue in the VMWare VMM driver. (907)</w:t>
+      </w:r>
+    </w:p>
+    <w:p>
+      <w:pPr>
+        <w:pStyle w:val="ListParagraph"/>
+        <w:numPr>
+          <w:ilvl w:val="0"/>
+          <w:numId w:val="1"/>
+        </w:numPr>
+        <w:spacing w:after="0" w:line="240" w:lineRule="auto"/>
+      </w:pPr>
+      <w:r>
+        <w:t xml:space="preserve">GPU Profiler does not display any </w:t>
+      </w:r>
+      <w:proofErr w:type="spellStart"/>
+      <w:r>
+        <w:t>hsa</w:t>
+      </w:r>
+      <w:proofErr w:type="spellEnd"/>
+      <w:r>
+        <w:t>_*_</w:t>
+      </w:r>
+      <w:proofErr w:type="spellStart"/>
+      <w:r>
+        <w:t>get_info</w:t>
+      </w:r>
+      <w:proofErr w:type="spellEnd"/>
+      <w:r>
+        <w:t xml:space="preserve"> calls</w:t>
+      </w:r>
+      <w:r>
+        <w:t xml:space="preserve"> in host thread </w:t>
+      </w:r>
+      <w:r>
+        <w:t>calls list</w:t>
+      </w:r>
+      <w:r>
+        <w:t xml:space="preserve"> if they are callbacks encompassed by </w:t>
+      </w:r>
+      <w:proofErr w:type="spellStart"/>
+      <w:r>
+        <w:t>hsa_iterate_agents</w:t>
+      </w:r>
+      <w:proofErr w:type="spellEnd"/>
+      <w:r>
+        <w:t xml:space="preserve"> calls</w:t>
+      </w:r>
+      <w:r>
+        <w:t>. (980)</w:t>
+      </w:r>
+    </w:p>
+    <w:p>
+      <w:pPr>
+        <w:pStyle w:val="ListParagraph"/>
+        <w:numPr>
+          <w:ilvl w:val="0"/>
+          <w:numId w:val="1"/>
+        </w:numPr>
+        <w:spacing w:after="0" w:line="240" w:lineRule="auto"/>
+      </w:pPr>
+      <w:r>
+        <w:t>CPU Profiler time-based profiling on a VM may produce more samples than the session duration and sampling interval suggest. (1125)</w:t>
+      </w:r>
+    </w:p>
+    <w:p>
+      <w:pPr>
+        <w:pStyle w:val="ListParagraph"/>
+        <w:numPr>
+          <w:ilvl w:val="0"/>
+          <w:numId w:val="1"/>
+        </w:numPr>
+        <w:spacing w:after="0" w:line="240" w:lineRule="auto"/>
+      </w:pPr>
+      <w:r>
+        <w:t xml:space="preserve">Power Profiler displays zero values for ‘Others’ counters in Summary view if only </w:t>
+      </w:r>
+      <w:proofErr w:type="spellStart"/>
+      <w:r>
+        <w:t>dGPU</w:t>
+      </w:r>
+      <w:proofErr w:type="spellEnd"/>
+      <w:r>
+        <w:t xml:space="preserve"> counters are selected. (1200)</w:t>
+      </w:r>
+    </w:p>
+    <w:p>
+      <w:pPr>
+        <w:pStyle w:val="ListParagraph"/>
+        <w:numPr>
+          <w:ilvl w:val="0"/>
+          <w:numId w:val="1"/>
+        </w:numPr>
+        <w:spacing w:after="0" w:line="240" w:lineRule="auto"/>
+      </w:pPr>
+      <w:r>
+        <w:t xml:space="preserve">GPU Debugger skips the internal loop in APP SDK </w:t>
+      </w:r>
+      <w:proofErr w:type="spellStart"/>
+      <w:r>
+        <w:t>nBody</w:t>
+      </w:r>
+      <w:proofErr w:type="spellEnd"/>
+      <w:r>
+        <w:t xml:space="preserve"> sample. (1250)</w:t>
+      </w:r>
+    </w:p>
+    <w:p>
+      <w:pPr>
+        <w:pStyle w:val="ListParagraph"/>
+        <w:numPr>
+          <w:ilvl w:val="0"/>
+          <w:numId w:val="1"/>
+        </w:numPr>
+        <w:spacing w:after="0" w:line="240" w:lineRule="auto"/>
+      </w:pPr>
+      <w:r>
+        <w:t>In CPU Profiler’s Time-Based Profiling, an unexpected low number of samples is collected when running on guest Win10-64 OS. (1277)</w:t>
+      </w:r>
+    </w:p>
+    <w:p>
+      <w:pPr>
+        <w:pStyle w:val="ListParagraph"/>
+        <w:numPr>
+          <w:ilvl w:val="0"/>
+          <w:numId w:val="1"/>
+        </w:numPr>
+        <w:spacing w:after="0" w:line="240" w:lineRule="auto"/>
+      </w:pPr>
+      <w:r>
+        <w:t xml:space="preserve">Step-in operations require over a minute when debugging </w:t>
+      </w:r>
+      <w:proofErr w:type="spellStart"/>
+      <w:r>
+        <w:t>clFFT</w:t>
+      </w:r>
+      <w:proofErr w:type="spellEnd"/>
+      <w:r>
+        <w:t xml:space="preserve"> sample. (1324)</w:t>
+      </w:r>
+    </w:p>
+    <w:p>
+      <w:pPr>
+        <w:pStyle w:val="ListParagraph"/>
+        <w:numPr>
+          <w:ilvl w:val="0"/>
+          <w:numId w:val="1"/>
+        </w:numPr>
+        <w:spacing w:after="0" w:line="240" w:lineRule="auto"/>
+      </w:pPr>
+      <w:r>
+        <w:t>Unable to launch GPU profiler - cannot allocate memory error on starting profiling after running 2 or 3 GPU Profiler timeline trace sessions for 2-3 min. (1347)</w:t>
+      </w:r>
+    </w:p>
+    <w:p>
+      <w:pPr>
+        <w:pStyle w:val="ListParagraph"/>
+        <w:numPr>
+          <w:ilvl w:val="0"/>
+          <w:numId w:val="1"/>
+        </w:numPr>
+        <w:spacing w:after="0" w:line="240" w:lineRule="auto"/>
+      </w:pPr>
+      <w:r>
+        <w:t xml:space="preserve">CodeXL throws segmentation fault while launching </w:t>
+      </w:r>
+      <w:r>
+        <w:t xml:space="preserve">on Linux </w:t>
+      </w:r>
+      <w:r>
+        <w:t>through SSH</w:t>
+      </w:r>
+      <w:r>
+        <w:t>. (1533)</w:t>
+      </w:r>
+    </w:p>
+    <w:p>
+      <w:pPr>
+        <w:pStyle w:val="ListParagraph"/>
+        <w:numPr>
+          <w:ilvl w:val="0"/>
+          <w:numId w:val="1"/>
+        </w:numPr>
+        <w:spacing w:after="0" w:line="240" w:lineRule="auto"/>
+      </w:pPr>
+      <w:r>
+        <w:t>The HSAIL Debugger’s Debugged Process Events viewer shows SIGPIPE or SIGBUS error while debugging HSAIL Applications. (1590)</w:t>
+      </w:r>
+    </w:p>
+    <w:p>
+      <w:pPr>
+        <w:pStyle w:val="ListParagraph"/>
+        <w:numPr>
+          <w:ilvl w:val="0"/>
+          <w:numId w:val="1"/>
+        </w:numPr>
+        <w:spacing w:after="0" w:line="240" w:lineRule="auto"/>
+      </w:pPr>
+      <w:proofErr w:type="spellStart"/>
+      <w:r>
+        <w:t>Multiwatch</w:t>
+      </w:r>
+      <w:proofErr w:type="spellEnd"/>
+      <w:r>
+        <w:t xml:space="preserve"> view is disabled while debugging HSAIL. (1628)</w:t>
+      </w:r>
+    </w:p>
+    <w:p>
+      <w:pPr>
+        <w:pStyle w:val="ListParagraph"/>
+        <w:numPr>
+          <w:ilvl w:val="0"/>
+          <w:numId w:val="1"/>
+        </w:numPr>
+        <w:spacing w:after="0" w:line="240" w:lineRule="auto"/>
+      </w:pPr>
+      <w:r>
         <w:lastRenderedPageBreak/>
-        <w:t>GPU Debugger does not display locals when debugging a kernel with extremely large buffers or worksize. (23</w:t>
-      </w:r>
-      <w:r>
-        <w:t>, 1156</w:t>
-      </w:r>
-      <w:r>
-        <w:t>)</w:t>
+        <w:t>API/Draw/Frame steps should be disabled while doing HSAIL debugging. (1648)</w:t>
       </w:r>
     </w:p>
     <w:p>
@@ -4291,7 +5330,7 @@
         <w:spacing w:after="0" w:line="240" w:lineRule="auto"/>
       </w:pPr>
       <w:r>
-        <w:t>Power Profiling of Tonga and Iceland dGPUs is disabled. (36, 1497)</w:t>
+        <w:t>Newly registered Windows Store Apps do not appear in the Project Settings list of apps. (1688)</w:t>
       </w:r>
     </w:p>
     <w:p>
@@ -4304,7 +5343,7 @@
         <w:spacing w:after="0" w:line="240" w:lineRule="auto"/>
       </w:pPr>
       <w:r>
-        <w:t>The Call-graph view for CPU Profiling with callstack collection of 32-bit applications may show two separate paths for a function that has a single path. (223)</w:t>
+        <w:t>CPU Profiler doesn’t launch Windows Store App that is specified in project settings. (1689)</w:t>
       </w:r>
     </w:p>
     <w:p>
@@ -4317,15 +5356,22 @@
         <w:spacing w:after="0" w:line="240" w:lineRule="auto"/>
       </w:pPr>
       <w:r>
-        <w:t>If the profiled station goes into Sleep/Hibernate state during a Power Profiling session, only data collected before hibernation is displayed, and the navigation slider does not respond. (</w:t>
-      </w:r>
-      <w:bookmarkStart w:id="48" w:name="OLE_LINK84"/>
-      <w:r>
-        <w:t>459572</w:t>
-      </w:r>
-      <w:bookmarkEnd w:id="48"/>
-      <w:r>
-        <w:t>, 224)</w:t>
+        <w:t>System Information</w:t>
+      </w:r>
+      <w:r>
+        <w:t xml:space="preserve"> dialog’s </w:t>
+      </w:r>
+      <w:r>
+        <w:t xml:space="preserve">OpenCL Devices tab </w:t>
+      </w:r>
+      <w:r>
+        <w:t>appears</w:t>
+      </w:r>
+      <w:r>
+        <w:t xml:space="preserve"> empty on Linux</w:t>
+      </w:r>
+      <w:r>
+        <w:t>. (1954)</w:t>
       </w:r>
     </w:p>
     <w:p>
@@ -4338,7 +5384,27 @@
         <w:spacing w:after="0" w:line="240" w:lineRule="auto"/>
       </w:pPr>
       <w:r>
-        <w:t>GPU Debugger does not stop at breakpoints inside kernels that take a very long time to execute and cause a driver TDR. (240)</w:t>
+        <w:t>GPU</w:t>
+      </w:r>
+      <w:r>
+        <w:t xml:space="preserve"> </w:t>
+      </w:r>
+      <w:r>
+        <w:t xml:space="preserve">debugger backend </w:t>
+      </w:r>
+      <w:r>
+        <w:t xml:space="preserve">crashes when we close the Teapot window on </w:t>
+      </w:r>
+      <w:proofErr w:type="gramStart"/>
+      <w:r>
+        <w:t>I+</w:t>
+      </w:r>
+      <w:proofErr w:type="gramEnd"/>
+      <w:r>
+        <w:t>A system</w:t>
+      </w:r>
+      <w:r>
+        <w:t>. (2201)</w:t>
       </w:r>
     </w:p>
     <w:p>
@@ -4351,13 +5417,40 @@
         <w:spacing w:after="0" w:line="240" w:lineRule="auto"/>
       </w:pPr>
       <w:r>
-        <w:t xml:space="preserve">Performing 2 GPU Profiling sessions concurrently - Timeline Application Trace and Performance Counters - on a Red Hat Linux </w:t>
-      </w:r>
-      <w:r>
-        <w:t xml:space="preserve">System </w:t>
-      </w:r>
-      <w:r>
-        <w:t>may cause a system hang after several minutes. (259, 68176)</w:t>
+        <w:t xml:space="preserve">On </w:t>
+      </w:r>
+      <w:r>
+        <w:t xml:space="preserve">some </w:t>
+      </w:r>
+      <w:r>
+        <w:t>Win</w:t>
+      </w:r>
+      <w:r>
+        <w:t xml:space="preserve">dows </w:t>
+      </w:r>
+      <w:r>
+        <w:t xml:space="preserve">7 </w:t>
+      </w:r>
+      <w:r>
+        <w:t xml:space="preserve">stations the </w:t>
+      </w:r>
+      <w:r>
+        <w:t>GPU profiler command</w:t>
+      </w:r>
+      <w:r>
+        <w:t>-</w:t>
+      </w:r>
+      <w:r>
+        <w:t xml:space="preserve">line </w:t>
+      </w:r>
+      <w:r>
+        <w:t xml:space="preserve">tool </w:t>
+      </w:r>
+      <w:r>
+        <w:t>fails with error message "AMDTBaseTools-x64.dll is missing"</w:t>
+      </w:r>
+      <w:r>
+        <w:t>. (2361)</w:t>
       </w:r>
     </w:p>
     <w:p>
@@ -4370,13 +5463,23 @@
         <w:spacing w:after="0" w:line="240" w:lineRule="auto"/>
       </w:pPr>
       <w:r>
-        <w:t xml:space="preserve">CPU Profiler runs out of memory and closes down </w:t>
-      </w:r>
-      <w:r>
-        <w:t xml:space="preserve">while </w:t>
-      </w:r>
-      <w:r>
-        <w:t>performing post-processing of a system-wide profile session that combines IBS, CLU and Time-based sampling for over 5 minutes. (265)</w:t>
+        <w:t xml:space="preserve">In Visual Studio </w:t>
+      </w:r>
+      <w:proofErr w:type="spellStart"/>
+      <w:r>
+        <w:t>Host+GPU</w:t>
+      </w:r>
+      <w:proofErr w:type="spellEnd"/>
+      <w:r>
+        <w:t xml:space="preserve"> debug session, execution of the debugged application resumes and doesn’t break when performing a ‘step </w:t>
+      </w:r>
+      <w:proofErr w:type="gramStart"/>
+      <w:r>
+        <w:t>out‘ operation</w:t>
+      </w:r>
+      <w:proofErr w:type="gramEnd"/>
+      <w:r>
+        <w:t>. (2412)</w:t>
       </w:r>
     </w:p>
     <w:p>
@@ -4389,7 +5492,7 @@
         <w:spacing w:after="0" w:line="240" w:lineRule="auto"/>
       </w:pPr>
       <w:r>
-        <w:t>CPU Profiling multiple processes with call stack collection may result in call graph view displaying addresses instead of function names for functions used by more than one process. (289)</w:t>
+        <w:t>For some debugged applications, the HSA Debugger breakpoints are not hit. (2516)</w:t>
       </w:r>
     </w:p>
     <w:p>
@@ -4400,61 +5503,59 @@
           <w:numId w:val="1"/>
         </w:numPr>
         <w:spacing w:after="0" w:line="240" w:lineRule="auto"/>
-        <w:contextualSpacing w:val="0"/>
-      </w:pPr>
-      <w:r>
-        <w:t xml:space="preserve">The </w:t>
-      </w:r>
-      <w:r>
-        <w:t>GPU D</w:t>
-      </w:r>
-      <w:r>
-        <w:t>ebugger</w:t>
+      </w:pPr>
+      <w:r>
+        <w:t>Frame Analysis runs out of memory when l</w:t>
+      </w:r>
+      <w:r>
+        <w:t>oading and displaying ~40 captured frame traces at once. (2561)</w:t>
+      </w:r>
+    </w:p>
+    <w:p>
+      <w:pPr>
+        <w:pStyle w:val="ListParagraph"/>
+        <w:numPr>
+          <w:ilvl w:val="0"/>
+          <w:numId w:val="1"/>
+        </w:numPr>
+        <w:spacing w:after="0" w:line="240" w:lineRule="auto"/>
+      </w:pPr>
+      <w:r>
+        <w:t xml:space="preserve">In Visual Studio, after using Frame Analysis to capture frame traces, clicking a frame thumbnail without stopping the session may lead to </w:t>
+      </w:r>
+      <w:r>
+        <w:t>"Session Aborted" error pop up followed by "Failed to load frame data" error</w:t>
+      </w:r>
+      <w:r>
+        <w:t>. (2893)</w:t>
+      </w:r>
+    </w:p>
+    <w:p>
+      <w:pPr>
+        <w:pStyle w:val="ListParagraph"/>
+        <w:numPr>
+          <w:ilvl w:val="0"/>
+          <w:numId w:val="1"/>
+        </w:numPr>
+        <w:spacing w:after="0" w:line="240" w:lineRule="auto"/>
+      </w:pPr>
+      <w:r>
+        <w:t>Cannot open a GPU</w:t>
       </w:r>
       <w:r>
         <w:t xml:space="preserve"> </w:t>
       </w:r>
       <w:r>
-        <w:t>c</w:t>
-      </w:r>
-      <w:r>
-        <w:t>an</w:t>
-      </w:r>
-      <w:r>
-        <w:t>'</w:t>
-      </w:r>
-      <w:r>
-        <w:t xml:space="preserve">t step into </w:t>
-      </w:r>
-      <w:r>
-        <w:t xml:space="preserve">a kernel </w:t>
-      </w:r>
-      <w:r>
-        <w:t>if block</w:t>
-      </w:r>
-      <w:r>
-        <w:t>s</w:t>
-      </w:r>
-      <w:r>
-        <w:t xml:space="preserve"> that contain </w:t>
-      </w:r>
-      <w:r>
-        <w:t xml:space="preserve">a </w:t>
-      </w:r>
-      <w:r>
-        <w:t>return</w:t>
-      </w:r>
-      <w:r>
-        <w:t xml:space="preserve"> </w:t>
-      </w:r>
-      <w:r>
-        <w:t>statement. (</w:t>
-      </w:r>
-      <w:r>
-        <w:t>349</w:t>
-      </w:r>
-      <w:r>
-        <w:t>)</w:t>
+        <w:t>P</w:t>
+      </w:r>
+      <w:r>
+        <w:t xml:space="preserve">rofiler </w:t>
+      </w:r>
+      <w:r>
+        <w:t>session once we</w:t>
+      </w:r>
+      <w:r>
+        <w:t xml:space="preserve"> rename it, after re-starting Visual Studio. (2912)</w:t>
       </w:r>
     </w:p>
     <w:p>
@@ -4467,422 +5568,18 @@
         <w:spacing w:after="0" w:line="240" w:lineRule="auto"/>
       </w:pPr>
       <w:r>
-        <w:t>Windows system crash (Blue Screen Of Death)</w:t>
-      </w:r>
-      <w:r>
-        <w:t xml:space="preserve"> is observed, if </w:t>
-      </w:r>
-      <w:bookmarkStart w:id="49" w:name="OLE_LINK5"/>
-      <w:r>
-        <w:t xml:space="preserve">CPU Profiling using Event-Based-Profiling </w:t>
-      </w:r>
-      <w:bookmarkEnd w:id="49"/>
-      <w:r>
-        <w:t>is run both in guest and host OS</w:t>
-      </w:r>
-      <w:r>
-        <w:t xml:space="preserve"> or if CPU Profiling using Event-Based-Profiling is run on host OS while the guest OS is launched. This is an issue in the VMWare VMM driver. (907)</w:t>
-      </w:r>
-    </w:p>
-    <w:p>
-      <w:pPr>
-        <w:pStyle w:val="ListParagraph"/>
-        <w:numPr>
-          <w:ilvl w:val="0"/>
-          <w:numId w:val="1"/>
-        </w:numPr>
-        <w:spacing w:after="0" w:line="240" w:lineRule="auto"/>
-      </w:pPr>
-      <w:r>
-        <w:t>GPU Profiler does not display any hsa_*_get_info calls</w:t>
-      </w:r>
-      <w:r>
-        <w:t xml:space="preserve"> in host thread </w:t>
-      </w:r>
-      <w:r>
-        <w:t>calls list</w:t>
-      </w:r>
-      <w:r>
-        <w:t xml:space="preserve"> if they are callbacks encompassed by </w:t>
-      </w:r>
-      <w:r>
-        <w:t>hsa_iterate_agents</w:t>
-      </w:r>
-      <w:r>
-        <w:t xml:space="preserve"> calls</w:t>
-      </w:r>
-      <w:r>
-        <w:t>. (980)</w:t>
-      </w:r>
-    </w:p>
-    <w:p>
-      <w:pPr>
-        <w:pStyle w:val="ListParagraph"/>
-        <w:numPr>
-          <w:ilvl w:val="0"/>
-          <w:numId w:val="1"/>
-        </w:numPr>
-        <w:spacing w:after="0" w:line="240" w:lineRule="auto"/>
-      </w:pPr>
-      <w:r>
-        <w:t>CPU Profiler time-based profiling on a VM may produce more samples than the session duration and sampling interval suggest. (1125)</w:t>
-      </w:r>
-    </w:p>
-    <w:p>
-      <w:pPr>
-        <w:pStyle w:val="ListParagraph"/>
-        <w:numPr>
-          <w:ilvl w:val="0"/>
-          <w:numId w:val="1"/>
-        </w:numPr>
-        <w:spacing w:after="0" w:line="240" w:lineRule="auto"/>
-      </w:pPr>
-      <w:r>
-        <w:t>Power Profiler displays zero values for ‘Others’ counters in Summary view if only dGPU counters are selected. (1200)</w:t>
-      </w:r>
-    </w:p>
-    <w:p>
-      <w:pPr>
-        <w:pStyle w:val="ListParagraph"/>
-        <w:numPr>
-          <w:ilvl w:val="0"/>
-          <w:numId w:val="1"/>
-        </w:numPr>
-        <w:spacing w:after="0" w:line="240" w:lineRule="auto"/>
-      </w:pPr>
-      <w:r>
-        <w:t>GPU Debugger skips the internal loop in APP SDK nBody sample. (1250)</w:t>
-      </w:r>
-    </w:p>
-    <w:p>
-      <w:pPr>
-        <w:pStyle w:val="ListParagraph"/>
-        <w:numPr>
-          <w:ilvl w:val="0"/>
-          <w:numId w:val="1"/>
-        </w:numPr>
-        <w:spacing w:after="0" w:line="240" w:lineRule="auto"/>
-      </w:pPr>
-      <w:r>
-        <w:t>In CPU Profiler’s Time-Based Profiling, an unexpected low number of samples is collected when running on guest Win10-64 OS. (1277)</w:t>
-      </w:r>
-    </w:p>
-    <w:p>
-      <w:pPr>
-        <w:pStyle w:val="ListParagraph"/>
-        <w:numPr>
-          <w:ilvl w:val="0"/>
-          <w:numId w:val="1"/>
-        </w:numPr>
-        <w:spacing w:after="0" w:line="240" w:lineRule="auto"/>
-      </w:pPr>
-      <w:r>
-        <w:t>Step-in operations require over a minute when debugging clFFT sample. (1324)</w:t>
-      </w:r>
-    </w:p>
-    <w:p>
-      <w:pPr>
-        <w:pStyle w:val="ListParagraph"/>
-        <w:numPr>
-          <w:ilvl w:val="0"/>
-          <w:numId w:val="1"/>
-        </w:numPr>
-        <w:spacing w:after="0" w:line="240" w:lineRule="auto"/>
-      </w:pPr>
-      <w:r>
-        <w:t>Unable to launch GPU profiler - cannot allocate memory error on starting profiling after running 2 or 3 GPU Profiler timeline trace sessions for 2-3 min. (1347)</w:t>
-      </w:r>
-    </w:p>
-    <w:p>
-      <w:pPr>
-        <w:pStyle w:val="ListParagraph"/>
-        <w:numPr>
-          <w:ilvl w:val="0"/>
-          <w:numId w:val="1"/>
-        </w:numPr>
-        <w:spacing w:after="0" w:line="240" w:lineRule="auto"/>
-      </w:pPr>
-      <w:r>
-        <w:t xml:space="preserve">CodeXL throws segmentation fault while launching </w:t>
-      </w:r>
-      <w:r>
-        <w:t xml:space="preserve">on Linux </w:t>
-      </w:r>
-      <w:r>
-        <w:t>through SSH</w:t>
-      </w:r>
-      <w:r>
-        <w:t>. (1533)</w:t>
-      </w:r>
-    </w:p>
-    <w:p>
-      <w:pPr>
-        <w:pStyle w:val="ListParagraph"/>
-        <w:numPr>
-          <w:ilvl w:val="0"/>
-          <w:numId w:val="1"/>
-        </w:numPr>
-        <w:spacing w:after="0" w:line="240" w:lineRule="auto"/>
-      </w:pPr>
-      <w:r>
-        <w:t>The HSAIL Debugger’s Debugged Process Events viewer shows SIGPIPE or SIGBUS error while debugging HSAIL Applications. (1590)</w:t>
-      </w:r>
-    </w:p>
-    <w:p>
-      <w:pPr>
-        <w:pStyle w:val="ListParagraph"/>
-        <w:numPr>
-          <w:ilvl w:val="0"/>
-          <w:numId w:val="1"/>
-        </w:numPr>
-        <w:spacing w:after="0" w:line="240" w:lineRule="auto"/>
-      </w:pPr>
-      <w:r>
-        <w:t>Multiwatch view is disabled while debugging HSAIL. (1628)</w:t>
-      </w:r>
-    </w:p>
-    <w:p>
-      <w:pPr>
-        <w:pStyle w:val="ListParagraph"/>
-        <w:numPr>
-          <w:ilvl w:val="0"/>
-          <w:numId w:val="1"/>
-        </w:numPr>
-        <w:spacing w:after="0" w:line="240" w:lineRule="auto"/>
-      </w:pPr>
-      <w:r>
-        <w:t>API/Draw/Frame steps should be disabled while doing HSAIL debugging. (1648)</w:t>
-      </w:r>
-    </w:p>
-    <w:p>
-      <w:pPr>
-        <w:pStyle w:val="ListParagraph"/>
-        <w:numPr>
-          <w:ilvl w:val="0"/>
-          <w:numId w:val="1"/>
-        </w:numPr>
-        <w:spacing w:after="0" w:line="240" w:lineRule="auto"/>
-      </w:pPr>
-      <w:r>
-        <w:t>Newly registered Windows Store Apps do not appear in the Project Settings list of apps. (1688)</w:t>
-      </w:r>
-    </w:p>
-    <w:p>
-      <w:pPr>
-        <w:pStyle w:val="ListParagraph"/>
-        <w:numPr>
-          <w:ilvl w:val="0"/>
-          <w:numId w:val="1"/>
-        </w:numPr>
-        <w:spacing w:after="0" w:line="240" w:lineRule="auto"/>
-      </w:pPr>
-      <w:r>
-        <w:t>CPU Profiler doesn’t launch Windows Store App that is specified in project settings. (1689)</w:t>
-      </w:r>
-    </w:p>
-    <w:p>
-      <w:pPr>
-        <w:pStyle w:val="ListParagraph"/>
-        <w:numPr>
-          <w:ilvl w:val="0"/>
-          <w:numId w:val="1"/>
-        </w:numPr>
-        <w:spacing w:after="0" w:line="240" w:lineRule="auto"/>
-      </w:pPr>
-      <w:r>
-        <w:t>System Information</w:t>
-      </w:r>
-      <w:r>
-        <w:t xml:space="preserve"> dialog’s </w:t>
-      </w:r>
-      <w:r>
-        <w:t xml:space="preserve">OpenCL Devices tab </w:t>
-      </w:r>
-      <w:r>
-        <w:t>appears</w:t>
-      </w:r>
-      <w:r>
-        <w:t xml:space="preserve"> empty on Linux</w:t>
-      </w:r>
-      <w:r>
-        <w:t>. (1954)</w:t>
-      </w:r>
-    </w:p>
-    <w:p>
-      <w:pPr>
-        <w:pStyle w:val="ListParagraph"/>
-        <w:numPr>
-          <w:ilvl w:val="0"/>
-          <w:numId w:val="1"/>
-        </w:numPr>
-        <w:spacing w:after="0" w:line="240" w:lineRule="auto"/>
-      </w:pPr>
-      <w:r>
-        <w:t>GPU</w:t>
-      </w:r>
-      <w:r>
-        <w:t xml:space="preserve"> </w:t>
-      </w:r>
-      <w:r>
-        <w:t xml:space="preserve">debugger backend </w:t>
-      </w:r>
-      <w:r>
-        <w:t>crashes when we close the Teapot window on I+A system</w:t>
-      </w:r>
-      <w:r>
-        <w:t>. (2201)</w:t>
-      </w:r>
-    </w:p>
-    <w:p>
-      <w:pPr>
-        <w:pStyle w:val="ListParagraph"/>
-        <w:numPr>
-          <w:ilvl w:val="0"/>
-          <w:numId w:val="1"/>
-        </w:numPr>
-        <w:spacing w:after="0" w:line="240" w:lineRule="auto"/>
-      </w:pPr>
-      <w:r>
-        <w:t xml:space="preserve">On </w:t>
-      </w:r>
-      <w:r>
-        <w:t xml:space="preserve">some </w:t>
-      </w:r>
-      <w:r>
-        <w:t>Win</w:t>
-      </w:r>
-      <w:r>
-        <w:t xml:space="preserve">dows </w:t>
-      </w:r>
-      <w:r>
-        <w:t xml:space="preserve">7 </w:t>
-      </w:r>
-      <w:r>
-        <w:t xml:space="preserve">stations the </w:t>
-      </w:r>
-      <w:r>
-        <w:t>GPU profiler command</w:t>
-      </w:r>
-      <w:r>
-        <w:t>-</w:t>
-      </w:r>
-      <w:r>
-        <w:t xml:space="preserve">line </w:t>
-      </w:r>
-      <w:r>
-        <w:t xml:space="preserve">tool </w:t>
-      </w:r>
-      <w:r>
-        <w:t>fails with error message "AMDTBaseTools-x64.dll is missing"</w:t>
-      </w:r>
-      <w:r>
-        <w:t>. (2361)</w:t>
-      </w:r>
-    </w:p>
-    <w:p>
-      <w:pPr>
-        <w:pStyle w:val="ListParagraph"/>
-        <w:numPr>
-          <w:ilvl w:val="0"/>
-          <w:numId w:val="1"/>
-        </w:numPr>
-        <w:spacing w:after="0" w:line="240" w:lineRule="auto"/>
-      </w:pPr>
-      <w:r>
-        <w:t>In Visual Studio Host+GPU debug session, execution of the debugged application resumes and doesn’t break when performing a ‘step out‘ operation. (2412)</w:t>
-      </w:r>
-    </w:p>
-    <w:p>
-      <w:pPr>
-        <w:pStyle w:val="ListParagraph"/>
-        <w:numPr>
-          <w:ilvl w:val="0"/>
-          <w:numId w:val="1"/>
-        </w:numPr>
-        <w:spacing w:after="0" w:line="240" w:lineRule="auto"/>
-      </w:pPr>
-      <w:r>
-        <w:t>For some debugged applications, the HSA Debugger breakpoints are not hit. (2516)</w:t>
-      </w:r>
-    </w:p>
-    <w:p>
-      <w:pPr>
-        <w:pStyle w:val="ListParagraph"/>
-        <w:numPr>
-          <w:ilvl w:val="0"/>
-          <w:numId w:val="1"/>
-        </w:numPr>
-        <w:spacing w:after="0" w:line="240" w:lineRule="auto"/>
-      </w:pPr>
-      <w:r>
-        <w:lastRenderedPageBreak/>
-        <w:t>Frame Analysis runs out of memory when l</w:t>
-      </w:r>
-      <w:r>
-        <w:t>oading and displaying ~40 captured frame traces at once. (2561)</w:t>
-      </w:r>
-    </w:p>
-    <w:p>
-      <w:pPr>
-        <w:pStyle w:val="ListParagraph"/>
-        <w:numPr>
-          <w:ilvl w:val="0"/>
-          <w:numId w:val="1"/>
-        </w:numPr>
-        <w:spacing w:after="0" w:line="240" w:lineRule="auto"/>
-      </w:pPr>
-      <w:r>
-        <w:t xml:space="preserve">In Visual Studio, after using Frame Analysis to capture frame traces, clicking a frame thumbnail without stopping the session may lead to </w:t>
-      </w:r>
-      <w:r>
-        <w:t>"Session Aborted" error pop up followed by "Failed to load frame data" error</w:t>
-      </w:r>
-      <w:r>
-        <w:t>. (2893)</w:t>
-      </w:r>
-    </w:p>
-    <w:p>
-      <w:pPr>
-        <w:pStyle w:val="ListParagraph"/>
-        <w:numPr>
-          <w:ilvl w:val="0"/>
-          <w:numId w:val="1"/>
-        </w:numPr>
-        <w:spacing w:after="0" w:line="240" w:lineRule="auto"/>
-      </w:pPr>
-      <w:r>
-        <w:t>Cannot open a GPU</w:t>
-      </w:r>
-      <w:r>
-        <w:t xml:space="preserve"> </w:t>
-      </w:r>
-      <w:r>
-        <w:t>P</w:t>
-      </w:r>
-      <w:r>
-        <w:t xml:space="preserve">rofiler </w:t>
-      </w:r>
-      <w:r>
-        <w:t>session once we</w:t>
-      </w:r>
-      <w:r>
-        <w:t xml:space="preserve"> rename it, after re-starting Visual Studio. (2912)</w:t>
-      </w:r>
-    </w:p>
-    <w:p>
-      <w:pPr>
-        <w:pStyle w:val="ListParagraph"/>
-        <w:numPr>
-          <w:ilvl w:val="0"/>
-          <w:numId w:val="1"/>
-        </w:numPr>
-        <w:spacing w:after="0" w:line="240" w:lineRule="auto"/>
-      </w:pPr>
-      <w:r>
         <w:t>CPU Profiler does not display s</w:t>
       </w:r>
       <w:r>
-        <w:t>ymbol information on importing a .prd file</w:t>
+        <w:t>ymbol information on importing a .</w:t>
+      </w:r>
+      <w:proofErr w:type="spellStart"/>
+      <w:r>
+        <w:t>prd</w:t>
+      </w:r>
+      <w:proofErr w:type="spellEnd"/>
+      <w:r>
+        <w:t xml:space="preserve"> file</w:t>
       </w:r>
       <w:r>
         <w:t>. (2942)</w:t>
@@ -5001,7 +5698,15 @@
         <w:t>based on CPU</w:t>
       </w:r>
       <w:r>
-        <w:t xml:space="preserve"> Core/Numa is disabled in </w:t>
+        <w:t xml:space="preserve"> Core/</w:t>
+      </w:r>
+      <w:proofErr w:type="spellStart"/>
+      <w:r>
+        <w:t>Numa</w:t>
+      </w:r>
+      <w:proofErr w:type="spellEnd"/>
+      <w:r>
+        <w:t xml:space="preserve"> is disabled in </w:t>
       </w:r>
       <w:r>
         <w:t xml:space="preserve">the </w:t>
@@ -5048,7 +5753,15 @@
         <w:spacing w:after="0" w:line="240" w:lineRule="auto"/>
       </w:pPr>
       <w:r>
-        <w:t>The Vulkan versions of Doom and The Talos Principle fail to start when launched from Steam as part of a Frame Analysis session on Windows. (3364)</w:t>
+        <w:t xml:space="preserve">The Vulkan versions of Doom and The </w:t>
+      </w:r>
+      <w:proofErr w:type="spellStart"/>
+      <w:r>
+        <w:t>Talos</w:t>
+      </w:r>
+      <w:proofErr w:type="spellEnd"/>
+      <w:r>
+        <w:t xml:space="preserve"> Principle fail to start when launched from Steam as part of a Frame Analysis session on Windows. (3364)</w:t>
       </w:r>
     </w:p>
     <w:p>
@@ -5137,7 +5850,15 @@
         <w:t>The CPU Profiler’s Overview ‘</w:t>
       </w:r>
       <w:r>
-        <w:t>5 Hottest functions</w:t>
+        <w:t xml:space="preserve">5 </w:t>
+      </w:r>
+      <w:proofErr w:type="gramStart"/>
+      <w:r>
+        <w:t>Hottest</w:t>
+      </w:r>
+      <w:proofErr w:type="gramEnd"/>
+      <w:r>
+        <w:t xml:space="preserve"> functions</w:t>
       </w:r>
       <w:r>
         <w:t>’ table</w:t>
@@ -5212,7 +5933,16 @@
         <w:spacing w:after="0" w:line="240" w:lineRule="auto"/>
       </w:pPr>
       <w:r>
-        <w:t>Stopping a CPU Profiling session where the CodeXLPowerProfiler is the profiled application and the session was initiated from CodeXL GUI causes kernel panic on Linux (Ubuntu). (3500)</w:t>
+        <w:lastRenderedPageBreak/>
+        <w:t xml:space="preserve">Stopping a CPU Profiling session where the </w:t>
+      </w:r>
+      <w:proofErr w:type="spellStart"/>
+      <w:r>
+        <w:t>CodeXLPowerProfiler</w:t>
+      </w:r>
+      <w:proofErr w:type="spellEnd"/>
+      <w:r>
+        <w:t xml:space="preserve"> is the profiled application and the session was initiated from CodeXL GUI causes kernel panic on Linux (Ubuntu). (3500)</w:t>
       </w:r>
     </w:p>
     <w:p>
@@ -5330,14 +6060,18 @@
         <w:spacing w:after="0" w:line="240" w:lineRule="auto"/>
       </w:pPr>
       <w:r>
-        <w:lastRenderedPageBreak/>
         <w:t xml:space="preserve">In Power Profile sessions on machines without Catalyst installed, </w:t>
       </w:r>
       <w:r>
         <w:t>‘</w:t>
       </w:r>
-      <w:r>
-        <w:t xml:space="preserve">iGPU </w:t>
+      <w:proofErr w:type="spellStart"/>
+      <w:r>
+        <w:t>iGPU</w:t>
+      </w:r>
+      <w:proofErr w:type="spellEnd"/>
+      <w:r>
+        <w:t xml:space="preserve"> </w:t>
       </w:r>
       <w:r>
         <w:t>F</w:t>
@@ -5824,6 +6558,119 @@
     </w:lvl>
   </w:abstractNum>
   <w:abstractNum w:abstractNumId="2" w15:restartNumberingAfterBreak="0">
+    <w:nsid w:val="2B063322"/>
+    <w:multiLevelType w:val="hybridMultilevel"/>
+    <w:tmpl w:val="9DC622A4"/>
+    <w:lvl w:ilvl="0" w:tplc="04090001">
+      <w:start w:val="1"/>
+      <w:numFmt w:val="bullet"/>
+      <w:lvlText w:val=""/>
+      <w:lvlJc w:val="left"/>
+      <w:pPr>
+        <w:ind w:left="720" w:hanging="360"/>
+      </w:pPr>
+      <w:rPr>
+        <w:rFonts w:ascii="Symbol" w:hAnsi="Symbol" w:hint="default"/>
+      </w:rPr>
+    </w:lvl>
+    <w:lvl w:ilvl="1" w:tplc="04090003" w:tentative="1">
+      <w:start w:val="1"/>
+      <w:numFmt w:val="bullet"/>
+      <w:lvlText w:val="o"/>
+      <w:lvlJc w:val="left"/>
+      <w:pPr>
+        <w:ind w:left="1440" w:hanging="360"/>
+      </w:pPr>
+      <w:rPr>
+        <w:rFonts w:ascii="Courier New" w:hAnsi="Courier New" w:cs="Courier New" w:hint="default"/>
+      </w:rPr>
+    </w:lvl>
+    <w:lvl w:ilvl="2" w:tplc="04090005" w:tentative="1">
+      <w:start w:val="1"/>
+      <w:numFmt w:val="bullet"/>
+      <w:lvlText w:val=""/>
+      <w:lvlJc w:val="left"/>
+      <w:pPr>
+        <w:ind w:left="2160" w:hanging="360"/>
+      </w:pPr>
+      <w:rPr>
+        <w:rFonts w:ascii="Wingdings" w:hAnsi="Wingdings" w:hint="default"/>
+      </w:rPr>
+    </w:lvl>
+    <w:lvl w:ilvl="3" w:tplc="04090001" w:tentative="1">
+      <w:start w:val="1"/>
+      <w:numFmt w:val="bullet"/>
+      <w:lvlText w:val=""/>
+      <w:lvlJc w:val="left"/>
+      <w:pPr>
+        <w:ind w:left="2880" w:hanging="360"/>
+      </w:pPr>
+      <w:rPr>
+        <w:rFonts w:ascii="Symbol" w:hAnsi="Symbol" w:hint="default"/>
+      </w:rPr>
+    </w:lvl>
+    <w:lvl w:ilvl="4" w:tplc="04090003" w:tentative="1">
+      <w:start w:val="1"/>
+      <w:numFmt w:val="bullet"/>
+      <w:lvlText w:val="o"/>
+      <w:lvlJc w:val="left"/>
+      <w:pPr>
+        <w:ind w:left="3600" w:hanging="360"/>
+      </w:pPr>
+      <w:rPr>
+        <w:rFonts w:ascii="Courier New" w:hAnsi="Courier New" w:cs="Courier New" w:hint="default"/>
+      </w:rPr>
+    </w:lvl>
+    <w:lvl w:ilvl="5" w:tplc="04090005" w:tentative="1">
+      <w:start w:val="1"/>
+      <w:numFmt w:val="bullet"/>
+      <w:lvlText w:val=""/>
+      <w:lvlJc w:val="left"/>
+      <w:pPr>
+        <w:ind w:left="4320" w:hanging="360"/>
+      </w:pPr>
+      <w:rPr>
+        <w:rFonts w:ascii="Wingdings" w:hAnsi="Wingdings" w:hint="default"/>
+      </w:rPr>
+    </w:lvl>
+    <w:lvl w:ilvl="6" w:tplc="04090001" w:tentative="1">
+      <w:start w:val="1"/>
+      <w:numFmt w:val="bullet"/>
+      <w:lvlText w:val=""/>
+      <w:lvlJc w:val="left"/>
+      <w:pPr>
+        <w:ind w:left="5040" w:hanging="360"/>
+      </w:pPr>
+      <w:rPr>
+        <w:rFonts w:ascii="Symbol" w:hAnsi="Symbol" w:hint="default"/>
+      </w:rPr>
+    </w:lvl>
+    <w:lvl w:ilvl="7" w:tplc="04090003" w:tentative="1">
+      <w:start w:val="1"/>
+      <w:numFmt w:val="bullet"/>
+      <w:lvlText w:val="o"/>
+      <w:lvlJc w:val="left"/>
+      <w:pPr>
+        <w:ind w:left="5760" w:hanging="360"/>
+      </w:pPr>
+      <w:rPr>
+        <w:rFonts w:ascii="Courier New" w:hAnsi="Courier New" w:cs="Courier New" w:hint="default"/>
+      </w:rPr>
+    </w:lvl>
+    <w:lvl w:ilvl="8" w:tplc="04090005" w:tentative="1">
+      <w:start w:val="1"/>
+      <w:numFmt w:val="bullet"/>
+      <w:lvlText w:val=""/>
+      <w:lvlJc w:val="left"/>
+      <w:pPr>
+        <w:ind w:left="6480" w:hanging="360"/>
+      </w:pPr>
+      <w:rPr>
+        <w:rFonts w:ascii="Wingdings" w:hAnsi="Wingdings" w:hint="default"/>
+      </w:rPr>
+    </w:lvl>
+  </w:abstractNum>
+  <w:abstractNum w:abstractNumId="3" w15:restartNumberingAfterBreak="0">
     <w:nsid w:val="3F6C4E98"/>
     <w:multiLevelType w:val="hybridMultilevel"/>
     <w:tmpl w:val="D36C4BBA"/>
@@ -5936,7 +6783,7 @@
       </w:rPr>
     </w:lvl>
   </w:abstractNum>
-  <w:abstractNum w:abstractNumId="3" w15:restartNumberingAfterBreak="0">
+  <w:abstractNum w:abstractNumId="4" w15:restartNumberingAfterBreak="0">
     <w:nsid w:val="44B935CE"/>
     <w:multiLevelType w:val="multilevel"/>
     <w:tmpl w:val="9E28EEF0"/>
@@ -6085,7 +6932,7 @@
       </w:rPr>
     </w:lvl>
   </w:abstractNum>
-  <w:abstractNum w:abstractNumId="4" w15:restartNumberingAfterBreak="0">
+  <w:abstractNum w:abstractNumId="5" w15:restartNumberingAfterBreak="0">
     <w:nsid w:val="453C60FD"/>
     <w:multiLevelType w:val="hybridMultilevel"/>
     <w:tmpl w:val="14127CCC"/>
@@ -6198,7 +7045,7 @@
       </w:rPr>
     </w:lvl>
   </w:abstractNum>
-  <w:abstractNum w:abstractNumId="5" w15:restartNumberingAfterBreak="0">
+  <w:abstractNum w:abstractNumId="6" w15:restartNumberingAfterBreak="0">
     <w:nsid w:val="46097CB1"/>
     <w:multiLevelType w:val="hybridMultilevel"/>
     <w:tmpl w:val="AF3E4BBE"/>
@@ -6311,7 +7158,7 @@
       </w:rPr>
     </w:lvl>
   </w:abstractNum>
-  <w:abstractNum w:abstractNumId="6" w15:restartNumberingAfterBreak="0">
+  <w:abstractNum w:abstractNumId="7" w15:restartNumberingAfterBreak="0">
     <w:nsid w:val="51F26774"/>
     <w:multiLevelType w:val="hybridMultilevel"/>
     <w:tmpl w:val="1E9E04DE"/>
@@ -6424,7 +7271,7 @@
       </w:rPr>
     </w:lvl>
   </w:abstractNum>
-  <w:abstractNum w:abstractNumId="7" w15:restartNumberingAfterBreak="0">
+  <w:abstractNum w:abstractNumId="8" w15:restartNumberingAfterBreak="0">
     <w:nsid w:val="51FD2266"/>
     <w:multiLevelType w:val="hybridMultilevel"/>
     <w:tmpl w:val="77E2ADD4"/>
@@ -6537,7 +7384,7 @@
       </w:rPr>
     </w:lvl>
   </w:abstractNum>
-  <w:abstractNum w:abstractNumId="8" w15:restartNumberingAfterBreak="0">
+  <w:abstractNum w:abstractNumId="9" w15:restartNumberingAfterBreak="0">
     <w:nsid w:val="55393953"/>
     <w:multiLevelType w:val="hybridMultilevel"/>
     <w:tmpl w:val="AC6426FE"/>
@@ -6650,7 +7497,7 @@
       </w:rPr>
     </w:lvl>
   </w:abstractNum>
-  <w:abstractNum w:abstractNumId="9" w15:restartNumberingAfterBreak="0">
+  <w:abstractNum w:abstractNumId="10" w15:restartNumberingAfterBreak="0">
     <w:nsid w:val="55404C29"/>
     <w:multiLevelType w:val="hybridMultilevel"/>
     <w:tmpl w:val="F508CBC8"/>
@@ -6763,7 +7610,7 @@
       </w:rPr>
     </w:lvl>
   </w:abstractNum>
-  <w:abstractNum w:abstractNumId="10" w15:restartNumberingAfterBreak="0">
+  <w:abstractNum w:abstractNumId="11" w15:restartNumberingAfterBreak="0">
     <w:nsid w:val="6EF92455"/>
     <w:multiLevelType w:val="hybridMultilevel"/>
     <w:tmpl w:val="9FDC45AE"/>
@@ -6849,7 +7696,7 @@
       </w:pPr>
     </w:lvl>
   </w:abstractNum>
-  <w:abstractNum w:abstractNumId="11" w15:restartNumberingAfterBreak="0">
+  <w:abstractNum w:abstractNumId="12" w15:restartNumberingAfterBreak="0">
     <w:nsid w:val="6F23734A"/>
     <w:multiLevelType w:val="hybridMultilevel"/>
     <w:tmpl w:val="B532B6B4"/>
@@ -6962,10 +7809,10 @@
       </w:rPr>
     </w:lvl>
   </w:abstractNum>
-  <w:abstractNum w:abstractNumId="12" w15:restartNumberingAfterBreak="0">
+  <w:abstractNum w:abstractNumId="13" w15:restartNumberingAfterBreak="0">
     <w:nsid w:val="73832799"/>
     <w:multiLevelType w:val="hybridMultilevel"/>
-    <w:tmpl w:val="AC804B80"/>
+    <w:tmpl w:val="2F10D3CA"/>
     <w:lvl w:ilvl="0" w:tplc="04090001">
       <w:start w:val="1"/>
       <w:numFmt w:val="bullet"/>
@@ -6978,104 +7825,104 @@
         <w:rFonts w:ascii="Symbol" w:hAnsi="Symbol" w:hint="default"/>
       </w:rPr>
     </w:lvl>
-    <w:lvl w:ilvl="1" w:tplc="04090003">
+    <w:lvl w:ilvl="1" w:tplc="0409000F">
+      <w:start w:val="1"/>
+      <w:numFmt w:val="decimal"/>
+      <w:lvlText w:val="%2."/>
+      <w:lvlJc w:val="left"/>
+      <w:pPr>
+        <w:ind w:left="1440" w:hanging="360"/>
+      </w:pPr>
+      <w:rPr>
+        <w:rFonts w:hint="default"/>
+      </w:rPr>
+    </w:lvl>
+    <w:lvl w:ilvl="2" w:tplc="04090005">
+      <w:start w:val="1"/>
+      <w:numFmt w:val="bullet"/>
+      <w:lvlText w:val=""/>
+      <w:lvlJc w:val="left"/>
+      <w:pPr>
+        <w:ind w:left="2160" w:hanging="360"/>
+      </w:pPr>
+      <w:rPr>
+        <w:rFonts w:ascii="Wingdings" w:hAnsi="Wingdings" w:hint="default"/>
+      </w:rPr>
+    </w:lvl>
+    <w:lvl w:ilvl="3" w:tplc="04090001" w:tentative="1">
+      <w:start w:val="1"/>
+      <w:numFmt w:val="bullet"/>
+      <w:lvlText w:val=""/>
+      <w:lvlJc w:val="left"/>
+      <w:pPr>
+        <w:ind w:left="2880" w:hanging="360"/>
+      </w:pPr>
+      <w:rPr>
+        <w:rFonts w:ascii="Symbol" w:hAnsi="Symbol" w:hint="default"/>
+      </w:rPr>
+    </w:lvl>
+    <w:lvl w:ilvl="4" w:tplc="04090003" w:tentative="1">
       <w:start w:val="1"/>
       <w:numFmt w:val="bullet"/>
       <w:lvlText w:val="o"/>
       <w:lvlJc w:val="left"/>
       <w:pPr>
-        <w:ind w:left="1440" w:hanging="360"/>
+        <w:ind w:left="3600" w:hanging="360"/>
       </w:pPr>
       <w:rPr>
         <w:rFonts w:ascii="Courier New" w:hAnsi="Courier New" w:cs="Courier New" w:hint="default"/>
       </w:rPr>
     </w:lvl>
-    <w:lvl w:ilvl="2" w:tplc="04090005">
+    <w:lvl w:ilvl="5" w:tplc="04090005" w:tentative="1">
       <w:start w:val="1"/>
       <w:numFmt w:val="bullet"/>
       <w:lvlText w:val=""/>
       <w:lvlJc w:val="left"/>
       <w:pPr>
-        <w:ind w:left="2160" w:hanging="360"/>
+        <w:ind w:left="4320" w:hanging="360"/>
       </w:pPr>
       <w:rPr>
         <w:rFonts w:ascii="Wingdings" w:hAnsi="Wingdings" w:hint="default"/>
       </w:rPr>
     </w:lvl>
-    <w:lvl w:ilvl="3" w:tplc="04090001" w:tentative="1">
+    <w:lvl w:ilvl="6" w:tplc="04090001" w:tentative="1">
       <w:start w:val="1"/>
       <w:numFmt w:val="bullet"/>
       <w:lvlText w:val=""/>
       <w:lvlJc w:val="left"/>
       <w:pPr>
-        <w:ind w:left="2880" w:hanging="360"/>
+        <w:ind w:left="5040" w:hanging="360"/>
       </w:pPr>
       <w:rPr>
         <w:rFonts w:ascii="Symbol" w:hAnsi="Symbol" w:hint="default"/>
       </w:rPr>
     </w:lvl>
-    <w:lvl w:ilvl="4" w:tplc="04090003" w:tentative="1">
+    <w:lvl w:ilvl="7" w:tplc="04090003" w:tentative="1">
       <w:start w:val="1"/>
       <w:numFmt w:val="bullet"/>
       <w:lvlText w:val="o"/>
       <w:lvlJc w:val="left"/>
       <w:pPr>
-        <w:ind w:left="3600" w:hanging="360"/>
+        <w:ind w:left="5760" w:hanging="360"/>
       </w:pPr>
       <w:rPr>
         <w:rFonts w:ascii="Courier New" w:hAnsi="Courier New" w:cs="Courier New" w:hint="default"/>
       </w:rPr>
     </w:lvl>
-    <w:lvl w:ilvl="5" w:tplc="04090005" w:tentative="1">
+    <w:lvl w:ilvl="8" w:tplc="04090005" w:tentative="1">
       <w:start w:val="1"/>
       <w:numFmt w:val="bullet"/>
       <w:lvlText w:val=""/>
       <w:lvlJc w:val="left"/>
       <w:pPr>
-        <w:ind w:left="4320" w:hanging="360"/>
+        <w:ind w:left="6480" w:hanging="360"/>
       </w:pPr>
       <w:rPr>
         <w:rFonts w:ascii="Wingdings" w:hAnsi="Wingdings" w:hint="default"/>
       </w:rPr>
     </w:lvl>
-    <w:lvl w:ilvl="6" w:tplc="04090001" w:tentative="1">
-      <w:start w:val="1"/>
-      <w:numFmt w:val="bullet"/>
-      <w:lvlText w:val=""/>
-      <w:lvlJc w:val="left"/>
-      <w:pPr>
-        <w:ind w:left="5040" w:hanging="360"/>
-      </w:pPr>
-      <w:rPr>
-        <w:rFonts w:ascii="Symbol" w:hAnsi="Symbol" w:hint="default"/>
-      </w:rPr>
-    </w:lvl>
-    <w:lvl w:ilvl="7" w:tplc="04090003" w:tentative="1">
-      <w:start w:val="1"/>
-      <w:numFmt w:val="bullet"/>
-      <w:lvlText w:val="o"/>
-      <w:lvlJc w:val="left"/>
-      <w:pPr>
-        <w:ind w:left="5760" w:hanging="360"/>
-      </w:pPr>
-      <w:rPr>
-        <w:rFonts w:ascii="Courier New" w:hAnsi="Courier New" w:cs="Courier New" w:hint="default"/>
-      </w:rPr>
-    </w:lvl>
-    <w:lvl w:ilvl="8" w:tplc="04090005" w:tentative="1">
-      <w:start w:val="1"/>
-      <w:numFmt w:val="bullet"/>
-      <w:lvlText w:val=""/>
-      <w:lvlJc w:val="left"/>
-      <w:pPr>
-        <w:ind w:left="6480" w:hanging="360"/>
-      </w:pPr>
-      <w:rPr>
-        <w:rFonts w:ascii="Wingdings" w:hAnsi="Wingdings" w:hint="default"/>
-      </w:rPr>
-    </w:lvl>
   </w:abstractNum>
-  <w:abstractNum w:abstractNumId="13" w15:restartNumberingAfterBreak="0">
+  <w:abstractNum w:abstractNumId="14" w15:restartNumberingAfterBreak="0">
     <w:nsid w:val="79701E9F"/>
     <w:multiLevelType w:val="hybridMultilevel"/>
     <w:tmpl w:val="C972C0F6"/>
@@ -7188,38 +8035,124 @@
       </w:rPr>
     </w:lvl>
   </w:abstractNum>
+  <w:abstractNum w:abstractNumId="15" w15:restartNumberingAfterBreak="0">
+    <w:nsid w:val="7ECD5B53"/>
+    <w:multiLevelType w:val="hybridMultilevel"/>
+    <w:tmpl w:val="A91C12F4"/>
+    <w:lvl w:ilvl="0" w:tplc="0409000F">
+      <w:start w:val="1"/>
+      <w:numFmt w:val="decimal"/>
+      <w:lvlText w:val="%1."/>
+      <w:lvlJc w:val="left"/>
+      <w:pPr>
+        <w:ind w:left="720" w:hanging="360"/>
+      </w:pPr>
+    </w:lvl>
+    <w:lvl w:ilvl="1" w:tplc="04090019">
+      <w:start w:val="1"/>
+      <w:numFmt w:val="lowerLetter"/>
+      <w:lvlText w:val="%2."/>
+      <w:lvlJc w:val="left"/>
+      <w:pPr>
+        <w:ind w:left="1440" w:hanging="360"/>
+      </w:pPr>
+    </w:lvl>
+    <w:lvl w:ilvl="2" w:tplc="0409001B">
+      <w:start w:val="1"/>
+      <w:numFmt w:val="lowerRoman"/>
+      <w:lvlText w:val="%3."/>
+      <w:lvlJc w:val="right"/>
+      <w:pPr>
+        <w:ind w:left="2160" w:hanging="180"/>
+      </w:pPr>
+    </w:lvl>
+    <w:lvl w:ilvl="3" w:tplc="0409000F">
+      <w:start w:val="1"/>
+      <w:numFmt w:val="decimal"/>
+      <w:lvlText w:val="%4."/>
+      <w:lvlJc w:val="left"/>
+      <w:pPr>
+        <w:ind w:left="2880" w:hanging="360"/>
+      </w:pPr>
+    </w:lvl>
+    <w:lvl w:ilvl="4" w:tplc="04090019">
+      <w:start w:val="1"/>
+      <w:numFmt w:val="lowerLetter"/>
+      <w:lvlText w:val="%5."/>
+      <w:lvlJc w:val="left"/>
+      <w:pPr>
+        <w:ind w:left="3600" w:hanging="360"/>
+      </w:pPr>
+    </w:lvl>
+    <w:lvl w:ilvl="5" w:tplc="0409001B">
+      <w:start w:val="1"/>
+      <w:numFmt w:val="lowerRoman"/>
+      <w:lvlText w:val="%6."/>
+      <w:lvlJc w:val="right"/>
+      <w:pPr>
+        <w:ind w:left="4320" w:hanging="180"/>
+      </w:pPr>
+    </w:lvl>
+    <w:lvl w:ilvl="6" w:tplc="0409000F">
+      <w:start w:val="1"/>
+      <w:numFmt w:val="decimal"/>
+      <w:lvlText w:val="%7."/>
+      <w:lvlJc w:val="left"/>
+      <w:pPr>
+        <w:ind w:left="5040" w:hanging="360"/>
+      </w:pPr>
+    </w:lvl>
+    <w:lvl w:ilvl="7" w:tplc="04090019">
+      <w:start w:val="1"/>
+      <w:numFmt w:val="lowerLetter"/>
+      <w:lvlText w:val="%8."/>
+      <w:lvlJc w:val="left"/>
+      <w:pPr>
+        <w:ind w:left="5760" w:hanging="360"/>
+      </w:pPr>
+    </w:lvl>
+    <w:lvl w:ilvl="8" w:tplc="0409001B">
+      <w:start w:val="1"/>
+      <w:numFmt w:val="lowerRoman"/>
+      <w:lvlText w:val="%9."/>
+      <w:lvlJc w:val="right"/>
+      <w:pPr>
+        <w:ind w:left="6480" w:hanging="180"/>
+      </w:pPr>
+    </w:lvl>
+  </w:abstractNum>
   <w:num w:numId="1">
+    <w:abstractNumId w:val="13"/>
+  </w:num>
+  <w:num w:numId="2">
+    <w:abstractNumId w:val="10"/>
+  </w:num>
+  <w:num w:numId="3">
+    <w:abstractNumId w:val="14"/>
+  </w:num>
+  <w:num w:numId="4">
+    <w:abstractNumId w:val="7"/>
+  </w:num>
+  <w:num w:numId="5">
     <w:abstractNumId w:val="12"/>
   </w:num>
-  <w:num w:numId="2">
-    <w:abstractNumId w:val="9"/>
-  </w:num>
-  <w:num w:numId="3">
-    <w:abstractNumId w:val="13"/>
-  </w:num>
-  <w:num w:numId="4">
-    <w:abstractNumId w:val="6"/>
-  </w:num>
-  <w:num w:numId="5">
-    <w:abstractNumId w:val="11"/>
-  </w:num>
   <w:num w:numId="6">
-    <w:abstractNumId w:val="2"/>
+    <w:abstractNumId w:val="3"/>
   </w:num>
   <w:num w:numId="7">
-    <w:abstractNumId w:val="5"/>
+    <w:abstractNumId w:val="6"/>
   </w:num>
   <w:num w:numId="8">
     <w:abstractNumId w:val="1"/>
   </w:num>
   <w:num w:numId="9">
-    <w:abstractNumId w:val="8"/>
+    <w:abstractNumId w:val="9"/>
   </w:num>
   <w:num w:numId="10">
-    <w:abstractNumId w:val="12"/>
+    <w:abstractNumId w:val="13"/>
   </w:num>
   <w:num w:numId="11">
-    <w:abstractNumId w:val="10"/>
+    <w:abstractNumId w:val="11"/>
     <w:lvlOverride w:ilvl="0">
       <w:startOverride w:val="1"/>
     </w:lvlOverride>
@@ -7249,28 +8182,64 @@
     </w:lvlOverride>
   </w:num>
   <w:num w:numId="12">
-    <w:abstractNumId w:val="7"/>
+    <w:abstractNumId w:val="8"/>
   </w:num>
   <w:num w:numId="13">
-    <w:abstractNumId w:val="4"/>
+    <w:abstractNumId w:val="5"/>
   </w:num>
   <w:num w:numId="14">
-    <w:abstractNumId w:val="7"/>
+    <w:abstractNumId w:val="8"/>
   </w:num>
   <w:num w:numId="15">
     <w:abstractNumId w:val="0"/>
   </w:num>
   <w:num w:numId="16">
-    <w:abstractNumId w:val="7"/>
+    <w:abstractNumId w:val="8"/>
   </w:num>
   <w:num w:numId="17">
-    <w:abstractNumId w:val="2"/>
+    <w:abstractNumId w:val="3"/>
   </w:num>
   <w:num w:numId="18">
-    <w:abstractNumId w:val="3"/>
+    <w:abstractNumId w:val="4"/>
   </w:num>
   <w:num w:numId="19">
     <w:abstractNumId w:val="1"/>
+  </w:num>
+  <w:num w:numId="20">
+    <w:abstractNumId w:val="2"/>
+  </w:num>
+  <w:num w:numId="21">
+    <w:abstractNumId w:val="15"/>
+    <w:lvlOverride w:ilvl="0">
+      <w:startOverride w:val="1"/>
+    </w:lvlOverride>
+    <w:lvlOverride w:ilvl="1">
+      <w:startOverride w:val="1"/>
+    </w:lvlOverride>
+    <w:lvlOverride w:ilvl="2">
+      <w:startOverride w:val="1"/>
+    </w:lvlOverride>
+    <w:lvlOverride w:ilvl="3">
+      <w:startOverride w:val="1"/>
+    </w:lvlOverride>
+    <w:lvlOverride w:ilvl="4">
+      <w:startOverride w:val="1"/>
+    </w:lvlOverride>
+    <w:lvlOverride w:ilvl="5">
+      <w:startOverride w:val="1"/>
+    </w:lvlOverride>
+    <w:lvlOverride w:ilvl="6">
+      <w:startOverride w:val="1"/>
+    </w:lvlOverride>
+    <w:lvlOverride w:ilvl="7">
+      <w:startOverride w:val="1"/>
+    </w:lvlOverride>
+    <w:lvlOverride w:ilvl="8">
+      <w:startOverride w:val="1"/>
+    </w:lvlOverride>
+  </w:num>
+  <w:num w:numId="22">
+    <w:abstractNumId w:val="11"/>
   </w:num>
 </w:numbering>
 </file>
@@ -8439,7 +9408,7 @@
 </file>
 
 <file path=customXml/itemProps1.xml><?xml version="1.0" encoding="utf-8"?>
-<ds:datastoreItem xmlns:ds="http://schemas.openxmlformats.org/officeDocument/2006/customXml" ds:itemID="{46CF1AD1-57B3-48C0-8548-D3CC37BCD84C}">
+<ds:datastoreItem xmlns:ds="http://schemas.openxmlformats.org/officeDocument/2006/customXml" ds:itemID="{BDCED116-4C86-4EBA-AECD-E544D1D7908E}">
   <ds:schemaRefs>
     <ds:schemaRef ds:uri="http://schemas.openxmlformats.org/officeDocument/2006/bibliography"/>
   </ds:schemaRefs>

</xml_diff>

<commit_message>
Fix static analysis section of release notes - replace DirectX with OpenGL on Linux
</commit_message>
<xml_diff>
--- a/CodeXL/Setup/CodeXL_Release_Notes.docx
+++ b/CodeXL/Setup/CodeXL_Release_Notes.docx
@@ -831,15 +831,7 @@
         </w:r>
       </w:hyperlink>
       <w:r>
-        <w:t xml:space="preserve"> </w:t>
-      </w:r>
-      <w:proofErr w:type="gramStart"/>
-      <w:r>
-        <w:t>to</w:t>
-      </w:r>
-      <w:proofErr w:type="gramEnd"/>
-      <w:r>
-        <w:t xml:space="preserve"> provide your feedback.</w:t>
+        <w:t xml:space="preserve"> to provide your feedback.</w:t>
       </w:r>
     </w:p>
     <w:p>
@@ -1322,8 +1314,16 @@
         </w:numPr>
       </w:pPr>
       <w:r>
-        <w:t>Support static analysis of OpenCL kernels, DirectX 11 shaders and Vulkan GLSL shaders on Linux systems installed with amdgpu-pro driver.</w:t>
-      </w:r>
+        <w:t xml:space="preserve">Support static analysis of OpenCL kernels, </w:t>
+      </w:r>
+      <w:r>
+        <w:t>OpenGL</w:t>
+      </w:r>
+      <w:r>
+        <w:t xml:space="preserve"> and Vulkan GLSL shaders on Linux systems installed with amdgpu-pro driver.</w:t>
+      </w:r>
+      <w:bookmarkStart w:id="12" w:name="_GoBack"/>
+      <w:bookmarkEnd w:id="12"/>
     </w:p>
     <w:p>
       <w:pPr>
@@ -1622,18 +1622,18 @@
           <w:color w:val="4F6228" w:themeColor="accent3" w:themeShade="80"/>
         </w:rPr>
       </w:pPr>
-      <w:bookmarkStart w:id="12" w:name="_Toc457836464"/>
+      <w:bookmarkStart w:id="13" w:name="_Toc457836464"/>
       <w:r>
         <w:rPr>
           <w:color w:val="4F6228" w:themeColor="accent3" w:themeShade="80"/>
         </w:rPr>
         <w:t>System Requirements</w:t>
       </w:r>
-      <w:bookmarkEnd w:id="12"/>
-    </w:p>
-    <w:p>
-      <w:bookmarkStart w:id="13" w:name="OLE_LINK52"/>
-      <w:bookmarkStart w:id="14" w:name="OLE_LINK53"/>
+      <w:bookmarkEnd w:id="13"/>
+    </w:p>
+    <w:p>
+      <w:bookmarkStart w:id="14" w:name="OLE_LINK52"/>
+      <w:bookmarkStart w:id="15" w:name="OLE_LINK53"/>
       <w:r>
         <w:t>CodeXL contains a host of development features with varying system requirements:</w:t>
       </w:r>
@@ -1847,7 +1847,7 @@
           <w:numId w:val="8"/>
         </w:numPr>
       </w:pPr>
-      <w:bookmarkStart w:id="15" w:name="OLE_LINK10"/>
+      <w:bookmarkStart w:id="16" w:name="OLE_LINK10"/>
       <w:r>
         <w:t>E</w:t>
       </w:r>
@@ -1869,7 +1869,7 @@
       <w:r>
         <w:t xml:space="preserve">) </w:t>
       </w:r>
-      <w:bookmarkEnd w:id="15"/>
+      <w:bookmarkEnd w:id="16"/>
       <w:r>
         <w:t xml:space="preserve">are no longer supported by </w:t>
       </w:r>
@@ -2257,7 +2257,7 @@
         </w:rPr>
         <w:t>GPU API-Level Debugging</w:t>
       </w:r>
-      <w:bookmarkStart w:id="16" w:name="OLE_LINK13"/>
+      <w:bookmarkStart w:id="17" w:name="OLE_LINK13"/>
       <w:r>
         <w:t xml:space="preserve">, </w:t>
       </w:r>
@@ -2270,7 +2270,7 @@
       <w:r>
         <w:t xml:space="preserve"> configuration is required (AMD or other</w:t>
       </w:r>
-      <w:bookmarkEnd w:id="16"/>
+      <w:bookmarkEnd w:id="17"/>
       <w:r>
         <w:t>)</w:t>
       </w:r>
@@ -2330,7 +2330,7 @@
           <w:numId w:val="8"/>
         </w:numPr>
       </w:pPr>
-      <w:bookmarkStart w:id="17" w:name="OLE_LINK2"/>
+      <w:bookmarkStart w:id="18" w:name="OLE_LINK2"/>
       <w:r>
         <w:t>The Event</w:t>
       </w:r>
@@ -2352,8 +2352,8 @@
       <w:r>
         <w:t>an AMD CPU or APU processor.</w:t>
       </w:r>
-      <w:bookmarkEnd w:id="13"/>
-      <w:bookmarkEnd w:id="17"/>
+      <w:bookmarkEnd w:id="14"/>
+      <w:bookmarkEnd w:id="18"/>
     </w:p>
     <w:p>
       <w:pPr>
@@ -2865,7 +2865,7 @@
           <w:numId w:val="8"/>
         </w:numPr>
       </w:pPr>
-      <w:bookmarkStart w:id="18" w:name="OLE_LINK14"/>
+      <w:bookmarkStart w:id="19" w:name="OLE_LINK14"/>
       <w:r>
         <w:t xml:space="preserve">OpenGL </w:t>
       </w:r>
@@ -2877,7 +2877,7 @@
       <w:r>
         <w:t xml:space="preserve"> analysis on Windows requires Catalyst 15.9. (driver 15.20) or later</w:t>
       </w:r>
-      <w:bookmarkEnd w:id="18"/>
+      <w:bookmarkEnd w:id="19"/>
     </w:p>
     <w:p>
       <w:pPr>
@@ -2998,7 +2998,7 @@
           <w:numId w:val="7"/>
         </w:numPr>
       </w:pPr>
-      <w:bookmarkStart w:id="19" w:name="OLE_LINK28"/>
+      <w:bookmarkStart w:id="20" w:name="OLE_LINK28"/>
       <w:r>
         <w:lastRenderedPageBreak/>
         <w:t>Windows 7</w:t>
@@ -3021,7 +3021,7 @@
       <w:r>
         <w:t xml:space="preserve"> 64-bit</w:t>
       </w:r>
-      <w:bookmarkEnd w:id="19"/>
+      <w:bookmarkEnd w:id="20"/>
       <w:r>
         <w:t xml:space="preserve"> and 10 64-bit</w:t>
       </w:r>
@@ -3069,7 +3069,7 @@
           <w:numId w:val="7"/>
         </w:numPr>
       </w:pPr>
-      <w:bookmarkStart w:id="20" w:name="OLE_LINK27"/>
+      <w:bookmarkStart w:id="21" w:name="OLE_LINK27"/>
       <w:r>
         <w:t xml:space="preserve">Note: </w:t>
       </w:r>
@@ -3104,7 +3104,7 @@
         <w:t xml:space="preserve"> However, the CodeXL Standalone Application does not require Visual Studio to be installed.</w:t>
       </w:r>
     </w:p>
-    <w:bookmarkEnd w:id="20"/>
+    <w:bookmarkEnd w:id="21"/>
     <w:p>
       <w:pPr>
         <w:pStyle w:val="ListParagraph"/>
@@ -3193,9 +3193,9 @@
           <w:color w:val="4F6228" w:themeColor="accent3" w:themeShade="80"/>
         </w:rPr>
       </w:pPr>
-      <w:bookmarkStart w:id="21" w:name="_Ref360655992"/>
-      <w:bookmarkStart w:id="22" w:name="_Toc457836465"/>
-      <w:bookmarkEnd w:id="14"/>
+      <w:bookmarkStart w:id="22" w:name="_Ref360655992"/>
+      <w:bookmarkStart w:id="23" w:name="_Toc457836465"/>
+      <w:bookmarkEnd w:id="15"/>
       <w:r>
         <w:rPr>
           <w:color w:val="4F6228" w:themeColor="accent3" w:themeShade="80"/>
@@ -3214,8 +3214,8 @@
         </w:rPr>
         <w:t>release</w:t>
       </w:r>
-      <w:bookmarkEnd w:id="21"/>
       <w:bookmarkEnd w:id="22"/>
+      <w:bookmarkEnd w:id="23"/>
     </w:p>
     <w:p>
       <w:r>
@@ -3261,14 +3261,14 @@
           <w:color w:val="4F6228" w:themeColor="accent3" w:themeShade="80"/>
         </w:rPr>
       </w:pPr>
-      <w:bookmarkStart w:id="23" w:name="_Toc457836466"/>
+      <w:bookmarkStart w:id="24" w:name="_Toc457836466"/>
       <w:r>
         <w:rPr>
           <w:color w:val="4F6228" w:themeColor="accent3" w:themeShade="80"/>
         </w:rPr>
         <w:t xml:space="preserve">Note about installing </w:t>
       </w:r>
-      <w:bookmarkStart w:id="24" w:name="OLE_LINK51"/>
+      <w:bookmarkStart w:id="25" w:name="OLE_LINK51"/>
       <w:proofErr w:type="spellStart"/>
       <w:r>
         <w:rPr>
@@ -3283,76 +3283,76 @@
         </w:rPr>
         <w:t xml:space="preserve"> after installing CodeXL</w:t>
       </w:r>
+      <w:bookmarkEnd w:id="25"/>
+      <w:r>
+        <w:rPr>
+          <w:color w:val="4F6228" w:themeColor="accent3" w:themeShade="80"/>
+        </w:rPr>
+        <w:t xml:space="preserve"> for Windows</w:t>
+      </w:r>
       <w:bookmarkEnd w:id="24"/>
-      <w:r>
+    </w:p>
+    <w:p>
+      <w:r>
+        <w:t xml:space="preserve">AMD </w:t>
+      </w:r>
+      <w:proofErr w:type="spellStart"/>
+      <w:r>
+        <w:t>CodeAnalyst</w:t>
+      </w:r>
+      <w:proofErr w:type="spellEnd"/>
+      <w:r>
+        <w:t xml:space="preserve"> has reached End-of-Life status and has been replaced by CodeXL. CodeXL installer will refuse to install on a Windows station where AMD </w:t>
+      </w:r>
+      <w:proofErr w:type="spellStart"/>
+      <w:r>
+        <w:t>CodeAnalyst</w:t>
+      </w:r>
+      <w:proofErr w:type="spellEnd"/>
+      <w:r>
+        <w:t xml:space="preserve"> is already installed. Nevertheless, if you would like to install </w:t>
+      </w:r>
+      <w:proofErr w:type="spellStart"/>
+      <w:r>
+        <w:t>CodeAnalyst</w:t>
+      </w:r>
+      <w:proofErr w:type="spellEnd"/>
+      <w:r>
+        <w:t>, d</w:t>
+      </w:r>
+      <w:r>
+        <w:t>o not</w:t>
+      </w:r>
+      <w:r>
+        <w:t xml:space="preserve"> install it on a Windows station already installed with CodeXL. </w:t>
+      </w:r>
+      <w:r>
+        <w:t xml:space="preserve">Uninstall CodeXL first, and then install </w:t>
+      </w:r>
+      <w:proofErr w:type="spellStart"/>
+      <w:r>
+        <w:t>CodeAnalyst</w:t>
+      </w:r>
+      <w:proofErr w:type="spellEnd"/>
+      <w:r>
+        <w:t>.</w:t>
+      </w:r>
+    </w:p>
+    <w:p>
+      <w:pPr>
+        <w:pStyle w:val="Heading2"/>
         <w:rPr>
           <w:color w:val="4F6228" w:themeColor="accent3" w:themeShade="80"/>
         </w:rPr>
-        <w:t xml:space="preserve"> for Windows</w:t>
-      </w:r>
-      <w:bookmarkEnd w:id="23"/>
-    </w:p>
-    <w:p>
-      <w:r>
-        <w:t xml:space="preserve">AMD </w:t>
-      </w:r>
-      <w:proofErr w:type="spellStart"/>
-      <w:r>
-        <w:t>CodeAnalyst</w:t>
-      </w:r>
-      <w:proofErr w:type="spellEnd"/>
-      <w:r>
-        <w:t xml:space="preserve"> has reached End-of-Life status and has been replaced by CodeXL. CodeXL installer will refuse to install on a Windows station where AMD </w:t>
-      </w:r>
-      <w:proofErr w:type="spellStart"/>
-      <w:r>
-        <w:t>CodeAnalyst</w:t>
-      </w:r>
-      <w:proofErr w:type="spellEnd"/>
-      <w:r>
-        <w:t xml:space="preserve"> is already installed. Nevertheless, if you would like to install </w:t>
-      </w:r>
-      <w:proofErr w:type="spellStart"/>
-      <w:r>
-        <w:t>CodeAnalyst</w:t>
-      </w:r>
-      <w:proofErr w:type="spellEnd"/>
-      <w:r>
-        <w:t>, d</w:t>
-      </w:r>
-      <w:r>
-        <w:t>o not</w:t>
-      </w:r>
-      <w:r>
-        <w:t xml:space="preserve"> install it on a Windows station already installed with CodeXL. </w:t>
-      </w:r>
-      <w:r>
-        <w:t xml:space="preserve">Uninstall CodeXL first, and then install </w:t>
-      </w:r>
-      <w:proofErr w:type="spellStart"/>
-      <w:r>
-        <w:t>CodeAnalyst</w:t>
-      </w:r>
-      <w:proofErr w:type="spellEnd"/>
-      <w:r>
-        <w:t>.</w:t>
-      </w:r>
-    </w:p>
-    <w:p>
-      <w:pPr>
-        <w:pStyle w:val="Heading2"/>
+      </w:pPr>
+      <w:bookmarkStart w:id="26" w:name="_Toc457836467"/>
+      <w:r>
         <w:rPr>
           <w:color w:val="4F6228" w:themeColor="accent3" w:themeShade="80"/>
         </w:rPr>
-      </w:pPr>
-      <w:bookmarkStart w:id="25" w:name="_Toc457836467"/>
-      <w:r>
-        <w:rPr>
-          <w:color w:val="4F6228" w:themeColor="accent3" w:themeShade="80"/>
-        </w:rPr>
         <w:t>Fixed Issues</w:t>
       </w:r>
-      <w:bookmarkEnd w:id="25"/>
+      <w:bookmarkEnd w:id="26"/>
     </w:p>
     <w:p>
       <w:r>
@@ -3908,7 +3908,7 @@
           <w:color w:val="4F6228" w:themeColor="accent3" w:themeShade="80"/>
         </w:rPr>
       </w:pPr>
-      <w:bookmarkStart w:id="26" w:name="_Toc457836468"/>
+      <w:bookmarkStart w:id="27" w:name="_Toc457836468"/>
       <w:r>
         <w:rPr>
           <w:color w:val="4F6228" w:themeColor="accent3" w:themeShade="80"/>
@@ -3921,7 +3921,7 @@
         </w:rPr>
         <w:t>ssues</w:t>
       </w:r>
-      <w:bookmarkEnd w:id="26"/>
+      <w:bookmarkEnd w:id="27"/>
     </w:p>
     <w:p>
       <w:pPr>
@@ -4235,17 +4235,7 @@
           <w:sz w:val="20"/>
           <w:szCs w:val="20"/>
         </w:rPr>
-        <w:t>ch</w:t>
-      </w:r>
-      <w:bookmarkStart w:id="27" w:name="_GoBack"/>
-      <w:bookmarkEnd w:id="27"/>
-      <w:r>
-        <w:rPr>
-          <w:rFonts w:ascii="Courier New" w:hAnsi="Courier New" w:cs="Courier New"/>
-          <w:sz w:val="20"/>
-          <w:szCs w:val="20"/>
-        </w:rPr>
-        <w:t>rpath</w:t>
+        <w:t>chrpath</w:t>
       </w:r>
       <w:proofErr w:type="spellEnd"/>
       <w:r>
@@ -9408,7 +9398,7 @@
 </file>
 
 <file path=customXml/itemProps1.xml><?xml version="1.0" encoding="utf-8"?>
-<ds:datastoreItem xmlns:ds="http://schemas.openxmlformats.org/officeDocument/2006/customXml" ds:itemID="{BDCED116-4C86-4EBA-AECD-E544D1D7908E}">
+<ds:datastoreItem xmlns:ds="http://schemas.openxmlformats.org/officeDocument/2006/customXml" ds:itemID="{1BA65331-10AF-4051-B962-760E1C5AB320}">
   <ds:schemaRefs>
     <ds:schemaRef ds:uri="http://schemas.openxmlformats.org/officeDocument/2006/bibliography"/>
   </ds:schemaRefs>

</xml_diff>

<commit_message>
Final version of CodeXL 2.2 release notes
</commit_message>
<xml_diff>
--- a/CodeXL/Setup/CodeXL_Release_Notes.docx
+++ b/CodeXL/Setup/CodeXL_Release_Notes.docx
@@ -142,7 +142,7 @@
           <w:color w:val="4F6228" w:themeColor="accent3" w:themeShade="80"/>
         </w:rPr>
       </w:pPr>
-      <w:bookmarkStart w:id="0" w:name="_Toc457836462"/>
+      <w:bookmarkStart w:id="0" w:name="_Toc458023206"/>
       <w:r>
         <w:rPr>
           <w:color w:val="4F6228" w:themeColor="accent3" w:themeShade="80"/>
@@ -240,7 +240,7 @@
           <w:r>
             <w:fldChar w:fldCharType="separate"/>
           </w:r>
-          <w:hyperlink w:anchor="_Toc457836462" w:history="1">
+          <w:hyperlink w:anchor="_Toc458023206" w:history="1">
             <w:r>
               <w:rPr>
                 <w:rStyle w:val="Hyperlink"/>
@@ -267,7 +267,7 @@
                 <w:noProof/>
                 <w:webHidden/>
               </w:rPr>
-              <w:instrText xml:space="preserve"> PAGEREF _Toc457836462 \h </w:instrText>
+              <w:instrText xml:space="preserve"> PAGEREF _Toc458023206 \h </w:instrText>
             </w:r>
             <w:r>
               <w:rPr>
@@ -309,7 +309,7 @@
               <w:noProof/>
             </w:rPr>
           </w:pPr>
-          <w:hyperlink w:anchor="_Toc457836463" w:history="1">
+          <w:hyperlink w:anchor="_Toc458023207" w:history="1">
             <w:r>
               <w:rPr>
                 <w:rStyle w:val="Hyperlink"/>
@@ -336,7 +336,7 @@
                 <w:noProof/>
                 <w:webHidden/>
               </w:rPr>
-              <w:instrText xml:space="preserve"> PAGEREF _Toc457836463 \h </w:instrText>
+              <w:instrText xml:space="preserve"> PAGEREF _Toc458023207 \h </w:instrText>
             </w:r>
             <w:r>
               <w:rPr>
@@ -378,7 +378,7 @@
               <w:noProof/>
             </w:rPr>
           </w:pPr>
-          <w:hyperlink w:anchor="_Toc457836464" w:history="1">
+          <w:hyperlink w:anchor="_Toc458023208" w:history="1">
             <w:r>
               <w:rPr>
                 <w:rStyle w:val="Hyperlink"/>
@@ -405,7 +405,7 @@
                 <w:noProof/>
                 <w:webHidden/>
               </w:rPr>
-              <w:instrText xml:space="preserve"> PAGEREF _Toc457836464 \h </w:instrText>
+              <w:instrText xml:space="preserve"> PAGEREF _Toc458023208 \h </w:instrText>
             </w:r>
             <w:r>
               <w:rPr>
@@ -447,7 +447,7 @@
               <w:noProof/>
             </w:rPr>
           </w:pPr>
-          <w:hyperlink w:anchor="_Toc457836465" w:history="1">
+          <w:hyperlink w:anchor="_Toc458023209" w:history="1">
             <w:r>
               <w:rPr>
                 <w:rStyle w:val="Hyperlink"/>
@@ -474,7 +474,7 @@
                 <w:noProof/>
                 <w:webHidden/>
               </w:rPr>
-              <w:instrText xml:space="preserve"> PAGEREF _Toc457836465 \h </w:instrText>
+              <w:instrText xml:space="preserve"> PAGEREF _Toc458023209 \h </w:instrText>
             </w:r>
             <w:r>
               <w:rPr>
@@ -516,7 +516,7 @@
               <w:noProof/>
             </w:rPr>
           </w:pPr>
-          <w:hyperlink w:anchor="_Toc457836466" w:history="1">
+          <w:hyperlink w:anchor="_Toc458023210" w:history="1">
             <w:r>
               <w:rPr>
                 <w:rStyle w:val="Hyperlink"/>
@@ -543,7 +543,7 @@
                 <w:noProof/>
                 <w:webHidden/>
               </w:rPr>
-              <w:instrText xml:space="preserve"> PAGEREF _Toc457836466 \h </w:instrText>
+              <w:instrText xml:space="preserve"> PAGEREF _Toc458023210 \h </w:instrText>
             </w:r>
             <w:r>
               <w:rPr>
@@ -585,7 +585,7 @@
               <w:noProof/>
             </w:rPr>
           </w:pPr>
-          <w:hyperlink w:anchor="_Toc457836467" w:history="1">
+          <w:hyperlink w:anchor="_Toc458023211" w:history="1">
             <w:r>
               <w:rPr>
                 <w:rStyle w:val="Hyperlink"/>
@@ -612,7 +612,7 @@
                 <w:noProof/>
                 <w:webHidden/>
               </w:rPr>
-              <w:instrText xml:space="preserve"> PAGEREF _Toc457836467 \h </w:instrText>
+              <w:instrText xml:space="preserve"> PAGEREF _Toc458023211 \h </w:instrText>
             </w:r>
             <w:r>
               <w:rPr>
@@ -654,7 +654,7 @@
               <w:noProof/>
             </w:rPr>
           </w:pPr>
-          <w:hyperlink w:anchor="_Toc457836468" w:history="1">
+          <w:hyperlink w:anchor="_Toc458023212" w:history="1">
             <w:r>
               <w:rPr>
                 <w:rStyle w:val="Hyperlink"/>
@@ -681,7 +681,7 @@
                 <w:noProof/>
                 <w:webHidden/>
               </w:rPr>
-              <w:instrText xml:space="preserve"> PAGEREF _Toc457836468 \h </w:instrText>
+              <w:instrText xml:space="preserve"> PAGEREF _Toc458023212 \h </w:instrText>
             </w:r>
             <w:r>
               <w:rPr>
@@ -723,7 +723,7 @@
               <w:noProof/>
             </w:rPr>
           </w:pPr>
-          <w:hyperlink w:anchor="_Toc457836469" w:history="1">
+          <w:hyperlink w:anchor="_Toc458023213" w:history="1">
             <w:r>
               <w:rPr>
                 <w:rStyle w:val="Hyperlink"/>
@@ -750,7 +750,7 @@
                 <w:noProof/>
                 <w:webHidden/>
               </w:rPr>
-              <w:instrText xml:space="preserve"> PAGEREF _Toc457836469 \h </w:instrText>
+              <w:instrText xml:space="preserve"> PAGEREF _Toc458023213 \h </w:instrText>
             </w:r>
             <w:r>
               <w:rPr>
@@ -1063,7 +1063,7 @@
           <w:color w:val="4F6228" w:themeColor="accent3" w:themeShade="80"/>
         </w:rPr>
       </w:pPr>
-      <w:bookmarkStart w:id="6" w:name="_Toc457836463"/>
+      <w:bookmarkStart w:id="6" w:name="_Toc458023207"/>
       <w:r>
         <w:rPr>
           <w:color w:val="4F6228" w:themeColor="accent3" w:themeShade="80"/>
@@ -1273,24 +1273,33 @@
       <w:pPr>
         <w:pStyle w:val="ListParagraph"/>
         <w:numPr>
-          <w:ilvl w:val="0"/>
-          <w:numId w:val="6"/>
-        </w:numPr>
-      </w:pPr>
-      <w:r>
-        <w:t>Power Profiling</w:t>
-      </w:r>
-    </w:p>
-    <w:p>
-      <w:pPr>
-        <w:pStyle w:val="ListParagraph"/>
-        <w:numPr>
           <w:ilvl w:val="1"/>
           <w:numId w:val="6"/>
         </w:numPr>
       </w:pPr>
       <w:r>
-        <w:t>Module level attribution (available in the Command Line tool on Windows only)</w:t>
+        <w:t xml:space="preserve">Support for the new </w:t>
+      </w:r>
+      <w:r>
+        <w:t>A9, A6 and E2 series</w:t>
+      </w:r>
+      <w:r>
+        <w:t xml:space="preserve"> of the </w:t>
+      </w:r>
+      <w:r>
+        <w:t>AMD 7</w:t>
+      </w:r>
+      <w:r>
+        <w:rPr>
+          <w:vertAlign w:val="superscript"/>
+        </w:rPr>
+        <w:t>th</w:t>
+      </w:r>
+      <w:r>
+        <w:t xml:space="preserve"> </w:t>
+      </w:r>
+      <w:r>
+        <w:t>generation APUs.</w:t>
       </w:r>
     </w:p>
     <w:p>
@@ -1302,7 +1311,7 @@
         </w:numPr>
       </w:pPr>
       <w:r>
-        <w:t>Static Analysis</w:t>
+        <w:t>Power Profiling</w:t>
       </w:r>
     </w:p>
     <w:p>
@@ -1314,16 +1323,20 @@
         </w:numPr>
       </w:pPr>
       <w:r>
-        <w:t xml:space="preserve">Support static analysis of OpenCL kernels, </w:t>
-      </w:r>
-      <w:r>
-        <w:t>OpenGL</w:t>
-      </w:r>
-      <w:r>
-        <w:t xml:space="preserve"> and Vulkan GLSL shaders on Linux systems installed with amdgpu-pro driver.</w:t>
-      </w:r>
-      <w:bookmarkStart w:id="12" w:name="_GoBack"/>
-      <w:bookmarkEnd w:id="12"/>
+        <w:t>Module level attribution (available in the Command Line tool on Windows only)</w:t>
+      </w:r>
+    </w:p>
+    <w:p>
+      <w:pPr>
+        <w:pStyle w:val="ListParagraph"/>
+        <w:numPr>
+          <w:ilvl w:val="0"/>
+          <w:numId w:val="6"/>
+        </w:numPr>
+      </w:pPr>
+      <w:r>
+        <w:t>Static Analysis</w:t>
+      </w:r>
     </w:p>
     <w:p>
       <w:pPr>
@@ -1332,35 +1345,15 @@
           <w:ilvl w:val="1"/>
           <w:numId w:val="6"/>
         </w:numPr>
-        <w:spacing w:after="0" w:line="240" w:lineRule="auto"/>
-      </w:pPr>
-      <w:r>
-        <w:t xml:space="preserve">Extract AMDIL code for DX11 shaders (available in the </w:t>
-      </w:r>
-      <w:r>
-        <w:t>c</w:t>
-      </w:r>
-      <w:r>
-        <w:t xml:space="preserve">ommand </w:t>
-      </w:r>
-      <w:r>
-        <w:t>l</w:t>
-      </w:r>
-      <w:r>
-        <w:t>ine tool).</w:t>
-      </w:r>
-    </w:p>
-    <w:bookmarkEnd w:id="11"/>
-    <w:p>
-      <w:pPr>
-        <w:pStyle w:val="ListParagraph"/>
-        <w:numPr>
-          <w:ilvl w:val="0"/>
-          <w:numId w:val="6"/>
-        </w:numPr>
-      </w:pPr>
-      <w:r>
-        <w:t>GPU Debugging</w:t>
+      </w:pPr>
+      <w:r>
+        <w:t xml:space="preserve">Support static analysis of OpenCL kernels, </w:t>
+      </w:r>
+      <w:r>
+        <w:t>OpenGL</w:t>
+      </w:r>
+      <w:r>
+        <w:t xml:space="preserve"> and Vulkan GLSL shaders on Linux systems installed with amdgpu-pro driver.</w:t>
       </w:r>
     </w:p>
     <w:p>
@@ -1370,9 +1363,35 @@
           <w:ilvl w:val="1"/>
           <w:numId w:val="6"/>
         </w:numPr>
-      </w:pPr>
-      <w:r>
-        <w:t>Display referenced structures/values when viewing pointer variables</w:t>
+        <w:spacing w:after="0" w:line="240" w:lineRule="auto"/>
+      </w:pPr>
+      <w:r>
+        <w:t xml:space="preserve">Extract AMDIL code for DX11 shaders (available in the </w:t>
+      </w:r>
+      <w:r>
+        <w:t>c</w:t>
+      </w:r>
+      <w:r>
+        <w:t xml:space="preserve">ommand </w:t>
+      </w:r>
+      <w:r>
+        <w:t>l</w:t>
+      </w:r>
+      <w:r>
+        <w:t>ine tool).</w:t>
+      </w:r>
+    </w:p>
+    <w:bookmarkEnd w:id="11"/>
+    <w:p>
+      <w:pPr>
+        <w:pStyle w:val="ListParagraph"/>
+        <w:numPr>
+          <w:ilvl w:val="0"/>
+          <w:numId w:val="6"/>
+        </w:numPr>
+      </w:pPr>
+      <w:r>
+        <w:t>GPU Debugging</w:t>
       </w:r>
     </w:p>
     <w:p>
@@ -1384,19 +1403,7 @@
         </w:numPr>
       </w:pPr>
       <w:r>
-        <w:t>Support OpenGL-OpenCL interop</w:t>
-      </w:r>
-    </w:p>
-    <w:p>
-      <w:pPr>
-        <w:pStyle w:val="ListParagraph"/>
-        <w:numPr>
-          <w:ilvl w:val="0"/>
-          <w:numId w:val="6"/>
-        </w:numPr>
-      </w:pPr>
-      <w:r>
-        <w:t>Source Control and Build Environment</w:t>
+        <w:t>Display referenced structures/values when viewing pointer variables</w:t>
       </w:r>
     </w:p>
     <w:p>
@@ -1408,7 +1415,19 @@
         </w:numPr>
       </w:pPr>
       <w:r>
-        <w:t>Remove git sub-module</w:t>
+        <w:t>Support OpenGL-OpenCL interop</w:t>
+      </w:r>
+    </w:p>
+    <w:p>
+      <w:pPr>
+        <w:pStyle w:val="ListParagraph"/>
+        <w:numPr>
+          <w:ilvl w:val="0"/>
+          <w:numId w:val="6"/>
+        </w:numPr>
+      </w:pPr>
+      <w:r>
+        <w:t>Source Control and Build Environment</w:t>
       </w:r>
     </w:p>
     <w:p>
@@ -1420,21 +1439,7 @@
         </w:numPr>
       </w:pPr>
       <w:r>
-        <w:t xml:space="preserve">Let the build succeed even </w:t>
-      </w:r>
-      <w:r>
-        <w:t>if</w:t>
-      </w:r>
-      <w:r>
-        <w:t xml:space="preserve"> JDK and </w:t>
-      </w:r>
-      <w:proofErr w:type="spellStart"/>
-      <w:r>
-        <w:t>ROCm</w:t>
-      </w:r>
-      <w:proofErr w:type="spellEnd"/>
-      <w:r>
-        <w:t xml:space="preserve"> are not installed</w:t>
+        <w:t>Remove git sub-module</w:t>
       </w:r>
     </w:p>
     <w:p>
@@ -1446,44 +1451,21 @@
         </w:numPr>
       </w:pPr>
       <w:r>
-        <w:t xml:space="preserve">Build </w:t>
-      </w:r>
-      <w:r>
-        <w:t xml:space="preserve">compatible </w:t>
-      </w:r>
-      <w:r>
-        <w:t xml:space="preserve">with </w:t>
-      </w:r>
-      <w:r>
-        <w:t xml:space="preserve">both </w:t>
+        <w:t xml:space="preserve">Let the build succeed even </w:t>
+      </w:r>
+      <w:r>
+        <w:t>if</w:t>
+      </w:r>
+      <w:r>
+        <w:t xml:space="preserve"> JDK and </w:t>
       </w:r>
       <w:proofErr w:type="spellStart"/>
       <w:r>
-        <w:t>gcc</w:t>
+        <w:t>ROCm</w:t>
       </w:r>
       <w:proofErr w:type="spellEnd"/>
       <w:r>
-        <w:t xml:space="preserve"> 4.x on Red Hat 6 and </w:t>
-      </w:r>
-      <w:proofErr w:type="spellStart"/>
-      <w:r>
-        <w:t>gcc</w:t>
-      </w:r>
-      <w:proofErr w:type="spellEnd"/>
-      <w:r>
-        <w:t xml:space="preserve"> 5.x on Ubuntu 16.04</w:t>
-      </w:r>
-    </w:p>
-    <w:p>
-      <w:pPr>
-        <w:pStyle w:val="ListParagraph"/>
-        <w:numPr>
-          <w:ilvl w:val="0"/>
-          <w:numId w:val="6"/>
-        </w:numPr>
-      </w:pPr>
-      <w:r>
-        <w:t>UI Improvements</w:t>
+        <w:t xml:space="preserve"> are not installed</w:t>
       </w:r>
     </w:p>
     <w:p>
@@ -1495,6 +1477,55 @@
         </w:numPr>
       </w:pPr>
       <w:r>
+        <w:t xml:space="preserve">Build </w:t>
+      </w:r>
+      <w:r>
+        <w:t xml:space="preserve">compatible </w:t>
+      </w:r>
+      <w:r>
+        <w:t xml:space="preserve">with </w:t>
+      </w:r>
+      <w:r>
+        <w:t xml:space="preserve">both </w:t>
+      </w:r>
+      <w:proofErr w:type="spellStart"/>
+      <w:r>
+        <w:t>gcc</w:t>
+      </w:r>
+      <w:proofErr w:type="spellEnd"/>
+      <w:r>
+        <w:t xml:space="preserve"> 4.x on Red Hat 6 and </w:t>
+      </w:r>
+      <w:proofErr w:type="spellStart"/>
+      <w:r>
+        <w:t>gcc</w:t>
+      </w:r>
+      <w:proofErr w:type="spellEnd"/>
+      <w:r>
+        <w:t xml:space="preserve"> 5.x on Ubuntu 16.04</w:t>
+      </w:r>
+    </w:p>
+    <w:p>
+      <w:pPr>
+        <w:pStyle w:val="ListParagraph"/>
+        <w:numPr>
+          <w:ilvl w:val="0"/>
+          <w:numId w:val="6"/>
+        </w:numPr>
+      </w:pPr>
+      <w:r>
+        <w:t>UI Improvements</w:t>
+      </w:r>
+    </w:p>
+    <w:p>
+      <w:pPr>
+        <w:pStyle w:val="ListParagraph"/>
+        <w:numPr>
+          <w:ilvl w:val="1"/>
+          <w:numId w:val="6"/>
+        </w:numPr>
+      </w:pPr>
+      <w:r>
         <w:rPr>
           <w:rFonts w:eastAsia="Times New Roman" w:cs="Arial"/>
           <w:color w:val="000000"/>
@@ -1513,23 +1544,58 @@
           <w:rFonts w:eastAsia="Times New Roman" w:cs="Arial"/>
           <w:color w:val="000000"/>
         </w:rPr>
-        <w:t xml:space="preserve"> </w:t>
-      </w:r>
-      <w:proofErr w:type="spellStart"/>
+        <w:t xml:space="preserve"> CodeXL's mode and action</w:t>
+      </w:r>
+    </w:p>
+    <w:p>
+      <w:pPr>
+        <w:pStyle w:val="ListParagraph"/>
+        <w:numPr>
+          <w:ilvl w:val="1"/>
+          <w:numId w:val="6"/>
+        </w:numPr>
+      </w:pPr>
       <w:r>
         <w:rPr>
           <w:rFonts w:eastAsia="Times New Roman" w:cs="Arial"/>
           <w:color w:val="000000"/>
         </w:rPr>
-        <w:t>CodeXL's</w:t>
-      </w:r>
-      <w:proofErr w:type="spellEnd"/>
+        <w:t xml:space="preserve">The </w:t>
+      </w:r>
       <w:r>
         <w:rPr>
           <w:rFonts w:eastAsia="Times New Roman" w:cs="Arial"/>
           <w:color w:val="000000"/>
         </w:rPr>
-        <w:t xml:space="preserve"> mode and action</w:t>
+        <w:t xml:space="preserve">total number of frames captured in the session </w:t>
+      </w:r>
+      <w:r>
+        <w:rPr>
+          <w:rFonts w:eastAsia="Times New Roman" w:cs="Arial"/>
+          <w:color w:val="000000"/>
+        </w:rPr>
+        <w:t>are displayed in the</w:t>
+      </w:r>
+      <w:r>
+        <w:rPr>
+          <w:rFonts w:eastAsia="Times New Roman" w:cs="Arial"/>
+          <w:color w:val="000000"/>
+        </w:rPr>
+        <w:t xml:space="preserve"> session node </w:t>
+      </w:r>
+      <w:r>
+        <w:rPr>
+          <w:rFonts w:eastAsia="Times New Roman" w:cs="Arial"/>
+          <w:color w:val="000000"/>
+        </w:rPr>
+        <w:t>of the</w:t>
+      </w:r>
+      <w:r>
+        <w:rPr>
+          <w:rFonts w:eastAsia="Times New Roman" w:cs="Arial"/>
+          <w:color w:val="000000"/>
+        </w:rPr>
+        <w:t xml:space="preserve"> Explorer tree</w:t>
       </w:r>
     </w:p>
     <w:p>
@@ -1545,73 +1611,22 @@
           <w:rFonts w:eastAsia="Times New Roman" w:cs="Arial"/>
           <w:color w:val="000000"/>
         </w:rPr>
-        <w:t xml:space="preserve">The </w:t>
-      </w:r>
+        <w:t>Frame Analysis navigation bar displays a graphic indication of the precise location in the frame timeline when moving the mouse over the focus area in the timeline chart</w:t>
+      </w:r>
+    </w:p>
+    <w:p>
+      <w:pPr>
+        <w:pStyle w:val="ListParagraph"/>
+        <w:numPr>
+          <w:ilvl w:val="1"/>
+          <w:numId w:val="6"/>
+        </w:numPr>
+      </w:pPr>
       <w:r>
         <w:rPr>
           <w:rFonts w:eastAsia="Times New Roman" w:cs="Arial"/>
           <w:color w:val="000000"/>
         </w:rPr>
-        <w:t xml:space="preserve">total number of frames captured in the session </w:t>
-      </w:r>
-      <w:r>
-        <w:rPr>
-          <w:rFonts w:eastAsia="Times New Roman" w:cs="Arial"/>
-          <w:color w:val="000000"/>
-        </w:rPr>
-        <w:t>are displayed in the</w:t>
-      </w:r>
-      <w:r>
-        <w:rPr>
-          <w:rFonts w:eastAsia="Times New Roman" w:cs="Arial"/>
-          <w:color w:val="000000"/>
-        </w:rPr>
-        <w:t xml:space="preserve"> session node </w:t>
-      </w:r>
-      <w:r>
-        <w:rPr>
-          <w:rFonts w:eastAsia="Times New Roman" w:cs="Arial"/>
-          <w:color w:val="000000"/>
-        </w:rPr>
-        <w:t>of the</w:t>
-      </w:r>
-      <w:r>
-        <w:rPr>
-          <w:rFonts w:eastAsia="Times New Roman" w:cs="Arial"/>
-          <w:color w:val="000000"/>
-        </w:rPr>
-        <w:t xml:space="preserve"> Explorer tree</w:t>
-      </w:r>
-    </w:p>
-    <w:p>
-      <w:pPr>
-        <w:pStyle w:val="ListParagraph"/>
-        <w:numPr>
-          <w:ilvl w:val="1"/>
-          <w:numId w:val="6"/>
-        </w:numPr>
-      </w:pPr>
-      <w:r>
-        <w:rPr>
-          <w:rFonts w:eastAsia="Times New Roman" w:cs="Arial"/>
-          <w:color w:val="000000"/>
-        </w:rPr>
-        <w:t>Frame Analysis navigation bar displays a graphic indication of the precise location in the frame timeline when moving the mouse over the focus area in the timeline chart</w:t>
-      </w:r>
-    </w:p>
-    <w:p>
-      <w:pPr>
-        <w:pStyle w:val="ListParagraph"/>
-        <w:numPr>
-          <w:ilvl w:val="1"/>
-          <w:numId w:val="6"/>
-        </w:numPr>
-      </w:pPr>
-      <w:r>
-        <w:rPr>
-          <w:rFonts w:eastAsia="Times New Roman" w:cs="Arial"/>
-          <w:color w:val="000000"/>
-        </w:rPr>
         <w:t>Many more improvements</w:t>
       </w:r>
     </w:p>
@@ -1622,18 +1637,18 @@
           <w:color w:val="4F6228" w:themeColor="accent3" w:themeShade="80"/>
         </w:rPr>
       </w:pPr>
-      <w:bookmarkStart w:id="13" w:name="_Toc457836464"/>
+      <w:bookmarkStart w:id="12" w:name="_Toc458023208"/>
       <w:r>
         <w:rPr>
           <w:color w:val="4F6228" w:themeColor="accent3" w:themeShade="80"/>
         </w:rPr>
         <w:t>System Requirements</w:t>
       </w:r>
-      <w:bookmarkEnd w:id="13"/>
-    </w:p>
-    <w:p>
-      <w:bookmarkStart w:id="14" w:name="OLE_LINK52"/>
-      <w:bookmarkStart w:id="15" w:name="OLE_LINK53"/>
+      <w:bookmarkEnd w:id="12"/>
+    </w:p>
+    <w:p>
+      <w:bookmarkStart w:id="13" w:name="OLE_LINK52"/>
+      <w:bookmarkStart w:id="14" w:name="OLE_LINK53"/>
       <w:r>
         <w:t>CodeXL contains a host of development features with varying system requirements:</w:t>
       </w:r>
@@ -1847,7 +1862,7 @@
           <w:numId w:val="8"/>
         </w:numPr>
       </w:pPr>
-      <w:bookmarkStart w:id="16" w:name="OLE_LINK10"/>
+      <w:bookmarkStart w:id="15" w:name="OLE_LINK10"/>
       <w:r>
         <w:t>E</w:t>
       </w:r>
@@ -1869,15 +1884,23 @@
       <w:r>
         <w:t xml:space="preserve">) </w:t>
       </w:r>
+      <w:bookmarkEnd w:id="15"/>
+      <w:r>
+        <w:t xml:space="preserve">are no longer supported by </w:t>
+      </w:r>
+      <w:r>
+        <w:t>Radeon Software Crimson Edition</w:t>
+      </w:r>
+      <w:r>
+        <w:t xml:space="preserve"> and CodeXL </w:t>
+      </w:r>
+      <w:bookmarkStart w:id="16" w:name="_GoBack"/>
+      <w:r>
+        <w:t>2.0</w:t>
+      </w:r>
       <w:bookmarkEnd w:id="16"/>
       <w:r>
-        <w:t xml:space="preserve">are no longer supported by </w:t>
-      </w:r>
-      <w:r>
-        <w:t>Radeon Software Crimson Edition</w:t>
-      </w:r>
-      <w:r>
-        <w:t xml:space="preserve"> and CodeXL 2.0. For these configurations please install CodeXL 1.9 </w:t>
+        <w:t xml:space="preserve">. For these configurations please install CodeXL 1.9 </w:t>
       </w:r>
       <w:r>
         <w:t xml:space="preserve">(available </w:t>
@@ -2352,7 +2375,7 @@
       <w:r>
         <w:t>an AMD CPU or APU processor.</w:t>
       </w:r>
-      <w:bookmarkEnd w:id="14"/>
+      <w:bookmarkEnd w:id="13"/>
       <w:bookmarkEnd w:id="18"/>
     </w:p>
     <w:p>
@@ -3194,8 +3217,8 @@
         </w:rPr>
       </w:pPr>
       <w:bookmarkStart w:id="22" w:name="_Ref360655992"/>
-      <w:bookmarkStart w:id="23" w:name="_Toc457836465"/>
-      <w:bookmarkEnd w:id="15"/>
+      <w:bookmarkStart w:id="23" w:name="_Toc458023209"/>
+      <w:bookmarkEnd w:id="14"/>
       <w:r>
         <w:rPr>
           <w:color w:val="4F6228" w:themeColor="accent3" w:themeShade="80"/>
@@ -3261,7 +3284,7 @@
           <w:color w:val="4F6228" w:themeColor="accent3" w:themeShade="80"/>
         </w:rPr>
       </w:pPr>
-      <w:bookmarkStart w:id="24" w:name="_Toc457836466"/>
+      <w:bookmarkStart w:id="24" w:name="_Toc458023210"/>
       <w:r>
         <w:rPr>
           <w:color w:val="4F6228" w:themeColor="accent3" w:themeShade="80"/>
@@ -3345,7 +3368,7 @@
           <w:color w:val="4F6228" w:themeColor="accent3" w:themeShade="80"/>
         </w:rPr>
       </w:pPr>
-      <w:bookmarkStart w:id="26" w:name="_Toc457836467"/>
+      <w:bookmarkStart w:id="26" w:name="_Toc458023211"/>
       <w:r>
         <w:rPr>
           <w:color w:val="4F6228" w:themeColor="accent3" w:themeShade="80"/>
@@ -3459,16 +3482,11 @@
         <w:t xml:space="preserve"> </w:t>
       </w:r>
       <w:r>
-        <w:t xml:space="preserve">shown in </w:t>
-      </w:r>
-      <w:proofErr w:type="spellStart"/>
-      <w:r>
-        <w:t>CodeXL</w:t>
+        <w:t>shown in CodeXL</w:t>
       </w:r>
       <w:r>
         <w:t>’s</w:t>
       </w:r>
-      <w:proofErr w:type="spellEnd"/>
       <w:r>
         <w:t xml:space="preserve"> </w:t>
       </w:r>
@@ -3908,7 +3926,7 @@
           <w:color w:val="4F6228" w:themeColor="accent3" w:themeShade="80"/>
         </w:rPr>
       </w:pPr>
-      <w:bookmarkStart w:id="27" w:name="_Toc457836468"/>
+      <w:bookmarkStart w:id="27" w:name="_Toc458023212"/>
       <w:r>
         <w:rPr>
           <w:color w:val="4F6228" w:themeColor="accent3" w:themeShade="80"/>
@@ -6006,6 +6024,127 @@
         <w:t>contains only the ‘all threads’ value. (3519)</w:t>
       </w:r>
     </w:p>
+    <w:p>
+      <w:pPr>
+        <w:pStyle w:val="ListParagraph"/>
+        <w:numPr>
+          <w:ilvl w:val="0"/>
+          <w:numId w:val="1"/>
+        </w:numPr>
+        <w:spacing w:after="0" w:line="240" w:lineRule="auto"/>
+      </w:pPr>
+      <w:r>
+        <w:t xml:space="preserve">On Linux platform, </w:t>
+      </w:r>
+      <w:r>
+        <w:t xml:space="preserve">switching </w:t>
+      </w:r>
+      <w:r>
+        <w:t xml:space="preserve">between [PLT] and regular functions </w:t>
+      </w:r>
+      <w:r>
+        <w:t xml:space="preserve">in the CPU Profiler’s </w:t>
+      </w:r>
+      <w:r>
+        <w:t>Source code view drop down list, leads to crash. (3524)</w:t>
+      </w:r>
+    </w:p>
+    <w:p>
+      <w:pPr>
+        <w:pStyle w:val="ListParagraph"/>
+        <w:numPr>
+          <w:ilvl w:val="0"/>
+          <w:numId w:val="1"/>
+        </w:numPr>
+        <w:spacing w:after="0" w:line="240" w:lineRule="auto"/>
+      </w:pPr>
+      <w:r>
+        <w:t>CPU Profiler displays an e</w:t>
+      </w:r>
+      <w:r>
+        <w:t xml:space="preserve">mpty source </w:t>
+      </w:r>
+      <w:r>
+        <w:t xml:space="preserve">code </w:t>
+      </w:r>
+      <w:r>
+        <w:t xml:space="preserve">view on double clicking any function with "Unknown </w:t>
+      </w:r>
+      <w:proofErr w:type="gramStart"/>
+      <w:r>
+        <w:t>Module(</w:t>
+      </w:r>
+      <w:proofErr w:type="gramEnd"/>
+      <w:r>
+        <w:t>PID:)!" entry. (3529)</w:t>
+      </w:r>
+    </w:p>
+    <w:p>
+      <w:pPr>
+        <w:pStyle w:val="ListParagraph"/>
+        <w:numPr>
+          <w:ilvl w:val="0"/>
+          <w:numId w:val="1"/>
+        </w:numPr>
+        <w:spacing w:after="0" w:line="240" w:lineRule="auto"/>
+      </w:pPr>
+      <w:r>
+        <w:t>Considerable number of "Unkno</w:t>
+      </w:r>
+      <w:r>
+        <w:t>w</w:t>
+      </w:r>
+      <w:r>
+        <w:t xml:space="preserve">n Function" entries in "Functions" table of call graph tab with </w:t>
+      </w:r>
+      <w:r>
+        <w:t xml:space="preserve">CPU Profiler’s </w:t>
+      </w:r>
+      <w:r>
+        <w:t>system-wide profile. (3530)</w:t>
+      </w:r>
+    </w:p>
+    <w:p>
+      <w:pPr>
+        <w:pStyle w:val="ListParagraph"/>
+        <w:numPr>
+          <w:ilvl w:val="0"/>
+          <w:numId w:val="1"/>
+        </w:numPr>
+        <w:spacing w:after="0" w:line="240" w:lineRule="auto"/>
+      </w:pPr>
+      <w:proofErr w:type="spellStart"/>
+      <w:r>
+        <w:t>Callstack</w:t>
+      </w:r>
+      <w:proofErr w:type="spellEnd"/>
+      <w:r>
+        <w:t xml:space="preserve"> </w:t>
+      </w:r>
+      <w:r>
+        <w:t xml:space="preserve">data </w:t>
+      </w:r>
+      <w:r>
+        <w:t xml:space="preserve">is not displayed when </w:t>
+      </w:r>
+      <w:r>
+        <w:t xml:space="preserve">importing a </w:t>
+      </w:r>
+      <w:r>
+        <w:t xml:space="preserve">CPU Profiling </w:t>
+      </w:r>
+      <w:r>
+        <w:t xml:space="preserve">session from an </w:t>
+      </w:r>
+      <w:proofErr w:type="spellStart"/>
+      <w:r>
+        <w:t>ebp</w:t>
+      </w:r>
+      <w:proofErr w:type="spellEnd"/>
+      <w:r>
+        <w:t xml:space="preserve"> file. (3537)</w:t>
+      </w:r>
+    </w:p>
     <w:bookmarkEnd w:id="45"/>
     <w:p>
       <w:pPr>
@@ -6050,7 +6189,13 @@
         <w:spacing w:after="0" w:line="240" w:lineRule="auto"/>
       </w:pPr>
       <w:r>
-        <w:t xml:space="preserve">In Power Profile sessions on machines without Catalyst installed, </w:t>
+        <w:t>In Power Profile sessions on machines without Catalyst</w:t>
+      </w:r>
+      <w:r>
+        <w:t xml:space="preserve"> or Radeon Software </w:t>
+      </w:r>
+      <w:r>
+        <w:t xml:space="preserve">installed, </w:t>
       </w:r>
       <w:r>
         <w:t>‘</w:t>
@@ -6079,7 +6224,13 @@
         <w:t xml:space="preserve"> </w:t>
       </w:r>
       <w:r>
-        <w:t xml:space="preserve">If Catalyst is installed, then </w:t>
+        <w:t xml:space="preserve">If Catalyst </w:t>
+      </w:r>
+      <w:r>
+        <w:t xml:space="preserve">or Radeon Software </w:t>
+      </w:r>
+      <w:r>
+        <w:t xml:space="preserve">is installed, then </w:t>
       </w:r>
       <w:r>
         <w:t>C</w:t>
@@ -6160,7 +6311,7 @@
           <w:color w:val="4F6228" w:themeColor="accent3" w:themeShade="80"/>
         </w:rPr>
       </w:pPr>
-      <w:bookmarkStart w:id="54" w:name="_Toc457836469"/>
+      <w:bookmarkStart w:id="54" w:name="_Toc458023213"/>
       <w:r>
         <w:rPr>
           <w:color w:val="4F6228" w:themeColor="accent3" w:themeShade="80"/>
@@ -9398,7 +9549,7 @@
 </file>
 
 <file path=customXml/itemProps1.xml><?xml version="1.0" encoding="utf-8"?>
-<ds:datastoreItem xmlns:ds="http://schemas.openxmlformats.org/officeDocument/2006/customXml" ds:itemID="{1BA65331-10AF-4051-B962-760E1C5AB320}">
+<ds:datastoreItem xmlns:ds="http://schemas.openxmlformats.org/officeDocument/2006/customXml" ds:itemID="{DAD1B72F-23A3-446D-81BD-C90EB4F3A299}">
   <ds:schemaRefs>
     <ds:schemaRef ds:uri="http://schemas.openxmlformats.org/officeDocument/2006/bibliography"/>
   </ds:schemaRefs>

</xml_diff>

<commit_message>
Updating fixed issues section for Cpu and Power profiler functionalities in release notes.
</commit_message>
<xml_diff>
--- a/CodeXL/Setup/CodeXL_Release_Notes.docx
+++ b/CodeXL/Setup/CodeXL_Release_Notes.docx
@@ -26,9 +26,12 @@
             <w:tcW w:w="4788" w:type="dxa"/>
           </w:tcPr>
           <w:p>
+            <w:bookmarkStart w:id="0" w:name="_GoBack"/>
+            <w:bookmarkEnd w:id="0"/>
             <w:r>
               <w:rPr>
                 <w:noProof/>
+                <w:lang w:bidi="ar-SA"/>
               </w:rPr>
               <w:drawing>
                 <wp:inline distT="0" distB="0" distL="0" distR="0">
@@ -88,6 +91,7 @@
             <w:r>
               <w:rPr>
                 <w:noProof/>
+                <w:lang w:bidi="ar-SA"/>
               </w:rPr>
               <w:drawing>
                 <wp:inline distT="0" distB="0" distL="0" distR="0">
@@ -142,23 +146,31 @@
           <w:color w:val="4F6228" w:themeColor="accent3" w:themeShade="80"/>
         </w:rPr>
       </w:pPr>
-      <w:bookmarkStart w:id="0" w:name="_Toc458023206"/>
+      <w:bookmarkStart w:id="1" w:name="_Toc475462891"/>
+      <w:proofErr w:type="spellStart"/>
       <w:r>
         <w:rPr>
           <w:color w:val="4F6228" w:themeColor="accent3" w:themeShade="80"/>
         </w:rPr>
-        <w:t xml:space="preserve">CodeXL </w:t>
-      </w:r>
+        <w:t>CodeXL</w:t>
+      </w:r>
+      <w:proofErr w:type="spellEnd"/>
       <w:r>
         <w:rPr>
           <w:color w:val="4F6228" w:themeColor="accent3" w:themeShade="80"/>
         </w:rPr>
-        <w:t>2.2</w:t>
+        <w:t xml:space="preserve"> </w:t>
       </w:r>
       <w:r>
         <w:rPr>
           <w:color w:val="4F6228" w:themeColor="accent3" w:themeShade="80"/>
         </w:rPr>
+        <w:t>2.3</w:t>
+      </w:r>
+      <w:r>
+        <w:rPr>
+          <w:color w:val="4F6228" w:themeColor="accent3" w:themeShade="80"/>
+        </w:rPr>
         <w:t xml:space="preserve"> </w:t>
       </w:r>
       <w:r>
@@ -173,7 +185,7 @@
         </w:rPr>
         <w:t xml:space="preserve"> Release Notes</w:t>
       </w:r>
-      <w:bookmarkEnd w:id="0"/>
+      <w:bookmarkEnd w:id="1"/>
       <w:r>
         <w:rPr>
           <w:color w:val="4F6228" w:themeColor="accent3" w:themeShade="80"/>
@@ -229,6 +241,7 @@
             <w:rPr>
               <w:rFonts w:eastAsiaTheme="minorEastAsia"/>
               <w:noProof/>
+              <w:lang w:bidi="ar-SA"/>
             </w:rPr>
           </w:pPr>
           <w:r>
@@ -240,13 +253,13 @@
           <w:r>
             <w:fldChar w:fldCharType="separate"/>
           </w:r>
-          <w:hyperlink w:anchor="_Toc458023206" w:history="1">
+          <w:hyperlink w:anchor="_Toc475462891" w:history="1">
             <w:r>
               <w:rPr>
                 <w:rStyle w:val="Hyperlink"/>
                 <w:noProof/>
               </w:rPr>
-              <w:t>CodeXL 2.2 GA Release Notes</w:t>
+              <w:t>CodeXL 2.3 GA Release Notes</w:t>
             </w:r>
             <w:r>
               <w:rPr>
@@ -267,7 +280,7 @@
                 <w:noProof/>
                 <w:webHidden/>
               </w:rPr>
-              <w:instrText xml:space="preserve"> PAGEREF _Toc458023206 \h </w:instrText>
+              <w:instrText xml:space="preserve"> PAGEREF _Toc475462891 \h </w:instrText>
             </w:r>
             <w:r>
               <w:rPr>
@@ -307,9 +320,10 @@
             <w:rPr>
               <w:rFonts w:eastAsiaTheme="minorEastAsia"/>
               <w:noProof/>
+              <w:lang w:bidi="ar-SA"/>
             </w:rPr>
           </w:pPr>
-          <w:hyperlink w:anchor="_Toc458023207" w:history="1">
+          <w:hyperlink w:anchor="_Toc475462892" w:history="1">
             <w:r>
               <w:rPr>
                 <w:rStyle w:val="Hyperlink"/>
@@ -336,7 +350,7 @@
                 <w:noProof/>
                 <w:webHidden/>
               </w:rPr>
-              <w:instrText xml:space="preserve"> PAGEREF _Toc458023207 \h </w:instrText>
+              <w:instrText xml:space="preserve"> PAGEREF _Toc475462892 \h </w:instrText>
             </w:r>
             <w:r>
               <w:rPr>
@@ -376,9 +390,10 @@
             <w:rPr>
               <w:rFonts w:eastAsiaTheme="minorEastAsia"/>
               <w:noProof/>
+              <w:lang w:bidi="ar-SA"/>
             </w:rPr>
           </w:pPr>
-          <w:hyperlink w:anchor="_Toc458023208" w:history="1">
+          <w:hyperlink w:anchor="_Toc475462893" w:history="1">
             <w:r>
               <w:rPr>
                 <w:rStyle w:val="Hyperlink"/>
@@ -405,7 +420,7 @@
                 <w:noProof/>
                 <w:webHidden/>
               </w:rPr>
-              <w:instrText xml:space="preserve"> PAGEREF _Toc458023208 \h </w:instrText>
+              <w:instrText xml:space="preserve"> PAGEREF _Toc475462893 \h </w:instrText>
             </w:r>
             <w:r>
               <w:rPr>
@@ -425,7 +440,7 @@
                 <w:noProof/>
                 <w:webHidden/>
               </w:rPr>
-              <w:t>2</w:t>
+              <w:t>3</w:t>
             </w:r>
             <w:r>
               <w:rPr>
@@ -445,9 +460,10 @@
             <w:rPr>
               <w:rFonts w:eastAsiaTheme="minorEastAsia"/>
               <w:noProof/>
+              <w:lang w:bidi="ar-SA"/>
             </w:rPr>
           </w:pPr>
-          <w:hyperlink w:anchor="_Toc458023209" w:history="1">
+          <w:hyperlink w:anchor="_Toc475462894" w:history="1">
             <w:r>
               <w:rPr>
                 <w:rStyle w:val="Hyperlink"/>
@@ -474,7 +490,7 @@
                 <w:noProof/>
                 <w:webHidden/>
               </w:rPr>
-              <w:instrText xml:space="preserve"> PAGEREF _Toc458023209 \h </w:instrText>
+              <w:instrText xml:space="preserve"> PAGEREF _Toc475462894 \h </w:instrText>
             </w:r>
             <w:r>
               <w:rPr>
@@ -514,9 +530,10 @@
             <w:rPr>
               <w:rFonts w:eastAsiaTheme="minorEastAsia"/>
               <w:noProof/>
+              <w:lang w:bidi="ar-SA"/>
             </w:rPr>
           </w:pPr>
-          <w:hyperlink w:anchor="_Toc458023210" w:history="1">
+          <w:hyperlink w:anchor="_Toc475462895" w:history="1">
             <w:r>
               <w:rPr>
                 <w:rStyle w:val="Hyperlink"/>
@@ -543,7 +560,7 @@
                 <w:noProof/>
                 <w:webHidden/>
               </w:rPr>
-              <w:instrText xml:space="preserve"> PAGEREF _Toc458023210 \h </w:instrText>
+              <w:instrText xml:space="preserve"> PAGEREF _Toc475462895 \h </w:instrText>
             </w:r>
             <w:r>
               <w:rPr>
@@ -583,9 +600,10 @@
             <w:rPr>
               <w:rFonts w:eastAsiaTheme="minorEastAsia"/>
               <w:noProof/>
+              <w:lang w:bidi="ar-SA"/>
             </w:rPr>
           </w:pPr>
-          <w:hyperlink w:anchor="_Toc458023211" w:history="1">
+          <w:hyperlink w:anchor="_Toc475462896" w:history="1">
             <w:r>
               <w:rPr>
                 <w:rStyle w:val="Hyperlink"/>
@@ -612,7 +630,7 @@
                 <w:noProof/>
                 <w:webHidden/>
               </w:rPr>
-              <w:instrText xml:space="preserve"> PAGEREF _Toc458023211 \h </w:instrText>
+              <w:instrText xml:space="preserve"> PAGEREF _Toc475462896 \h </w:instrText>
             </w:r>
             <w:r>
               <w:rPr>
@@ -652,9 +670,10 @@
             <w:rPr>
               <w:rFonts w:eastAsiaTheme="minorEastAsia"/>
               <w:noProof/>
+              <w:lang w:bidi="ar-SA"/>
             </w:rPr>
           </w:pPr>
-          <w:hyperlink w:anchor="_Toc458023212" w:history="1">
+          <w:hyperlink w:anchor="_Toc475462897" w:history="1">
             <w:r>
               <w:rPr>
                 <w:rStyle w:val="Hyperlink"/>
@@ -681,7 +700,7 @@
                 <w:noProof/>
                 <w:webHidden/>
               </w:rPr>
-              <w:instrText xml:space="preserve"> PAGEREF _Toc458023212 \h </w:instrText>
+              <w:instrText xml:space="preserve"> PAGEREF _Toc475462897 \h </w:instrText>
             </w:r>
             <w:r>
               <w:rPr>
@@ -721,9 +740,10 @@
             <w:rPr>
               <w:rFonts w:eastAsiaTheme="minorEastAsia"/>
               <w:noProof/>
+              <w:lang w:bidi="ar-SA"/>
             </w:rPr>
           </w:pPr>
-          <w:hyperlink w:anchor="_Toc458023213" w:history="1">
+          <w:hyperlink w:anchor="_Toc475462898" w:history="1">
             <w:r>
               <w:rPr>
                 <w:rStyle w:val="Hyperlink"/>
@@ -750,7 +770,7 @@
                 <w:noProof/>
                 <w:webHidden/>
               </w:rPr>
-              <w:instrText xml:space="preserve"> PAGEREF _Toc458023213 \h </w:instrText>
+              <w:instrText xml:space="preserve"> PAGEREF _Toc475462898 \h </w:instrText>
             </w:r>
             <w:r>
               <w:rPr>
@@ -881,15 +901,15 @@
           <w:numId w:val="6"/>
         </w:numPr>
       </w:pPr>
-      <w:bookmarkStart w:id="1" w:name="OLE_LINK65"/>
+      <w:bookmarkStart w:id="2" w:name="OLE_LINK65"/>
       <w:r>
         <w:t xml:space="preserve">CodeXL </w:t>
       </w:r>
-      <w:bookmarkStart w:id="2" w:name="OLE_LINK67"/>
+      <w:bookmarkStart w:id="3" w:name="OLE_LINK67"/>
       <w:r>
         <w:t>Standalone application</w:t>
       </w:r>
-      <w:bookmarkEnd w:id="2"/>
+      <w:bookmarkEnd w:id="3"/>
     </w:p>
     <w:p>
       <w:pPr>
@@ -902,7 +922,7 @@
       <w:r>
         <w:t xml:space="preserve">CodeXL </w:t>
       </w:r>
-      <w:bookmarkStart w:id="3" w:name="OLE_LINK60"/>
+      <w:bookmarkStart w:id="4" w:name="OLE_LINK60"/>
       <w:r>
         <w:t xml:space="preserve">Microsoft® </w:t>
       </w:r>
@@ -915,7 +935,7 @@
       <w:r>
         <w:t xml:space="preserve"> </w:t>
       </w:r>
-      <w:bookmarkEnd w:id="3"/>
+      <w:bookmarkEnd w:id="4"/>
       <w:r>
         <w:t>201</w:t>
       </w:r>
@@ -928,7 +948,7 @@
       <w:r>
         <w:t>extension</w:t>
       </w:r>
-      <w:bookmarkEnd w:id="1"/>
+      <w:bookmarkEnd w:id="2"/>
     </w:p>
     <w:p>
       <w:pPr>
@@ -938,7 +958,7 @@
           <w:numId w:val="6"/>
         </w:numPr>
       </w:pPr>
-      <w:bookmarkStart w:id="4" w:name="OLE_LINK74"/>
+      <w:bookmarkStart w:id="5" w:name="OLE_LINK74"/>
       <w:r>
         <w:t xml:space="preserve">CodeXL </w:t>
       </w:r>
@@ -973,7 +993,7 @@
         <w:t>CodeXL Microsoft® Visual Studio® 2015 extension</w:t>
       </w:r>
     </w:p>
-    <w:bookmarkEnd w:id="4"/>
+    <w:bookmarkEnd w:id="5"/>
     <w:p>
       <w:pPr>
         <w:pStyle w:val="ListParagraph"/>
@@ -1036,7 +1056,7 @@
           <w:szCs w:val="26"/>
         </w:rPr>
       </w:pPr>
-      <w:bookmarkStart w:id="5" w:name="OLE_LINK41"/>
+      <w:bookmarkStart w:id="6" w:name="OLE_LINK41"/>
     </w:p>
     <w:p>
       <w:pPr>
@@ -1063,7 +1083,7 @@
           <w:color w:val="4F6228" w:themeColor="accent3" w:themeShade="80"/>
         </w:rPr>
       </w:pPr>
-      <w:bookmarkStart w:id="6" w:name="_Toc458023207"/>
+      <w:bookmarkStart w:id="7" w:name="_Toc475462892"/>
       <w:r>
         <w:rPr>
           <w:color w:val="4F6228" w:themeColor="accent3" w:themeShade="80"/>
@@ -1071,21 +1091,21 @@
         <w:lastRenderedPageBreak/>
         <w:t>New in this version</w:t>
       </w:r>
-      <w:bookmarkEnd w:id="6"/>
-    </w:p>
-    <w:p>
-      <w:bookmarkStart w:id="7" w:name="OLE_LINK4"/>
-      <w:bookmarkStart w:id="8" w:name="OLE_LINK31"/>
-      <w:bookmarkStart w:id="9" w:name="OLE_LINK33"/>
-      <w:bookmarkStart w:id="10" w:name="OLE_LINK34"/>
+      <w:bookmarkEnd w:id="7"/>
+    </w:p>
+    <w:p>
+      <w:bookmarkStart w:id="8" w:name="OLE_LINK4"/>
+      <w:bookmarkStart w:id="9" w:name="OLE_LINK31"/>
+      <w:bookmarkStart w:id="10" w:name="OLE_LINK33"/>
+      <w:bookmarkStart w:id="11" w:name="OLE_LINK34"/>
       <w:r>
         <w:t>The following items are new in this version:</w:t>
       </w:r>
     </w:p>
-    <w:bookmarkEnd w:id="7"/>
     <w:bookmarkEnd w:id="8"/>
     <w:bookmarkEnd w:id="9"/>
     <w:bookmarkEnd w:id="10"/>
+    <w:bookmarkEnd w:id="11"/>
     <w:p>
       <w:pPr>
         <w:pStyle w:val="ListParagraph"/>
@@ -1221,7 +1241,7 @@
         </w:numPr>
         <w:spacing w:after="160" w:line="252" w:lineRule="auto"/>
       </w:pPr>
-      <w:bookmarkStart w:id="11" w:name="OLE_LINK16"/>
+      <w:bookmarkStart w:id="12" w:name="OLE_LINK16"/>
       <w:r>
         <w:t>UI improvements</w:t>
       </w:r>
@@ -1260,13 +1280,30 @@
         </w:numPr>
       </w:pPr>
       <w:r>
-        <w:t>N</w:t>
-      </w:r>
-      <w:r>
-        <w:t xml:space="preserve">ew DB-based session data store </w:t>
-      </w:r>
-      <w:r>
-        <w:t>allowing for quicker session post-processing and display of longer sessions</w:t>
+        <w:t xml:space="preserve">Count Mode profiling is supported in </w:t>
+      </w:r>
+      <w:proofErr w:type="spellStart"/>
+      <w:r>
+        <w:t>C</w:t>
+      </w:r>
+      <w:r>
+        <w:t>odeXLCpuProfiler</w:t>
+      </w:r>
+      <w:proofErr w:type="spellEnd"/>
+      <w:r>
+        <w:t xml:space="preserve"> CLI</w:t>
+      </w:r>
+      <w:r>
+        <w:t xml:space="preserve">. </w:t>
+      </w:r>
+      <w:r>
+        <w:t xml:space="preserve">In this mode, the CLI </w:t>
+      </w:r>
+      <w:r>
+        <w:t>counts the number of occurrences of monitored events</w:t>
+      </w:r>
+      <w:r>
+        <w:t>.</w:t>
       </w:r>
     </w:p>
     <w:p>
@@ -1277,41 +1314,31 @@
           <w:numId w:val="6"/>
         </w:numPr>
       </w:pPr>
-      <w:r>
-        <w:t xml:space="preserve">Support for the new </w:t>
-      </w:r>
-      <w:r>
-        <w:t>A9, A6 and E2 series</w:t>
-      </w:r>
-      <w:r>
-        <w:t xml:space="preserve"> of the </w:t>
-      </w:r>
-      <w:r>
-        <w:t>AMD 7</w:t>
-      </w:r>
-      <w:r>
-        <w:rPr>
-          <w:vertAlign w:val="superscript"/>
-        </w:rPr>
-        <w:t>th</w:t>
-      </w:r>
+      <w:proofErr w:type="spellStart"/>
+      <w:r>
+        <w:t>CodeXLCpuProfiler</w:t>
+      </w:r>
+      <w:proofErr w:type="spellEnd"/>
       <w:r>
         <w:t xml:space="preserve"> </w:t>
       </w:r>
       <w:r>
-        <w:t>generation APUs.</w:t>
-      </w:r>
-    </w:p>
-    <w:p>
-      <w:pPr>
-        <w:pStyle w:val="ListParagraph"/>
-        <w:numPr>
-          <w:ilvl w:val="0"/>
-          <w:numId w:val="6"/>
-        </w:numPr>
-      </w:pPr>
-      <w:r>
-        <w:t>Power Profiling</w:t>
+        <w:t>C</w:t>
+      </w:r>
+      <w:r>
+        <w:t>LI</w:t>
+      </w:r>
+      <w:r>
+        <w:t xml:space="preserve"> support</w:t>
+      </w:r>
+      <w:r>
+        <w:t>s</w:t>
+      </w:r>
+      <w:r>
+        <w:t xml:space="preserve"> headless servers to collect and analyze profile data</w:t>
+      </w:r>
+      <w:r>
+        <w:t>.</w:t>
       </w:r>
     </w:p>
     <w:p>
@@ -1322,8 +1349,29 @@
           <w:numId w:val="6"/>
         </w:numPr>
       </w:pPr>
-      <w:r>
-        <w:t>Module level attribution (available in the Command Line tool on Windows only)</w:t>
+      <w:proofErr w:type="spellStart"/>
+      <w:r>
+        <w:t>CodeXLCpuProfiler</w:t>
+      </w:r>
+      <w:proofErr w:type="spellEnd"/>
+      <w:r>
+        <w:t xml:space="preserve"> CLI generates </w:t>
+      </w:r>
+      <w:proofErr w:type="spellStart"/>
+      <w:r>
+        <w:t>CallGraph</w:t>
+      </w:r>
+      <w:proofErr w:type="spellEnd"/>
+      <w:r>
+        <w:t xml:space="preserve"> section if the </w:t>
+      </w:r>
+      <w:proofErr w:type="spellStart"/>
+      <w:r>
+        <w:t>CallStack</w:t>
+      </w:r>
+      <w:proofErr w:type="spellEnd"/>
+      <w:r>
+        <w:t xml:space="preserve"> sampling is enabled during profile data collection.</w:t>
       </w:r>
     </w:p>
     <w:p>
@@ -1335,7 +1383,7 @@
         </w:numPr>
       </w:pPr>
       <w:r>
-        <w:t>Static Analysis</w:t>
+        <w:t>Power Profiling</w:t>
       </w:r>
     </w:p>
     <w:p>
@@ -1347,13 +1395,7 @@
         </w:numPr>
       </w:pPr>
       <w:r>
-        <w:t xml:space="preserve">Support static analysis of OpenCL kernels, </w:t>
-      </w:r>
-      <w:r>
-        <w:t>OpenGL</w:t>
-      </w:r>
-      <w:r>
-        <w:t xml:space="preserve"> and Vulkan GLSL shaders on Linux systems installed with amdgpu-pro driver.</w:t>
+        <w:t>Simplified Summary View for Timeline profiling</w:t>
       </w:r>
     </w:p>
     <w:p>
@@ -1363,25 +1405,23 @@
           <w:ilvl w:val="1"/>
           <w:numId w:val="6"/>
         </w:numPr>
-        <w:spacing w:after="0" w:line="240" w:lineRule="auto"/>
-      </w:pPr>
-      <w:r>
-        <w:t xml:space="preserve">Extract AMDIL code for DX11 shaders (available in the </w:t>
-      </w:r>
-      <w:r>
-        <w:t>c</w:t>
-      </w:r>
-      <w:r>
-        <w:t xml:space="preserve">ommand </w:t>
-      </w:r>
-      <w:r>
-        <w:t>l</w:t>
-      </w:r>
-      <w:r>
-        <w:t>ine tool).</w:t>
-      </w:r>
-    </w:p>
-    <w:bookmarkEnd w:id="11"/>
+      </w:pPr>
+      <w:r>
+        <w:t>Module level attribution (</w:t>
+      </w:r>
+      <w:r>
+        <w:t xml:space="preserve">Now it is </w:t>
+      </w:r>
+      <w:r>
+        <w:t xml:space="preserve">available in the Command Line tool on </w:t>
+      </w:r>
+      <w:r>
+        <w:t>Linux also</w:t>
+      </w:r>
+      <w:r>
+        <w:t>)</w:t>
+      </w:r>
+    </w:p>
     <w:p>
       <w:pPr>
         <w:pStyle w:val="ListParagraph"/>
@@ -1391,7 +1431,7 @@
         </w:numPr>
       </w:pPr>
       <w:r>
-        <w:t>GPU Debugging</w:t>
+        <w:t>Static Analysis</w:t>
       </w:r>
     </w:p>
     <w:p>
@@ -1403,7 +1443,13 @@
         </w:numPr>
       </w:pPr>
       <w:r>
-        <w:t>Display referenced structures/values when viewing pointer variables</w:t>
+        <w:t xml:space="preserve">Support static analysis of OpenCL kernels, </w:t>
+      </w:r>
+      <w:r>
+        <w:t>OpenGL</w:t>
+      </w:r>
+      <w:r>
+        <w:t xml:space="preserve"> and Vulkan GLSL shaders on Linux systems installed with amdgpu-pro driver.</w:t>
       </w:r>
     </w:p>
     <w:p>
@@ -1413,11 +1459,25 @@
           <w:ilvl w:val="1"/>
           <w:numId w:val="6"/>
         </w:numPr>
-      </w:pPr>
-      <w:r>
-        <w:t>Support OpenGL-OpenCL interop</w:t>
-      </w:r>
-    </w:p>
+        <w:spacing w:after="0" w:line="240" w:lineRule="auto"/>
+      </w:pPr>
+      <w:r>
+        <w:t xml:space="preserve">Extract AMDIL code for DX11 shaders (available in the </w:t>
+      </w:r>
+      <w:r>
+        <w:t>c</w:t>
+      </w:r>
+      <w:r>
+        <w:t xml:space="preserve">ommand </w:t>
+      </w:r>
+      <w:r>
+        <w:t>l</w:t>
+      </w:r>
+      <w:r>
+        <w:t>ine tool).</w:t>
+      </w:r>
+    </w:p>
+    <w:bookmarkEnd w:id="12"/>
     <w:p>
       <w:pPr>
         <w:pStyle w:val="ListParagraph"/>
@@ -1427,7 +1487,7 @@
         </w:numPr>
       </w:pPr>
       <w:r>
-        <w:t>Source Control and Build Environment</w:t>
+        <w:t>GPU Debugging</w:t>
       </w:r>
     </w:p>
     <w:p>
@@ -1439,7 +1499,7 @@
         </w:numPr>
       </w:pPr>
       <w:r>
-        <w:t>Remove git sub-module</w:t>
+        <w:t>Display referenced structures/values when viewing pointer variables</w:t>
       </w:r>
     </w:p>
     <w:p>
@@ -1451,21 +1511,19 @@
         </w:numPr>
       </w:pPr>
       <w:r>
-        <w:t xml:space="preserve">Let the build succeed even </w:t>
-      </w:r>
-      <w:r>
-        <w:t>if</w:t>
-      </w:r>
-      <w:r>
-        <w:t xml:space="preserve"> JDK and </w:t>
-      </w:r>
-      <w:proofErr w:type="spellStart"/>
-      <w:r>
-        <w:t>ROCm</w:t>
-      </w:r>
-      <w:proofErr w:type="spellEnd"/>
-      <w:r>
-        <w:t xml:space="preserve"> are not installed</w:t>
+        <w:t>Support OpenGL-OpenCL interop</w:t>
+      </w:r>
+    </w:p>
+    <w:p>
+      <w:pPr>
+        <w:pStyle w:val="ListParagraph"/>
+        <w:numPr>
+          <w:ilvl w:val="0"/>
+          <w:numId w:val="6"/>
+        </w:numPr>
+      </w:pPr>
+      <w:r>
+        <w:t>Source Control and Build Environment</w:t>
       </w:r>
     </w:p>
     <w:p>
@@ -1477,44 +1535,7 @@
         </w:numPr>
       </w:pPr>
       <w:r>
-        <w:t xml:space="preserve">Build </w:t>
-      </w:r>
-      <w:r>
-        <w:t xml:space="preserve">compatible </w:t>
-      </w:r>
-      <w:r>
-        <w:t xml:space="preserve">with </w:t>
-      </w:r>
-      <w:r>
-        <w:t xml:space="preserve">both </w:t>
-      </w:r>
-      <w:proofErr w:type="spellStart"/>
-      <w:r>
-        <w:t>gcc</w:t>
-      </w:r>
-      <w:proofErr w:type="spellEnd"/>
-      <w:r>
-        <w:t xml:space="preserve"> 4.x on Red Hat 6 and </w:t>
-      </w:r>
-      <w:proofErr w:type="spellStart"/>
-      <w:r>
-        <w:t>gcc</w:t>
-      </w:r>
-      <w:proofErr w:type="spellEnd"/>
-      <w:r>
-        <w:t xml:space="preserve"> 5.x on Ubuntu 16.04</w:t>
-      </w:r>
-    </w:p>
-    <w:p>
-      <w:pPr>
-        <w:pStyle w:val="ListParagraph"/>
-        <w:numPr>
-          <w:ilvl w:val="0"/>
-          <w:numId w:val="6"/>
-        </w:numPr>
-      </w:pPr>
-      <w:r>
-        <w:t>UI Improvements</w:t>
+        <w:t>Remove git sub-module</w:t>
       </w:r>
     </w:p>
     <w:p>
@@ -1526,6 +1547,81 @@
         </w:numPr>
       </w:pPr>
       <w:r>
+        <w:t xml:space="preserve">Let the build succeed even </w:t>
+      </w:r>
+      <w:r>
+        <w:t>if</w:t>
+      </w:r>
+      <w:r>
+        <w:t xml:space="preserve"> JDK and </w:t>
+      </w:r>
+      <w:proofErr w:type="spellStart"/>
+      <w:r>
+        <w:t>ROCm</w:t>
+      </w:r>
+      <w:proofErr w:type="spellEnd"/>
+      <w:r>
+        <w:t xml:space="preserve"> are not installed</w:t>
+      </w:r>
+    </w:p>
+    <w:p>
+      <w:pPr>
+        <w:pStyle w:val="ListParagraph"/>
+        <w:numPr>
+          <w:ilvl w:val="1"/>
+          <w:numId w:val="6"/>
+        </w:numPr>
+      </w:pPr>
+      <w:r>
+        <w:t xml:space="preserve">Build </w:t>
+      </w:r>
+      <w:r>
+        <w:t xml:space="preserve">compatible </w:t>
+      </w:r>
+      <w:r>
+        <w:t xml:space="preserve">with </w:t>
+      </w:r>
+      <w:r>
+        <w:t xml:space="preserve">both </w:t>
+      </w:r>
+      <w:proofErr w:type="spellStart"/>
+      <w:r>
+        <w:t>gcc</w:t>
+      </w:r>
+      <w:proofErr w:type="spellEnd"/>
+      <w:r>
+        <w:t xml:space="preserve"> 4.x on Red Hat 6 and </w:t>
+      </w:r>
+      <w:proofErr w:type="spellStart"/>
+      <w:r>
+        <w:t>gcc</w:t>
+      </w:r>
+      <w:proofErr w:type="spellEnd"/>
+      <w:r>
+        <w:t xml:space="preserve"> 5.x on Ubuntu 16.04</w:t>
+      </w:r>
+    </w:p>
+    <w:p>
+      <w:pPr>
+        <w:pStyle w:val="ListParagraph"/>
+        <w:numPr>
+          <w:ilvl w:val="0"/>
+          <w:numId w:val="6"/>
+        </w:numPr>
+      </w:pPr>
+      <w:r>
+        <w:t>UI Improvements</w:t>
+      </w:r>
+    </w:p>
+    <w:p>
+      <w:pPr>
+        <w:pStyle w:val="ListParagraph"/>
+        <w:numPr>
+          <w:ilvl w:val="1"/>
+          <w:numId w:val="6"/>
+        </w:numPr>
+      </w:pPr>
+      <w:r>
         <w:rPr>
           <w:rFonts w:eastAsia="Times New Roman" w:cs="Arial"/>
           <w:color w:val="000000"/>
@@ -1637,23 +1733,24 @@
           <w:color w:val="4F6228" w:themeColor="accent3" w:themeShade="80"/>
         </w:rPr>
       </w:pPr>
-      <w:bookmarkStart w:id="12" w:name="_Toc458023208"/>
+      <w:bookmarkStart w:id="13" w:name="_Toc475462893"/>
       <w:r>
         <w:rPr>
           <w:color w:val="4F6228" w:themeColor="accent3" w:themeShade="80"/>
         </w:rPr>
+        <w:lastRenderedPageBreak/>
         <w:t>System Requirements</w:t>
       </w:r>
-      <w:bookmarkEnd w:id="12"/>
-    </w:p>
-    <w:p>
-      <w:bookmarkStart w:id="13" w:name="OLE_LINK52"/>
-      <w:bookmarkStart w:id="14" w:name="OLE_LINK53"/>
+      <w:bookmarkEnd w:id="13"/>
+    </w:p>
+    <w:p>
+      <w:bookmarkStart w:id="14" w:name="OLE_LINK52"/>
+      <w:bookmarkStart w:id="15" w:name="OLE_LINK53"/>
       <w:r>
         <w:t>CodeXL contains a host of development features with varying system requirements:</w:t>
       </w:r>
     </w:p>
-    <w:bookmarkEnd w:id="5"/>
+    <w:bookmarkEnd w:id="6"/>
     <w:p>
       <w:pPr>
         <w:pStyle w:val="ListParagraph"/>
@@ -1683,7 +1780,6 @@
         </w:numPr>
       </w:pPr>
       <w:r>
-        <w:lastRenderedPageBreak/>
         <w:t>Radeon Software Crimson Edition 16.</w:t>
       </w:r>
       <w:r>
@@ -1862,7 +1958,7 @@
           <w:numId w:val="8"/>
         </w:numPr>
       </w:pPr>
-      <w:bookmarkStart w:id="15" w:name="OLE_LINK10"/>
+      <w:bookmarkStart w:id="16" w:name="OLE_LINK10"/>
       <w:r>
         <w:t>E</w:t>
       </w:r>
@@ -1884,7 +1980,7 @@
       <w:r>
         <w:t xml:space="preserve">) </w:t>
       </w:r>
-      <w:bookmarkEnd w:id="15"/>
+      <w:bookmarkEnd w:id="16"/>
       <w:r>
         <w:t xml:space="preserve">are no longer supported by </w:t>
       </w:r>
@@ -1892,15 +1988,7 @@
         <w:t>Radeon Software Crimson Edition</w:t>
       </w:r>
       <w:r>
-        <w:t xml:space="preserve"> and CodeXL </w:t>
-      </w:r>
-      <w:bookmarkStart w:id="16" w:name="_GoBack"/>
-      <w:r>
-        <w:t>2.0</w:t>
-      </w:r>
-      <w:bookmarkEnd w:id="16"/>
-      <w:r>
-        <w:t xml:space="preserve">. For these configurations please install CodeXL 1.9 </w:t>
+        <w:t xml:space="preserve"> and CodeXL 2.0. For these configurations please install CodeXL 1.9 </w:t>
       </w:r>
       <w:r>
         <w:t xml:space="preserve">(available </w:t>
@@ -2087,8 +2175,13 @@
           <w:numId w:val="8"/>
         </w:numPr>
       </w:pPr>
-      <w:r>
-        <w:t xml:space="preserve">CodeXL supports </w:t>
+      <w:proofErr w:type="spellStart"/>
+      <w:r>
+        <w:t>CodeXL</w:t>
+      </w:r>
+      <w:proofErr w:type="spellEnd"/>
+      <w:r>
+        <w:t xml:space="preserve"> supports </w:t>
       </w:r>
       <w:proofErr w:type="spellStart"/>
       <w:r>
@@ -2375,7 +2468,7 @@
       <w:r>
         <w:t>an AMD CPU or APU processor.</w:t>
       </w:r>
-      <w:bookmarkEnd w:id="13"/>
+      <w:bookmarkEnd w:id="14"/>
       <w:bookmarkEnd w:id="18"/>
     </w:p>
     <w:p>
@@ -2389,6 +2482,7 @@
         <w:contextualSpacing w:val="0"/>
       </w:pPr>
       <w:r>
+        <w:lastRenderedPageBreak/>
         <w:t xml:space="preserve">CPU Profiling on Linux platforms </w:t>
       </w:r>
       <w:r>
@@ -2419,7 +2513,6 @@
         </w:numPr>
       </w:pPr>
       <w:r>
-        <w:lastRenderedPageBreak/>
         <w:t>Call chain analysis on Linux currently depends on the call chain information provided by Linux PERF. This requires the profiled binaries to have stack f</w:t>
       </w:r>
       <w:r>
@@ -2457,7 +2550,15 @@
         <w:t>F</w:t>
       </w:r>
       <w:r>
-        <w:t xml:space="preserve">or non-root users to run CodeXL CPU profiling, </w:t>
+        <w:t xml:space="preserve">or non-root users to run </w:t>
+      </w:r>
+      <w:proofErr w:type="spellStart"/>
+      <w:r>
+        <w:t>CodeXL</w:t>
+      </w:r>
+      <w:proofErr w:type="spellEnd"/>
+      <w:r>
+        <w:t xml:space="preserve"> CPU profiling, </w:t>
       </w:r>
       <w:r>
         <w:t>"/</w:t>
@@ -2978,11 +3079,16 @@
           <w:numId w:val="8"/>
         </w:numPr>
       </w:pPr>
-      <w:r>
-        <w:t xml:space="preserve">Vulkan </w:t>
-      </w:r>
       <w:proofErr w:type="spellStart"/>
       <w:r>
+        <w:t>Vulkan</w:t>
+      </w:r>
+      <w:proofErr w:type="spellEnd"/>
+      <w:r>
+        <w:t xml:space="preserve"> </w:t>
+      </w:r>
+      <w:proofErr w:type="spellStart"/>
+      <w:r>
         <w:t>shader</w:t>
       </w:r>
       <w:proofErr w:type="spellEnd"/>
@@ -2998,6 +3104,7 @@
     </w:p>
     <w:p>
       <w:r>
+        <w:lastRenderedPageBreak/>
         <w:t>Supported platforms:</w:t>
       </w:r>
     </w:p>
@@ -3023,7 +3130,6 @@
       </w:pPr>
       <w:bookmarkStart w:id="20" w:name="OLE_LINK28"/>
       <w:r>
-        <w:lastRenderedPageBreak/>
         <w:t>Windows 7</w:t>
       </w:r>
       <w:r>
@@ -3217,8 +3323,8 @@
         </w:rPr>
       </w:pPr>
       <w:bookmarkStart w:id="22" w:name="_Ref360655992"/>
-      <w:bookmarkStart w:id="23" w:name="_Toc458023209"/>
-      <w:bookmarkEnd w:id="14"/>
+      <w:bookmarkStart w:id="23" w:name="_Toc475462894"/>
+      <w:bookmarkEnd w:id="15"/>
       <w:r>
         <w:rPr>
           <w:color w:val="4F6228" w:themeColor="accent3" w:themeShade="80"/>
@@ -3284,7 +3390,7 @@
           <w:color w:val="4F6228" w:themeColor="accent3" w:themeShade="80"/>
         </w:rPr>
       </w:pPr>
-      <w:bookmarkStart w:id="24" w:name="_Toc458023210"/>
+      <w:bookmarkStart w:id="24" w:name="_Toc475462895"/>
       <w:r>
         <w:rPr>
           <w:color w:val="4F6228" w:themeColor="accent3" w:themeShade="80"/>
@@ -3304,9 +3410,17 @@
         <w:rPr>
           <w:color w:val="4F6228" w:themeColor="accent3" w:themeShade="80"/>
         </w:rPr>
-        <w:t xml:space="preserve"> after installing CodeXL</w:t>
+        <w:t xml:space="preserve"> after installing </w:t>
+      </w:r>
+      <w:proofErr w:type="spellStart"/>
+      <w:r>
+        <w:rPr>
+          <w:color w:val="4F6228" w:themeColor="accent3" w:themeShade="80"/>
+        </w:rPr>
+        <w:t>CodeXL</w:t>
       </w:r>
       <w:bookmarkEnd w:id="25"/>
+      <w:proofErr w:type="spellEnd"/>
       <w:r>
         <w:rPr>
           <w:color w:val="4F6228" w:themeColor="accent3" w:themeShade="80"/>
@@ -3368,7 +3482,7 @@
           <w:color w:val="4F6228" w:themeColor="accent3" w:themeShade="80"/>
         </w:rPr>
       </w:pPr>
-      <w:bookmarkStart w:id="26" w:name="_Toc458023211"/>
+      <w:bookmarkStart w:id="26" w:name="_Toc475462896"/>
       <w:r>
         <w:rPr>
           <w:color w:val="4F6228" w:themeColor="accent3" w:themeShade="80"/>
@@ -3394,7 +3508,7 @@
         <w:t xml:space="preserve">were not part of the </w:t>
       </w:r>
       <w:r>
-        <w:t>2.1</w:t>
+        <w:t>2.2</w:t>
       </w:r>
       <w:r>
         <w:t xml:space="preserve"> </w:t>
@@ -3412,512 +3526,570 @@
         </w:numPr>
         <w:spacing w:after="0" w:line="240" w:lineRule="auto"/>
       </w:pPr>
-      <w:r>
-        <w:t>Linux OpenGL app</w:t>
-      </w:r>
-      <w:r>
-        <w:t>lication</w:t>
-      </w:r>
-      <w:r>
-        <w:t>s exit immediately when run with CodeXL GPU Debugger on Ubuntu 15.10 + Mesa</w:t>
-      </w:r>
-      <w:r>
-        <w:t xml:space="preserve"> driver. (1722)</w:t>
-      </w:r>
-    </w:p>
-    <w:p>
-      <w:pPr>
-        <w:pStyle w:val="ListParagraph"/>
-        <w:numPr>
-          <w:ilvl w:val="0"/>
-          <w:numId w:val="1"/>
-        </w:numPr>
-        <w:spacing w:after="0" w:line="240" w:lineRule="auto"/>
-      </w:pPr>
-      <w:r>
-        <w:t xml:space="preserve">Breaking a GPU Debugging session with an API breakpoint displays a ‘source file </w:t>
-      </w:r>
-      <w:r>
-        <w:t>was not found</w:t>
-      </w:r>
-      <w:r>
-        <w:t>’ message. (2656)</w:t>
-      </w:r>
-    </w:p>
-    <w:p>
-      <w:pPr>
-        <w:pStyle w:val="ListParagraph"/>
-        <w:numPr>
-          <w:ilvl w:val="0"/>
-          <w:numId w:val="1"/>
-        </w:numPr>
-        <w:spacing w:after="0" w:line="240" w:lineRule="auto"/>
-      </w:pPr>
-      <w:r>
-        <w:t>Static Analyzer offline OpenCL build ignores the -I option with driver 16.2.1 and later. Fixed in driver version 16.30 (2794</w:t>
-      </w:r>
-      <w:r>
-        <w:t>, 90709</w:t>
-      </w:r>
-      <w:r>
-        <w:t>)</w:t>
-      </w:r>
-    </w:p>
-    <w:p>
-      <w:pPr>
-        <w:pStyle w:val="ListParagraph"/>
-        <w:numPr>
-          <w:ilvl w:val="0"/>
-          <w:numId w:val="1"/>
-        </w:numPr>
-        <w:spacing w:after="0" w:line="240" w:lineRule="auto"/>
-      </w:pPr>
-      <w:r>
-        <w:t>Wrong R</w:t>
-      </w:r>
-      <w:r>
-        <w:t>adeon Software version</w:t>
-      </w:r>
-      <w:r>
-        <w:t xml:space="preserve"> </w:t>
-      </w:r>
-      <w:r>
-        <w:t>shown in CodeXL</w:t>
-      </w:r>
-      <w:r>
-        <w:t>’s</w:t>
-      </w:r>
-      <w:r>
-        <w:t xml:space="preserve"> </w:t>
-      </w:r>
-      <w:proofErr w:type="gramStart"/>
-      <w:r>
-        <w:t>About</w:t>
-      </w:r>
-      <w:proofErr w:type="gramEnd"/>
-      <w:r>
-        <w:t xml:space="preserve"> dialog. Fixed and supported starting Radeon Software release 16.5.2 or later. (2879)</w:t>
-      </w:r>
-    </w:p>
-    <w:p>
-      <w:pPr>
-        <w:pStyle w:val="ListParagraph"/>
-        <w:numPr>
-          <w:ilvl w:val="0"/>
-          <w:numId w:val="1"/>
-        </w:numPr>
-        <w:spacing w:after="0" w:line="240" w:lineRule="auto"/>
-      </w:pPr>
-      <w:r>
-        <w:t>Clicking the Power profiler Summary page in Visual Studio fails to open the page. (2897)</w:t>
-      </w:r>
-    </w:p>
-    <w:p>
-      <w:pPr>
-        <w:pStyle w:val="ListParagraph"/>
-        <w:numPr>
-          <w:ilvl w:val="0"/>
-          <w:numId w:val="1"/>
-        </w:numPr>
-        <w:spacing w:after="0" w:line="240" w:lineRule="auto"/>
-      </w:pPr>
-      <w:r>
-        <w:t xml:space="preserve">Using combined host + GPU debugging from Visual Studio and </w:t>
-      </w:r>
-      <w:r>
-        <w:t>clicking API step</w:t>
-      </w:r>
-      <w:r>
-        <w:t>-</w:t>
-      </w:r>
-      <w:r>
-        <w:t>in button m</w:t>
-      </w:r>
-      <w:r>
-        <w:t>ultiple times may lead to Visual Studio hang. (2950)</w:t>
-      </w:r>
-    </w:p>
-    <w:p>
-      <w:pPr>
-        <w:pStyle w:val="ListParagraph"/>
-        <w:numPr>
-          <w:ilvl w:val="0"/>
-          <w:numId w:val="1"/>
-        </w:numPr>
-        <w:spacing w:after="0" w:line="240" w:lineRule="auto"/>
-      </w:pPr>
-      <w:r>
-        <w:t xml:space="preserve">Combined </w:t>
-      </w:r>
       <w:proofErr w:type="spellStart"/>
       <w:r>
-        <w:t>host+GPU</w:t>
+        <w:t>CodeXL</w:t>
       </w:r>
       <w:proofErr w:type="spellEnd"/>
       <w:r>
-        <w:t xml:space="preserve"> debugger </w:t>
-      </w:r>
-      <w:r>
-        <w:t xml:space="preserve">fails to debug programs containing nested </w:t>
+        <w:t xml:space="preserve"> CPU Profiling crashes while changing functions in Source View for Java applications.(3484)</w:t>
+      </w:r>
+    </w:p>
+    <w:p>
+      <w:pPr>
+        <w:pStyle w:val="ListParagraph"/>
+        <w:numPr>
+          <w:ilvl w:val="0"/>
+          <w:numId w:val="1"/>
+        </w:numPr>
+        <w:spacing w:after="0" w:line="240" w:lineRule="auto"/>
+      </w:pPr>
+      <w:r>
+        <w:t xml:space="preserve">Ubuntu system panics on trying to stop </w:t>
       </w:r>
       <w:proofErr w:type="spellStart"/>
       <w:r>
-        <w:t>inlined</w:t>
+        <w:t>CodeXLPowerProfiler</w:t>
       </w:r>
       <w:proofErr w:type="spellEnd"/>
       <w:r>
-        <w:t xml:space="preserve"> </w:t>
-      </w:r>
-      <w:r>
-        <w:t>C/C++ function</w:t>
-      </w:r>
-      <w:r>
-        <w:t xml:space="preserve">. Fixed and CodeXL is now on par with </w:t>
+        <w:t xml:space="preserve"> CLI launched via </w:t>
       </w:r>
       <w:proofErr w:type="spellStart"/>
       <w:r>
-        <w:t>gdb</w:t>
+        <w:t>CodeXL</w:t>
       </w:r>
       <w:proofErr w:type="spellEnd"/>
       <w:r>
-        <w:t xml:space="preserve"> behavior. (2955)</w:t>
-      </w:r>
-    </w:p>
-    <w:p>
-      <w:pPr>
-        <w:pStyle w:val="ListParagraph"/>
-        <w:numPr>
-          <w:ilvl w:val="0"/>
-          <w:numId w:val="1"/>
-        </w:numPr>
-        <w:spacing w:after="0" w:line="240" w:lineRule="auto"/>
-      </w:pPr>
-      <w:r>
-        <w:t xml:space="preserve">The </w:t>
-      </w:r>
-      <w:r>
-        <w:t xml:space="preserve">GPU Debugger’s </w:t>
-      </w:r>
-      <w:r>
-        <w:t xml:space="preserve">"skip breakpoints and enter kernel debugging" dialog </w:t>
-      </w:r>
-      <w:r>
-        <w:t xml:space="preserve">requires clicking ‘No’ multiple times when running </w:t>
-      </w:r>
-      <w:r>
-        <w:t>in the V</w:t>
-      </w:r>
-      <w:r>
-        <w:t xml:space="preserve">isual </w:t>
-      </w:r>
-      <w:r>
-        <w:t>S</w:t>
-      </w:r>
-      <w:r>
-        <w:t>tudio</w:t>
-      </w:r>
-      <w:r>
-        <w:t xml:space="preserve"> extension</w:t>
-      </w:r>
-      <w:r>
-        <w:t>. (2975)</w:t>
-      </w:r>
-    </w:p>
-    <w:p>
-      <w:pPr>
-        <w:pStyle w:val="ListParagraph"/>
-        <w:numPr>
-          <w:ilvl w:val="0"/>
-          <w:numId w:val="1"/>
-        </w:numPr>
-        <w:spacing w:after="0" w:line="240" w:lineRule="auto"/>
-      </w:pPr>
-      <w:r>
-        <w:t xml:space="preserve">CodeXL </w:t>
-      </w:r>
-      <w:r>
-        <w:t xml:space="preserve">Frame Analysis </w:t>
-      </w:r>
-      <w:r>
-        <w:t xml:space="preserve">fails to detect the exit of game, when game is launched via </w:t>
-      </w:r>
-      <w:r>
-        <w:t>S</w:t>
-      </w:r>
-      <w:r>
-        <w:t>team.</w:t>
-      </w:r>
-      <w:r>
-        <w:t xml:space="preserve"> (2977)</w:t>
-      </w:r>
-    </w:p>
-    <w:p>
-      <w:pPr>
-        <w:pStyle w:val="ListParagraph"/>
-        <w:numPr>
-          <w:ilvl w:val="0"/>
-          <w:numId w:val="1"/>
-        </w:numPr>
-        <w:spacing w:after="0" w:line="240" w:lineRule="auto"/>
-      </w:pPr>
-      <w:r>
-        <w:t>Selecting to install only the Remote Agent component on Windows does not install the Power Profiler driver, which may cause crashes when a counters selection is later initiated. (2990)</w:t>
-      </w:r>
-    </w:p>
-    <w:p>
-      <w:pPr>
-        <w:pStyle w:val="ListParagraph"/>
-        <w:numPr>
-          <w:ilvl w:val="0"/>
-          <w:numId w:val="1"/>
-        </w:numPr>
-        <w:spacing w:after="0" w:line="240" w:lineRule="auto"/>
-      </w:pPr>
-      <w:r>
-        <w:t>Static Analyzer fails to build Vulkan programs on Linux when run using a non-root login. (2993)</w:t>
-      </w:r>
-    </w:p>
-    <w:p>
-      <w:pPr>
-        <w:pStyle w:val="ListParagraph"/>
-        <w:numPr>
-          <w:ilvl w:val="0"/>
-          <w:numId w:val="1"/>
-        </w:numPr>
-        <w:spacing w:after="0" w:line="240" w:lineRule="auto"/>
-      </w:pPr>
-      <w:r>
-        <w:t xml:space="preserve">Frame Analysis </w:t>
-      </w:r>
-      <w:r>
-        <w:t xml:space="preserve">Capture/Stop buttons active even after </w:t>
-      </w:r>
-      <w:r>
-        <w:t xml:space="preserve">profiled game </w:t>
-      </w:r>
-      <w:r>
-        <w:t>exits</w:t>
-      </w:r>
-      <w:r>
-        <w:t>. (2999)</w:t>
-      </w:r>
-    </w:p>
-    <w:p>
-      <w:pPr>
-        <w:pStyle w:val="ListParagraph"/>
-        <w:numPr>
-          <w:ilvl w:val="0"/>
-          <w:numId w:val="1"/>
-        </w:numPr>
-        <w:spacing w:after="0" w:line="240" w:lineRule="auto"/>
-        <w:contextualSpacing w:val="0"/>
+        <w:t xml:space="preserve"> GUI. (3500)</w:t>
+      </w:r>
+    </w:p>
+    <w:p>
+      <w:pPr>
+        <w:pStyle w:val="ListParagraph"/>
+        <w:numPr>
+          <w:ilvl w:val="0"/>
+          <w:numId w:val="1"/>
+        </w:numPr>
+        <w:spacing w:after="0" w:line="240" w:lineRule="auto"/>
+      </w:pPr>
+      <w:r>
+        <w:t>In CPU Profile Overview page clicking on PLT function leads to crash instead of taking to Source View page. (3524)</w:t>
+      </w:r>
+    </w:p>
+    <w:p>
+      <w:pPr>
+        <w:pStyle w:val="ListParagraph"/>
+        <w:numPr>
+          <w:ilvl w:val="0"/>
+          <w:numId w:val="1"/>
+        </w:numPr>
+        <w:spacing w:after="0" w:line="240" w:lineRule="auto"/>
+      </w:pPr>
+      <w:r>
+        <w:t>BSOD observed on Win 10 while running System Wide CPU Profiling. (3528)</w:t>
+      </w:r>
+    </w:p>
+    <w:p>
+      <w:pPr>
+        <w:pStyle w:val="ListParagraph"/>
+        <w:numPr>
+          <w:ilvl w:val="0"/>
+          <w:numId w:val="1"/>
+        </w:numPr>
+        <w:spacing w:after="0" w:line="240" w:lineRule="auto"/>
+      </w:pPr>
+      <w:proofErr w:type="spellStart"/>
+      <w:r>
+        <w:t>CodeXL</w:t>
+      </w:r>
+      <w:proofErr w:type="spellEnd"/>
+      <w:r>
+        <w:t xml:space="preserve"> GUI crashes the moment Power Profiling’s “Select Power Counters” button is clicked. (3673)</w:t>
+      </w:r>
+    </w:p>
+    <w:p>
+      <w:pPr>
+        <w:pStyle w:val="ListParagraph"/>
+        <w:numPr>
+          <w:ilvl w:val="0"/>
+          <w:numId w:val="1"/>
+        </w:numPr>
+        <w:spacing w:after="0" w:line="240" w:lineRule="auto"/>
+      </w:pPr>
+      <w:proofErr w:type="spellStart"/>
+      <w:r>
+        <w:t>CodeXLPowerProfiler</w:t>
+      </w:r>
+      <w:proofErr w:type="spellEnd"/>
+      <w:r>
+        <w:t xml:space="preserve"> CLI either crashes or generates ZERO records on selecting core frequency and histogram counters. (3680)</w:t>
+      </w:r>
+    </w:p>
+    <w:p>
+      <w:pPr>
+        <w:pStyle w:val="ListParagraph"/>
+        <w:numPr>
+          <w:ilvl w:val="0"/>
+          <w:numId w:val="1"/>
+        </w:numPr>
+        <w:spacing w:after="0" w:line="240" w:lineRule="auto"/>
+      </w:pPr>
+      <w:r>
+        <w:t xml:space="preserve">Random BSOD observed and the core dump points to </w:t>
+      </w:r>
+      <w:proofErr w:type="spellStart"/>
+      <w:r>
+        <w:t>AMDTPwrProf</w:t>
+      </w:r>
+      <w:proofErr w:type="spellEnd"/>
+      <w:r>
+        <w:t xml:space="preserve"> driver. (3689)</w:t>
+      </w:r>
+    </w:p>
+    <w:p>
+      <w:pPr>
+        <w:pStyle w:val="ListParagraph"/>
+        <w:numPr>
+          <w:ilvl w:val="0"/>
+          <w:numId w:val="1"/>
+        </w:numPr>
+        <w:spacing w:after="0" w:line="240" w:lineRule="auto"/>
+      </w:pPr>
+      <w:proofErr w:type="spellStart"/>
+      <w:r>
+        <w:t>CodeXLPowerProfiler</w:t>
+      </w:r>
+      <w:proofErr w:type="spellEnd"/>
+      <w:r>
+        <w:t xml:space="preserve"> CLI crashes on running with multiple frequency and histogram counters. (3715)</w:t>
+      </w:r>
+    </w:p>
+    <w:p>
+      <w:pPr>
+        <w:pStyle w:val="ListParagraph"/>
+        <w:numPr>
+          <w:ilvl w:val="0"/>
+          <w:numId w:val="1"/>
+        </w:numPr>
+        <w:spacing w:after="0" w:line="240" w:lineRule="auto"/>
+      </w:pPr>
+      <w:proofErr w:type="spellStart"/>
+      <w:r>
+        <w:t>CodeXLCpuProfiler</w:t>
+      </w:r>
+      <w:proofErr w:type="spellEnd"/>
+      <w:r>
+        <w:t xml:space="preserve"> crashes during data translation. (3741)</w:t>
+      </w:r>
+    </w:p>
+    <w:p>
+      <w:pPr>
+        <w:pStyle w:val="ListParagraph"/>
+        <w:numPr>
+          <w:ilvl w:val="0"/>
+          <w:numId w:val="1"/>
+        </w:numPr>
+        <w:spacing w:after="0" w:line="240" w:lineRule="auto"/>
+      </w:pPr>
+      <w:proofErr w:type="spellStart"/>
+      <w:r>
+        <w:t>CodeXLPowerProfiler</w:t>
+      </w:r>
+      <w:proofErr w:type="spellEnd"/>
+      <w:r>
+        <w:t xml:space="preserve"> CLI consumes 100% CPU utilization. (3742)</w:t>
+      </w:r>
+    </w:p>
+    <w:p>
+      <w:pPr>
+        <w:pStyle w:val="ListParagraph"/>
+        <w:numPr>
+          <w:ilvl w:val="0"/>
+          <w:numId w:val="1"/>
+        </w:numPr>
+        <w:spacing w:after="0" w:line="240" w:lineRule="auto"/>
+      </w:pPr>
+      <w:r>
+        <w:t xml:space="preserve">BSOD occurs while running </w:t>
+      </w:r>
+      <w:proofErr w:type="spellStart"/>
+      <w:r>
+        <w:t>CodeXLPowerProfiler</w:t>
+      </w:r>
+      <w:proofErr w:type="spellEnd"/>
+      <w:r>
+        <w:t xml:space="preserve"> with “</w:t>
+      </w:r>
+      <w:r>
+        <w:t>-M</w:t>
+      </w:r>
+      <w:r>
+        <w:t xml:space="preserve"> process” switch. (3746)</w:t>
+      </w:r>
+    </w:p>
+    <w:p>
+      <w:pPr>
+        <w:pStyle w:val="ListParagraph"/>
+        <w:numPr>
+          <w:ilvl w:val="0"/>
+          <w:numId w:val="1"/>
+        </w:numPr>
+        <w:spacing w:after="0" w:line="240" w:lineRule="auto"/>
       </w:pPr>
       <w:r>
         <w:lastRenderedPageBreak/>
-        <w:t>GPU Debugger crashes when stepping into Teapot’s OpenCL kernel during GUI automation testing. (3015)</w:t>
-      </w:r>
-    </w:p>
-    <w:p>
-      <w:pPr>
-        <w:pStyle w:val="ListParagraph"/>
-        <w:numPr>
-          <w:ilvl w:val="0"/>
-          <w:numId w:val="1"/>
-        </w:numPr>
-        <w:spacing w:after="0" w:line="240" w:lineRule="auto"/>
-        <w:contextualSpacing w:val="0"/>
-      </w:pPr>
-      <w:r>
-        <w:t xml:space="preserve">Static Analyzer fails to build OpenCL kernel which uses recursion and raises unhandled exception. Fixed in driver </w:t>
-      </w:r>
-      <w:r>
-        <w:t xml:space="preserve">version </w:t>
-      </w:r>
-      <w:r>
-        <w:t>16.40. (3063</w:t>
-      </w:r>
-      <w:r>
-        <w:t>, 93647</w:t>
-      </w:r>
-      <w:r>
-        <w:t>)</w:t>
-      </w:r>
-    </w:p>
-    <w:p>
-      <w:pPr>
-        <w:pStyle w:val="ListParagraph"/>
-        <w:numPr>
-          <w:ilvl w:val="0"/>
-          <w:numId w:val="1"/>
-        </w:numPr>
-        <w:spacing w:after="0" w:line="240" w:lineRule="auto"/>
-        <w:contextualSpacing w:val="0"/>
-      </w:pPr>
-      <w:r>
-        <w:t>In Frame Analysis, irrespective of "Number of Frames to capture" option, the UI displays a single frame number per capture. (3070)</w:t>
-      </w:r>
-    </w:p>
-    <w:p>
-      <w:pPr>
-        <w:pStyle w:val="ListParagraph"/>
-        <w:numPr>
-          <w:ilvl w:val="0"/>
-          <w:numId w:val="1"/>
-        </w:numPr>
-        <w:spacing w:after="0" w:line="240" w:lineRule="auto"/>
-        <w:contextualSpacing w:val="0"/>
-      </w:pPr>
-      <w:r>
-        <w:t>Some combinations of Vertex and Fragment shaders may cause the Static Analyzer to not generate statistics when building a rendering pipeline Vulkan program. (3086)</w:t>
-      </w:r>
-    </w:p>
-    <w:p>
-      <w:pPr>
-        <w:pStyle w:val="ListParagraph"/>
-        <w:numPr>
-          <w:ilvl w:val="0"/>
-          <w:numId w:val="1"/>
-        </w:numPr>
-        <w:spacing w:after="0" w:line="240" w:lineRule="auto"/>
-        <w:contextualSpacing w:val="0"/>
-      </w:pPr>
-      <w:r>
-        <w:t>Cannot use Frame</w:t>
-      </w:r>
-      <w:r>
-        <w:t xml:space="preserve"> </w:t>
-      </w:r>
-      <w:r>
-        <w:t xml:space="preserve">Analysis </w:t>
-      </w:r>
-      <w:r>
-        <w:t xml:space="preserve">on Windows </w:t>
-      </w:r>
-      <w:r>
-        <w:t xml:space="preserve">if </w:t>
-      </w:r>
-      <w:r>
-        <w:t>the ‘</w:t>
-      </w:r>
-      <w:r>
-        <w:t>Remote Agent</w:t>
-      </w:r>
-      <w:r>
-        <w:t>’</w:t>
-      </w:r>
-      <w:r>
-        <w:t xml:space="preserve"> component </w:t>
-      </w:r>
-      <w:r>
-        <w:t xml:space="preserve">was </w:t>
-      </w:r>
-      <w:r>
-        <w:t>not installed</w:t>
-      </w:r>
-      <w:r>
-        <w:t xml:space="preserve"> (3101)</w:t>
-      </w:r>
-    </w:p>
-    <w:p>
-      <w:pPr>
-        <w:pStyle w:val="ListParagraph"/>
-        <w:numPr>
-          <w:ilvl w:val="0"/>
-          <w:numId w:val="1"/>
-        </w:numPr>
-        <w:spacing w:after="0" w:line="240" w:lineRule="auto"/>
-        <w:contextualSpacing w:val="0"/>
-      </w:pPr>
-      <w:r>
-        <w:t>CPU Profiler Assess Performance sessions display wrong IPC at the process level. (3102)</w:t>
-      </w:r>
-    </w:p>
-    <w:p>
-      <w:pPr>
-        <w:pStyle w:val="ListParagraph"/>
-        <w:numPr>
-          <w:ilvl w:val="0"/>
-          <w:numId w:val="1"/>
-        </w:numPr>
-        <w:spacing w:after="0" w:line="240" w:lineRule="auto"/>
-        <w:contextualSpacing w:val="0"/>
-      </w:pPr>
-      <w:r>
-        <w:t xml:space="preserve">Teapot crashes when exiting, running with </w:t>
-      </w:r>
-      <w:r>
-        <w:t>amdgpu</w:t>
-      </w:r>
-      <w:r>
-        <w:t>-</w:t>
-      </w:r>
-      <w:r>
-        <w:t>pro driver on Ubuntu 16.04</w:t>
-      </w:r>
-      <w:r>
-        <w:t>. Fixed in driver 16.40. (3227, 97562)</w:t>
-      </w:r>
-    </w:p>
-    <w:p>
-      <w:pPr>
-        <w:pStyle w:val="ListParagraph"/>
-        <w:numPr>
-          <w:ilvl w:val="0"/>
-          <w:numId w:val="1"/>
-        </w:numPr>
-        <w:spacing w:after="0" w:line="240" w:lineRule="auto"/>
-        <w:contextualSpacing w:val="0"/>
-      </w:pPr>
-      <w:r>
-        <w:t>C</w:t>
-      </w:r>
-      <w:r>
-        <w:t xml:space="preserve">rash when Static Analyzer builds </w:t>
-      </w:r>
-      <w:r>
-        <w:t xml:space="preserve">OpenCL </w:t>
-      </w:r>
-      <w:r>
-        <w:t xml:space="preserve">kernels with binary output format </w:t>
-      </w:r>
-      <w:r>
-        <w:t xml:space="preserve">set to </w:t>
-      </w:r>
-      <w:r>
-        <w:t>BIF3.0</w:t>
-      </w:r>
-      <w:r>
-        <w:t>. (3141)</w:t>
-      </w:r>
-    </w:p>
-    <w:p>
-      <w:pPr>
-        <w:pStyle w:val="ListParagraph"/>
-        <w:numPr>
-          <w:ilvl w:val="0"/>
-          <w:numId w:val="1"/>
-        </w:numPr>
-        <w:spacing w:after="0" w:line="240" w:lineRule="auto"/>
-        <w:contextualSpacing w:val="0"/>
-      </w:pPr>
-      <w:r>
-        <w:t xml:space="preserve">Static Analyzer’s build of DirectX shaders </w:t>
-      </w:r>
-      <w:r>
-        <w:t xml:space="preserve">fails when </w:t>
-      </w:r>
-      <w:r>
-        <w:t>targeting A6-85xx, A8-86xx, A10-87xx, A12-88xx APUs</w:t>
-      </w:r>
-      <w:r>
-        <w:t xml:space="preserve"> or</w:t>
-      </w:r>
-      <w:r>
-        <w:t xml:space="preserve"> Radeon R5 M255, R7 M260, R9 285/380/380X/M295X/M390X/M395/M395X/M485X GPUs</w:t>
-      </w:r>
-      <w:r>
-        <w:t>. Fixed in driver 16.40. (3271, 97975)</w:t>
-      </w:r>
+        <w:t xml:space="preserve">BSOD occurs while running </w:t>
+      </w:r>
+      <w:proofErr w:type="spellStart"/>
+      <w:r>
+        <w:t>CodeXLPowerProfiler</w:t>
+      </w:r>
+      <w:proofErr w:type="spellEnd"/>
+      <w:r>
+        <w:t xml:space="preserve"> with “-e all” and profile duration exceeding 50 seconds. (3757)</w:t>
+      </w:r>
+    </w:p>
+    <w:p>
+      <w:pPr>
+        <w:pStyle w:val="ListParagraph"/>
+        <w:numPr>
+          <w:ilvl w:val="0"/>
+          <w:numId w:val="1"/>
+        </w:numPr>
+        <w:spacing w:after="0" w:line="240" w:lineRule="auto"/>
+      </w:pPr>
+      <w:proofErr w:type="spellStart"/>
+      <w:r>
+        <w:t>CodeXL</w:t>
+      </w:r>
+      <w:proofErr w:type="spellEnd"/>
+      <w:r>
+        <w:t xml:space="preserve"> GUI crashes on opening Source View CLU session. (3768)</w:t>
+      </w:r>
+    </w:p>
+    <w:p>
+      <w:pPr>
+        <w:pStyle w:val="ListParagraph"/>
+        <w:numPr>
+          <w:ilvl w:val="0"/>
+          <w:numId w:val="1"/>
+        </w:numPr>
+        <w:spacing w:after="0" w:line="240" w:lineRule="auto"/>
+      </w:pPr>
+      <w:r>
+        <w:t xml:space="preserve">On Linux, </w:t>
+      </w:r>
+      <w:proofErr w:type="spellStart"/>
+      <w:r>
+        <w:t>CodeXLPowerProfiler</w:t>
+      </w:r>
+      <w:proofErr w:type="spellEnd"/>
+      <w:r>
+        <w:t xml:space="preserve"> crashes while collecting process data with “-M process” switch. (3779)</w:t>
+      </w:r>
+    </w:p>
+    <w:p>
+      <w:pPr>
+        <w:pStyle w:val="ListParagraph"/>
+        <w:numPr>
+          <w:ilvl w:val="0"/>
+          <w:numId w:val="1"/>
+        </w:numPr>
+        <w:spacing w:after="0" w:line="240" w:lineRule="auto"/>
+      </w:pPr>
+      <w:proofErr w:type="spellStart"/>
+      <w:r>
+        <w:t>CodeXL</w:t>
+      </w:r>
+      <w:proofErr w:type="spellEnd"/>
+      <w:r>
+        <w:t xml:space="preserve"> GUI crashes if </w:t>
+      </w:r>
+      <w:proofErr w:type="spellStart"/>
+      <w:r>
+        <w:t>hostspot</w:t>
+      </w:r>
+      <w:proofErr w:type="spellEnd"/>
+      <w:r>
+        <w:t xml:space="preserve"> indicator is changed in Overview tab for CLU profile type. (3825)</w:t>
+      </w:r>
+    </w:p>
+    <w:p>
+      <w:pPr>
+        <w:pStyle w:val="ListParagraph"/>
+        <w:numPr>
+          <w:ilvl w:val="0"/>
+          <w:numId w:val="1"/>
+        </w:numPr>
+        <w:spacing w:after="0" w:line="240" w:lineRule="auto"/>
+      </w:pPr>
+      <w:r>
+        <w:t xml:space="preserve">Crash on providing header file as input when </w:t>
+      </w:r>
+      <w:proofErr w:type="spellStart"/>
+      <w:r>
+        <w:t>CodeXL</w:t>
+      </w:r>
+      <w:proofErr w:type="spellEnd"/>
+      <w:r>
+        <w:t xml:space="preserve"> prompts the user to locate source file. (3826)</w:t>
+      </w:r>
+    </w:p>
+    <w:p>
+      <w:pPr>
+        <w:pStyle w:val="ListParagraph"/>
+        <w:numPr>
+          <w:ilvl w:val="0"/>
+          <w:numId w:val="1"/>
+        </w:numPr>
+        <w:spacing w:after="0" w:line="240" w:lineRule="auto"/>
+      </w:pPr>
+      <w:r>
+        <w:t>CPU Profiling crashes while running Time Based Profiling on Java applications. (3839)</w:t>
+      </w:r>
+    </w:p>
+    <w:p>
+      <w:pPr>
+        <w:pStyle w:val="ListParagraph"/>
+        <w:numPr>
+          <w:ilvl w:val="0"/>
+          <w:numId w:val="1"/>
+        </w:numPr>
+        <w:spacing w:after="0" w:line="240" w:lineRule="auto"/>
+      </w:pPr>
+      <w:proofErr w:type="spellStart"/>
+      <w:r>
+        <w:t>CodeXL</w:t>
+      </w:r>
+      <w:proofErr w:type="spellEnd"/>
+      <w:r>
+        <w:t xml:space="preserve"> GUI crashes while displaying CPU Profile Source View for Java applications. (</w:t>
+      </w:r>
+      <w:r>
+        <w:t>3843)</w:t>
+      </w:r>
+    </w:p>
+    <w:p>
+      <w:pPr>
+        <w:pStyle w:val="ListParagraph"/>
+        <w:numPr>
+          <w:ilvl w:val="0"/>
+          <w:numId w:val="1"/>
+        </w:numPr>
+        <w:spacing w:after="0" w:line="240" w:lineRule="auto"/>
+      </w:pPr>
+      <w:r>
+        <w:t xml:space="preserve">Linux kernel panic observed if </w:t>
+      </w:r>
+      <w:proofErr w:type="spellStart"/>
+      <w:r>
+        <w:t>CodeXLPowerProfiler</w:t>
+      </w:r>
+      <w:proofErr w:type="spellEnd"/>
+      <w:r>
+        <w:t xml:space="preserve"> CLI process is killed while profiling is in progress. (3891)</w:t>
+      </w:r>
+    </w:p>
+    <w:p>
+      <w:pPr>
+        <w:pStyle w:val="ListParagraph"/>
+        <w:numPr>
+          <w:ilvl w:val="0"/>
+          <w:numId w:val="1"/>
+        </w:numPr>
+        <w:spacing w:after="0" w:line="240" w:lineRule="auto"/>
+      </w:pPr>
+      <w:r>
+        <w:t>Linux kernel panic observed if an application using AMDTPowerProfileAPI.so library is killed using Control-C. (3892)</w:t>
+      </w:r>
+    </w:p>
+    <w:p>
+      <w:pPr>
+        <w:pStyle w:val="ListParagraph"/>
+        <w:numPr>
+          <w:ilvl w:val="0"/>
+          <w:numId w:val="1"/>
+        </w:numPr>
+        <w:spacing w:after="0" w:line="240" w:lineRule="auto"/>
+      </w:pPr>
+      <w:r>
+        <w:t xml:space="preserve">“Windows requires a digitally signed driver” pop up comes up on launching </w:t>
+      </w:r>
+      <w:proofErr w:type="spellStart"/>
+      <w:r>
+        <w:t>CodeXL</w:t>
+      </w:r>
+      <w:proofErr w:type="spellEnd"/>
+      <w:r>
+        <w:t xml:space="preserve"> on Win 7 OS. (3391)</w:t>
+      </w:r>
+    </w:p>
+    <w:p>
+      <w:pPr>
+        <w:pStyle w:val="ListParagraph"/>
+        <w:numPr>
+          <w:ilvl w:val="0"/>
+          <w:numId w:val="1"/>
+        </w:numPr>
+        <w:spacing w:after="0" w:line="240" w:lineRule="auto"/>
+      </w:pPr>
+      <w:proofErr w:type="spellStart"/>
+      <w:r>
+        <w:t>CodeXLCPUProfiler</w:t>
+      </w:r>
+      <w:proofErr w:type="spellEnd"/>
+      <w:r>
+        <w:t xml:space="preserve"> CLI throws “Output directory does not have write permission” on using relative path. (3409)</w:t>
+      </w:r>
+    </w:p>
+    <w:p>
+      <w:pPr>
+        <w:pStyle w:val="ListParagraph"/>
+        <w:numPr>
+          <w:ilvl w:val="0"/>
+          <w:numId w:val="1"/>
+        </w:numPr>
+        <w:spacing w:after="0" w:line="240" w:lineRule="auto"/>
+      </w:pPr>
+      <w:r>
+        <w:t xml:space="preserve">CSV Report generated by the </w:t>
+      </w:r>
+      <w:proofErr w:type="spellStart"/>
+      <w:r>
+        <w:t>CodeXLCpuProfiler</w:t>
+      </w:r>
+      <w:proofErr w:type="spellEnd"/>
+      <w:r>
+        <w:t>, sometimes does not show the function information. (3480)</w:t>
+      </w:r>
+    </w:p>
+    <w:p>
+      <w:pPr>
+        <w:pStyle w:val="ListParagraph"/>
+        <w:numPr>
+          <w:ilvl w:val="0"/>
+          <w:numId w:val="1"/>
+        </w:numPr>
+        <w:spacing w:after="0" w:line="240" w:lineRule="auto"/>
+      </w:pPr>
+      <w:r>
+        <w:t>“TID” drop down list in Source View does not show Thread Ids for a selected Process Id. (3519)</w:t>
+      </w:r>
+    </w:p>
+    <w:p>
+      <w:pPr>
+        <w:pStyle w:val="ListParagraph"/>
+        <w:numPr>
+          <w:ilvl w:val="0"/>
+          <w:numId w:val="1"/>
+        </w:numPr>
+        <w:spacing w:after="0" w:line="240" w:lineRule="auto"/>
+      </w:pPr>
+      <w:r>
+        <w:t>Empty Function Tab shown on double clicking any module in Module View. (3565)</w:t>
+      </w:r>
+    </w:p>
+    <w:p>
+      <w:pPr>
+        <w:pStyle w:val="ListParagraph"/>
+        <w:numPr>
+          <w:ilvl w:val="0"/>
+          <w:numId w:val="1"/>
+        </w:numPr>
+        <w:spacing w:after="0" w:line="240" w:lineRule="auto"/>
+      </w:pPr>
+      <w:r>
+        <w:t>Unable to install Power Profile driver on RHEL 7.3 (3573)</w:t>
+      </w:r>
+    </w:p>
+    <w:p>
+      <w:pPr>
+        <w:pStyle w:val="ListParagraph"/>
+        <w:numPr>
+          <w:ilvl w:val="0"/>
+          <w:numId w:val="1"/>
+        </w:numPr>
+        <w:spacing w:after="0" w:line="240" w:lineRule="auto"/>
+      </w:pPr>
+      <w:proofErr w:type="spellStart"/>
+      <w:r>
+        <w:t>CodeXLCpuProfiler</w:t>
+      </w:r>
+      <w:proofErr w:type="spellEnd"/>
+      <w:r>
+        <w:t xml:space="preserve"> fails to work with Custom Profile XML file. (3737)</w:t>
+      </w:r>
+    </w:p>
+    <w:p>
+      <w:pPr>
+        <w:pStyle w:val="ListParagraph"/>
+        <w:numPr>
+          <w:ilvl w:val="0"/>
+          <w:numId w:val="1"/>
+        </w:numPr>
+        <w:spacing w:after="0" w:line="240" w:lineRule="auto"/>
+      </w:pPr>
+      <w:r>
+        <w:t>On Linux, Power Profiler generates lesser than expected number of records. (3740)</w:t>
+      </w:r>
+    </w:p>
+    <w:p>
+      <w:pPr>
+        <w:pStyle w:val="ListParagraph"/>
+        <w:numPr>
+          <w:ilvl w:val="0"/>
+          <w:numId w:val="1"/>
+        </w:numPr>
+        <w:spacing w:after="0" w:line="240" w:lineRule="auto"/>
+      </w:pPr>
+      <w:r>
+        <w:t xml:space="preserve">On Linux, </w:t>
+      </w:r>
+      <w:proofErr w:type="spellStart"/>
+      <w:r>
+        <w:t>CodeXLPowerProfiler</w:t>
+      </w:r>
+      <w:proofErr w:type="spellEnd"/>
+      <w:r>
+        <w:t xml:space="preserve"> CLI does not support “-M module” option. (3749)</w:t>
+      </w:r>
+    </w:p>
+    <w:p>
+      <w:pPr>
+        <w:pStyle w:val="ListParagraph"/>
+        <w:numPr>
+          <w:ilvl w:val="0"/>
+          <w:numId w:val="1"/>
+        </w:numPr>
+        <w:spacing w:after="0" w:line="240" w:lineRule="auto"/>
+      </w:pPr>
+      <w:proofErr w:type="spellStart"/>
+      <w:r>
+        <w:t>CodeXLPowerProfiler</w:t>
+      </w:r>
+      <w:proofErr w:type="spellEnd"/>
+      <w:r>
+        <w:t xml:space="preserve"> does not honor lower sampling interval like 10ms. (3816)</w:t>
+      </w:r>
+    </w:p>
+    <w:p>
+      <w:pPr>
+        <w:pStyle w:val="ListParagraph"/>
+        <w:numPr>
+          <w:ilvl w:val="0"/>
+          <w:numId w:val="1"/>
+        </w:numPr>
+        <w:spacing w:after="0" w:line="240" w:lineRule="auto"/>
+      </w:pPr>
+      <w:r>
+        <w:t>The sample program using Power Profiler API is crashing. (3817)</w:t>
+      </w:r>
+    </w:p>
+    <w:p>
+      <w:pPr>
+        <w:spacing w:after="0" w:line="240" w:lineRule="auto"/>
+      </w:pPr>
     </w:p>
     <w:p>
       <w:pPr>
@@ -3926,7 +4098,7 @@
           <w:color w:val="4F6228" w:themeColor="accent3" w:themeShade="80"/>
         </w:rPr>
       </w:pPr>
-      <w:bookmarkStart w:id="27" w:name="_Toc458023212"/>
+      <w:bookmarkStart w:id="27" w:name="_Toc475462897"/>
       <w:r>
         <w:rPr>
           <w:color w:val="4F6228" w:themeColor="accent3" w:themeShade="80"/>
@@ -4383,6 +4555,7 @@
         </w:numPr>
       </w:pPr>
       <w:r>
+        <w:lastRenderedPageBreak/>
         <w:t>Performing</w:t>
       </w:r>
       <w:r>
@@ -4651,12 +4824,20 @@
         <w:rPr>
           <w:color w:val="1F497D"/>
         </w:rPr>
-        <w:t xml:space="preserve"> before installing CodeXL</w:t>
-      </w:r>
+        <w:t xml:space="preserve"> before installing </w:t>
+      </w:r>
+      <w:proofErr w:type="spellStart"/>
       <w:r>
         <w:rPr>
           <w:color w:val="1F497D"/>
         </w:rPr>
+        <w:t>CodeXL</w:t>
+      </w:r>
+      <w:proofErr w:type="spellEnd"/>
+      <w:r>
+        <w:rPr>
+          <w:color w:val="1F497D"/>
+        </w:rPr>
         <w:t>.</w:t>
       </w:r>
       <w:bookmarkEnd w:id="38"/>
@@ -4682,7 +4863,6 @@
         <w:contextualSpacing w:val="0"/>
       </w:pPr>
       <w:r>
-        <w:lastRenderedPageBreak/>
         <w:t xml:space="preserve">Menu items are present but not visible after minimization </w:t>
       </w:r>
       <w:r>
@@ -5182,6 +5362,7 @@
         <w:spacing w:after="0" w:line="240" w:lineRule="auto"/>
       </w:pPr>
       <w:r>
+        <w:lastRenderedPageBreak/>
         <w:t xml:space="preserve">Power Profiler displays zero values for ‘Others’ counters in Summary view if only </w:t>
       </w:r>
       <w:proofErr w:type="spellStart"/>
@@ -5324,7 +5505,6 @@
         <w:spacing w:after="0" w:line="240" w:lineRule="auto"/>
       </w:pPr>
       <w:r>
-        <w:lastRenderedPageBreak/>
         <w:t>API/Draw/Frame steps should be disabled while doing HSAIL debugging. (1648)</w:t>
       </w:r>
     </w:p>
@@ -5782,6 +5962,7 @@
         <w:spacing w:after="0" w:line="240" w:lineRule="auto"/>
       </w:pPr>
       <w:r>
+        <w:lastRenderedPageBreak/>
         <w:t>When launching the Vulkan version of DOTA2 from Steam as part of a Frame Analysis session on Linux, The game must be manually shutdown at the end of the session else viewing frame traces and session export will fail. (3381)</w:t>
       </w:r>
     </w:p>
@@ -5795,66 +5976,6 @@
         <w:spacing w:after="0" w:line="240" w:lineRule="auto"/>
       </w:pPr>
       <w:r>
-        <w:t xml:space="preserve">CPU Profiling </w:t>
-      </w:r>
-      <w:r>
-        <w:t xml:space="preserve">command line tool </w:t>
-      </w:r>
-      <w:r>
-        <w:t>throws "Output directory does not have write permission" on using relative path</w:t>
-      </w:r>
-      <w:r>
-        <w:t>s in command line arguments. (3409)</w:t>
-      </w:r>
-    </w:p>
-    <w:p>
-      <w:pPr>
-        <w:pStyle w:val="ListParagraph"/>
-        <w:numPr>
-          <w:ilvl w:val="0"/>
-          <w:numId w:val="1"/>
-        </w:numPr>
-        <w:spacing w:after="0" w:line="240" w:lineRule="auto"/>
-      </w:pPr>
-      <w:r>
-        <w:t>Function information is sometimes missing from the csv file generated by the CPU Profiler command line tool’s ‘report’ command. (3480)</w:t>
-      </w:r>
-    </w:p>
-    <w:p>
-      <w:pPr>
-        <w:pStyle w:val="ListParagraph"/>
-        <w:numPr>
-          <w:ilvl w:val="0"/>
-          <w:numId w:val="1"/>
-        </w:numPr>
-        <w:spacing w:after="0" w:line="240" w:lineRule="auto"/>
-      </w:pPr>
-      <w:r>
-        <w:t>C</w:t>
-      </w:r>
-      <w:r>
-        <w:t xml:space="preserve">hanging functions in </w:t>
-      </w:r>
-      <w:r>
-        <w:t xml:space="preserve">the CPU Profiler’s </w:t>
-      </w:r>
-      <w:r>
-        <w:t xml:space="preserve">source view for </w:t>
-      </w:r>
-      <w:r>
-        <w:t>a session of a profiled Java application causes a crash. (3484)</w:t>
-      </w:r>
-    </w:p>
-    <w:p>
-      <w:pPr>
-        <w:pStyle w:val="ListParagraph"/>
-        <w:numPr>
-          <w:ilvl w:val="0"/>
-          <w:numId w:val="1"/>
-        </w:numPr>
-        <w:spacing w:after="0" w:line="240" w:lineRule="auto"/>
-      </w:pPr>
-      <w:r>
         <w:t>The CPU Profiler’s Overview ‘</w:t>
       </w:r>
       <w:r>
@@ -5941,194 +6062,25 @@
         <w:spacing w:after="0" w:line="240" w:lineRule="auto"/>
       </w:pPr>
       <w:r>
-        <w:lastRenderedPageBreak/>
-        <w:t xml:space="preserve">Stopping a CPU Profiling session where the </w:t>
-      </w:r>
+        <w:t>Considerable number of "Unknown Function" entries in "Functions" table of call graph tab with CPU Profiler’s system-wide profile. (3530)</w:t>
+      </w:r>
+    </w:p>
+    <w:p>
+      <w:pPr>
+        <w:pStyle w:val="ListParagraph"/>
+        <w:numPr>
+          <w:ilvl w:val="0"/>
+          <w:numId w:val="1"/>
+        </w:numPr>
+        <w:spacing w:after="0" w:line="240" w:lineRule="auto"/>
+      </w:pPr>
       <w:proofErr w:type="spellStart"/>
       <w:r>
-        <w:t>CodeXLPowerProfiler</w:t>
+        <w:t>Callstack</w:t>
       </w:r>
       <w:proofErr w:type="spellEnd"/>
       <w:r>
-        <w:t xml:space="preserve"> is the profiled application and the session was initiated from CodeXL GUI causes kernel panic on Linux (Ubuntu). (3500)</w:t>
-      </w:r>
-    </w:p>
-    <w:p>
-      <w:pPr>
-        <w:pStyle w:val="ListParagraph"/>
-        <w:numPr>
-          <w:ilvl w:val="0"/>
-          <w:numId w:val="1"/>
-        </w:numPr>
-        <w:spacing w:after="0" w:line="240" w:lineRule="auto"/>
-      </w:pPr>
-      <w:r>
-        <w:t xml:space="preserve">For </w:t>
-      </w:r>
-      <w:r>
-        <w:t xml:space="preserve">CPU Profiling </w:t>
-      </w:r>
-      <w:r>
-        <w:t>system-wide profile, right click</w:t>
-      </w:r>
-      <w:r>
-        <w:t>ing</w:t>
-      </w:r>
-      <w:r>
-        <w:t xml:space="preserve"> a module and selecting "Display in function view" opens </w:t>
-      </w:r>
-      <w:r>
-        <w:t>the F</w:t>
-      </w:r>
-      <w:r>
-        <w:t>unction</w:t>
-      </w:r>
-      <w:r>
-        <w:t>s</w:t>
-      </w:r>
-      <w:r>
-        <w:t xml:space="preserve"> tab </w:t>
-      </w:r>
-      <w:r>
-        <w:t xml:space="preserve">displaying </w:t>
-      </w:r>
-      <w:r>
-        <w:t>all of the session</w:t>
-      </w:r>
-      <w:r>
-        <w:t xml:space="preserve"> </w:t>
-      </w:r>
-      <w:r>
-        <w:t>functions</w:t>
-      </w:r>
-      <w:r>
-        <w:t>. (3516)</w:t>
-      </w:r>
-    </w:p>
-    <w:p>
-      <w:pPr>
-        <w:pStyle w:val="ListParagraph"/>
-        <w:numPr>
-          <w:ilvl w:val="0"/>
-          <w:numId w:val="1"/>
-        </w:numPr>
-        <w:spacing w:after="0" w:line="240" w:lineRule="auto"/>
-      </w:pPr>
-      <w:r>
-        <w:t xml:space="preserve">For a session containing multiple profiled processes, the CPU Profiler’s source code view’s </w:t>
-      </w:r>
-      <w:r>
-        <w:t xml:space="preserve">TID drop-list </w:t>
-      </w:r>
-      <w:r>
-        <w:t>contains only the ‘all threads’ value. (3519)</w:t>
-      </w:r>
-    </w:p>
-    <w:p>
-      <w:pPr>
-        <w:pStyle w:val="ListParagraph"/>
-        <w:numPr>
-          <w:ilvl w:val="0"/>
-          <w:numId w:val="1"/>
-        </w:numPr>
-        <w:spacing w:after="0" w:line="240" w:lineRule="auto"/>
-      </w:pPr>
-      <w:r>
-        <w:t xml:space="preserve">On Linux platform, </w:t>
-      </w:r>
-      <w:r>
-        <w:t xml:space="preserve">switching </w:t>
-      </w:r>
-      <w:r>
-        <w:t xml:space="preserve">between [PLT] and regular functions </w:t>
-      </w:r>
-      <w:r>
-        <w:t xml:space="preserve">in the CPU Profiler’s </w:t>
-      </w:r>
-      <w:r>
-        <w:t>Source code view drop down list, leads to crash. (3524)</w:t>
-      </w:r>
-    </w:p>
-    <w:p>
-      <w:pPr>
-        <w:pStyle w:val="ListParagraph"/>
-        <w:numPr>
-          <w:ilvl w:val="0"/>
-          <w:numId w:val="1"/>
-        </w:numPr>
-        <w:spacing w:after="0" w:line="240" w:lineRule="auto"/>
-      </w:pPr>
-      <w:r>
-        <w:t>CPU Profiler displays an e</w:t>
-      </w:r>
-      <w:r>
-        <w:t xml:space="preserve">mpty source </w:t>
-      </w:r>
-      <w:r>
-        <w:t xml:space="preserve">code </w:t>
-      </w:r>
-      <w:r>
-        <w:t xml:space="preserve">view on double clicking any function with "Unknown </w:t>
-      </w:r>
-      <w:proofErr w:type="gramStart"/>
-      <w:r>
-        <w:t>Module(</w:t>
-      </w:r>
-      <w:proofErr w:type="gramEnd"/>
-      <w:r>
-        <w:t>PID:)!" entry. (3529)</w:t>
-      </w:r>
-    </w:p>
-    <w:p>
-      <w:pPr>
-        <w:pStyle w:val="ListParagraph"/>
-        <w:numPr>
-          <w:ilvl w:val="0"/>
-          <w:numId w:val="1"/>
-        </w:numPr>
-        <w:spacing w:after="0" w:line="240" w:lineRule="auto"/>
-      </w:pPr>
-      <w:r>
-        <w:t>Considerable number of "Unkno</w:t>
-      </w:r>
-      <w:r>
-        <w:t>w</w:t>
-      </w:r>
-      <w:r>
-        <w:t xml:space="preserve">n Function" entries in "Functions" table of call graph tab with </w:t>
-      </w:r>
-      <w:r>
-        <w:t xml:space="preserve">CPU Profiler’s </w:t>
-      </w:r>
-      <w:r>
-        <w:t>system-wide profile. (3530)</w:t>
-      </w:r>
-    </w:p>
-    <w:p>
-      <w:pPr>
-        <w:pStyle w:val="ListParagraph"/>
-        <w:numPr>
-          <w:ilvl w:val="0"/>
-          <w:numId w:val="1"/>
-        </w:numPr>
-        <w:spacing w:after="0" w:line="240" w:lineRule="auto"/>
-      </w:pPr>
-      <w:proofErr w:type="spellStart"/>
-      <w:r>
-        <w:t>Callstack</w:t>
-      </w:r>
-      <w:proofErr w:type="spellEnd"/>
-      <w:r>
-        <w:t xml:space="preserve"> </w:t>
-      </w:r>
-      <w:r>
-        <w:t xml:space="preserve">data </w:t>
-      </w:r>
-      <w:r>
-        <w:t xml:space="preserve">is not displayed when </w:t>
-      </w:r>
-      <w:r>
-        <w:t xml:space="preserve">importing a </w:t>
+        <w:t xml:space="preserve"> data is not displayed when importing a </w:t>
       </w:r>
       <w:r>
         <w:t xml:space="preserve">CPU Profiling </w:t>
@@ -6306,12 +6258,18 @@
     </w:p>
     <w:p>
       <w:pPr>
+        <w:spacing w:after="0" w:line="240" w:lineRule="auto"/>
+        <w:ind w:left="360"/>
+      </w:pPr>
+    </w:p>
+    <w:p>
+      <w:pPr>
         <w:pStyle w:val="Heading2"/>
         <w:rPr>
           <w:color w:val="4F6228" w:themeColor="accent3" w:themeShade="80"/>
         </w:rPr>
       </w:pPr>
-      <w:bookmarkStart w:id="54" w:name="_Toc458023213"/>
+      <w:bookmarkStart w:id="54" w:name="_Toc475462898"/>
       <w:r>
         <w:rPr>
           <w:color w:val="4F6228" w:themeColor="accent3" w:themeShade="80"/>
@@ -6427,7 +6385,7 @@
           <w:rPr>
             <w:noProof/>
           </w:rPr>
-          <w:t>9</w:t>
+          <w:t>1</w:t>
         </w:r>
         <w:r>
           <w:rPr>
@@ -9549,7 +9507,7 @@
 </file>
 
 <file path=customXml/itemProps1.xml><?xml version="1.0" encoding="utf-8"?>
-<ds:datastoreItem xmlns:ds="http://schemas.openxmlformats.org/officeDocument/2006/customXml" ds:itemID="{DAD1B72F-23A3-446D-81BD-C90EB4F3A299}">
+<ds:datastoreItem xmlns:ds="http://schemas.openxmlformats.org/officeDocument/2006/customXml" ds:itemID="{A885492A-0F48-4CBF-A159-CBE47B8EA8C3}">
   <ds:schemaRefs>
     <ds:schemaRef ds:uri="http://schemas.openxmlformats.org/officeDocument/2006/bibliography"/>
   </ds:schemaRefs>

</xml_diff>

<commit_message>
Updating known issues section for cpu and power profilers.
</commit_message>
<xml_diff>
--- a/CodeXL/Setup/CodeXL_Release_Notes.docx
+++ b/CodeXL/Setup/CodeXL_Release_Notes.docx
@@ -146,7 +146,7 @@
           <w:color w:val="4F6228" w:themeColor="accent3" w:themeShade="80"/>
         </w:rPr>
       </w:pPr>
-      <w:bookmarkStart w:id="1" w:name="_Toc475462891"/>
+      <w:bookmarkStart w:id="1" w:name="_Toc475546293"/>
       <w:proofErr w:type="spellStart"/>
       <w:r>
         <w:rPr>
@@ -253,7 +253,7 @@
           <w:r>
             <w:fldChar w:fldCharType="separate"/>
           </w:r>
-          <w:hyperlink w:anchor="_Toc475462891" w:history="1">
+          <w:hyperlink w:anchor="_Toc475546293" w:history="1">
             <w:r>
               <w:rPr>
                 <w:rStyle w:val="Hyperlink"/>
@@ -280,7 +280,7 @@
                 <w:noProof/>
                 <w:webHidden/>
               </w:rPr>
-              <w:instrText xml:space="preserve"> PAGEREF _Toc475462891 \h </w:instrText>
+              <w:instrText xml:space="preserve"> PAGEREF _Toc475546293 \h </w:instrText>
             </w:r>
             <w:r>
               <w:rPr>
@@ -323,7 +323,7 @@
               <w:lang w:bidi="ar-SA"/>
             </w:rPr>
           </w:pPr>
-          <w:hyperlink w:anchor="_Toc475462892" w:history="1">
+          <w:hyperlink w:anchor="_Toc475546294" w:history="1">
             <w:r>
               <w:rPr>
                 <w:rStyle w:val="Hyperlink"/>
@@ -350,7 +350,7 @@
                 <w:noProof/>
                 <w:webHidden/>
               </w:rPr>
-              <w:instrText xml:space="preserve"> PAGEREF _Toc475462892 \h </w:instrText>
+              <w:instrText xml:space="preserve"> PAGEREF _Toc475546294 \h </w:instrText>
             </w:r>
             <w:r>
               <w:rPr>
@@ -393,7 +393,7 @@
               <w:lang w:bidi="ar-SA"/>
             </w:rPr>
           </w:pPr>
-          <w:hyperlink w:anchor="_Toc475462893" w:history="1">
+          <w:hyperlink w:anchor="_Toc475546295" w:history="1">
             <w:r>
               <w:rPr>
                 <w:rStyle w:val="Hyperlink"/>
@@ -420,7 +420,7 @@
                 <w:noProof/>
                 <w:webHidden/>
               </w:rPr>
-              <w:instrText xml:space="preserve"> PAGEREF _Toc475462893 \h </w:instrText>
+              <w:instrText xml:space="preserve"> PAGEREF _Toc475546295 \h </w:instrText>
             </w:r>
             <w:r>
               <w:rPr>
@@ -463,7 +463,7 @@
               <w:lang w:bidi="ar-SA"/>
             </w:rPr>
           </w:pPr>
-          <w:hyperlink w:anchor="_Toc475462894" w:history="1">
+          <w:hyperlink w:anchor="_Toc475546296" w:history="1">
             <w:r>
               <w:rPr>
                 <w:rStyle w:val="Hyperlink"/>
@@ -490,7 +490,7 @@
                 <w:noProof/>
                 <w:webHidden/>
               </w:rPr>
-              <w:instrText xml:space="preserve"> PAGEREF _Toc475462894 \h </w:instrText>
+              <w:instrText xml:space="preserve"> PAGEREF _Toc475546296 \h </w:instrText>
             </w:r>
             <w:r>
               <w:rPr>
@@ -533,7 +533,7 @@
               <w:lang w:bidi="ar-SA"/>
             </w:rPr>
           </w:pPr>
-          <w:hyperlink w:anchor="_Toc475462895" w:history="1">
+          <w:hyperlink w:anchor="_Toc475546297" w:history="1">
             <w:r>
               <w:rPr>
                 <w:rStyle w:val="Hyperlink"/>
@@ -560,7 +560,7 @@
                 <w:noProof/>
                 <w:webHidden/>
               </w:rPr>
-              <w:instrText xml:space="preserve"> PAGEREF _Toc475462895 \h </w:instrText>
+              <w:instrText xml:space="preserve"> PAGEREF _Toc475546297 \h </w:instrText>
             </w:r>
             <w:r>
               <w:rPr>
@@ -603,7 +603,7 @@
               <w:lang w:bidi="ar-SA"/>
             </w:rPr>
           </w:pPr>
-          <w:hyperlink w:anchor="_Toc475462896" w:history="1">
+          <w:hyperlink w:anchor="_Toc475546298" w:history="1">
             <w:r>
               <w:rPr>
                 <w:rStyle w:val="Hyperlink"/>
@@ -630,7 +630,7 @@
                 <w:noProof/>
                 <w:webHidden/>
               </w:rPr>
-              <w:instrText xml:space="preserve"> PAGEREF _Toc475462896 \h </w:instrText>
+              <w:instrText xml:space="preserve"> PAGEREF _Toc475546298 \h </w:instrText>
             </w:r>
             <w:r>
               <w:rPr>
@@ -673,7 +673,7 @@
               <w:lang w:bidi="ar-SA"/>
             </w:rPr>
           </w:pPr>
-          <w:hyperlink w:anchor="_Toc475462897" w:history="1">
+          <w:hyperlink w:anchor="_Toc475546299" w:history="1">
             <w:r>
               <w:rPr>
                 <w:rStyle w:val="Hyperlink"/>
@@ -700,7 +700,7 @@
                 <w:noProof/>
                 <w:webHidden/>
               </w:rPr>
-              <w:instrText xml:space="preserve"> PAGEREF _Toc475462897 \h </w:instrText>
+              <w:instrText xml:space="preserve"> PAGEREF _Toc475546299 \h </w:instrText>
             </w:r>
             <w:r>
               <w:rPr>
@@ -743,7 +743,7 @@
               <w:lang w:bidi="ar-SA"/>
             </w:rPr>
           </w:pPr>
-          <w:hyperlink w:anchor="_Toc475462898" w:history="1">
+          <w:hyperlink w:anchor="_Toc475546300" w:history="1">
             <w:r>
               <w:rPr>
                 <w:rStyle w:val="Hyperlink"/>
@@ -770,7 +770,7 @@
                 <w:noProof/>
                 <w:webHidden/>
               </w:rPr>
-              <w:instrText xml:space="preserve"> PAGEREF _Toc475462898 \h </w:instrText>
+              <w:instrText xml:space="preserve"> PAGEREF _Toc475546300 \h </w:instrText>
             </w:r>
             <w:r>
               <w:rPr>
@@ -1083,7 +1083,7 @@
           <w:color w:val="4F6228" w:themeColor="accent3" w:themeShade="80"/>
         </w:rPr>
       </w:pPr>
-      <w:bookmarkStart w:id="7" w:name="_Toc475462892"/>
+      <w:bookmarkStart w:id="7" w:name="_Toc475546294"/>
       <w:r>
         <w:rPr>
           <w:color w:val="4F6228" w:themeColor="accent3" w:themeShade="80"/>
@@ -1397,6 +1397,9 @@
       <w:r>
         <w:t>Simplified Summary View for Timeline profiling</w:t>
       </w:r>
+      <w:r>
+        <w:t>.</w:t>
+      </w:r>
     </w:p>
     <w:p>
       <w:pPr>
@@ -1421,6 +1424,9 @@
       <w:r>
         <w:t>)</w:t>
       </w:r>
+      <w:r>
+        <w:t>.</w:t>
+      </w:r>
     </w:p>
     <w:p>
       <w:pPr>
@@ -1733,7 +1739,7 @@
           <w:color w:val="4F6228" w:themeColor="accent3" w:themeShade="80"/>
         </w:rPr>
       </w:pPr>
-      <w:bookmarkStart w:id="13" w:name="_Toc475462893"/>
+      <w:bookmarkStart w:id="13" w:name="_Toc475546295"/>
       <w:r>
         <w:rPr>
           <w:color w:val="4F6228" w:themeColor="accent3" w:themeShade="80"/>
@@ -3323,7 +3329,7 @@
         </w:rPr>
       </w:pPr>
       <w:bookmarkStart w:id="22" w:name="_Ref360655992"/>
-      <w:bookmarkStart w:id="23" w:name="_Toc475462894"/>
+      <w:bookmarkStart w:id="23" w:name="_Toc475546296"/>
       <w:bookmarkEnd w:id="15"/>
       <w:r>
         <w:rPr>
@@ -3390,7 +3396,7 @@
           <w:color w:val="4F6228" w:themeColor="accent3" w:themeShade="80"/>
         </w:rPr>
       </w:pPr>
-      <w:bookmarkStart w:id="24" w:name="_Toc475462895"/>
+      <w:bookmarkStart w:id="24" w:name="_Toc475546297"/>
       <w:r>
         <w:rPr>
           <w:color w:val="4F6228" w:themeColor="accent3" w:themeShade="80"/>
@@ -3482,7 +3488,7 @@
           <w:color w:val="4F6228" w:themeColor="accent3" w:themeShade="80"/>
         </w:rPr>
       </w:pPr>
-      <w:bookmarkStart w:id="26" w:name="_Toc475462896"/>
+      <w:bookmarkStart w:id="26" w:name="_Toc475546298"/>
       <w:r>
         <w:rPr>
           <w:color w:val="4F6228" w:themeColor="accent3" w:themeShade="80"/>
@@ -3586,19 +3592,6 @@
         </w:numPr>
         <w:spacing w:after="0" w:line="240" w:lineRule="auto"/>
       </w:pPr>
-      <w:r>
-        <w:t>BSOD observed on Win 10 while running System Wide CPU Profiling. (3528)</w:t>
-      </w:r>
-    </w:p>
-    <w:p>
-      <w:pPr>
-        <w:pStyle w:val="ListParagraph"/>
-        <w:numPr>
-          <w:ilvl w:val="0"/>
-          <w:numId w:val="1"/>
-        </w:numPr>
-        <w:spacing w:after="0" w:line="240" w:lineRule="auto"/>
-      </w:pPr>
       <w:proofErr w:type="spellStart"/>
       <w:r>
         <w:t>CodeXL</w:t>
@@ -3635,16 +3628,13 @@
         </w:numPr>
         <w:spacing w:after="0" w:line="240" w:lineRule="auto"/>
       </w:pPr>
-      <w:r>
-        <w:t xml:space="preserve">Random BSOD observed and the core dump points to </w:t>
-      </w:r>
       <w:proofErr w:type="spellStart"/>
       <w:r>
-        <w:t>AMDTPwrProf</w:t>
+        <w:t>CodeXLPowerProfiler</w:t>
       </w:r>
       <w:proofErr w:type="spellEnd"/>
       <w:r>
-        <w:t xml:space="preserve"> driver. (3689)</w:t>
+        <w:t xml:space="preserve"> CLI crashes on running with multiple frequency and histogram counters. (3715)</w:t>
       </w:r>
     </w:p>
     <w:p>
@@ -3658,11 +3648,29 @@
       </w:pPr>
       <w:proofErr w:type="spellStart"/>
       <w:r>
+        <w:t>CodeXLCpuProfiler</w:t>
+      </w:r>
+      <w:proofErr w:type="spellEnd"/>
+      <w:r>
+        <w:t xml:space="preserve"> crashes during data translation. (3741)</w:t>
+      </w:r>
+    </w:p>
+    <w:p>
+      <w:pPr>
+        <w:pStyle w:val="ListParagraph"/>
+        <w:numPr>
+          <w:ilvl w:val="0"/>
+          <w:numId w:val="1"/>
+        </w:numPr>
+        <w:spacing w:after="0" w:line="240" w:lineRule="auto"/>
+      </w:pPr>
+      <w:proofErr w:type="spellStart"/>
+      <w:r>
         <w:t>CodeXLPowerProfiler</w:t>
       </w:r>
       <w:proofErr w:type="spellEnd"/>
       <w:r>
-        <w:t xml:space="preserve"> CLI crashes on running with multiple frequency and histogram counters. (3715)</w:t>
+        <w:t xml:space="preserve"> CLI consumes 100% CPU utilization. (3742)</w:t>
       </w:r>
     </w:p>
     <w:p>
@@ -3676,11 +3684,234 @@
       </w:pPr>
       <w:proofErr w:type="spellStart"/>
       <w:r>
+        <w:t>CodeXL</w:t>
+      </w:r>
+      <w:proofErr w:type="spellEnd"/>
+      <w:r>
+        <w:t xml:space="preserve"> GUI crashes on opening Source View CLU session. (3768)</w:t>
+      </w:r>
+    </w:p>
+    <w:p>
+      <w:pPr>
+        <w:pStyle w:val="ListParagraph"/>
+        <w:numPr>
+          <w:ilvl w:val="0"/>
+          <w:numId w:val="1"/>
+        </w:numPr>
+        <w:spacing w:after="0" w:line="240" w:lineRule="auto"/>
+      </w:pPr>
+      <w:r>
+        <w:t xml:space="preserve">On Linux, </w:t>
+      </w:r>
+      <w:proofErr w:type="spellStart"/>
+      <w:r>
+        <w:t>CodeXLPowerProfiler</w:t>
+      </w:r>
+      <w:proofErr w:type="spellEnd"/>
+      <w:r>
+        <w:t xml:space="preserve"> crashes while collecting process data with “-M process” switch. (3779)</w:t>
+      </w:r>
+    </w:p>
+    <w:p>
+      <w:pPr>
+        <w:pStyle w:val="ListParagraph"/>
+        <w:numPr>
+          <w:ilvl w:val="0"/>
+          <w:numId w:val="1"/>
+        </w:numPr>
+        <w:spacing w:after="0" w:line="240" w:lineRule="auto"/>
+      </w:pPr>
+      <w:proofErr w:type="spellStart"/>
+      <w:r>
+        <w:lastRenderedPageBreak/>
+        <w:t>CodeXL</w:t>
+      </w:r>
+      <w:proofErr w:type="spellEnd"/>
+      <w:r>
+        <w:t xml:space="preserve"> GUI crashes if </w:t>
+      </w:r>
+      <w:proofErr w:type="spellStart"/>
+      <w:r>
+        <w:t>hostspot</w:t>
+      </w:r>
+      <w:proofErr w:type="spellEnd"/>
+      <w:r>
+        <w:t xml:space="preserve"> indicator is changed in Overview tab for CLU profile type. (3825)</w:t>
+      </w:r>
+    </w:p>
+    <w:p>
+      <w:pPr>
+        <w:pStyle w:val="ListParagraph"/>
+        <w:numPr>
+          <w:ilvl w:val="0"/>
+          <w:numId w:val="1"/>
+        </w:numPr>
+        <w:spacing w:after="0" w:line="240" w:lineRule="auto"/>
+      </w:pPr>
+      <w:r>
+        <w:t xml:space="preserve">Crash on providing header file as input when </w:t>
+      </w:r>
+      <w:proofErr w:type="spellStart"/>
+      <w:r>
+        <w:t>CodeXL</w:t>
+      </w:r>
+      <w:proofErr w:type="spellEnd"/>
+      <w:r>
+        <w:t xml:space="preserve"> prompts the user to locate source file. (3826)</w:t>
+      </w:r>
+    </w:p>
+    <w:p>
+      <w:pPr>
+        <w:pStyle w:val="ListParagraph"/>
+        <w:numPr>
+          <w:ilvl w:val="0"/>
+          <w:numId w:val="1"/>
+        </w:numPr>
+        <w:spacing w:after="0" w:line="240" w:lineRule="auto"/>
+      </w:pPr>
+      <w:r>
+        <w:t>CPU Profiling crashes while running Time Based Profiling on Java applications. (3839)</w:t>
+      </w:r>
+    </w:p>
+    <w:p>
+      <w:pPr>
+        <w:pStyle w:val="ListParagraph"/>
+        <w:numPr>
+          <w:ilvl w:val="0"/>
+          <w:numId w:val="1"/>
+        </w:numPr>
+        <w:spacing w:after="0" w:line="240" w:lineRule="auto"/>
+      </w:pPr>
+      <w:proofErr w:type="spellStart"/>
+      <w:r>
+        <w:t>CodeXL</w:t>
+      </w:r>
+      <w:proofErr w:type="spellEnd"/>
+      <w:r>
+        <w:t xml:space="preserve"> GUI crashes while displaying CPU Profile Source View for Java applications. (</w:t>
+      </w:r>
+      <w:r>
+        <w:t>3843)</w:t>
+      </w:r>
+    </w:p>
+    <w:p>
+      <w:pPr>
+        <w:pStyle w:val="ListParagraph"/>
+        <w:numPr>
+          <w:ilvl w:val="0"/>
+          <w:numId w:val="1"/>
+        </w:numPr>
+        <w:spacing w:after="0" w:line="240" w:lineRule="auto"/>
+      </w:pPr>
+      <w:r>
+        <w:t xml:space="preserve">Linux kernel panic observed if </w:t>
+      </w:r>
+      <w:proofErr w:type="spellStart"/>
+      <w:r>
+        <w:t>CodeXLPowerProfiler</w:t>
+      </w:r>
+      <w:proofErr w:type="spellEnd"/>
+      <w:r>
+        <w:t xml:space="preserve"> CLI process is killed while profiling is in progress. (3891)</w:t>
+      </w:r>
+    </w:p>
+    <w:p>
+      <w:pPr>
+        <w:pStyle w:val="ListParagraph"/>
+        <w:numPr>
+          <w:ilvl w:val="0"/>
+          <w:numId w:val="1"/>
+        </w:numPr>
+        <w:spacing w:after="0" w:line="240" w:lineRule="auto"/>
+      </w:pPr>
+      <w:r>
+        <w:t xml:space="preserve">“Windows requires a digitally signed driver” pop up comes up on launching </w:t>
+      </w:r>
+      <w:proofErr w:type="spellStart"/>
+      <w:r>
+        <w:t>CodeXL</w:t>
+      </w:r>
+      <w:proofErr w:type="spellEnd"/>
+      <w:r>
+        <w:t xml:space="preserve"> on Win 7 OS. (3391)</w:t>
+      </w:r>
+    </w:p>
+    <w:p>
+      <w:pPr>
+        <w:pStyle w:val="ListParagraph"/>
+        <w:numPr>
+          <w:ilvl w:val="0"/>
+          <w:numId w:val="1"/>
+        </w:numPr>
+        <w:spacing w:after="0" w:line="240" w:lineRule="auto"/>
+      </w:pPr>
+      <w:proofErr w:type="spellStart"/>
+      <w:r>
+        <w:t>CodeXLCPUProfiler</w:t>
+      </w:r>
+      <w:proofErr w:type="spellEnd"/>
+      <w:r>
+        <w:t xml:space="preserve"> CLI throws “Output directory does not have write permission” on using relative path. (3409)</w:t>
+      </w:r>
+    </w:p>
+    <w:p>
+      <w:pPr>
+        <w:pStyle w:val="ListParagraph"/>
+        <w:numPr>
+          <w:ilvl w:val="0"/>
+          <w:numId w:val="1"/>
+        </w:numPr>
+        <w:spacing w:after="0" w:line="240" w:lineRule="auto"/>
+      </w:pPr>
+      <w:r>
+        <w:t xml:space="preserve">CSV Report generated by the </w:t>
+      </w:r>
+      <w:proofErr w:type="spellStart"/>
+      <w:r>
         <w:t>CodeXLCpuProfiler</w:t>
       </w:r>
       <w:proofErr w:type="spellEnd"/>
       <w:r>
-        <w:t xml:space="preserve"> crashes during data translation. (3741)</w:t>
+        <w:t>, sometimes does not show the function information. (3480)</w:t>
+      </w:r>
+    </w:p>
+    <w:p>
+      <w:pPr>
+        <w:pStyle w:val="ListParagraph"/>
+        <w:numPr>
+          <w:ilvl w:val="0"/>
+          <w:numId w:val="1"/>
+        </w:numPr>
+        <w:spacing w:after="0" w:line="240" w:lineRule="auto"/>
+      </w:pPr>
+      <w:r>
+        <w:t>“TID” drop down list in Source View does not show Thread Ids for a selected Process Id. (3519)</w:t>
+      </w:r>
+    </w:p>
+    <w:p>
+      <w:pPr>
+        <w:pStyle w:val="ListParagraph"/>
+        <w:numPr>
+          <w:ilvl w:val="0"/>
+          <w:numId w:val="1"/>
+        </w:numPr>
+        <w:spacing w:after="0" w:line="240" w:lineRule="auto"/>
+      </w:pPr>
+      <w:r>
+        <w:t>Empty Function Tab shown on double clicking any module in Module View. (3565)</w:t>
+      </w:r>
+    </w:p>
+    <w:p>
+      <w:pPr>
+        <w:pStyle w:val="ListParagraph"/>
+        <w:numPr>
+          <w:ilvl w:val="0"/>
+          <w:numId w:val="1"/>
+        </w:numPr>
+        <w:spacing w:after="0" w:line="240" w:lineRule="auto"/>
+      </w:pPr>
+      <w:r>
+        <w:t>Unable to install Power Profile driver on RHEL 7.3 (3573)</w:t>
       </w:r>
     </w:p>
     <w:p>
@@ -3694,382 +3925,62 @@
       </w:pPr>
       <w:proofErr w:type="spellStart"/>
       <w:r>
+        <w:t>CodeXLCpuProfiler</w:t>
+      </w:r>
+      <w:proofErr w:type="spellEnd"/>
+      <w:r>
+        <w:t xml:space="preserve"> fails to work with Custom Profile XML file. (3737)</w:t>
+      </w:r>
+    </w:p>
+    <w:p>
+      <w:pPr>
+        <w:pStyle w:val="ListParagraph"/>
+        <w:numPr>
+          <w:ilvl w:val="0"/>
+          <w:numId w:val="1"/>
+        </w:numPr>
+        <w:spacing w:after="0" w:line="240" w:lineRule="auto"/>
+      </w:pPr>
+      <w:r>
+        <w:t>On Linux, Power Profiler generates lesser than expected number of records. (3740)</w:t>
+      </w:r>
+    </w:p>
+    <w:p>
+      <w:pPr>
+        <w:pStyle w:val="ListParagraph"/>
+        <w:numPr>
+          <w:ilvl w:val="0"/>
+          <w:numId w:val="1"/>
+        </w:numPr>
+        <w:spacing w:after="0" w:line="240" w:lineRule="auto"/>
+      </w:pPr>
+      <w:r>
+        <w:t xml:space="preserve">On Linux, </w:t>
+      </w:r>
+      <w:proofErr w:type="spellStart"/>
+      <w:r>
         <w:t>CodeXLPowerProfiler</w:t>
       </w:r>
       <w:proofErr w:type="spellEnd"/>
       <w:r>
-        <w:t xml:space="preserve"> CLI consumes 100% CPU utilization. (3742)</w:t>
-      </w:r>
-    </w:p>
-    <w:p>
-      <w:pPr>
-        <w:pStyle w:val="ListParagraph"/>
-        <w:numPr>
-          <w:ilvl w:val="0"/>
-          <w:numId w:val="1"/>
-        </w:numPr>
-        <w:spacing w:after="0" w:line="240" w:lineRule="auto"/>
-      </w:pPr>
-      <w:r>
-        <w:t xml:space="preserve">BSOD occurs while running </w:t>
-      </w:r>
+        <w:t xml:space="preserve"> CLI does not support “-M module” option. (3749)</w:t>
+      </w:r>
+    </w:p>
+    <w:p>
+      <w:pPr>
+        <w:pStyle w:val="ListParagraph"/>
+        <w:numPr>
+          <w:ilvl w:val="0"/>
+          <w:numId w:val="1"/>
+        </w:numPr>
+        <w:spacing w:after="0" w:line="240" w:lineRule="auto"/>
+      </w:pPr>
       <w:proofErr w:type="spellStart"/>
       <w:r>
         <w:t>CodeXLPowerProfiler</w:t>
       </w:r>
       <w:proofErr w:type="spellEnd"/>
       <w:r>
-        <w:t xml:space="preserve"> with “</w:t>
-      </w:r>
-      <w:r>
-        <w:t>-M</w:t>
-      </w:r>
-      <w:r>
-        <w:t xml:space="preserve"> process” switch. (3746)</w:t>
-      </w:r>
-    </w:p>
-    <w:p>
-      <w:pPr>
-        <w:pStyle w:val="ListParagraph"/>
-        <w:numPr>
-          <w:ilvl w:val="0"/>
-          <w:numId w:val="1"/>
-        </w:numPr>
-        <w:spacing w:after="0" w:line="240" w:lineRule="auto"/>
-      </w:pPr>
-      <w:r>
-        <w:lastRenderedPageBreak/>
-        <w:t xml:space="preserve">BSOD occurs while running </w:t>
-      </w:r>
-      <w:proofErr w:type="spellStart"/>
-      <w:r>
-        <w:t>CodeXLPowerProfiler</w:t>
-      </w:r>
-      <w:proofErr w:type="spellEnd"/>
-      <w:r>
-        <w:t xml:space="preserve"> with “-e all” and profile duration exceeding 50 seconds. (3757)</w:t>
-      </w:r>
-    </w:p>
-    <w:p>
-      <w:pPr>
-        <w:pStyle w:val="ListParagraph"/>
-        <w:numPr>
-          <w:ilvl w:val="0"/>
-          <w:numId w:val="1"/>
-        </w:numPr>
-        <w:spacing w:after="0" w:line="240" w:lineRule="auto"/>
-      </w:pPr>
-      <w:proofErr w:type="spellStart"/>
-      <w:r>
-        <w:t>CodeXL</w:t>
-      </w:r>
-      <w:proofErr w:type="spellEnd"/>
-      <w:r>
-        <w:t xml:space="preserve"> GUI crashes on opening Source View CLU session. (3768)</w:t>
-      </w:r>
-    </w:p>
-    <w:p>
-      <w:pPr>
-        <w:pStyle w:val="ListParagraph"/>
-        <w:numPr>
-          <w:ilvl w:val="0"/>
-          <w:numId w:val="1"/>
-        </w:numPr>
-        <w:spacing w:after="0" w:line="240" w:lineRule="auto"/>
-      </w:pPr>
-      <w:r>
-        <w:t xml:space="preserve">On Linux, </w:t>
-      </w:r>
-      <w:proofErr w:type="spellStart"/>
-      <w:r>
-        <w:t>CodeXLPowerProfiler</w:t>
-      </w:r>
-      <w:proofErr w:type="spellEnd"/>
-      <w:r>
-        <w:t xml:space="preserve"> crashes while collecting process data with “-M process” switch. (3779)</w:t>
-      </w:r>
-    </w:p>
-    <w:p>
-      <w:pPr>
-        <w:pStyle w:val="ListParagraph"/>
-        <w:numPr>
-          <w:ilvl w:val="0"/>
-          <w:numId w:val="1"/>
-        </w:numPr>
-        <w:spacing w:after="0" w:line="240" w:lineRule="auto"/>
-      </w:pPr>
-      <w:proofErr w:type="spellStart"/>
-      <w:r>
-        <w:t>CodeXL</w:t>
-      </w:r>
-      <w:proofErr w:type="spellEnd"/>
-      <w:r>
-        <w:t xml:space="preserve"> GUI crashes if </w:t>
-      </w:r>
-      <w:proofErr w:type="spellStart"/>
-      <w:r>
-        <w:t>hostspot</w:t>
-      </w:r>
-      <w:proofErr w:type="spellEnd"/>
-      <w:r>
-        <w:t xml:space="preserve"> indicator is changed in Overview tab for CLU profile type. (3825)</w:t>
-      </w:r>
-    </w:p>
-    <w:p>
-      <w:pPr>
-        <w:pStyle w:val="ListParagraph"/>
-        <w:numPr>
-          <w:ilvl w:val="0"/>
-          <w:numId w:val="1"/>
-        </w:numPr>
-        <w:spacing w:after="0" w:line="240" w:lineRule="auto"/>
-      </w:pPr>
-      <w:r>
-        <w:t xml:space="preserve">Crash on providing header file as input when </w:t>
-      </w:r>
-      <w:proofErr w:type="spellStart"/>
-      <w:r>
-        <w:t>CodeXL</w:t>
-      </w:r>
-      <w:proofErr w:type="spellEnd"/>
-      <w:r>
-        <w:t xml:space="preserve"> prompts the user to locate source file. (3826)</w:t>
-      </w:r>
-    </w:p>
-    <w:p>
-      <w:pPr>
-        <w:pStyle w:val="ListParagraph"/>
-        <w:numPr>
-          <w:ilvl w:val="0"/>
-          <w:numId w:val="1"/>
-        </w:numPr>
-        <w:spacing w:after="0" w:line="240" w:lineRule="auto"/>
-      </w:pPr>
-      <w:r>
-        <w:t>CPU Profiling crashes while running Time Based Profiling on Java applications. (3839)</w:t>
-      </w:r>
-    </w:p>
-    <w:p>
-      <w:pPr>
-        <w:pStyle w:val="ListParagraph"/>
-        <w:numPr>
-          <w:ilvl w:val="0"/>
-          <w:numId w:val="1"/>
-        </w:numPr>
-        <w:spacing w:after="0" w:line="240" w:lineRule="auto"/>
-      </w:pPr>
-      <w:proofErr w:type="spellStart"/>
-      <w:r>
-        <w:t>CodeXL</w:t>
-      </w:r>
-      <w:proofErr w:type="spellEnd"/>
-      <w:r>
-        <w:t xml:space="preserve"> GUI crashes while displaying CPU Profile Source View for Java applications. (</w:t>
-      </w:r>
-      <w:r>
-        <w:t>3843)</w:t>
-      </w:r>
-    </w:p>
-    <w:p>
-      <w:pPr>
-        <w:pStyle w:val="ListParagraph"/>
-        <w:numPr>
-          <w:ilvl w:val="0"/>
-          <w:numId w:val="1"/>
-        </w:numPr>
-        <w:spacing w:after="0" w:line="240" w:lineRule="auto"/>
-      </w:pPr>
-      <w:r>
-        <w:t xml:space="preserve">Linux kernel panic observed if </w:t>
-      </w:r>
-      <w:proofErr w:type="spellStart"/>
-      <w:r>
-        <w:t>CodeXLPowerProfiler</w:t>
-      </w:r>
-      <w:proofErr w:type="spellEnd"/>
-      <w:r>
-        <w:t xml:space="preserve"> CLI process is killed while profiling is in progress. (3891)</w:t>
-      </w:r>
-    </w:p>
-    <w:p>
-      <w:pPr>
-        <w:pStyle w:val="ListParagraph"/>
-        <w:numPr>
-          <w:ilvl w:val="0"/>
-          <w:numId w:val="1"/>
-        </w:numPr>
-        <w:spacing w:after="0" w:line="240" w:lineRule="auto"/>
-      </w:pPr>
-      <w:r>
-        <w:t>Linux kernel panic observed if an application using AMDTPowerProfileAPI.so library is killed using Control-C. (3892)</w:t>
-      </w:r>
-    </w:p>
-    <w:p>
-      <w:pPr>
-        <w:pStyle w:val="ListParagraph"/>
-        <w:numPr>
-          <w:ilvl w:val="0"/>
-          <w:numId w:val="1"/>
-        </w:numPr>
-        <w:spacing w:after="0" w:line="240" w:lineRule="auto"/>
-      </w:pPr>
-      <w:r>
-        <w:t xml:space="preserve">“Windows requires a digitally signed driver” pop up comes up on launching </w:t>
-      </w:r>
-      <w:proofErr w:type="spellStart"/>
-      <w:r>
-        <w:t>CodeXL</w:t>
-      </w:r>
-      <w:proofErr w:type="spellEnd"/>
-      <w:r>
-        <w:t xml:space="preserve"> on Win 7 OS. (3391)</w:t>
-      </w:r>
-    </w:p>
-    <w:p>
-      <w:pPr>
-        <w:pStyle w:val="ListParagraph"/>
-        <w:numPr>
-          <w:ilvl w:val="0"/>
-          <w:numId w:val="1"/>
-        </w:numPr>
-        <w:spacing w:after="0" w:line="240" w:lineRule="auto"/>
-      </w:pPr>
-      <w:proofErr w:type="spellStart"/>
-      <w:r>
-        <w:t>CodeXLCPUProfiler</w:t>
-      </w:r>
-      <w:proofErr w:type="spellEnd"/>
-      <w:r>
-        <w:t xml:space="preserve"> CLI throws “Output directory does not have write permission” on using relative path. (3409)</w:t>
-      </w:r>
-    </w:p>
-    <w:p>
-      <w:pPr>
-        <w:pStyle w:val="ListParagraph"/>
-        <w:numPr>
-          <w:ilvl w:val="0"/>
-          <w:numId w:val="1"/>
-        </w:numPr>
-        <w:spacing w:after="0" w:line="240" w:lineRule="auto"/>
-      </w:pPr>
-      <w:r>
-        <w:t xml:space="preserve">CSV Report generated by the </w:t>
-      </w:r>
-      <w:proofErr w:type="spellStart"/>
-      <w:r>
-        <w:t>CodeXLCpuProfiler</w:t>
-      </w:r>
-      <w:proofErr w:type="spellEnd"/>
-      <w:r>
-        <w:t>, sometimes does not show the function information. (3480)</w:t>
-      </w:r>
-    </w:p>
-    <w:p>
-      <w:pPr>
-        <w:pStyle w:val="ListParagraph"/>
-        <w:numPr>
-          <w:ilvl w:val="0"/>
-          <w:numId w:val="1"/>
-        </w:numPr>
-        <w:spacing w:after="0" w:line="240" w:lineRule="auto"/>
-      </w:pPr>
-      <w:r>
-        <w:t>“TID” drop down list in Source View does not show Thread Ids for a selected Process Id. (3519)</w:t>
-      </w:r>
-    </w:p>
-    <w:p>
-      <w:pPr>
-        <w:pStyle w:val="ListParagraph"/>
-        <w:numPr>
-          <w:ilvl w:val="0"/>
-          <w:numId w:val="1"/>
-        </w:numPr>
-        <w:spacing w:after="0" w:line="240" w:lineRule="auto"/>
-      </w:pPr>
-      <w:r>
-        <w:t>Empty Function Tab shown on double clicking any module in Module View. (3565)</w:t>
-      </w:r>
-    </w:p>
-    <w:p>
-      <w:pPr>
-        <w:pStyle w:val="ListParagraph"/>
-        <w:numPr>
-          <w:ilvl w:val="0"/>
-          <w:numId w:val="1"/>
-        </w:numPr>
-        <w:spacing w:after="0" w:line="240" w:lineRule="auto"/>
-      </w:pPr>
-      <w:r>
-        <w:t>Unable to install Power Profile driver on RHEL 7.3 (3573)</w:t>
-      </w:r>
-    </w:p>
-    <w:p>
-      <w:pPr>
-        <w:pStyle w:val="ListParagraph"/>
-        <w:numPr>
-          <w:ilvl w:val="0"/>
-          <w:numId w:val="1"/>
-        </w:numPr>
-        <w:spacing w:after="0" w:line="240" w:lineRule="auto"/>
-      </w:pPr>
-      <w:proofErr w:type="spellStart"/>
-      <w:r>
-        <w:t>CodeXLCpuProfiler</w:t>
-      </w:r>
-      <w:proofErr w:type="spellEnd"/>
-      <w:r>
-        <w:t xml:space="preserve"> fails to work with Custom Profile XML file. (3737)</w:t>
-      </w:r>
-    </w:p>
-    <w:p>
-      <w:pPr>
-        <w:pStyle w:val="ListParagraph"/>
-        <w:numPr>
-          <w:ilvl w:val="0"/>
-          <w:numId w:val="1"/>
-        </w:numPr>
-        <w:spacing w:after="0" w:line="240" w:lineRule="auto"/>
-      </w:pPr>
-      <w:r>
-        <w:t>On Linux, Power Profiler generates lesser than expected number of records. (3740)</w:t>
-      </w:r>
-    </w:p>
-    <w:p>
-      <w:pPr>
-        <w:pStyle w:val="ListParagraph"/>
-        <w:numPr>
-          <w:ilvl w:val="0"/>
-          <w:numId w:val="1"/>
-        </w:numPr>
-        <w:spacing w:after="0" w:line="240" w:lineRule="auto"/>
-      </w:pPr>
-      <w:r>
-        <w:t xml:space="preserve">On Linux, </w:t>
-      </w:r>
-      <w:proofErr w:type="spellStart"/>
-      <w:r>
-        <w:t>CodeXLPowerProfiler</w:t>
-      </w:r>
-      <w:proofErr w:type="spellEnd"/>
-      <w:r>
-        <w:t xml:space="preserve"> CLI does not support “-M module” option. (3749)</w:t>
-      </w:r>
-    </w:p>
-    <w:p>
-      <w:pPr>
-        <w:pStyle w:val="ListParagraph"/>
-        <w:numPr>
-          <w:ilvl w:val="0"/>
-          <w:numId w:val="1"/>
-        </w:numPr>
-        <w:spacing w:after="0" w:line="240" w:lineRule="auto"/>
-      </w:pPr>
-      <w:proofErr w:type="spellStart"/>
-      <w:r>
-        <w:t>CodeXLPowerProfiler</w:t>
-      </w:r>
-      <w:proofErr w:type="spellEnd"/>
-      <w:r>
         <w:t xml:space="preserve"> does not honor lower sampling interval like 10ms. (3816)</w:t>
       </w:r>
     </w:p>
@@ -4098,7 +4009,7 @@
           <w:color w:val="4F6228" w:themeColor="accent3" w:themeShade="80"/>
         </w:rPr>
       </w:pPr>
-      <w:bookmarkStart w:id="27" w:name="_Toc475462897"/>
+      <w:bookmarkStart w:id="27" w:name="_Toc475546299"/>
       <w:r>
         <w:rPr>
           <w:color w:val="4F6228" w:themeColor="accent3" w:themeShade="80"/>
@@ -4555,7 +4466,6 @@
         </w:numPr>
       </w:pPr>
       <w:r>
-        <w:lastRenderedPageBreak/>
         <w:t>Performing</w:t>
       </w:r>
       <w:r>
@@ -4730,6 +4640,7 @@
         <w:contextualSpacing w:val="0"/>
       </w:pPr>
       <w:r>
+        <w:lastRenderedPageBreak/>
         <w:t>I</w:t>
       </w:r>
       <w:r>
@@ -5362,118 +5273,118 @@
         <w:spacing w:after="0" w:line="240" w:lineRule="auto"/>
       </w:pPr>
       <w:r>
+        <w:t xml:space="preserve">Power Profiler displays zero values for ‘Others’ counters in Summary view if only </w:t>
+      </w:r>
+      <w:proofErr w:type="spellStart"/>
+      <w:r>
+        <w:t>dGPU</w:t>
+      </w:r>
+      <w:proofErr w:type="spellEnd"/>
+      <w:r>
+        <w:t xml:space="preserve"> counters are selected. (1200)</w:t>
+      </w:r>
+    </w:p>
+    <w:p>
+      <w:pPr>
+        <w:pStyle w:val="ListParagraph"/>
+        <w:numPr>
+          <w:ilvl w:val="0"/>
+          <w:numId w:val="1"/>
+        </w:numPr>
+        <w:spacing w:after="0" w:line="240" w:lineRule="auto"/>
+      </w:pPr>
+      <w:r>
+        <w:t xml:space="preserve">GPU Debugger skips the internal loop in APP SDK </w:t>
+      </w:r>
+      <w:proofErr w:type="spellStart"/>
+      <w:r>
+        <w:t>nBody</w:t>
+      </w:r>
+      <w:proofErr w:type="spellEnd"/>
+      <w:r>
+        <w:t xml:space="preserve"> sample. (1250)</w:t>
+      </w:r>
+    </w:p>
+    <w:p>
+      <w:pPr>
+        <w:pStyle w:val="ListParagraph"/>
+        <w:numPr>
+          <w:ilvl w:val="0"/>
+          <w:numId w:val="1"/>
+        </w:numPr>
+        <w:spacing w:after="0" w:line="240" w:lineRule="auto"/>
+      </w:pPr>
+      <w:r>
+        <w:t>In CPU Profiler’s Time-Based Profiling, an unexpected low number of samples is collected when running on guest Win10-64 OS. (1277)</w:t>
+      </w:r>
+    </w:p>
+    <w:p>
+      <w:pPr>
+        <w:pStyle w:val="ListParagraph"/>
+        <w:numPr>
+          <w:ilvl w:val="0"/>
+          <w:numId w:val="1"/>
+        </w:numPr>
+        <w:spacing w:after="0" w:line="240" w:lineRule="auto"/>
+      </w:pPr>
+      <w:r>
+        <w:t xml:space="preserve">Step-in operations require over a minute when debugging </w:t>
+      </w:r>
+      <w:proofErr w:type="spellStart"/>
+      <w:r>
+        <w:t>clFFT</w:t>
+      </w:r>
+      <w:proofErr w:type="spellEnd"/>
+      <w:r>
+        <w:t xml:space="preserve"> sample. (1324)</w:t>
+      </w:r>
+    </w:p>
+    <w:p>
+      <w:pPr>
+        <w:pStyle w:val="ListParagraph"/>
+        <w:numPr>
+          <w:ilvl w:val="0"/>
+          <w:numId w:val="1"/>
+        </w:numPr>
+        <w:spacing w:after="0" w:line="240" w:lineRule="auto"/>
+      </w:pPr>
+      <w:r>
+        <w:t>Unable to launch GPU profiler - cannot allocate memory error on starting profiling after running 2 or 3 GPU Profiler timeline trace sessions for 2-3 min. (1347)</w:t>
+      </w:r>
+    </w:p>
+    <w:p>
+      <w:pPr>
+        <w:pStyle w:val="ListParagraph"/>
+        <w:numPr>
+          <w:ilvl w:val="0"/>
+          <w:numId w:val="1"/>
+        </w:numPr>
+        <w:spacing w:after="0" w:line="240" w:lineRule="auto"/>
+      </w:pPr>
+      <w:r>
+        <w:t xml:space="preserve">CodeXL throws segmentation fault while launching </w:t>
+      </w:r>
+      <w:r>
+        <w:t xml:space="preserve">on Linux </w:t>
+      </w:r>
+      <w:r>
+        <w:t>through SSH</w:t>
+      </w:r>
+      <w:r>
+        <w:t>. (1533)</w:t>
+      </w:r>
+    </w:p>
+    <w:p>
+      <w:pPr>
+        <w:pStyle w:val="ListParagraph"/>
+        <w:numPr>
+          <w:ilvl w:val="0"/>
+          <w:numId w:val="1"/>
+        </w:numPr>
+        <w:spacing w:after="0" w:line="240" w:lineRule="auto"/>
+      </w:pPr>
+      <w:r>
         <w:lastRenderedPageBreak/>
-        <w:t xml:space="preserve">Power Profiler displays zero values for ‘Others’ counters in Summary view if only </w:t>
-      </w:r>
-      <w:proofErr w:type="spellStart"/>
-      <w:r>
-        <w:t>dGPU</w:t>
-      </w:r>
-      <w:proofErr w:type="spellEnd"/>
-      <w:r>
-        <w:t xml:space="preserve"> counters are selected. (1200)</w:t>
-      </w:r>
-    </w:p>
-    <w:p>
-      <w:pPr>
-        <w:pStyle w:val="ListParagraph"/>
-        <w:numPr>
-          <w:ilvl w:val="0"/>
-          <w:numId w:val="1"/>
-        </w:numPr>
-        <w:spacing w:after="0" w:line="240" w:lineRule="auto"/>
-      </w:pPr>
-      <w:r>
-        <w:t xml:space="preserve">GPU Debugger skips the internal loop in APP SDK </w:t>
-      </w:r>
-      <w:proofErr w:type="spellStart"/>
-      <w:r>
-        <w:t>nBody</w:t>
-      </w:r>
-      <w:proofErr w:type="spellEnd"/>
-      <w:r>
-        <w:t xml:space="preserve"> sample. (1250)</w:t>
-      </w:r>
-    </w:p>
-    <w:p>
-      <w:pPr>
-        <w:pStyle w:val="ListParagraph"/>
-        <w:numPr>
-          <w:ilvl w:val="0"/>
-          <w:numId w:val="1"/>
-        </w:numPr>
-        <w:spacing w:after="0" w:line="240" w:lineRule="auto"/>
-      </w:pPr>
-      <w:r>
-        <w:t>In CPU Profiler’s Time-Based Profiling, an unexpected low number of samples is collected when running on guest Win10-64 OS. (1277)</w:t>
-      </w:r>
-    </w:p>
-    <w:p>
-      <w:pPr>
-        <w:pStyle w:val="ListParagraph"/>
-        <w:numPr>
-          <w:ilvl w:val="0"/>
-          <w:numId w:val="1"/>
-        </w:numPr>
-        <w:spacing w:after="0" w:line="240" w:lineRule="auto"/>
-      </w:pPr>
-      <w:r>
-        <w:t xml:space="preserve">Step-in operations require over a minute when debugging </w:t>
-      </w:r>
-      <w:proofErr w:type="spellStart"/>
-      <w:r>
-        <w:t>clFFT</w:t>
-      </w:r>
-      <w:proofErr w:type="spellEnd"/>
-      <w:r>
-        <w:t xml:space="preserve"> sample. (1324)</w:t>
-      </w:r>
-    </w:p>
-    <w:p>
-      <w:pPr>
-        <w:pStyle w:val="ListParagraph"/>
-        <w:numPr>
-          <w:ilvl w:val="0"/>
-          <w:numId w:val="1"/>
-        </w:numPr>
-        <w:spacing w:after="0" w:line="240" w:lineRule="auto"/>
-      </w:pPr>
-      <w:r>
-        <w:t>Unable to launch GPU profiler - cannot allocate memory error on starting profiling after running 2 or 3 GPU Profiler timeline trace sessions for 2-3 min. (1347)</w:t>
-      </w:r>
-    </w:p>
-    <w:p>
-      <w:pPr>
-        <w:pStyle w:val="ListParagraph"/>
-        <w:numPr>
-          <w:ilvl w:val="0"/>
-          <w:numId w:val="1"/>
-        </w:numPr>
-        <w:spacing w:after="0" w:line="240" w:lineRule="auto"/>
-      </w:pPr>
-      <w:r>
-        <w:t xml:space="preserve">CodeXL throws segmentation fault while launching </w:t>
-      </w:r>
-      <w:r>
-        <w:t xml:space="preserve">on Linux </w:t>
-      </w:r>
-      <w:r>
-        <w:t>through SSH</w:t>
-      </w:r>
-      <w:r>
-        <w:t>. (1533)</w:t>
-      </w:r>
-    </w:p>
-    <w:p>
-      <w:pPr>
-        <w:pStyle w:val="ListParagraph"/>
-        <w:numPr>
-          <w:ilvl w:val="0"/>
-          <w:numId w:val="1"/>
-        </w:numPr>
-        <w:spacing w:after="0" w:line="240" w:lineRule="auto"/>
-      </w:pPr>
-      <w:r>
         <w:t>The HSAIL Debugger’s Debugged Process Events viewer shows SIGPIPE or SIGBUS error while debugging HSAIL Applications. (1590)</w:t>
       </w:r>
     </w:p>
@@ -5962,152 +5873,152 @@
         <w:spacing w:after="0" w:line="240" w:lineRule="auto"/>
       </w:pPr>
       <w:r>
+        <w:t>When launching the Vulkan version of DOTA2 from Steam as part of a Frame Analysis session on Linux, The game must be manually shutdown at the end of the session else viewing frame traces and session export will fail. (3381)</w:t>
+      </w:r>
+    </w:p>
+    <w:p>
+      <w:pPr>
+        <w:pStyle w:val="ListParagraph"/>
+        <w:numPr>
+          <w:ilvl w:val="0"/>
+          <w:numId w:val="1"/>
+        </w:numPr>
+        <w:spacing w:after="0" w:line="240" w:lineRule="auto"/>
+      </w:pPr>
+      <w:r>
+        <w:t>The CPU Profiler’s Overview ‘</w:t>
+      </w:r>
+      <w:r>
+        <w:t xml:space="preserve">5 </w:t>
+      </w:r>
+      <w:proofErr w:type="gramStart"/>
+      <w:r>
+        <w:t>Hottest</w:t>
+      </w:r>
+      <w:proofErr w:type="gramEnd"/>
+      <w:r>
+        <w:t xml:space="preserve"> functions</w:t>
+      </w:r>
+      <w:r>
+        <w:t>’ table</w:t>
+      </w:r>
+      <w:r>
+        <w:t xml:space="preserve"> </w:t>
+      </w:r>
+      <w:r>
+        <w:t>does not filter out JVM functions when</w:t>
+      </w:r>
+      <w:r>
+        <w:t xml:space="preserve"> profiling Java app</w:t>
+      </w:r>
+      <w:r>
+        <w:t>lications on Linux. (3497)</w:t>
+      </w:r>
+    </w:p>
+    <w:p>
+      <w:pPr>
+        <w:pStyle w:val="ListParagraph"/>
+        <w:numPr>
+          <w:ilvl w:val="0"/>
+          <w:numId w:val="1"/>
+        </w:numPr>
+        <w:spacing w:after="0" w:line="240" w:lineRule="auto"/>
+      </w:pPr>
+      <w:r>
+        <w:t xml:space="preserve">Double clicking a function name in the CPU Profiling session’s Functions view displays an </w:t>
+      </w:r>
+      <w:r>
+        <w:t xml:space="preserve">empty source view </w:t>
+      </w:r>
+      <w:r>
+        <w:t>for profiled Java applications</w:t>
+      </w:r>
+      <w:r>
+        <w:t xml:space="preserve"> on Linux</w:t>
+      </w:r>
+      <w:r>
+        <w:t>. (3498)</w:t>
+      </w:r>
+    </w:p>
+    <w:p>
+      <w:pPr>
+        <w:pStyle w:val="ListParagraph"/>
+        <w:numPr>
+          <w:ilvl w:val="0"/>
+          <w:numId w:val="1"/>
+        </w:numPr>
+        <w:spacing w:after="0" w:line="240" w:lineRule="auto"/>
+      </w:pPr>
+      <w:r>
+        <w:t xml:space="preserve">Double clicking a module name in the CPU Profiling session’s Overview displays an </w:t>
+      </w:r>
+      <w:r>
+        <w:t xml:space="preserve">empty source view </w:t>
+      </w:r>
+      <w:r>
+        <w:t>for profiled Java applications on Linux.</w:t>
+      </w:r>
+      <w:r>
+        <w:t xml:space="preserve"> (3499)</w:t>
+      </w:r>
+    </w:p>
+    <w:p>
+      <w:pPr>
+        <w:pStyle w:val="ListParagraph"/>
+        <w:numPr>
+          <w:ilvl w:val="0"/>
+          <w:numId w:val="1"/>
+        </w:numPr>
+        <w:spacing w:after="0" w:line="240" w:lineRule="auto"/>
+      </w:pPr>
+      <w:r>
+        <w:t>Considerable number of "Unknown Function" entries in "Functions" table of call graph tab with CPU Profiler’s system-wide profile. (3530)</w:t>
+      </w:r>
+    </w:p>
+    <w:p>
+      <w:pPr>
+        <w:pStyle w:val="ListParagraph"/>
+        <w:numPr>
+          <w:ilvl w:val="0"/>
+          <w:numId w:val="1"/>
+        </w:numPr>
+        <w:spacing w:after="0" w:line="240" w:lineRule="auto"/>
+      </w:pPr>
+      <w:proofErr w:type="spellStart"/>
+      <w:r>
+        <w:t>Callstack</w:t>
+      </w:r>
+      <w:proofErr w:type="spellEnd"/>
+      <w:r>
+        <w:t xml:space="preserve"> data is not displayed when importing a </w:t>
+      </w:r>
+      <w:r>
+        <w:t xml:space="preserve">CPU Profiling </w:t>
+      </w:r>
+      <w:r>
+        <w:t xml:space="preserve">session from an </w:t>
+      </w:r>
+      <w:proofErr w:type="spellStart"/>
+      <w:r>
+        <w:t>ebp</w:t>
+      </w:r>
+      <w:proofErr w:type="spellEnd"/>
+      <w:r>
+        <w:t xml:space="preserve"> file. (3537)</w:t>
+      </w:r>
+    </w:p>
+    <w:bookmarkEnd w:id="45"/>
+    <w:p>
+      <w:pPr>
+        <w:pStyle w:val="ListParagraph"/>
+        <w:numPr>
+          <w:ilvl w:val="0"/>
+          <w:numId w:val="1"/>
+        </w:numPr>
+        <w:spacing w:after="0" w:line="240" w:lineRule="auto"/>
+      </w:pPr>
+      <w:r>
         <w:lastRenderedPageBreak/>
-        <w:t>When launching the Vulkan version of DOTA2 from Steam as part of a Frame Analysis session on Linux, The game must be manually shutdown at the end of the session else viewing frame traces and session export will fail. (3381)</w:t>
-      </w:r>
-    </w:p>
-    <w:p>
-      <w:pPr>
-        <w:pStyle w:val="ListParagraph"/>
-        <w:numPr>
-          <w:ilvl w:val="0"/>
-          <w:numId w:val="1"/>
-        </w:numPr>
-        <w:spacing w:after="0" w:line="240" w:lineRule="auto"/>
-      </w:pPr>
-      <w:r>
-        <w:t>The CPU Profiler’s Overview ‘</w:t>
-      </w:r>
-      <w:r>
-        <w:t xml:space="preserve">5 </w:t>
-      </w:r>
-      <w:proofErr w:type="gramStart"/>
-      <w:r>
-        <w:t>Hottest</w:t>
-      </w:r>
-      <w:proofErr w:type="gramEnd"/>
-      <w:r>
-        <w:t xml:space="preserve"> functions</w:t>
-      </w:r>
-      <w:r>
-        <w:t>’ table</w:t>
-      </w:r>
-      <w:r>
-        <w:t xml:space="preserve"> </w:t>
-      </w:r>
-      <w:r>
-        <w:t>does not filter out JVM functions when</w:t>
-      </w:r>
-      <w:r>
-        <w:t xml:space="preserve"> profiling Java app</w:t>
-      </w:r>
-      <w:r>
-        <w:t>lications on Linux. (3497)</w:t>
-      </w:r>
-    </w:p>
-    <w:p>
-      <w:pPr>
-        <w:pStyle w:val="ListParagraph"/>
-        <w:numPr>
-          <w:ilvl w:val="0"/>
-          <w:numId w:val="1"/>
-        </w:numPr>
-        <w:spacing w:after="0" w:line="240" w:lineRule="auto"/>
-      </w:pPr>
-      <w:r>
-        <w:t xml:space="preserve">Double clicking a function name in the CPU Profiling session’s Functions view displays an </w:t>
-      </w:r>
-      <w:r>
-        <w:t xml:space="preserve">empty source view </w:t>
-      </w:r>
-      <w:r>
-        <w:t>for profiled Java applications</w:t>
-      </w:r>
-      <w:r>
-        <w:t xml:space="preserve"> on Linux</w:t>
-      </w:r>
-      <w:r>
-        <w:t>. (3498)</w:t>
-      </w:r>
-    </w:p>
-    <w:p>
-      <w:pPr>
-        <w:pStyle w:val="ListParagraph"/>
-        <w:numPr>
-          <w:ilvl w:val="0"/>
-          <w:numId w:val="1"/>
-        </w:numPr>
-        <w:spacing w:after="0" w:line="240" w:lineRule="auto"/>
-      </w:pPr>
-      <w:r>
-        <w:t xml:space="preserve">Double clicking a module name in the CPU Profiling session’s Overview displays an </w:t>
-      </w:r>
-      <w:r>
-        <w:t xml:space="preserve">empty source view </w:t>
-      </w:r>
-      <w:r>
-        <w:t>for profiled Java applications on Linux.</w:t>
-      </w:r>
-      <w:r>
-        <w:t xml:space="preserve"> (3499)</w:t>
-      </w:r>
-    </w:p>
-    <w:p>
-      <w:pPr>
-        <w:pStyle w:val="ListParagraph"/>
-        <w:numPr>
-          <w:ilvl w:val="0"/>
-          <w:numId w:val="1"/>
-        </w:numPr>
-        <w:spacing w:after="0" w:line="240" w:lineRule="auto"/>
-      </w:pPr>
-      <w:r>
-        <w:t>Considerable number of "Unknown Function" entries in "Functions" table of call graph tab with CPU Profiler’s system-wide profile. (3530)</w:t>
-      </w:r>
-    </w:p>
-    <w:p>
-      <w:pPr>
-        <w:pStyle w:val="ListParagraph"/>
-        <w:numPr>
-          <w:ilvl w:val="0"/>
-          <w:numId w:val="1"/>
-        </w:numPr>
-        <w:spacing w:after="0" w:line="240" w:lineRule="auto"/>
-      </w:pPr>
-      <w:proofErr w:type="spellStart"/>
-      <w:r>
-        <w:t>Callstack</w:t>
-      </w:r>
-      <w:proofErr w:type="spellEnd"/>
-      <w:r>
-        <w:t xml:space="preserve"> data is not displayed when importing a </w:t>
-      </w:r>
-      <w:r>
-        <w:t xml:space="preserve">CPU Profiling </w:t>
-      </w:r>
-      <w:r>
-        <w:t xml:space="preserve">session from an </w:t>
-      </w:r>
-      <w:proofErr w:type="spellStart"/>
-      <w:r>
-        <w:t>ebp</w:t>
-      </w:r>
-      <w:proofErr w:type="spellEnd"/>
-      <w:r>
-        <w:t xml:space="preserve"> file. (3537)</w:t>
-      </w:r>
-    </w:p>
-    <w:bookmarkEnd w:id="45"/>
-    <w:p>
-      <w:pPr>
-        <w:pStyle w:val="ListParagraph"/>
-        <w:numPr>
-          <w:ilvl w:val="0"/>
-          <w:numId w:val="1"/>
-        </w:numPr>
-        <w:spacing w:after="0" w:line="240" w:lineRule="auto"/>
-      </w:pPr>
-      <w:r>
         <w:t>On Linux, GPU Profiling Performance Counters of an OpenGL application may cause a s</w:t>
       </w:r>
       <w:r>
@@ -6258,6 +6169,301 @@
     </w:p>
     <w:p>
       <w:pPr>
+        <w:pStyle w:val="ListParagraph"/>
+        <w:numPr>
+          <w:ilvl w:val="0"/>
+          <w:numId w:val="1"/>
+        </w:numPr>
+        <w:spacing w:after="0" w:line="240" w:lineRule="auto"/>
+      </w:pPr>
+      <w:r>
+        <w:t>For Power Profiler’s Process/Module profiling, “Process Name” and “Process path” is shown as “unknown” for some of the user space applications. (3792)</w:t>
+      </w:r>
+    </w:p>
+    <w:p>
+      <w:pPr>
+        <w:pStyle w:val="ListParagraph"/>
+        <w:numPr>
+          <w:ilvl w:val="0"/>
+          <w:numId w:val="1"/>
+        </w:numPr>
+        <w:spacing w:after="0" w:line="240" w:lineRule="auto"/>
+      </w:pPr>
+      <w:r>
+        <w:t>Timeline view's energy/power graphs highlight multiple (first counter is always shown selected) counters though only one counter is selected</w:t>
+      </w:r>
+      <w:r>
+        <w:t>. (3873)</w:t>
+      </w:r>
+    </w:p>
+    <w:p>
+      <w:pPr>
+        <w:pStyle w:val="ListParagraph"/>
+        <w:numPr>
+          <w:ilvl w:val="0"/>
+          <w:numId w:val="1"/>
+        </w:numPr>
+        <w:spacing w:after="0" w:line="240" w:lineRule="auto"/>
+      </w:pPr>
+      <w:r>
+        <w:t xml:space="preserve">Some </w:t>
+      </w:r>
+      <w:r>
+        <w:t xml:space="preserve">power profile </w:t>
+      </w:r>
+      <w:r>
+        <w:t xml:space="preserve">counters are </w:t>
+      </w:r>
+      <w:r>
+        <w:t>all plotted in Black for imported session</w:t>
+      </w:r>
+      <w:r>
+        <w:t>. (3877)</w:t>
+      </w:r>
+    </w:p>
+    <w:p>
+      <w:pPr>
+        <w:pStyle w:val="ListParagraph"/>
+        <w:numPr>
+          <w:ilvl w:val="0"/>
+          <w:numId w:val="1"/>
+        </w:numPr>
+        <w:spacing w:after="0" w:line="240" w:lineRule="auto"/>
+      </w:pPr>
+      <w:r>
+        <w:t>On Linux, first run after killing power profile run gives zero records. (3902)</w:t>
+      </w:r>
+    </w:p>
+    <w:p>
+      <w:pPr>
+        <w:pStyle w:val="ListParagraph"/>
+        <w:numPr>
+          <w:ilvl w:val="0"/>
+          <w:numId w:val="1"/>
+        </w:numPr>
+        <w:spacing w:after="0" w:line="240" w:lineRule="auto"/>
+      </w:pPr>
+      <w:r>
+        <w:t>For process/mod</w:t>
+      </w:r>
+      <w:r>
+        <w:t>ule profiling, Irrespective of a</w:t>
+      </w:r>
+      <w:r>
+        <w:t xml:space="preserve">dmin/non-admin privilege, launch app with </w:t>
+      </w:r>
+      <w:proofErr w:type="spellStart"/>
+      <w:r>
+        <w:t>CodeXLPowerProfiler</w:t>
+      </w:r>
+      <w:proofErr w:type="spellEnd"/>
+      <w:r>
+        <w:t xml:space="preserve"> </w:t>
+      </w:r>
+      <w:r>
+        <w:t>CLI is always shown as unknown. (3904)</w:t>
+      </w:r>
+    </w:p>
+    <w:p>
+      <w:pPr>
+        <w:pStyle w:val="ListParagraph"/>
+        <w:numPr>
+          <w:ilvl w:val="0"/>
+          <w:numId w:val="1"/>
+        </w:numPr>
+        <w:spacing w:after="0" w:line="240" w:lineRule="auto"/>
+      </w:pPr>
+      <w:r>
+        <w:t>For Remote Power Profiling, counters are shown without Counter Type</w:t>
+      </w:r>
+      <w:r>
+        <w:t xml:space="preserve"> </w:t>
+      </w:r>
+      <w:r>
+        <w:t>(heading</w:t>
+      </w:r>
+      <w:r>
+        <w:t>: Power, Frequency,</w:t>
+      </w:r>
+      <w:r>
+        <w:t xml:space="preserve"> </w:t>
+      </w:r>
+      <w:proofErr w:type="gramStart"/>
+      <w:r>
+        <w:t>Temperature</w:t>
+      </w:r>
+      <w:proofErr w:type="gramEnd"/>
+      <w:r>
+        <w:t>). (3914)</w:t>
+      </w:r>
+    </w:p>
+    <w:p>
+      <w:pPr>
+        <w:pStyle w:val="ListParagraph"/>
+        <w:numPr>
+          <w:ilvl w:val="0"/>
+          <w:numId w:val="1"/>
+        </w:numPr>
+        <w:spacing w:after="0" w:line="240" w:lineRule="auto"/>
+      </w:pPr>
+      <w:r>
+        <w:t>Caching of files/.</w:t>
+      </w:r>
+      <w:proofErr w:type="spellStart"/>
+      <w:r>
+        <w:t>pdb</w:t>
+      </w:r>
+      <w:proofErr w:type="spellEnd"/>
+      <w:r>
+        <w:t>/executable not working with CPU Profiling session. (3244)</w:t>
+      </w:r>
+    </w:p>
+    <w:p>
+      <w:pPr>
+        <w:pStyle w:val="ListParagraph"/>
+        <w:numPr>
+          <w:ilvl w:val="0"/>
+          <w:numId w:val="1"/>
+        </w:numPr>
+        <w:spacing w:after="0" w:line="240" w:lineRule="auto"/>
+      </w:pPr>
+      <w:r>
+        <w:t>On Linux, "5 Hottest functions" does not show correct functions for CPU profiling using Java app (scimark2). (3497)</w:t>
+      </w:r>
+    </w:p>
+    <w:p>
+      <w:pPr>
+        <w:pStyle w:val="ListParagraph"/>
+        <w:numPr>
+          <w:ilvl w:val="0"/>
+          <w:numId w:val="1"/>
+        </w:numPr>
+        <w:spacing w:after="0" w:line="240" w:lineRule="auto"/>
+      </w:pPr>
+      <w:r>
+        <w:t xml:space="preserve">For huge source files (like sqlite3.c), </w:t>
+      </w:r>
+      <w:proofErr w:type="spellStart"/>
+      <w:r>
+        <w:t>CodeXL</w:t>
+      </w:r>
+      <w:proofErr w:type="spellEnd"/>
+      <w:r>
+        <w:t xml:space="preserve"> source view does not show the complete source code - View seems to limit to 64K lines (3541)</w:t>
+      </w:r>
+    </w:p>
+    <w:p>
+      <w:pPr>
+        <w:pStyle w:val="ListParagraph"/>
+        <w:numPr>
+          <w:ilvl w:val="0"/>
+          <w:numId w:val="1"/>
+        </w:numPr>
+        <w:spacing w:after="0" w:line="240" w:lineRule="auto"/>
+      </w:pPr>
+      <w:r>
+        <w:t>Samples not attributed to source for functions that belong to huge (100K+ lines) source file (3542)</w:t>
+      </w:r>
+    </w:p>
+    <w:p>
+      <w:pPr>
+        <w:pStyle w:val="ListParagraph"/>
+        <w:numPr>
+          <w:ilvl w:val="0"/>
+          <w:numId w:val="1"/>
+        </w:numPr>
+        <w:spacing w:after="0" w:line="240" w:lineRule="auto"/>
+      </w:pPr>
+      <w:r>
+        <w:t>For initialize_matrices, "ALL IBS op samples",</w:t>
+      </w:r>
+      <w:r>
+        <w:t xml:space="preserve"> </w:t>
+      </w:r>
+      <w:r>
+        <w:t>"ALL IBS fetch samples"</w:t>
+      </w:r>
+      <w:r>
+        <w:t xml:space="preserve"> differs in Overview tab and </w:t>
+      </w:r>
+      <w:proofErr w:type="spellStart"/>
+      <w:r>
+        <w:t>Callgraph</w:t>
+      </w:r>
+      <w:proofErr w:type="spellEnd"/>
+      <w:r>
+        <w:t xml:space="preserve"> view. (3785)</w:t>
+      </w:r>
+    </w:p>
+    <w:p>
+      <w:pPr>
+        <w:pStyle w:val="ListParagraph"/>
+        <w:numPr>
+          <w:ilvl w:val="0"/>
+          <w:numId w:val="1"/>
+        </w:numPr>
+        <w:spacing w:after="0" w:line="240" w:lineRule="auto"/>
+      </w:pPr>
+      <w:proofErr w:type="spellStart"/>
+      <w:r>
+        <w:t>CodeXL</w:t>
+      </w:r>
+      <w:proofErr w:type="spellEnd"/>
+      <w:r>
+        <w:t xml:space="preserve"> displays empty source view if debug information (.</w:t>
+      </w:r>
+      <w:proofErr w:type="spellStart"/>
+      <w:r>
+        <w:t>pdb</w:t>
+      </w:r>
+      <w:proofErr w:type="spellEnd"/>
+      <w:r>
+        <w:t>) is not present for the profiled app</w:t>
+      </w:r>
+      <w:r>
+        <w:t>lication</w:t>
+      </w:r>
+      <w:r>
+        <w:t>. (3566)</w:t>
+      </w:r>
+    </w:p>
+    <w:p>
+      <w:pPr>
+        <w:pStyle w:val="ListParagraph"/>
+        <w:numPr>
+          <w:ilvl w:val="0"/>
+          <w:numId w:val="1"/>
+        </w:numPr>
+        <w:spacing w:after="0" w:line="240" w:lineRule="auto"/>
+      </w:pPr>
+      <w:r>
+        <w:t>V</w:t>
+      </w:r>
+      <w:r>
+        <w:t xml:space="preserve">isual Studio plugin </w:t>
+      </w:r>
+      <w:r>
+        <w:t>crashes on running power profile session by "New Power Session..."</w:t>
+      </w:r>
+      <w:r>
+        <w:t xml:space="preserve"> (3908)</w:t>
+      </w:r>
+    </w:p>
+    <w:p>
+      <w:pPr>
+        <w:pStyle w:val="ListParagraph"/>
+        <w:numPr>
+          <w:ilvl w:val="0"/>
+          <w:numId w:val="1"/>
+        </w:numPr>
+        <w:spacing w:after="0" w:line="240" w:lineRule="auto"/>
+      </w:pPr>
+      <w:r>
+        <w:t>Source view for Java inline functions shows no samples for the source. (3912)</w:t>
+      </w:r>
+    </w:p>
+    <w:p>
+      <w:pPr>
         <w:spacing w:after="0" w:line="240" w:lineRule="auto"/>
         <w:ind w:left="360"/>
       </w:pPr>
@@ -6269,7 +6475,7 @@
           <w:color w:val="4F6228" w:themeColor="accent3" w:themeShade="80"/>
         </w:rPr>
       </w:pPr>
-      <w:bookmarkStart w:id="54" w:name="_Toc475462898"/>
+      <w:bookmarkStart w:id="54" w:name="_Toc475546300"/>
       <w:r>
         <w:rPr>
           <w:color w:val="4F6228" w:themeColor="accent3" w:themeShade="80"/>
@@ -6385,7 +6591,7 @@
           <w:rPr>
             <w:noProof/>
           </w:rPr>
-          <w:t>1</w:t>
+          <w:t>6</w:t>
         </w:r>
         <w:r>
           <w:rPr>
@@ -9507,7 +9713,7 @@
 </file>
 
 <file path=customXml/itemProps1.xml><?xml version="1.0" encoding="utf-8"?>
-<ds:datastoreItem xmlns:ds="http://schemas.openxmlformats.org/officeDocument/2006/customXml" ds:itemID="{A885492A-0F48-4CBF-A159-CBE47B8EA8C3}">
+<ds:datastoreItem xmlns:ds="http://schemas.openxmlformats.org/officeDocument/2006/customXml" ds:itemID="{CEA38A16-6CDF-4C04-A6EC-86E23850FA7B}">
   <ds:schemaRefs>
     <ds:schemaRef ds:uri="http://schemas.openxmlformats.org/officeDocument/2006/bibliography"/>
   </ds:schemaRefs>

</xml_diff>

<commit_message>
Updating the version in quick start guide and changes in release notes.
</commit_message>
<xml_diff>
--- a/CodeXL/Setup/CodeXL_Release_Notes.docx
+++ b/CodeXL/Setup/CodeXL_Release_Notes.docx
@@ -26,8 +26,6 @@
             <w:tcW w:w="4788" w:type="dxa"/>
           </w:tcPr>
           <w:p>
-            <w:bookmarkStart w:id="0" w:name="_GoBack"/>
-            <w:bookmarkEnd w:id="0"/>
             <w:r>
               <w:rPr>
                 <w:noProof/>
@@ -88,6 +86,8 @@
             <w:pPr>
               <w:jc w:val="right"/>
             </w:pPr>
+            <w:bookmarkStart w:id="0" w:name="_GoBack"/>
+            <w:bookmarkEnd w:id="0"/>
             <w:r>
               <w:rPr>
                 <w:noProof/>
@@ -146,7 +146,7 @@
           <w:color w:val="4F6228" w:themeColor="accent3" w:themeShade="80"/>
         </w:rPr>
       </w:pPr>
-      <w:bookmarkStart w:id="1" w:name="_Toc475546293"/>
+      <w:bookmarkStart w:id="1" w:name="_Toc475627447"/>
       <w:proofErr w:type="spellStart"/>
       <w:r>
         <w:rPr>
@@ -253,7 +253,7 @@
           <w:r>
             <w:fldChar w:fldCharType="separate"/>
           </w:r>
-          <w:hyperlink w:anchor="_Toc475546293" w:history="1">
+          <w:hyperlink w:anchor="_Toc475627447" w:history="1">
             <w:r>
               <w:rPr>
                 <w:rStyle w:val="Hyperlink"/>
@@ -280,7 +280,7 @@
                 <w:noProof/>
                 <w:webHidden/>
               </w:rPr>
-              <w:instrText xml:space="preserve"> PAGEREF _Toc475546293 \h </w:instrText>
+              <w:instrText xml:space="preserve"> PAGEREF _Toc475627447 \h </w:instrText>
             </w:r>
             <w:r>
               <w:rPr>
@@ -323,7 +323,7 @@
               <w:lang w:bidi="ar-SA"/>
             </w:rPr>
           </w:pPr>
-          <w:hyperlink w:anchor="_Toc475546294" w:history="1">
+          <w:hyperlink w:anchor="_Toc475627448" w:history="1">
             <w:r>
               <w:rPr>
                 <w:rStyle w:val="Hyperlink"/>
@@ -350,7 +350,7 @@
                 <w:noProof/>
                 <w:webHidden/>
               </w:rPr>
-              <w:instrText xml:space="preserve"> PAGEREF _Toc475546294 \h </w:instrText>
+              <w:instrText xml:space="preserve"> PAGEREF _Toc475627448 \h </w:instrText>
             </w:r>
             <w:r>
               <w:rPr>
@@ -393,7 +393,7 @@
               <w:lang w:bidi="ar-SA"/>
             </w:rPr>
           </w:pPr>
-          <w:hyperlink w:anchor="_Toc475546295" w:history="1">
+          <w:hyperlink w:anchor="_Toc475627449" w:history="1">
             <w:r>
               <w:rPr>
                 <w:rStyle w:val="Hyperlink"/>
@@ -420,7 +420,7 @@
                 <w:noProof/>
                 <w:webHidden/>
               </w:rPr>
-              <w:instrText xml:space="preserve"> PAGEREF _Toc475546295 \h </w:instrText>
+              <w:instrText xml:space="preserve"> PAGEREF _Toc475627449 \h </w:instrText>
             </w:r>
             <w:r>
               <w:rPr>
@@ -440,7 +440,7 @@
                 <w:noProof/>
                 <w:webHidden/>
               </w:rPr>
-              <w:t>3</w:t>
+              <w:t>2</w:t>
             </w:r>
             <w:r>
               <w:rPr>
@@ -463,7 +463,7 @@
               <w:lang w:bidi="ar-SA"/>
             </w:rPr>
           </w:pPr>
-          <w:hyperlink w:anchor="_Toc475546296" w:history="1">
+          <w:hyperlink w:anchor="_Toc475627450" w:history="1">
             <w:r>
               <w:rPr>
                 <w:rStyle w:val="Hyperlink"/>
@@ -490,7 +490,7 @@
                 <w:noProof/>
                 <w:webHidden/>
               </w:rPr>
-              <w:instrText xml:space="preserve"> PAGEREF _Toc475546296 \h </w:instrText>
+              <w:instrText xml:space="preserve"> PAGEREF _Toc475627450 \h </w:instrText>
             </w:r>
             <w:r>
               <w:rPr>
@@ -533,7 +533,7 @@
               <w:lang w:bidi="ar-SA"/>
             </w:rPr>
           </w:pPr>
-          <w:hyperlink w:anchor="_Toc475546297" w:history="1">
+          <w:hyperlink w:anchor="_Toc475627451" w:history="1">
             <w:r>
               <w:rPr>
                 <w:rStyle w:val="Hyperlink"/>
@@ -560,7 +560,7 @@
                 <w:noProof/>
                 <w:webHidden/>
               </w:rPr>
-              <w:instrText xml:space="preserve"> PAGEREF _Toc475546297 \h </w:instrText>
+              <w:instrText xml:space="preserve"> PAGEREF _Toc475627451 \h </w:instrText>
             </w:r>
             <w:r>
               <w:rPr>
@@ -603,7 +603,7 @@
               <w:lang w:bidi="ar-SA"/>
             </w:rPr>
           </w:pPr>
-          <w:hyperlink w:anchor="_Toc475546298" w:history="1">
+          <w:hyperlink w:anchor="_Toc475627452" w:history="1">
             <w:r>
               <w:rPr>
                 <w:rStyle w:val="Hyperlink"/>
@@ -630,7 +630,7 @@
                 <w:noProof/>
                 <w:webHidden/>
               </w:rPr>
-              <w:instrText xml:space="preserve"> PAGEREF _Toc475546298 \h </w:instrText>
+              <w:instrText xml:space="preserve"> PAGEREF _Toc475627452 \h </w:instrText>
             </w:r>
             <w:r>
               <w:rPr>
@@ -673,7 +673,7 @@
               <w:lang w:bidi="ar-SA"/>
             </w:rPr>
           </w:pPr>
-          <w:hyperlink w:anchor="_Toc475546299" w:history="1">
+          <w:hyperlink w:anchor="_Toc475627453" w:history="1">
             <w:r>
               <w:rPr>
                 <w:rStyle w:val="Hyperlink"/>
@@ -700,7 +700,7 @@
                 <w:noProof/>
                 <w:webHidden/>
               </w:rPr>
-              <w:instrText xml:space="preserve"> PAGEREF _Toc475546299 \h </w:instrText>
+              <w:instrText xml:space="preserve"> PAGEREF _Toc475627453 \h </w:instrText>
             </w:r>
             <w:r>
               <w:rPr>
@@ -743,7 +743,7 @@
               <w:lang w:bidi="ar-SA"/>
             </w:rPr>
           </w:pPr>
-          <w:hyperlink w:anchor="_Toc475546300" w:history="1">
+          <w:hyperlink w:anchor="_Toc475627454" w:history="1">
             <w:r>
               <w:rPr>
                 <w:rStyle w:val="Hyperlink"/>
@@ -770,7 +770,7 @@
                 <w:noProof/>
                 <w:webHidden/>
               </w:rPr>
-              <w:instrText xml:space="preserve"> PAGEREF _Toc475546300 \h </w:instrText>
+              <w:instrText xml:space="preserve"> PAGEREF _Toc475627454 \h </w:instrText>
             </w:r>
             <w:r>
               <w:rPr>
@@ -1083,7 +1083,7 @@
           <w:color w:val="4F6228" w:themeColor="accent3" w:themeShade="80"/>
         </w:rPr>
       </w:pPr>
-      <w:bookmarkStart w:id="7" w:name="_Toc475546294"/>
+      <w:bookmarkStart w:id="7" w:name="_Toc475627448"/>
       <w:r>
         <w:rPr>
           <w:color w:val="4F6228" w:themeColor="accent3" w:themeShade="80"/>
@@ -1138,53 +1138,9 @@
           <w:numId w:val="6"/>
         </w:numPr>
       </w:pPr>
-      <w:r>
-        <w:t xml:space="preserve">Support </w:t>
-      </w:r>
-      <w:r>
-        <w:t>Ubuntu 16.04</w:t>
-      </w:r>
-    </w:p>
-    <w:p>
-      <w:pPr>
-        <w:pStyle w:val="ListParagraph"/>
-        <w:numPr>
-          <w:ilvl w:val="0"/>
-          <w:numId w:val="6"/>
-        </w:numPr>
-      </w:pPr>
-      <w:r>
-        <w:t>Support W</w:t>
-      </w:r>
-      <w:r>
-        <w:t>indows</w:t>
-      </w:r>
-      <w:r>
-        <w:t xml:space="preserve"> </w:t>
-      </w:r>
-      <w:r>
-        <w:t>10</w:t>
-      </w:r>
-      <w:r>
-        <w:t xml:space="preserve"> A</w:t>
-      </w:r>
-      <w:r>
-        <w:t>nniversary</w:t>
-      </w:r>
-      <w:r>
-        <w:t xml:space="preserve"> Update</w:t>
-      </w:r>
-    </w:p>
-    <w:p>
-      <w:pPr>
-        <w:pStyle w:val="ListParagraph"/>
-        <w:numPr>
-          <w:ilvl w:val="0"/>
-          <w:numId w:val="6"/>
-        </w:numPr>
-      </w:pPr>
-      <w:r>
-        <w:t>Frame Analysis</w:t>
+      <w:bookmarkStart w:id="12" w:name="OLE_LINK16"/>
+      <w:r>
+        <w:t>CPU Profiling</w:t>
       </w:r>
     </w:p>
     <w:p>
@@ -1196,22 +1152,27 @@
         </w:numPr>
       </w:pPr>
       <w:r>
-        <w:t>S</w:t>
-      </w:r>
-      <w:r>
-        <w:t>upport for timeline trace of Vulkan</w:t>
-      </w:r>
-      <w:r>
-        <w:t>®</w:t>
-      </w:r>
-      <w:r>
-        <w:t xml:space="preserve"> frames on </w:t>
-      </w:r>
-      <w:r>
-        <w:t>Linux</w:t>
-      </w:r>
-      <w:r>
-        <w:t>®</w:t>
+        <w:t xml:space="preserve">Count Mode profiling is supported in </w:t>
+      </w:r>
+      <w:proofErr w:type="spellStart"/>
+      <w:r>
+        <w:t>C</w:t>
+      </w:r>
+      <w:r>
+        <w:t>odeXLCpuProfiler</w:t>
+      </w:r>
+      <w:proofErr w:type="spellEnd"/>
+      <w:r>
+        <w:t xml:space="preserve"> CLI</w:t>
+      </w:r>
+      <w:r>
+        <w:t xml:space="preserve">. </w:t>
+      </w:r>
+      <w:r>
+        <w:t xml:space="preserve">In this mode, the CLI </w:t>
+      </w:r>
+      <w:r>
+        <w:t>counts the number of occurrences of monitored events</w:t>
       </w:r>
       <w:r>
         <w:t>.</w:t>
@@ -1225,11 +1186,31 @@
           <w:numId w:val="6"/>
         </w:numPr>
       </w:pPr>
-      <w:r>
-        <w:t>Capturing the trace of multiple frames in a single capture operation</w:t>
-      </w:r>
-      <w:r>
-        <w:t>, controlled by the project settings.</w:t>
+      <w:proofErr w:type="spellStart"/>
+      <w:r>
+        <w:t>CodeXLCpuProfiler</w:t>
+      </w:r>
+      <w:proofErr w:type="spellEnd"/>
+      <w:r>
+        <w:t xml:space="preserve"> </w:t>
+      </w:r>
+      <w:r>
+        <w:t>C</w:t>
+      </w:r>
+      <w:r>
+        <w:t>LI</w:t>
+      </w:r>
+      <w:r>
+        <w:t xml:space="preserve"> support</w:t>
+      </w:r>
+      <w:r>
+        <w:t>s</w:t>
+      </w:r>
+      <w:r>
+        <w:t xml:space="preserve"> headless servers to collect and analyze profile data</w:t>
+      </w:r>
+      <w:r>
+        <w:t>.</w:t>
       </w:r>
     </w:p>
     <w:p>
@@ -1239,11 +1220,42 @@
           <w:ilvl w:val="1"/>
           <w:numId w:val="6"/>
         </w:numPr>
-        <w:spacing w:after="160" w:line="252" w:lineRule="auto"/>
-      </w:pPr>
-      <w:bookmarkStart w:id="12" w:name="OLE_LINK16"/>
-      <w:r>
-        <w:t>UI improvements</w:t>
+      </w:pPr>
+      <w:proofErr w:type="spellStart"/>
+      <w:r>
+        <w:t>CodeXLCpuProfiler</w:t>
+      </w:r>
+      <w:proofErr w:type="spellEnd"/>
+      <w:r>
+        <w:t xml:space="preserve"> CLI generates </w:t>
+      </w:r>
+      <w:proofErr w:type="spellStart"/>
+      <w:r>
+        <w:t>CallGraph</w:t>
+      </w:r>
+      <w:proofErr w:type="spellEnd"/>
+      <w:r>
+        <w:t xml:space="preserve"> section if the </w:t>
+      </w:r>
+      <w:proofErr w:type="spellStart"/>
+      <w:r>
+        <w:t>CallStack</w:t>
+      </w:r>
+      <w:proofErr w:type="spellEnd"/>
+      <w:r>
+        <w:t xml:space="preserve"> sampling is enabled during profile data collection.</w:t>
+      </w:r>
+    </w:p>
+    <w:p>
+      <w:pPr>
+        <w:pStyle w:val="ListParagraph"/>
+        <w:numPr>
+          <w:ilvl w:val="0"/>
+          <w:numId w:val="6"/>
+        </w:numPr>
+      </w:pPr>
+      <w:r>
+        <w:t>Power Profiling</w:t>
       </w:r>
     </w:p>
     <w:p>
@@ -1253,22 +1265,12 @@
           <w:ilvl w:val="1"/>
           <w:numId w:val="6"/>
         </w:numPr>
-        <w:spacing w:after="160" w:line="252" w:lineRule="auto"/>
-      </w:pPr>
-      <w:r>
-        <w:t>‘CPU only’ and  ‘GPU only’ trace capture</w:t>
-      </w:r>
-    </w:p>
-    <w:p>
-      <w:pPr>
-        <w:pStyle w:val="ListParagraph"/>
-        <w:numPr>
-          <w:ilvl w:val="0"/>
-          <w:numId w:val="6"/>
-        </w:numPr>
-      </w:pPr>
-      <w:r>
-        <w:t>CPU Profiling</w:t>
+      </w:pPr>
+      <w:r>
+        <w:t>Simplified Summary View for Timeline profiling</w:t>
+      </w:r>
+      <w:r>
+        <w:t>.</w:t>
       </w:r>
     </w:p>
     <w:p>
@@ -1280,30 +1282,34 @@
         </w:numPr>
       </w:pPr>
       <w:r>
-        <w:t xml:space="preserve">Count Mode profiling is supported in </w:t>
-      </w:r>
-      <w:proofErr w:type="spellStart"/>
-      <w:r>
-        <w:t>C</w:t>
-      </w:r>
-      <w:r>
-        <w:t>odeXLCpuProfiler</w:t>
-      </w:r>
-      <w:proofErr w:type="spellEnd"/>
-      <w:r>
-        <w:t xml:space="preserve"> CLI</w:t>
-      </w:r>
-      <w:r>
-        <w:t xml:space="preserve">. </w:t>
-      </w:r>
-      <w:r>
-        <w:t xml:space="preserve">In this mode, the CLI </w:t>
-      </w:r>
-      <w:r>
-        <w:t>counts the number of occurrences of monitored events</w:t>
+        <w:t>Module level attribution (</w:t>
+      </w:r>
+      <w:r>
+        <w:t xml:space="preserve">Now it is </w:t>
+      </w:r>
+      <w:r>
+        <w:t xml:space="preserve">available in the Command Line tool on </w:t>
+      </w:r>
+      <w:r>
+        <w:t>Linux also</w:t>
+      </w:r>
+      <w:r>
+        <w:t>)</w:t>
       </w:r>
       <w:r>
         <w:t>.</w:t>
+      </w:r>
+    </w:p>
+    <w:p>
+      <w:pPr>
+        <w:pStyle w:val="ListParagraph"/>
+        <w:numPr>
+          <w:ilvl w:val="0"/>
+          <w:numId w:val="6"/>
+        </w:numPr>
+      </w:pPr>
+      <w:r>
+        <w:t>Static Analysis</w:t>
       </w:r>
     </w:p>
     <w:p>
@@ -1314,31 +1320,14 @@
           <w:numId w:val="6"/>
         </w:numPr>
       </w:pPr>
-      <w:proofErr w:type="spellStart"/>
-      <w:r>
-        <w:t>CodeXLCpuProfiler</w:t>
-      </w:r>
-      <w:proofErr w:type="spellEnd"/>
-      <w:r>
-        <w:t xml:space="preserve"> </w:t>
-      </w:r>
-      <w:r>
-        <w:t>C</w:t>
-      </w:r>
-      <w:r>
-        <w:t>LI</w:t>
-      </w:r>
-      <w:r>
-        <w:t xml:space="preserve"> support</w:t>
-      </w:r>
-      <w:r>
-        <w:t>s</w:t>
-      </w:r>
-      <w:r>
-        <w:t xml:space="preserve"> headless servers to collect and analyze profile data</w:t>
-      </w:r>
-      <w:r>
-        <w:t>.</w:t>
+      <w:r>
+        <w:t xml:space="preserve">Support static analysis of OpenCL kernels, </w:t>
+      </w:r>
+      <w:r>
+        <w:t>OpenGL</w:t>
+      </w:r>
+      <w:r>
+        <w:t xml:space="preserve"> and Vulkan GLSL shaders on Linux systems installed with amdgpu-pro driver.</w:t>
       </w:r>
     </w:p>
     <w:p>
@@ -1348,32 +1337,25 @@
           <w:ilvl w:val="1"/>
           <w:numId w:val="6"/>
         </w:numPr>
-      </w:pPr>
-      <w:proofErr w:type="spellStart"/>
-      <w:r>
-        <w:t>CodeXLCpuProfiler</w:t>
-      </w:r>
-      <w:proofErr w:type="spellEnd"/>
-      <w:r>
-        <w:t xml:space="preserve"> CLI generates </w:t>
-      </w:r>
-      <w:proofErr w:type="spellStart"/>
-      <w:r>
-        <w:t>CallGraph</w:t>
-      </w:r>
-      <w:proofErr w:type="spellEnd"/>
-      <w:r>
-        <w:t xml:space="preserve"> section if the </w:t>
-      </w:r>
-      <w:proofErr w:type="spellStart"/>
-      <w:r>
-        <w:t>CallStack</w:t>
-      </w:r>
-      <w:proofErr w:type="spellEnd"/>
-      <w:r>
-        <w:t xml:space="preserve"> sampling is enabled during profile data collection.</w:t>
-      </w:r>
-    </w:p>
+        <w:spacing w:after="0" w:line="240" w:lineRule="auto"/>
+      </w:pPr>
+      <w:r>
+        <w:t xml:space="preserve">Extract AMDIL code for DX11 shaders (available in the </w:t>
+      </w:r>
+      <w:r>
+        <w:t>c</w:t>
+      </w:r>
+      <w:r>
+        <w:t xml:space="preserve">ommand </w:t>
+      </w:r>
+      <w:r>
+        <w:t>l</w:t>
+      </w:r>
+      <w:r>
+        <w:t>ine tool).</w:t>
+      </w:r>
+    </w:p>
+    <w:bookmarkEnd w:id="12"/>
     <w:p>
       <w:pPr>
         <w:pStyle w:val="ListParagraph"/>
@@ -1383,7 +1365,7 @@
         </w:numPr>
       </w:pPr>
       <w:r>
-        <w:t>Power Profiling</w:t>
+        <w:t>GPU Debugging</w:t>
       </w:r>
     </w:p>
     <w:p>
@@ -1395,10 +1377,7 @@
         </w:numPr>
       </w:pPr>
       <w:r>
-        <w:t>Simplified Summary View for Timeline profiling</w:t>
-      </w:r>
-      <w:r>
-        <w:t>.</w:t>
+        <w:t>Display referenced structures/values when viewing pointer variables</w:t>
       </w:r>
     </w:p>
     <w:p>
@@ -1410,22 +1389,7 @@
         </w:numPr>
       </w:pPr>
       <w:r>
-        <w:t>Module level attribution (</w:t>
-      </w:r>
-      <w:r>
-        <w:t xml:space="preserve">Now it is </w:t>
-      </w:r>
-      <w:r>
-        <w:t xml:space="preserve">available in the Command Line tool on </w:t>
-      </w:r>
-      <w:r>
-        <w:t>Linux also</w:t>
-      </w:r>
-      <w:r>
-        <w:t>)</w:t>
-      </w:r>
-      <w:r>
-        <w:t>.</w:t>
+        <w:t>Support OpenGL-OpenCL interop</w:t>
       </w:r>
     </w:p>
     <w:p>
@@ -1437,7 +1401,7 @@
         </w:numPr>
       </w:pPr>
       <w:r>
-        <w:t>Static Analysis</w:t>
+        <w:t>Source Control and Build Environment</w:t>
       </w:r>
     </w:p>
     <w:p>
@@ -1449,13 +1413,30 @@
         </w:numPr>
       </w:pPr>
       <w:r>
-        <w:t xml:space="preserve">Support static analysis of OpenCL kernels, </w:t>
-      </w:r>
-      <w:r>
-        <w:t>OpenGL</w:t>
-      </w:r>
-      <w:r>
-        <w:t xml:space="preserve"> and Vulkan GLSL shaders on Linux systems installed with amdgpu-pro driver.</w:t>
+        <w:t>Converted the common source modules to</w:t>
+      </w:r>
+      <w:r>
+        <w:t xml:space="preserve"> </w:t>
+      </w:r>
+      <w:proofErr w:type="spellStart"/>
+      <w:r>
+        <w:t>git</w:t>
+      </w:r>
+      <w:proofErr w:type="spellEnd"/>
+      <w:r>
+        <w:t xml:space="preserve"> sub-module</w:t>
+      </w:r>
+    </w:p>
+    <w:p>
+      <w:pPr>
+        <w:pStyle w:val="ListParagraph"/>
+        <w:numPr>
+          <w:ilvl w:val="0"/>
+          <w:numId w:val="6"/>
+        </w:numPr>
+      </w:pPr>
+      <w:r>
+        <w:t>UI Improvements</w:t>
       </w:r>
     </w:p>
     <w:p>
@@ -1465,271 +1446,13 @@
           <w:ilvl w:val="1"/>
           <w:numId w:val="6"/>
         </w:numPr>
-        <w:spacing w:after="0" w:line="240" w:lineRule="auto"/>
-      </w:pPr>
-      <w:r>
-        <w:t xml:space="preserve">Extract AMDIL code for DX11 shaders (available in the </w:t>
-      </w:r>
-      <w:r>
-        <w:t>c</w:t>
-      </w:r>
-      <w:r>
-        <w:t xml:space="preserve">ommand </w:t>
-      </w:r>
-      <w:r>
-        <w:t>l</w:t>
-      </w:r>
-      <w:r>
-        <w:t>ine tool).</w:t>
-      </w:r>
-    </w:p>
-    <w:bookmarkEnd w:id="12"/>
-    <w:p>
-      <w:pPr>
-        <w:pStyle w:val="ListParagraph"/>
-        <w:numPr>
-          <w:ilvl w:val="0"/>
-          <w:numId w:val="6"/>
-        </w:numPr>
-      </w:pPr>
-      <w:r>
-        <w:t>GPU Debugging</w:t>
-      </w:r>
-    </w:p>
-    <w:p>
-      <w:pPr>
-        <w:pStyle w:val="ListParagraph"/>
-        <w:numPr>
-          <w:ilvl w:val="1"/>
-          <w:numId w:val="6"/>
-        </w:numPr>
-      </w:pPr>
-      <w:r>
-        <w:t>Display referenced structures/values when viewing pointer variables</w:t>
-      </w:r>
-    </w:p>
-    <w:p>
-      <w:pPr>
-        <w:pStyle w:val="ListParagraph"/>
-        <w:numPr>
-          <w:ilvl w:val="1"/>
-          <w:numId w:val="6"/>
-        </w:numPr>
-      </w:pPr>
-      <w:r>
-        <w:t>Support OpenGL-OpenCL interop</w:t>
-      </w:r>
-    </w:p>
-    <w:p>
-      <w:pPr>
-        <w:pStyle w:val="ListParagraph"/>
-        <w:numPr>
-          <w:ilvl w:val="0"/>
-          <w:numId w:val="6"/>
-        </w:numPr>
-      </w:pPr>
-      <w:r>
-        <w:t>Source Control and Build Environment</w:t>
-      </w:r>
-    </w:p>
-    <w:p>
-      <w:pPr>
-        <w:pStyle w:val="ListParagraph"/>
-        <w:numPr>
-          <w:ilvl w:val="1"/>
-          <w:numId w:val="6"/>
-        </w:numPr>
-      </w:pPr>
-      <w:r>
-        <w:t>Remove git sub-module</w:t>
-      </w:r>
-    </w:p>
-    <w:p>
-      <w:pPr>
-        <w:pStyle w:val="ListParagraph"/>
-        <w:numPr>
-          <w:ilvl w:val="1"/>
-          <w:numId w:val="6"/>
-        </w:numPr>
-      </w:pPr>
-      <w:r>
-        <w:t xml:space="preserve">Let the build succeed even </w:t>
-      </w:r>
-      <w:r>
-        <w:t>if</w:t>
-      </w:r>
-      <w:r>
-        <w:t xml:space="preserve"> JDK and </w:t>
-      </w:r>
-      <w:proofErr w:type="spellStart"/>
-      <w:r>
-        <w:t>ROCm</w:t>
-      </w:r>
-      <w:proofErr w:type="spellEnd"/>
-      <w:r>
-        <w:t xml:space="preserve"> are not installed</w:t>
-      </w:r>
-    </w:p>
-    <w:p>
-      <w:pPr>
-        <w:pStyle w:val="ListParagraph"/>
-        <w:numPr>
-          <w:ilvl w:val="1"/>
-          <w:numId w:val="6"/>
-        </w:numPr>
-      </w:pPr>
-      <w:r>
-        <w:t xml:space="preserve">Build </w:t>
-      </w:r>
-      <w:r>
-        <w:t xml:space="preserve">compatible </w:t>
-      </w:r>
-      <w:r>
-        <w:t xml:space="preserve">with </w:t>
-      </w:r>
-      <w:r>
-        <w:t xml:space="preserve">both </w:t>
-      </w:r>
-      <w:proofErr w:type="spellStart"/>
-      <w:r>
-        <w:t>gcc</w:t>
-      </w:r>
-      <w:proofErr w:type="spellEnd"/>
-      <w:r>
-        <w:t xml:space="preserve"> 4.x on Red Hat 6 and </w:t>
-      </w:r>
-      <w:proofErr w:type="spellStart"/>
-      <w:r>
-        <w:t>gcc</w:t>
-      </w:r>
-      <w:proofErr w:type="spellEnd"/>
-      <w:r>
-        <w:t xml:space="preserve"> 5.x on Ubuntu 16.04</w:t>
-      </w:r>
-    </w:p>
-    <w:p>
-      <w:pPr>
-        <w:pStyle w:val="ListParagraph"/>
-        <w:numPr>
-          <w:ilvl w:val="0"/>
-          <w:numId w:val="6"/>
-        </w:numPr>
-      </w:pPr>
-      <w:r>
-        <w:t>UI Improvements</w:t>
-      </w:r>
-    </w:p>
-    <w:p>
-      <w:pPr>
-        <w:pStyle w:val="ListParagraph"/>
-        <w:numPr>
-          <w:ilvl w:val="1"/>
-          <w:numId w:val="6"/>
-        </w:numPr>
       </w:pPr>
       <w:r>
         <w:rPr>
           <w:rFonts w:eastAsia="Times New Roman" w:cs="Arial"/>
           <w:color w:val="000000"/>
         </w:rPr>
-        <w:t>The CodeXL toolbar's Play button text reflect</w:t>
-      </w:r>
-      <w:r>
-        <w:rPr>
-          <w:rFonts w:eastAsia="Times New Roman" w:cs="Arial"/>
-          <w:color w:val="000000"/>
-        </w:rPr>
-        <w:t>s</w:t>
-      </w:r>
-      <w:r>
-        <w:rPr>
-          <w:rFonts w:eastAsia="Times New Roman" w:cs="Arial"/>
-          <w:color w:val="000000"/>
-        </w:rPr>
-        <w:t xml:space="preserve"> CodeXL's mode and action</w:t>
-      </w:r>
-    </w:p>
-    <w:p>
-      <w:pPr>
-        <w:pStyle w:val="ListParagraph"/>
-        <w:numPr>
-          <w:ilvl w:val="1"/>
-          <w:numId w:val="6"/>
-        </w:numPr>
-      </w:pPr>
-      <w:r>
-        <w:rPr>
-          <w:rFonts w:eastAsia="Times New Roman" w:cs="Arial"/>
-          <w:color w:val="000000"/>
-        </w:rPr>
-        <w:t xml:space="preserve">The </w:t>
-      </w:r>
-      <w:r>
-        <w:rPr>
-          <w:rFonts w:eastAsia="Times New Roman" w:cs="Arial"/>
-          <w:color w:val="000000"/>
-        </w:rPr>
-        <w:t xml:space="preserve">total number of frames captured in the session </w:t>
-      </w:r>
-      <w:r>
-        <w:rPr>
-          <w:rFonts w:eastAsia="Times New Roman" w:cs="Arial"/>
-          <w:color w:val="000000"/>
-        </w:rPr>
-        <w:t>are displayed in the</w:t>
-      </w:r>
-      <w:r>
-        <w:rPr>
-          <w:rFonts w:eastAsia="Times New Roman" w:cs="Arial"/>
-          <w:color w:val="000000"/>
-        </w:rPr>
-        <w:t xml:space="preserve"> session node </w:t>
-      </w:r>
-      <w:r>
-        <w:rPr>
-          <w:rFonts w:eastAsia="Times New Roman" w:cs="Arial"/>
-          <w:color w:val="000000"/>
-        </w:rPr>
-        <w:t>of the</w:t>
-      </w:r>
-      <w:r>
-        <w:rPr>
-          <w:rFonts w:eastAsia="Times New Roman" w:cs="Arial"/>
-          <w:color w:val="000000"/>
-        </w:rPr>
-        <w:t xml:space="preserve"> Explorer tree</w:t>
-      </w:r>
-    </w:p>
-    <w:p>
-      <w:pPr>
-        <w:pStyle w:val="ListParagraph"/>
-        <w:numPr>
-          <w:ilvl w:val="1"/>
-          <w:numId w:val="6"/>
-        </w:numPr>
-      </w:pPr>
-      <w:r>
-        <w:rPr>
-          <w:rFonts w:eastAsia="Times New Roman" w:cs="Arial"/>
-          <w:color w:val="000000"/>
-        </w:rPr>
-        <w:t>Frame Analysis navigation bar displays a graphic indication of the precise location in the frame timeline when moving the mouse over the focus area in the timeline chart</w:t>
-      </w:r>
-    </w:p>
-    <w:p>
-      <w:pPr>
-        <w:pStyle w:val="ListParagraph"/>
-        <w:numPr>
-          <w:ilvl w:val="1"/>
-          <w:numId w:val="6"/>
-        </w:numPr>
-      </w:pPr>
-      <w:r>
-        <w:rPr>
-          <w:rFonts w:eastAsia="Times New Roman" w:cs="Arial"/>
-          <w:color w:val="000000"/>
-        </w:rPr>
-        <w:t>Many more improvements</w:t>
+        <w:t>GUI fixes and improvements in CPU and Power Profiling to make it more stable.</w:t>
       </w:r>
     </w:p>
     <w:p>
@@ -1739,12 +1462,11 @@
           <w:color w:val="4F6228" w:themeColor="accent3" w:themeShade="80"/>
         </w:rPr>
       </w:pPr>
-      <w:bookmarkStart w:id="13" w:name="_Toc475546295"/>
+      <w:bookmarkStart w:id="13" w:name="_Toc475627449"/>
       <w:r>
         <w:rPr>
           <w:color w:val="4F6228" w:themeColor="accent3" w:themeShade="80"/>
         </w:rPr>
-        <w:lastRenderedPageBreak/>
         <w:t>System Requirements</w:t>
       </w:r>
       <w:bookmarkEnd w:id="13"/>
@@ -2134,6 +1856,7 @@
         </w:numPr>
       </w:pPr>
       <w:r>
+        <w:lastRenderedPageBreak/>
         <w:t xml:space="preserve">Supported on the Linux® HSA stack, on </w:t>
       </w:r>
       <w:r>
@@ -2488,7 +2211,6 @@
         <w:contextualSpacing w:val="0"/>
       </w:pPr>
       <w:r>
-        <w:lastRenderedPageBreak/>
         <w:t xml:space="preserve">CPU Profiling on Linux platforms </w:t>
       </w:r>
       <w:r>
@@ -2676,6 +2398,7 @@
         </w:numPr>
       </w:pPr>
       <w:r>
+        <w:lastRenderedPageBreak/>
         <w:t xml:space="preserve">If </w:t>
       </w:r>
       <w:r>
@@ -3110,7 +2833,6 @@
     </w:p>
     <w:p>
       <w:r>
-        <w:lastRenderedPageBreak/>
         <w:t>Supported platforms:</w:t>
       </w:r>
     </w:p>
@@ -3329,12 +3051,13 @@
         </w:rPr>
       </w:pPr>
       <w:bookmarkStart w:id="22" w:name="_Ref360655992"/>
-      <w:bookmarkStart w:id="23" w:name="_Toc475546296"/>
+      <w:bookmarkStart w:id="23" w:name="_Toc475627450"/>
       <w:bookmarkEnd w:id="15"/>
       <w:r>
         <w:rPr>
           <w:color w:val="4F6228" w:themeColor="accent3" w:themeShade="80"/>
         </w:rPr>
+        <w:lastRenderedPageBreak/>
         <w:t xml:space="preserve">Getting the latest </w:t>
       </w:r>
       <w:r>
@@ -3396,7 +3119,7 @@
           <w:color w:val="4F6228" w:themeColor="accent3" w:themeShade="80"/>
         </w:rPr>
       </w:pPr>
-      <w:bookmarkStart w:id="24" w:name="_Toc475546297"/>
+      <w:bookmarkStart w:id="24" w:name="_Toc475627451"/>
       <w:r>
         <w:rPr>
           <w:color w:val="4F6228" w:themeColor="accent3" w:themeShade="80"/>
@@ -3488,7 +3211,7 @@
           <w:color w:val="4F6228" w:themeColor="accent3" w:themeShade="80"/>
         </w:rPr>
       </w:pPr>
-      <w:bookmarkStart w:id="26" w:name="_Toc475546298"/>
+      <w:bookmarkStart w:id="26" w:name="_Toc475627452"/>
       <w:r>
         <w:rPr>
           <w:color w:val="4F6228" w:themeColor="accent3" w:themeShade="80"/>
@@ -3723,264 +3446,264 @@
       </w:pPr>
       <w:proofErr w:type="spellStart"/>
       <w:r>
+        <w:t>CodeXL</w:t>
+      </w:r>
+      <w:proofErr w:type="spellEnd"/>
+      <w:r>
+        <w:t xml:space="preserve"> GUI crashes if </w:t>
+      </w:r>
+      <w:proofErr w:type="spellStart"/>
+      <w:r>
+        <w:t>hostspot</w:t>
+      </w:r>
+      <w:proofErr w:type="spellEnd"/>
+      <w:r>
+        <w:t xml:space="preserve"> indicator is changed in Overview tab for CLU profile type. (3825)</w:t>
+      </w:r>
+    </w:p>
+    <w:p>
+      <w:pPr>
+        <w:pStyle w:val="ListParagraph"/>
+        <w:numPr>
+          <w:ilvl w:val="0"/>
+          <w:numId w:val="1"/>
+        </w:numPr>
+        <w:spacing w:after="0" w:line="240" w:lineRule="auto"/>
+      </w:pPr>
+      <w:r>
+        <w:t xml:space="preserve">Crash on providing header file as input when </w:t>
+      </w:r>
+      <w:proofErr w:type="spellStart"/>
+      <w:r>
+        <w:t>CodeXL</w:t>
+      </w:r>
+      <w:proofErr w:type="spellEnd"/>
+      <w:r>
+        <w:t xml:space="preserve"> prompts the user to locate source file. (3826)</w:t>
+      </w:r>
+    </w:p>
+    <w:p>
+      <w:pPr>
+        <w:pStyle w:val="ListParagraph"/>
+        <w:numPr>
+          <w:ilvl w:val="0"/>
+          <w:numId w:val="1"/>
+        </w:numPr>
+        <w:spacing w:after="0" w:line="240" w:lineRule="auto"/>
+      </w:pPr>
+      <w:r>
+        <w:t>CPU Profiling crashes while running Time Based Profiling on Java applications. (3839)</w:t>
+      </w:r>
+    </w:p>
+    <w:p>
+      <w:pPr>
+        <w:pStyle w:val="ListParagraph"/>
+        <w:numPr>
+          <w:ilvl w:val="0"/>
+          <w:numId w:val="1"/>
+        </w:numPr>
+        <w:spacing w:after="0" w:line="240" w:lineRule="auto"/>
+      </w:pPr>
+      <w:proofErr w:type="spellStart"/>
+      <w:r>
+        <w:t>CodeXL</w:t>
+      </w:r>
+      <w:proofErr w:type="spellEnd"/>
+      <w:r>
+        <w:t xml:space="preserve"> GUI crashes while displaying CPU Profile Source View for Java applications. (</w:t>
+      </w:r>
+      <w:r>
+        <w:t>3843)</w:t>
+      </w:r>
+    </w:p>
+    <w:p>
+      <w:pPr>
+        <w:pStyle w:val="ListParagraph"/>
+        <w:numPr>
+          <w:ilvl w:val="0"/>
+          <w:numId w:val="1"/>
+        </w:numPr>
+        <w:spacing w:after="0" w:line="240" w:lineRule="auto"/>
+      </w:pPr>
+      <w:r>
+        <w:t xml:space="preserve">Linux kernel panic observed if </w:t>
+      </w:r>
+      <w:proofErr w:type="spellStart"/>
+      <w:r>
+        <w:t>CodeXLPowerProfiler</w:t>
+      </w:r>
+      <w:proofErr w:type="spellEnd"/>
+      <w:r>
+        <w:t xml:space="preserve"> CLI process is killed while profiling is in progress. (3891)</w:t>
+      </w:r>
+    </w:p>
+    <w:p>
+      <w:pPr>
+        <w:pStyle w:val="ListParagraph"/>
+        <w:numPr>
+          <w:ilvl w:val="0"/>
+          <w:numId w:val="1"/>
+        </w:numPr>
+        <w:spacing w:after="0" w:line="240" w:lineRule="auto"/>
+      </w:pPr>
+      <w:r>
+        <w:t xml:space="preserve">“Windows requires a digitally signed driver” pop up comes up on launching </w:t>
+      </w:r>
+      <w:proofErr w:type="spellStart"/>
+      <w:r>
+        <w:t>CodeXL</w:t>
+      </w:r>
+      <w:proofErr w:type="spellEnd"/>
+      <w:r>
+        <w:t xml:space="preserve"> on Win 7 OS. (3391)</w:t>
+      </w:r>
+    </w:p>
+    <w:p>
+      <w:pPr>
+        <w:pStyle w:val="ListParagraph"/>
+        <w:numPr>
+          <w:ilvl w:val="0"/>
+          <w:numId w:val="1"/>
+        </w:numPr>
+        <w:spacing w:after="0" w:line="240" w:lineRule="auto"/>
+      </w:pPr>
+      <w:proofErr w:type="spellStart"/>
+      <w:r>
+        <w:t>CodeXLCPUProfiler</w:t>
+      </w:r>
+      <w:proofErr w:type="spellEnd"/>
+      <w:r>
+        <w:t xml:space="preserve"> CLI throws “Output directory does not have write permission” on using relative path. (3409)</w:t>
+      </w:r>
+    </w:p>
+    <w:p>
+      <w:pPr>
+        <w:pStyle w:val="ListParagraph"/>
+        <w:numPr>
+          <w:ilvl w:val="0"/>
+          <w:numId w:val="1"/>
+        </w:numPr>
+        <w:spacing w:after="0" w:line="240" w:lineRule="auto"/>
+      </w:pPr>
+      <w:r>
+        <w:t xml:space="preserve">CSV Report generated by the </w:t>
+      </w:r>
+      <w:proofErr w:type="spellStart"/>
+      <w:r>
+        <w:t>CodeXLCpuProfiler</w:t>
+      </w:r>
+      <w:proofErr w:type="spellEnd"/>
+      <w:r>
+        <w:t>, sometimes does not show the function information. (3480)</w:t>
+      </w:r>
+    </w:p>
+    <w:p>
+      <w:pPr>
+        <w:pStyle w:val="ListParagraph"/>
+        <w:numPr>
+          <w:ilvl w:val="0"/>
+          <w:numId w:val="1"/>
+        </w:numPr>
+        <w:spacing w:after="0" w:line="240" w:lineRule="auto"/>
+      </w:pPr>
+      <w:r>
+        <w:t>“TID” drop down list in Source View does not show Thread Ids for a selected Process Id. (3519)</w:t>
+      </w:r>
+    </w:p>
+    <w:p>
+      <w:pPr>
+        <w:pStyle w:val="ListParagraph"/>
+        <w:numPr>
+          <w:ilvl w:val="0"/>
+          <w:numId w:val="1"/>
+        </w:numPr>
+        <w:spacing w:after="0" w:line="240" w:lineRule="auto"/>
+      </w:pPr>
+      <w:r>
+        <w:t>Empty Function Tab shown on double clicking any module in Module View. (3565)</w:t>
+      </w:r>
+    </w:p>
+    <w:p>
+      <w:pPr>
+        <w:pStyle w:val="ListParagraph"/>
+        <w:numPr>
+          <w:ilvl w:val="0"/>
+          <w:numId w:val="1"/>
+        </w:numPr>
+        <w:spacing w:after="0" w:line="240" w:lineRule="auto"/>
+      </w:pPr>
+      <w:r>
         <w:lastRenderedPageBreak/>
-        <w:t>CodeXL</w:t>
+        <w:t>Unable to install Power Profile driver on RHEL 7.3 (3573)</w:t>
+      </w:r>
+    </w:p>
+    <w:p>
+      <w:pPr>
+        <w:pStyle w:val="ListParagraph"/>
+        <w:numPr>
+          <w:ilvl w:val="0"/>
+          <w:numId w:val="1"/>
+        </w:numPr>
+        <w:spacing w:after="0" w:line="240" w:lineRule="auto"/>
+      </w:pPr>
+      <w:proofErr w:type="spellStart"/>
+      <w:r>
+        <w:t>CodeXLCpuProfiler</w:t>
       </w:r>
       <w:proofErr w:type="spellEnd"/>
       <w:r>
-        <w:t xml:space="preserve"> GUI crashes if </w:t>
+        <w:t xml:space="preserve"> fails to work with Custom Profile XML file. (3737)</w:t>
+      </w:r>
+    </w:p>
+    <w:p>
+      <w:pPr>
+        <w:pStyle w:val="ListParagraph"/>
+        <w:numPr>
+          <w:ilvl w:val="0"/>
+          <w:numId w:val="1"/>
+        </w:numPr>
+        <w:spacing w:after="0" w:line="240" w:lineRule="auto"/>
+      </w:pPr>
+      <w:r>
+        <w:t>On Linux, Power Profiler generates lesser than expected number of records. (3740)</w:t>
+      </w:r>
+    </w:p>
+    <w:p>
+      <w:pPr>
+        <w:pStyle w:val="ListParagraph"/>
+        <w:numPr>
+          <w:ilvl w:val="0"/>
+          <w:numId w:val="1"/>
+        </w:numPr>
+        <w:spacing w:after="0" w:line="240" w:lineRule="auto"/>
+      </w:pPr>
+      <w:r>
+        <w:t xml:space="preserve">On Linux, </w:t>
       </w:r>
       <w:proofErr w:type="spellStart"/>
       <w:r>
-        <w:t>hostspot</w:t>
+        <w:t>CodeXLPowerProfiler</w:t>
       </w:r>
       <w:proofErr w:type="spellEnd"/>
       <w:r>
-        <w:t xml:space="preserve"> indicator is changed in Overview tab for CLU profile type. (3825)</w:t>
-      </w:r>
-    </w:p>
-    <w:p>
-      <w:pPr>
-        <w:pStyle w:val="ListParagraph"/>
-        <w:numPr>
-          <w:ilvl w:val="0"/>
-          <w:numId w:val="1"/>
-        </w:numPr>
-        <w:spacing w:after="0" w:line="240" w:lineRule="auto"/>
-      </w:pPr>
-      <w:r>
-        <w:t xml:space="preserve">Crash on providing header file as input when </w:t>
-      </w:r>
+        <w:t xml:space="preserve"> CLI does not support “-M module” option. (3749)</w:t>
+      </w:r>
+    </w:p>
+    <w:p>
+      <w:pPr>
+        <w:pStyle w:val="ListParagraph"/>
+        <w:numPr>
+          <w:ilvl w:val="0"/>
+          <w:numId w:val="1"/>
+        </w:numPr>
+        <w:spacing w:after="0" w:line="240" w:lineRule="auto"/>
+      </w:pPr>
       <w:proofErr w:type="spellStart"/>
       <w:r>
-        <w:t>CodeXL</w:t>
+        <w:t>CodeXLPowerProfiler</w:t>
       </w:r>
       <w:proofErr w:type="spellEnd"/>
       <w:r>
-        <w:t xml:space="preserve"> prompts the user to locate source file. (3826)</w:t>
-      </w:r>
-    </w:p>
-    <w:p>
-      <w:pPr>
-        <w:pStyle w:val="ListParagraph"/>
-        <w:numPr>
-          <w:ilvl w:val="0"/>
-          <w:numId w:val="1"/>
-        </w:numPr>
-        <w:spacing w:after="0" w:line="240" w:lineRule="auto"/>
-      </w:pPr>
-      <w:r>
-        <w:t>CPU Profiling crashes while running Time Based Profiling on Java applications. (3839)</w:t>
-      </w:r>
-    </w:p>
-    <w:p>
-      <w:pPr>
-        <w:pStyle w:val="ListParagraph"/>
-        <w:numPr>
-          <w:ilvl w:val="0"/>
-          <w:numId w:val="1"/>
-        </w:numPr>
-        <w:spacing w:after="0" w:line="240" w:lineRule="auto"/>
-      </w:pPr>
-      <w:proofErr w:type="spellStart"/>
-      <w:r>
-        <w:t>CodeXL</w:t>
-      </w:r>
-      <w:proofErr w:type="spellEnd"/>
-      <w:r>
-        <w:t xml:space="preserve"> GUI crashes while displaying CPU Profile Source View for Java applications. (</w:t>
-      </w:r>
-      <w:r>
-        <w:t>3843)</w:t>
-      </w:r>
-    </w:p>
-    <w:p>
-      <w:pPr>
-        <w:pStyle w:val="ListParagraph"/>
-        <w:numPr>
-          <w:ilvl w:val="0"/>
-          <w:numId w:val="1"/>
-        </w:numPr>
-        <w:spacing w:after="0" w:line="240" w:lineRule="auto"/>
-      </w:pPr>
-      <w:r>
-        <w:t xml:space="preserve">Linux kernel panic observed if </w:t>
-      </w:r>
-      <w:proofErr w:type="spellStart"/>
-      <w:r>
-        <w:t>CodeXLPowerProfiler</w:t>
-      </w:r>
-      <w:proofErr w:type="spellEnd"/>
-      <w:r>
-        <w:t xml:space="preserve"> CLI process is killed while profiling is in progress. (3891)</w:t>
-      </w:r>
-    </w:p>
-    <w:p>
-      <w:pPr>
-        <w:pStyle w:val="ListParagraph"/>
-        <w:numPr>
-          <w:ilvl w:val="0"/>
-          <w:numId w:val="1"/>
-        </w:numPr>
-        <w:spacing w:after="0" w:line="240" w:lineRule="auto"/>
-      </w:pPr>
-      <w:r>
-        <w:t xml:space="preserve">“Windows requires a digitally signed driver” pop up comes up on launching </w:t>
-      </w:r>
-      <w:proofErr w:type="spellStart"/>
-      <w:r>
-        <w:t>CodeXL</w:t>
-      </w:r>
-      <w:proofErr w:type="spellEnd"/>
-      <w:r>
-        <w:t xml:space="preserve"> on Win 7 OS. (3391)</w:t>
-      </w:r>
-    </w:p>
-    <w:p>
-      <w:pPr>
-        <w:pStyle w:val="ListParagraph"/>
-        <w:numPr>
-          <w:ilvl w:val="0"/>
-          <w:numId w:val="1"/>
-        </w:numPr>
-        <w:spacing w:after="0" w:line="240" w:lineRule="auto"/>
-      </w:pPr>
-      <w:proofErr w:type="spellStart"/>
-      <w:r>
-        <w:t>CodeXLCPUProfiler</w:t>
-      </w:r>
-      <w:proofErr w:type="spellEnd"/>
-      <w:r>
-        <w:t xml:space="preserve"> CLI throws “Output directory does not have write permission” on using relative path. (3409)</w:t>
-      </w:r>
-    </w:p>
-    <w:p>
-      <w:pPr>
-        <w:pStyle w:val="ListParagraph"/>
-        <w:numPr>
-          <w:ilvl w:val="0"/>
-          <w:numId w:val="1"/>
-        </w:numPr>
-        <w:spacing w:after="0" w:line="240" w:lineRule="auto"/>
-      </w:pPr>
-      <w:r>
-        <w:t xml:space="preserve">CSV Report generated by the </w:t>
-      </w:r>
-      <w:proofErr w:type="spellStart"/>
-      <w:r>
-        <w:t>CodeXLCpuProfiler</w:t>
-      </w:r>
-      <w:proofErr w:type="spellEnd"/>
-      <w:r>
-        <w:t>, sometimes does not show the function information. (3480)</w:t>
-      </w:r>
-    </w:p>
-    <w:p>
-      <w:pPr>
-        <w:pStyle w:val="ListParagraph"/>
-        <w:numPr>
-          <w:ilvl w:val="0"/>
-          <w:numId w:val="1"/>
-        </w:numPr>
-        <w:spacing w:after="0" w:line="240" w:lineRule="auto"/>
-      </w:pPr>
-      <w:r>
-        <w:t>“TID” drop down list in Source View does not show Thread Ids for a selected Process Id. (3519)</w:t>
-      </w:r>
-    </w:p>
-    <w:p>
-      <w:pPr>
-        <w:pStyle w:val="ListParagraph"/>
-        <w:numPr>
-          <w:ilvl w:val="0"/>
-          <w:numId w:val="1"/>
-        </w:numPr>
-        <w:spacing w:after="0" w:line="240" w:lineRule="auto"/>
-      </w:pPr>
-      <w:r>
-        <w:t>Empty Function Tab shown on double clicking any module in Module View. (3565)</w:t>
-      </w:r>
-    </w:p>
-    <w:p>
-      <w:pPr>
-        <w:pStyle w:val="ListParagraph"/>
-        <w:numPr>
-          <w:ilvl w:val="0"/>
-          <w:numId w:val="1"/>
-        </w:numPr>
-        <w:spacing w:after="0" w:line="240" w:lineRule="auto"/>
-      </w:pPr>
-      <w:r>
-        <w:t>Unable to install Power Profile driver on RHEL 7.3 (3573)</w:t>
-      </w:r>
-    </w:p>
-    <w:p>
-      <w:pPr>
-        <w:pStyle w:val="ListParagraph"/>
-        <w:numPr>
-          <w:ilvl w:val="0"/>
-          <w:numId w:val="1"/>
-        </w:numPr>
-        <w:spacing w:after="0" w:line="240" w:lineRule="auto"/>
-      </w:pPr>
-      <w:proofErr w:type="spellStart"/>
-      <w:r>
-        <w:t>CodeXLCpuProfiler</w:t>
-      </w:r>
-      <w:proofErr w:type="spellEnd"/>
-      <w:r>
-        <w:t xml:space="preserve"> fails to work with Custom Profile XML file. (3737)</w:t>
-      </w:r>
-    </w:p>
-    <w:p>
-      <w:pPr>
-        <w:pStyle w:val="ListParagraph"/>
-        <w:numPr>
-          <w:ilvl w:val="0"/>
-          <w:numId w:val="1"/>
-        </w:numPr>
-        <w:spacing w:after="0" w:line="240" w:lineRule="auto"/>
-      </w:pPr>
-      <w:r>
-        <w:t>On Linux, Power Profiler generates lesser than expected number of records. (3740)</w:t>
-      </w:r>
-    </w:p>
-    <w:p>
-      <w:pPr>
-        <w:pStyle w:val="ListParagraph"/>
-        <w:numPr>
-          <w:ilvl w:val="0"/>
-          <w:numId w:val="1"/>
-        </w:numPr>
-        <w:spacing w:after="0" w:line="240" w:lineRule="auto"/>
-      </w:pPr>
-      <w:r>
-        <w:t xml:space="preserve">On Linux, </w:t>
-      </w:r>
-      <w:proofErr w:type="spellStart"/>
-      <w:r>
-        <w:t>CodeXLPowerProfiler</w:t>
-      </w:r>
-      <w:proofErr w:type="spellEnd"/>
-      <w:r>
-        <w:t xml:space="preserve"> CLI does not support “-M module” option. (3749)</w:t>
-      </w:r>
-    </w:p>
-    <w:p>
-      <w:pPr>
-        <w:pStyle w:val="ListParagraph"/>
-        <w:numPr>
-          <w:ilvl w:val="0"/>
-          <w:numId w:val="1"/>
-        </w:numPr>
-        <w:spacing w:after="0" w:line="240" w:lineRule="auto"/>
-      </w:pPr>
-      <w:proofErr w:type="spellStart"/>
-      <w:r>
-        <w:t>CodeXLPowerProfiler</w:t>
-      </w:r>
-      <w:proofErr w:type="spellEnd"/>
-      <w:r>
         <w:t xml:space="preserve"> does not honor lower sampling interval like 10ms. (3816)</w:t>
       </w:r>
     </w:p>
@@ -4009,7 +3732,7 @@
           <w:color w:val="4F6228" w:themeColor="accent3" w:themeShade="80"/>
         </w:rPr>
       </w:pPr>
-      <w:bookmarkStart w:id="27" w:name="_Toc475546299"/>
+      <w:bookmarkStart w:id="27" w:name="_Toc475627453"/>
       <w:r>
         <w:rPr>
           <w:color w:val="4F6228" w:themeColor="accent3" w:themeShade="80"/>
@@ -4640,7 +4363,6 @@
         <w:contextualSpacing w:val="0"/>
       </w:pPr>
       <w:r>
-        <w:lastRenderedPageBreak/>
         <w:t>I</w:t>
       </w:r>
       <w:r>
@@ -4984,6 +4706,7 @@
         <w:spacing w:after="0" w:line="240" w:lineRule="auto"/>
       </w:pPr>
       <w:r>
+        <w:lastRenderedPageBreak/>
         <w:t xml:space="preserve">Power Profiling of Tonga and Iceland </w:t>
       </w:r>
       <w:proofErr w:type="spellStart"/>
@@ -5384,242 +5107,242 @@
         <w:spacing w:after="0" w:line="240" w:lineRule="auto"/>
       </w:pPr>
       <w:r>
+        <w:t>The HSAIL Debugger’s Debugged Process Events viewer shows SIGPIPE or SIGBUS error while debugging HSAIL Applications. (1590)</w:t>
+      </w:r>
+    </w:p>
+    <w:p>
+      <w:pPr>
+        <w:pStyle w:val="ListParagraph"/>
+        <w:numPr>
+          <w:ilvl w:val="0"/>
+          <w:numId w:val="1"/>
+        </w:numPr>
+        <w:spacing w:after="0" w:line="240" w:lineRule="auto"/>
+      </w:pPr>
+      <w:proofErr w:type="spellStart"/>
+      <w:r>
+        <w:t>Multiwatch</w:t>
+      </w:r>
+      <w:proofErr w:type="spellEnd"/>
+      <w:r>
+        <w:t xml:space="preserve"> view is disabled while debugging HSAIL. (1628)</w:t>
+      </w:r>
+    </w:p>
+    <w:p>
+      <w:pPr>
+        <w:pStyle w:val="ListParagraph"/>
+        <w:numPr>
+          <w:ilvl w:val="0"/>
+          <w:numId w:val="1"/>
+        </w:numPr>
+        <w:spacing w:after="0" w:line="240" w:lineRule="auto"/>
+      </w:pPr>
+      <w:r>
+        <w:t>API/Draw/Frame steps should be disabled while doing HSAIL debugging. (1648)</w:t>
+      </w:r>
+    </w:p>
+    <w:p>
+      <w:pPr>
+        <w:pStyle w:val="ListParagraph"/>
+        <w:numPr>
+          <w:ilvl w:val="0"/>
+          <w:numId w:val="1"/>
+        </w:numPr>
+        <w:spacing w:after="0" w:line="240" w:lineRule="auto"/>
+      </w:pPr>
+      <w:r>
+        <w:t>Newly registered Windows Store Apps do not appear in the Project Settings list of apps. (1688)</w:t>
+      </w:r>
+    </w:p>
+    <w:p>
+      <w:pPr>
+        <w:pStyle w:val="ListParagraph"/>
+        <w:numPr>
+          <w:ilvl w:val="0"/>
+          <w:numId w:val="1"/>
+        </w:numPr>
+        <w:spacing w:after="0" w:line="240" w:lineRule="auto"/>
+      </w:pPr>
+      <w:r>
+        <w:t>CPU Profiler doesn’t launch Windows Store App that is specified in project settings. (1689)</w:t>
+      </w:r>
+    </w:p>
+    <w:p>
+      <w:pPr>
+        <w:pStyle w:val="ListParagraph"/>
+        <w:numPr>
+          <w:ilvl w:val="0"/>
+          <w:numId w:val="1"/>
+        </w:numPr>
+        <w:spacing w:after="0" w:line="240" w:lineRule="auto"/>
+      </w:pPr>
+      <w:r>
+        <w:t>System Information</w:t>
+      </w:r>
+      <w:r>
+        <w:t xml:space="preserve"> dialog’s </w:t>
+      </w:r>
+      <w:r>
+        <w:t xml:space="preserve">OpenCL Devices tab </w:t>
+      </w:r>
+      <w:r>
+        <w:t>appears</w:t>
+      </w:r>
+      <w:r>
+        <w:t xml:space="preserve"> empty on Linux</w:t>
+      </w:r>
+      <w:r>
+        <w:t>. (1954)</w:t>
+      </w:r>
+    </w:p>
+    <w:p>
+      <w:pPr>
+        <w:pStyle w:val="ListParagraph"/>
+        <w:numPr>
+          <w:ilvl w:val="0"/>
+          <w:numId w:val="1"/>
+        </w:numPr>
+        <w:spacing w:after="0" w:line="240" w:lineRule="auto"/>
+      </w:pPr>
+      <w:r>
+        <w:t>GPU</w:t>
+      </w:r>
+      <w:r>
+        <w:t xml:space="preserve"> </w:t>
+      </w:r>
+      <w:r>
+        <w:t xml:space="preserve">debugger backend </w:t>
+      </w:r>
+      <w:r>
+        <w:t xml:space="preserve">crashes when we close the Teapot window on </w:t>
+      </w:r>
+      <w:proofErr w:type="gramStart"/>
+      <w:r>
+        <w:t>I+</w:t>
+      </w:r>
+      <w:proofErr w:type="gramEnd"/>
+      <w:r>
+        <w:t>A system</w:t>
+      </w:r>
+      <w:r>
+        <w:t>. (2201)</w:t>
+      </w:r>
+    </w:p>
+    <w:p>
+      <w:pPr>
+        <w:pStyle w:val="ListParagraph"/>
+        <w:numPr>
+          <w:ilvl w:val="0"/>
+          <w:numId w:val="1"/>
+        </w:numPr>
+        <w:spacing w:after="0" w:line="240" w:lineRule="auto"/>
+      </w:pPr>
+      <w:r>
+        <w:t xml:space="preserve">On </w:t>
+      </w:r>
+      <w:r>
+        <w:t xml:space="preserve">some </w:t>
+      </w:r>
+      <w:r>
+        <w:t>Win</w:t>
+      </w:r>
+      <w:r>
+        <w:t xml:space="preserve">dows </w:t>
+      </w:r>
+      <w:r>
+        <w:t xml:space="preserve">7 </w:t>
+      </w:r>
+      <w:r>
+        <w:t xml:space="preserve">stations the </w:t>
+      </w:r>
+      <w:r>
+        <w:t>GPU profiler command</w:t>
+      </w:r>
+      <w:r>
+        <w:t>-</w:t>
+      </w:r>
+      <w:r>
+        <w:t xml:space="preserve">line </w:t>
+      </w:r>
+      <w:r>
+        <w:t xml:space="preserve">tool </w:t>
+      </w:r>
+      <w:r>
+        <w:t>fails with error message "AMDTBaseTools-x64.dll is missing"</w:t>
+      </w:r>
+      <w:r>
+        <w:t>. (2361)</w:t>
+      </w:r>
+    </w:p>
+    <w:p>
+      <w:pPr>
+        <w:pStyle w:val="ListParagraph"/>
+        <w:numPr>
+          <w:ilvl w:val="0"/>
+          <w:numId w:val="1"/>
+        </w:numPr>
+        <w:spacing w:after="0" w:line="240" w:lineRule="auto"/>
+      </w:pPr>
+      <w:r>
+        <w:t xml:space="preserve">In Visual Studio </w:t>
+      </w:r>
+      <w:proofErr w:type="spellStart"/>
+      <w:r>
+        <w:t>Host+GPU</w:t>
+      </w:r>
+      <w:proofErr w:type="spellEnd"/>
+      <w:r>
+        <w:t xml:space="preserve"> debug session, execution of the debugged application resumes and doesn’t break when performing a ‘step </w:t>
+      </w:r>
+      <w:proofErr w:type="gramStart"/>
+      <w:r>
+        <w:t>out‘ operation</w:t>
+      </w:r>
+      <w:proofErr w:type="gramEnd"/>
+      <w:r>
+        <w:t>. (2412)</w:t>
+      </w:r>
+    </w:p>
+    <w:p>
+      <w:pPr>
+        <w:pStyle w:val="ListParagraph"/>
+        <w:numPr>
+          <w:ilvl w:val="0"/>
+          <w:numId w:val="1"/>
+        </w:numPr>
+        <w:spacing w:after="0" w:line="240" w:lineRule="auto"/>
+      </w:pPr>
+      <w:r>
+        <w:t>For some debugged applications, the HSA Debugger breakpoints are not hit. (2516)</w:t>
+      </w:r>
+    </w:p>
+    <w:p>
+      <w:pPr>
+        <w:pStyle w:val="ListParagraph"/>
+        <w:numPr>
+          <w:ilvl w:val="0"/>
+          <w:numId w:val="1"/>
+        </w:numPr>
+        <w:spacing w:after="0" w:line="240" w:lineRule="auto"/>
+      </w:pPr>
+      <w:r>
+        <w:t>Frame Analysis runs out of memory when l</w:t>
+      </w:r>
+      <w:r>
+        <w:t>oading and displaying ~40 captured frame traces at once. (2561)</w:t>
+      </w:r>
+    </w:p>
+    <w:p>
+      <w:pPr>
+        <w:pStyle w:val="ListParagraph"/>
+        <w:numPr>
+          <w:ilvl w:val="0"/>
+          <w:numId w:val="1"/>
+        </w:numPr>
+        <w:spacing w:after="0" w:line="240" w:lineRule="auto"/>
+      </w:pPr>
+      <w:r>
         <w:lastRenderedPageBreak/>
-        <w:t>The HSAIL Debugger’s Debugged Process Events viewer shows SIGPIPE or SIGBUS error while debugging HSAIL Applications. (1590)</w:t>
-      </w:r>
-    </w:p>
-    <w:p>
-      <w:pPr>
-        <w:pStyle w:val="ListParagraph"/>
-        <w:numPr>
-          <w:ilvl w:val="0"/>
-          <w:numId w:val="1"/>
-        </w:numPr>
-        <w:spacing w:after="0" w:line="240" w:lineRule="auto"/>
-      </w:pPr>
-      <w:proofErr w:type="spellStart"/>
-      <w:r>
-        <w:t>Multiwatch</w:t>
-      </w:r>
-      <w:proofErr w:type="spellEnd"/>
-      <w:r>
-        <w:t xml:space="preserve"> view is disabled while debugging HSAIL. (1628)</w:t>
-      </w:r>
-    </w:p>
-    <w:p>
-      <w:pPr>
-        <w:pStyle w:val="ListParagraph"/>
-        <w:numPr>
-          <w:ilvl w:val="0"/>
-          <w:numId w:val="1"/>
-        </w:numPr>
-        <w:spacing w:after="0" w:line="240" w:lineRule="auto"/>
-      </w:pPr>
-      <w:r>
-        <w:t>API/Draw/Frame steps should be disabled while doing HSAIL debugging. (1648)</w:t>
-      </w:r>
-    </w:p>
-    <w:p>
-      <w:pPr>
-        <w:pStyle w:val="ListParagraph"/>
-        <w:numPr>
-          <w:ilvl w:val="0"/>
-          <w:numId w:val="1"/>
-        </w:numPr>
-        <w:spacing w:after="0" w:line="240" w:lineRule="auto"/>
-      </w:pPr>
-      <w:r>
-        <w:t>Newly registered Windows Store Apps do not appear in the Project Settings list of apps. (1688)</w:t>
-      </w:r>
-    </w:p>
-    <w:p>
-      <w:pPr>
-        <w:pStyle w:val="ListParagraph"/>
-        <w:numPr>
-          <w:ilvl w:val="0"/>
-          <w:numId w:val="1"/>
-        </w:numPr>
-        <w:spacing w:after="0" w:line="240" w:lineRule="auto"/>
-      </w:pPr>
-      <w:r>
-        <w:t>CPU Profiler doesn’t launch Windows Store App that is specified in project settings. (1689)</w:t>
-      </w:r>
-    </w:p>
-    <w:p>
-      <w:pPr>
-        <w:pStyle w:val="ListParagraph"/>
-        <w:numPr>
-          <w:ilvl w:val="0"/>
-          <w:numId w:val="1"/>
-        </w:numPr>
-        <w:spacing w:after="0" w:line="240" w:lineRule="auto"/>
-      </w:pPr>
-      <w:r>
-        <w:t>System Information</w:t>
-      </w:r>
-      <w:r>
-        <w:t xml:space="preserve"> dialog’s </w:t>
-      </w:r>
-      <w:r>
-        <w:t xml:space="preserve">OpenCL Devices tab </w:t>
-      </w:r>
-      <w:r>
-        <w:t>appears</w:t>
-      </w:r>
-      <w:r>
-        <w:t xml:space="preserve"> empty on Linux</w:t>
-      </w:r>
-      <w:r>
-        <w:t>. (1954)</w:t>
-      </w:r>
-    </w:p>
-    <w:p>
-      <w:pPr>
-        <w:pStyle w:val="ListParagraph"/>
-        <w:numPr>
-          <w:ilvl w:val="0"/>
-          <w:numId w:val="1"/>
-        </w:numPr>
-        <w:spacing w:after="0" w:line="240" w:lineRule="auto"/>
-      </w:pPr>
-      <w:r>
-        <w:t>GPU</w:t>
-      </w:r>
-      <w:r>
-        <w:t xml:space="preserve"> </w:t>
-      </w:r>
-      <w:r>
-        <w:t xml:space="preserve">debugger backend </w:t>
-      </w:r>
-      <w:r>
-        <w:t xml:space="preserve">crashes when we close the Teapot window on </w:t>
-      </w:r>
-      <w:proofErr w:type="gramStart"/>
-      <w:r>
-        <w:t>I+</w:t>
-      </w:r>
-      <w:proofErr w:type="gramEnd"/>
-      <w:r>
-        <w:t>A system</w:t>
-      </w:r>
-      <w:r>
-        <w:t>. (2201)</w:t>
-      </w:r>
-    </w:p>
-    <w:p>
-      <w:pPr>
-        <w:pStyle w:val="ListParagraph"/>
-        <w:numPr>
-          <w:ilvl w:val="0"/>
-          <w:numId w:val="1"/>
-        </w:numPr>
-        <w:spacing w:after="0" w:line="240" w:lineRule="auto"/>
-      </w:pPr>
-      <w:r>
-        <w:t xml:space="preserve">On </w:t>
-      </w:r>
-      <w:r>
-        <w:t xml:space="preserve">some </w:t>
-      </w:r>
-      <w:r>
-        <w:t>Win</w:t>
-      </w:r>
-      <w:r>
-        <w:t xml:space="preserve">dows </w:t>
-      </w:r>
-      <w:r>
-        <w:t xml:space="preserve">7 </w:t>
-      </w:r>
-      <w:r>
-        <w:t xml:space="preserve">stations the </w:t>
-      </w:r>
-      <w:r>
-        <w:t>GPU profiler command</w:t>
-      </w:r>
-      <w:r>
-        <w:t>-</w:t>
-      </w:r>
-      <w:r>
-        <w:t xml:space="preserve">line </w:t>
-      </w:r>
-      <w:r>
-        <w:t xml:space="preserve">tool </w:t>
-      </w:r>
-      <w:r>
-        <w:t>fails with error message "AMDTBaseTools-x64.dll is missing"</w:t>
-      </w:r>
-      <w:r>
-        <w:t>. (2361)</w:t>
-      </w:r>
-    </w:p>
-    <w:p>
-      <w:pPr>
-        <w:pStyle w:val="ListParagraph"/>
-        <w:numPr>
-          <w:ilvl w:val="0"/>
-          <w:numId w:val="1"/>
-        </w:numPr>
-        <w:spacing w:after="0" w:line="240" w:lineRule="auto"/>
-      </w:pPr>
-      <w:r>
-        <w:t xml:space="preserve">In Visual Studio </w:t>
-      </w:r>
-      <w:proofErr w:type="spellStart"/>
-      <w:r>
-        <w:t>Host+GPU</w:t>
-      </w:r>
-      <w:proofErr w:type="spellEnd"/>
-      <w:r>
-        <w:t xml:space="preserve"> debug session, execution of the debugged application resumes and doesn’t break when performing a ‘step </w:t>
-      </w:r>
-      <w:proofErr w:type="gramStart"/>
-      <w:r>
-        <w:t>out‘ operation</w:t>
-      </w:r>
-      <w:proofErr w:type="gramEnd"/>
-      <w:r>
-        <w:t>. (2412)</w:t>
-      </w:r>
-    </w:p>
-    <w:p>
-      <w:pPr>
-        <w:pStyle w:val="ListParagraph"/>
-        <w:numPr>
-          <w:ilvl w:val="0"/>
-          <w:numId w:val="1"/>
-        </w:numPr>
-        <w:spacing w:after="0" w:line="240" w:lineRule="auto"/>
-      </w:pPr>
-      <w:r>
-        <w:t>For some debugged applications, the HSA Debugger breakpoints are not hit. (2516)</w:t>
-      </w:r>
-    </w:p>
-    <w:p>
-      <w:pPr>
-        <w:pStyle w:val="ListParagraph"/>
-        <w:numPr>
-          <w:ilvl w:val="0"/>
-          <w:numId w:val="1"/>
-        </w:numPr>
-        <w:spacing w:after="0" w:line="240" w:lineRule="auto"/>
-      </w:pPr>
-      <w:r>
-        <w:t>Frame Analysis runs out of memory when l</w:t>
-      </w:r>
-      <w:r>
-        <w:t>oading and displaying ~40 captured frame traces at once. (2561)</w:t>
-      </w:r>
-    </w:p>
-    <w:p>
-      <w:pPr>
-        <w:pStyle w:val="ListParagraph"/>
-        <w:numPr>
-          <w:ilvl w:val="0"/>
-          <w:numId w:val="1"/>
-        </w:numPr>
-        <w:spacing w:after="0" w:line="240" w:lineRule="auto"/>
-      </w:pPr>
-      <w:r>
         <w:t xml:space="preserve">In Visual Studio, after using Frame Analysis to capture frame traces, clicking a frame thumbnail without stopping the session may lead to </w:t>
       </w:r>
       <w:r>
@@ -6018,7 +5741,6 @@
         <w:spacing w:after="0" w:line="240" w:lineRule="auto"/>
       </w:pPr>
       <w:r>
-        <w:lastRenderedPageBreak/>
         <w:t>On Linux, GPU Profiling Performance Counters of an OpenGL application may cause a s</w:t>
       </w:r>
       <w:r>
@@ -6244,6 +5966,7 @@
         <w:spacing w:after="0" w:line="240" w:lineRule="auto"/>
       </w:pPr>
       <w:r>
+        <w:lastRenderedPageBreak/>
         <w:t>For process/mod</w:t>
       </w:r>
       <w:r>
@@ -6475,7 +6198,7 @@
           <w:color w:val="4F6228" w:themeColor="accent3" w:themeShade="80"/>
         </w:rPr>
       </w:pPr>
-      <w:bookmarkStart w:id="54" w:name="_Toc475546300"/>
+      <w:bookmarkStart w:id="54" w:name="_Toc475627454"/>
       <w:r>
         <w:rPr>
           <w:color w:val="4F6228" w:themeColor="accent3" w:themeShade="80"/>
@@ -6591,7 +6314,7 @@
           <w:rPr>
             <w:noProof/>
           </w:rPr>
-          <w:t>6</w:t>
+          <w:t>9</w:t>
         </w:r>
         <w:r>
           <w:rPr>
@@ -9713,7 +9436,7 @@
 </file>
 
 <file path=customXml/itemProps1.xml><?xml version="1.0" encoding="utf-8"?>
-<ds:datastoreItem xmlns:ds="http://schemas.openxmlformats.org/officeDocument/2006/customXml" ds:itemID="{CEA38A16-6CDF-4C04-A6EC-86E23850FA7B}">
+<ds:datastoreItem xmlns:ds="http://schemas.openxmlformats.org/officeDocument/2006/customXml" ds:itemID="{D8E16A0E-EFF8-4BAA-904F-9700AC46B514}">
   <ds:schemaRefs>
     <ds:schemaRef ds:uri="http://schemas.openxmlformats.org/officeDocument/2006/bibliography"/>
   </ds:schemaRefs>

</xml_diff>

<commit_message>
updating cpu-profiler help doc and release notes.
</commit_message>
<xml_diff>
--- a/CodeXL/Setup/CodeXL_Release_Notes.docx
+++ b/CodeXL/Setup/CodeXL_Release_Notes.docx
@@ -144,7 +144,7 @@
           <w:color w:val="4F6228" w:themeColor="accent3" w:themeShade="80"/>
         </w:rPr>
       </w:pPr>
-      <w:bookmarkStart w:id="0" w:name="_Toc475917764"/>
+      <w:bookmarkStart w:id="0" w:name="_Toc480980910"/>
       <w:r>
         <w:rPr>
           <w:color w:val="4F6228" w:themeColor="accent3" w:themeShade="80"/>
@@ -188,6 +188,8 @@
         </w:rPr>
         <w:t xml:space="preserve"> </w:t>
       </w:r>
+      <w:bookmarkStart w:id="1" w:name="_GoBack"/>
+      <w:bookmarkEnd w:id="1"/>
     </w:p>
     <w:sdt>
       <w:sdtPr>
@@ -249,7 +251,7 @@
           <w:r>
             <w:fldChar w:fldCharType="separate"/>
           </w:r>
-          <w:hyperlink w:anchor="_Toc475917764" w:history="1">
+          <w:hyperlink w:anchor="_Toc480980910" w:history="1">
             <w:r>
               <w:rPr>
                 <w:rStyle w:val="Hyperlink"/>
@@ -276,7 +278,7 @@
                 <w:noProof/>
                 <w:webHidden/>
               </w:rPr>
-              <w:instrText xml:space="preserve"> PAGEREF _Toc475917764 \h </w:instrText>
+              <w:instrText xml:space="preserve"> PAGEREF _Toc480980910 \h </w:instrText>
             </w:r>
             <w:r>
               <w:rPr>
@@ -319,7 +321,7 @@
               <w:lang w:bidi="ar-SA"/>
             </w:rPr>
           </w:pPr>
-          <w:hyperlink w:anchor="_Toc475917765" w:history="1">
+          <w:hyperlink w:anchor="_Toc480980911" w:history="1">
             <w:r>
               <w:rPr>
                 <w:rStyle w:val="Hyperlink"/>
@@ -346,7 +348,7 @@
                 <w:noProof/>
                 <w:webHidden/>
               </w:rPr>
-              <w:instrText xml:space="preserve"> PAGEREF _Toc475917765 \h </w:instrText>
+              <w:instrText xml:space="preserve"> PAGEREF _Toc480980911 \h </w:instrText>
             </w:r>
             <w:r>
               <w:rPr>
@@ -389,7 +391,7 @@
               <w:lang w:bidi="ar-SA"/>
             </w:rPr>
           </w:pPr>
-          <w:hyperlink w:anchor="_Toc475917766" w:history="1">
+          <w:hyperlink w:anchor="_Toc480980912" w:history="1">
             <w:r>
               <w:rPr>
                 <w:rStyle w:val="Hyperlink"/>
@@ -416,7 +418,7 @@
                 <w:noProof/>
                 <w:webHidden/>
               </w:rPr>
-              <w:instrText xml:space="preserve"> PAGEREF _Toc475917766 \h </w:instrText>
+              <w:instrText xml:space="preserve"> PAGEREF _Toc480980912 \h </w:instrText>
             </w:r>
             <w:r>
               <w:rPr>
@@ -459,7 +461,7 @@
               <w:lang w:bidi="ar-SA"/>
             </w:rPr>
           </w:pPr>
-          <w:hyperlink w:anchor="_Toc475917767" w:history="1">
+          <w:hyperlink w:anchor="_Toc480980913" w:history="1">
             <w:r>
               <w:rPr>
                 <w:rStyle w:val="Hyperlink"/>
@@ -486,7 +488,147 @@
                 <w:noProof/>
                 <w:webHidden/>
               </w:rPr>
-              <w:instrText xml:space="preserve"> PAGEREF _Toc475917767 \h </w:instrText>
+              <w:instrText xml:space="preserve"> PAGEREF _Toc480980913 \h </w:instrText>
+            </w:r>
+            <w:r>
+              <w:rPr>
+                <w:noProof/>
+                <w:webHidden/>
+              </w:rPr>
+            </w:r>
+            <w:r>
+              <w:rPr>
+                <w:noProof/>
+                <w:webHidden/>
+              </w:rPr>
+              <w:fldChar w:fldCharType="separate"/>
+            </w:r>
+            <w:r>
+              <w:rPr>
+                <w:noProof/>
+                <w:webHidden/>
+              </w:rPr>
+              <w:t>4</w:t>
+            </w:r>
+            <w:r>
+              <w:rPr>
+                <w:noProof/>
+                <w:webHidden/>
+              </w:rPr>
+              <w:fldChar w:fldCharType="end"/>
+            </w:r>
+          </w:hyperlink>
+        </w:p>
+        <w:p>
+          <w:pPr>
+            <w:pStyle w:val="TOC2"/>
+            <w:tabs>
+              <w:tab w:val="right" w:leader="dot" w:pos="9350"/>
+            </w:tabs>
+            <w:rPr>
+              <w:rFonts w:eastAsiaTheme="minorEastAsia"/>
+              <w:noProof/>
+              <w:lang w:bidi="ar-SA"/>
+            </w:rPr>
+          </w:pPr>
+          <w:hyperlink w:anchor="_Toc480980914" w:history="1">
+            <w:r>
+              <w:rPr>
+                <w:rStyle w:val="Hyperlink"/>
+                <w:noProof/>
+              </w:rPr>
+              <w:t>Note about installing CodeAnalyst after installing CodeXL for Windows</w:t>
+            </w:r>
+            <w:r>
+              <w:rPr>
+                <w:noProof/>
+                <w:webHidden/>
+              </w:rPr>
+              <w:tab/>
+            </w:r>
+            <w:r>
+              <w:rPr>
+                <w:noProof/>
+                <w:webHidden/>
+              </w:rPr>
+              <w:fldChar w:fldCharType="begin"/>
+            </w:r>
+            <w:r>
+              <w:rPr>
+                <w:noProof/>
+                <w:webHidden/>
+              </w:rPr>
+              <w:instrText xml:space="preserve"> PAGEREF _Toc480980914 \h </w:instrText>
+            </w:r>
+            <w:r>
+              <w:rPr>
+                <w:noProof/>
+                <w:webHidden/>
+              </w:rPr>
+            </w:r>
+            <w:r>
+              <w:rPr>
+                <w:noProof/>
+                <w:webHidden/>
+              </w:rPr>
+              <w:fldChar w:fldCharType="separate"/>
+            </w:r>
+            <w:r>
+              <w:rPr>
+                <w:noProof/>
+                <w:webHidden/>
+              </w:rPr>
+              <w:t>4</w:t>
+            </w:r>
+            <w:r>
+              <w:rPr>
+                <w:noProof/>
+                <w:webHidden/>
+              </w:rPr>
+              <w:fldChar w:fldCharType="end"/>
+            </w:r>
+          </w:hyperlink>
+        </w:p>
+        <w:p>
+          <w:pPr>
+            <w:pStyle w:val="TOC2"/>
+            <w:tabs>
+              <w:tab w:val="right" w:leader="dot" w:pos="9350"/>
+            </w:tabs>
+            <w:rPr>
+              <w:rFonts w:eastAsiaTheme="minorEastAsia"/>
+              <w:noProof/>
+              <w:lang w:bidi="ar-SA"/>
+            </w:rPr>
+          </w:pPr>
+          <w:hyperlink w:anchor="_Toc480980915" w:history="1">
+            <w:r>
+              <w:rPr>
+                <w:rStyle w:val="Hyperlink"/>
+                <w:noProof/>
+              </w:rPr>
+              <w:t>Fixed Issues</w:t>
+            </w:r>
+            <w:r>
+              <w:rPr>
+                <w:noProof/>
+                <w:webHidden/>
+              </w:rPr>
+              <w:tab/>
+            </w:r>
+            <w:r>
+              <w:rPr>
+                <w:noProof/>
+                <w:webHidden/>
+              </w:rPr>
+              <w:fldChar w:fldCharType="begin"/>
+            </w:r>
+            <w:r>
+              <w:rPr>
+                <w:noProof/>
+                <w:webHidden/>
+              </w:rPr>
+              <w:instrText xml:space="preserve"> PAGEREF _Toc480980915 \h </w:instrText>
             </w:r>
             <w:r>
               <w:rPr>
@@ -529,147 +671,7 @@
               <w:lang w:bidi="ar-SA"/>
             </w:rPr>
           </w:pPr>
-          <w:hyperlink w:anchor="_Toc475917768" w:history="1">
-            <w:r>
-              <w:rPr>
-                <w:rStyle w:val="Hyperlink"/>
-                <w:noProof/>
-              </w:rPr>
-              <w:t>Note about installing CodeAnalyst after installing CodeXL for Windows</w:t>
-            </w:r>
-            <w:r>
-              <w:rPr>
-                <w:noProof/>
-                <w:webHidden/>
-              </w:rPr>
-              <w:tab/>
-            </w:r>
-            <w:r>
-              <w:rPr>
-                <w:noProof/>
-                <w:webHidden/>
-              </w:rPr>
-              <w:fldChar w:fldCharType="begin"/>
-            </w:r>
-            <w:r>
-              <w:rPr>
-                <w:noProof/>
-                <w:webHidden/>
-              </w:rPr>
-              <w:instrText xml:space="preserve"> PAGEREF _Toc475917768 \h </w:instrText>
-            </w:r>
-            <w:r>
-              <w:rPr>
-                <w:noProof/>
-                <w:webHidden/>
-              </w:rPr>
-            </w:r>
-            <w:r>
-              <w:rPr>
-                <w:noProof/>
-                <w:webHidden/>
-              </w:rPr>
-              <w:fldChar w:fldCharType="separate"/>
-            </w:r>
-            <w:r>
-              <w:rPr>
-                <w:noProof/>
-                <w:webHidden/>
-              </w:rPr>
-              <w:t>5</w:t>
-            </w:r>
-            <w:r>
-              <w:rPr>
-                <w:noProof/>
-                <w:webHidden/>
-              </w:rPr>
-              <w:fldChar w:fldCharType="end"/>
-            </w:r>
-          </w:hyperlink>
-        </w:p>
-        <w:p>
-          <w:pPr>
-            <w:pStyle w:val="TOC2"/>
-            <w:tabs>
-              <w:tab w:val="right" w:leader="dot" w:pos="9350"/>
-            </w:tabs>
-            <w:rPr>
-              <w:rFonts w:eastAsiaTheme="minorEastAsia"/>
-              <w:noProof/>
-              <w:lang w:bidi="ar-SA"/>
-            </w:rPr>
-          </w:pPr>
-          <w:hyperlink w:anchor="_Toc475917769" w:history="1">
-            <w:r>
-              <w:rPr>
-                <w:rStyle w:val="Hyperlink"/>
-                <w:noProof/>
-              </w:rPr>
-              <w:t>Fixed Issues</w:t>
-            </w:r>
-            <w:r>
-              <w:rPr>
-                <w:noProof/>
-                <w:webHidden/>
-              </w:rPr>
-              <w:tab/>
-            </w:r>
-            <w:r>
-              <w:rPr>
-                <w:noProof/>
-                <w:webHidden/>
-              </w:rPr>
-              <w:fldChar w:fldCharType="begin"/>
-            </w:r>
-            <w:r>
-              <w:rPr>
-                <w:noProof/>
-                <w:webHidden/>
-              </w:rPr>
-              <w:instrText xml:space="preserve"> PAGEREF _Toc475917769 \h </w:instrText>
-            </w:r>
-            <w:r>
-              <w:rPr>
-                <w:noProof/>
-                <w:webHidden/>
-              </w:rPr>
-            </w:r>
-            <w:r>
-              <w:rPr>
-                <w:noProof/>
-                <w:webHidden/>
-              </w:rPr>
-              <w:fldChar w:fldCharType="separate"/>
-            </w:r>
-            <w:r>
-              <w:rPr>
-                <w:noProof/>
-                <w:webHidden/>
-              </w:rPr>
-              <w:t>5</w:t>
-            </w:r>
-            <w:r>
-              <w:rPr>
-                <w:noProof/>
-                <w:webHidden/>
-              </w:rPr>
-              <w:fldChar w:fldCharType="end"/>
-            </w:r>
-          </w:hyperlink>
-        </w:p>
-        <w:p>
-          <w:pPr>
-            <w:pStyle w:val="TOC2"/>
-            <w:tabs>
-              <w:tab w:val="right" w:leader="dot" w:pos="9350"/>
-            </w:tabs>
-            <w:rPr>
-              <w:rFonts w:eastAsiaTheme="minorEastAsia"/>
-              <w:noProof/>
-              <w:lang w:bidi="ar-SA"/>
-            </w:rPr>
-          </w:pPr>
-          <w:hyperlink w:anchor="_Toc475917770" w:history="1">
+          <w:hyperlink w:anchor="_Toc480980916" w:history="1">
             <w:r>
               <w:rPr>
                 <w:rStyle w:val="Hyperlink"/>
@@ -696,7 +698,7 @@
                 <w:noProof/>
                 <w:webHidden/>
               </w:rPr>
-              <w:instrText xml:space="preserve"> PAGEREF _Toc475917770 \h </w:instrText>
+              <w:instrText xml:space="preserve"> PAGEREF _Toc480980916 \h </w:instrText>
             </w:r>
             <w:r>
               <w:rPr>
@@ -739,7 +741,7 @@
               <w:lang w:bidi="ar-SA"/>
             </w:rPr>
           </w:pPr>
-          <w:hyperlink w:anchor="_Toc475917771" w:history="1">
+          <w:hyperlink w:anchor="_Toc480980917" w:history="1">
             <w:r>
               <w:rPr>
                 <w:rStyle w:val="Hyperlink"/>
@@ -766,7 +768,7 @@
                 <w:noProof/>
                 <w:webHidden/>
               </w:rPr>
-              <w:instrText xml:space="preserve"> PAGEREF _Toc475917771 \h </w:instrText>
+              <w:instrText xml:space="preserve"> PAGEREF _Toc480980917 \h </w:instrText>
             </w:r>
             <w:r>
               <w:rPr>
@@ -897,15 +899,15 @@
           <w:numId w:val="6"/>
         </w:numPr>
       </w:pPr>
-      <w:bookmarkStart w:id="1" w:name="OLE_LINK65"/>
+      <w:bookmarkStart w:id="2" w:name="OLE_LINK65"/>
       <w:r>
         <w:t xml:space="preserve">CodeXL </w:t>
       </w:r>
-      <w:bookmarkStart w:id="2" w:name="OLE_LINK67"/>
+      <w:bookmarkStart w:id="3" w:name="OLE_LINK67"/>
       <w:r>
         <w:t>Standalone application</w:t>
       </w:r>
-      <w:bookmarkEnd w:id="2"/>
+      <w:bookmarkEnd w:id="3"/>
     </w:p>
     <w:p>
       <w:pPr>
@@ -918,7 +920,7 @@
       <w:r>
         <w:t xml:space="preserve">CodeXL </w:t>
       </w:r>
-      <w:bookmarkStart w:id="3" w:name="OLE_LINK60"/>
+      <w:bookmarkStart w:id="4" w:name="OLE_LINK60"/>
       <w:r>
         <w:t xml:space="preserve">Microsoft® </w:t>
       </w:r>
@@ -931,7 +933,7 @@
       <w:r>
         <w:t xml:space="preserve"> </w:t>
       </w:r>
-      <w:bookmarkEnd w:id="3"/>
+      <w:bookmarkEnd w:id="4"/>
       <w:r>
         <w:t>201</w:t>
       </w:r>
@@ -944,7 +946,7 @@
       <w:r>
         <w:t>extension</w:t>
       </w:r>
-      <w:bookmarkEnd w:id="1"/>
+      <w:bookmarkEnd w:id="2"/>
     </w:p>
     <w:p>
       <w:pPr>
@@ -954,7 +956,7 @@
           <w:numId w:val="6"/>
         </w:numPr>
       </w:pPr>
-      <w:bookmarkStart w:id="4" w:name="OLE_LINK74"/>
+      <w:bookmarkStart w:id="5" w:name="OLE_LINK74"/>
       <w:r>
         <w:t xml:space="preserve">CodeXL </w:t>
       </w:r>
@@ -989,7 +991,7 @@
         <w:t>CodeXL Microsoft® Visual Studio® 2015 extension</w:t>
       </w:r>
     </w:p>
-    <w:bookmarkEnd w:id="4"/>
+    <w:bookmarkEnd w:id="5"/>
     <w:p>
       <w:pPr>
         <w:pStyle w:val="ListParagraph"/>
@@ -1052,7 +1054,7 @@
           <w:szCs w:val="26"/>
         </w:rPr>
       </w:pPr>
-      <w:bookmarkStart w:id="5" w:name="OLE_LINK41"/>
+      <w:bookmarkStart w:id="6" w:name="OLE_LINK41"/>
     </w:p>
     <w:p>
       <w:pPr>
@@ -1079,7 +1081,7 @@
           <w:color w:val="4F6228" w:themeColor="accent3" w:themeShade="80"/>
         </w:rPr>
       </w:pPr>
-      <w:bookmarkStart w:id="6" w:name="_Toc475917765"/>
+      <w:bookmarkStart w:id="7" w:name="_Toc480980911"/>
       <w:r>
         <w:rPr>
           <w:color w:val="4F6228" w:themeColor="accent3" w:themeShade="80"/>
@@ -1087,13 +1089,13 @@
         <w:lastRenderedPageBreak/>
         <w:t>New in this version</w:t>
       </w:r>
-      <w:bookmarkEnd w:id="6"/>
-    </w:p>
-    <w:p>
-      <w:bookmarkStart w:id="7" w:name="OLE_LINK4"/>
-      <w:bookmarkStart w:id="8" w:name="OLE_LINK31"/>
-      <w:bookmarkStart w:id="9" w:name="OLE_LINK33"/>
-      <w:bookmarkStart w:id="10" w:name="OLE_LINK34"/>
+      <w:bookmarkEnd w:id="7"/>
+    </w:p>
+    <w:p>
+      <w:bookmarkStart w:id="8" w:name="OLE_LINK4"/>
+      <w:bookmarkStart w:id="9" w:name="OLE_LINK31"/>
+      <w:bookmarkStart w:id="10" w:name="OLE_LINK33"/>
+      <w:bookmarkStart w:id="11" w:name="OLE_LINK34"/>
       <w:r>
         <w:t xml:space="preserve">CodeXL </w:t>
       </w:r>
@@ -1110,10 +1112,10 @@
         <w:t>2.2 feature set:</w:t>
       </w:r>
     </w:p>
-    <w:bookmarkEnd w:id="7"/>
     <w:bookmarkEnd w:id="8"/>
     <w:bookmarkEnd w:id="9"/>
     <w:bookmarkEnd w:id="10"/>
+    <w:bookmarkEnd w:id="11"/>
     <w:p>
       <w:pPr>
         <w:pStyle w:val="ListParagraph"/>
@@ -1123,7 +1125,10 @@
         </w:numPr>
       </w:pPr>
       <w:r>
-        <w:t>Support Linux systems installed with amdgpu-pro driver.</w:t>
+        <w:t>Support Linux systems i</w:t>
+      </w:r>
+      <w:r>
+        <w:t>nstalled with amdgpu-pro driver</w:t>
       </w:r>
     </w:p>
     <w:p>
@@ -1136,6 +1141,27 @@
       </w:pPr>
       <w:r>
         <w:t>Support for AMD Radeon RX 480 and RX 460 GPUs</w:t>
+      </w:r>
+    </w:p>
+    <w:p>
+      <w:pPr>
+        <w:pStyle w:val="ListParagraph"/>
+        <w:numPr>
+          <w:ilvl w:val="0"/>
+          <w:numId w:val="6"/>
+        </w:numPr>
+      </w:pPr>
+      <w:r>
+        <w:t>Support for AMD Ryz</w:t>
+      </w:r>
+      <w:r>
+        <w:t>en</w:t>
+      </w:r>
+      <w:r>
+        <w:t xml:space="preserve"> </w:t>
+      </w:r>
+      <w:r>
+        <w:t>Processor</w:t>
       </w:r>
     </w:p>
     <w:p>
@@ -1186,7 +1212,13 @@
         </w:numPr>
       </w:pPr>
       <w:r>
-        <w:t>CodeXLCpuProfiler CLI generates CallGraph section if the CallStack sampling is enabled during profile data collection.</w:t>
+        <w:t xml:space="preserve">CodeXLCpuProfiler CLI generates </w:t>
+      </w:r>
+      <w:r>
+        <w:t>Call Graph</w:t>
+      </w:r>
+      <w:r>
+        <w:t xml:space="preserve"> section if the CallStack sampling is enabled during profile data collection.</w:t>
       </w:r>
     </w:p>
     <w:p>
@@ -1233,7 +1265,25 @@
         </w:numPr>
       </w:pPr>
       <w:r>
-        <w:t>Simplified Summary View for Timeline profiling.</w:t>
+        <w:t xml:space="preserve">Support RAPL </w:t>
+      </w:r>
+      <w:r>
+        <w:t>Energy</w:t>
+      </w:r>
+      <w:r>
+        <w:t xml:space="preserve"> counters for </w:t>
+      </w:r>
+      <w:r>
+        <w:t xml:space="preserve">AMD </w:t>
+      </w:r>
+      <w:r>
+        <w:t>Ry</w:t>
+      </w:r>
+      <w:r>
+        <w:t>z</w:t>
+      </w:r>
+      <w:r>
+        <w:t>en Processor.</w:t>
       </w:r>
     </w:p>
     <w:p>
@@ -1245,7 +1295,43 @@
         </w:numPr>
       </w:pPr>
       <w:r>
-        <w:t>Module level attribution (Now it is available in the Command Line tool on Linux also).</w:t>
+        <w:t>Simplified Summary View for Timeline profiling</w:t>
+      </w:r>
+      <w:r>
+        <w:t xml:space="preserve"> for </w:t>
+      </w:r>
+      <w:r>
+        <w:t xml:space="preserve">AMD </w:t>
+      </w:r>
+      <w:r>
+        <w:t>Ry</w:t>
+      </w:r>
+      <w:r>
+        <w:t>z</w:t>
+      </w:r>
+      <w:r>
+        <w:t>en processor</w:t>
+      </w:r>
+      <w:r>
+        <w:t>.</w:t>
+      </w:r>
+    </w:p>
+    <w:p>
+      <w:pPr>
+        <w:pStyle w:val="NoSpacing"/>
+        <w:numPr>
+          <w:ilvl w:val="1"/>
+          <w:numId w:val="6"/>
+        </w:numPr>
+      </w:pPr>
+      <w:r>
+        <w:t>Mod</w:t>
+      </w:r>
+      <w:r>
+        <w:t xml:space="preserve">ule level attribution (Now </w:t>
+      </w:r>
+      <w:r>
+        <w:t>available in the Command Line tool on Linux also).</w:t>
       </w:r>
     </w:p>
     <w:p>
@@ -1448,57 +1534,28 @@
     </w:p>
     <w:p>
       <w:pPr>
-        <w:pStyle w:val="NoSpacing"/>
-        <w:numPr>
-          <w:ilvl w:val="2"/>
-          <w:numId w:val="6"/>
-        </w:numPr>
-      </w:pPr>
-      <w:r>
-        <w:t xml:space="preserve">Future </w:t>
-      </w:r>
-      <w:hyperlink r:id="rId12" w:history="1">
-        <w:r>
-          <w:rPr>
-            <w:rStyle w:val="Hyperlink"/>
-          </w:rPr>
-          <w:t>rocm-gdb</w:t>
-        </w:r>
-      </w:hyperlink>
-      <w:r>
-        <w:t xml:space="preserve"> versions will be updated to support OpenCL</w:t>
-      </w:r>
-      <w:r>
-        <w:t>™</w:t>
-      </w:r>
-      <w:r>
-        <w:t xml:space="preserve"> kernel debugging</w:t>
-      </w:r>
-    </w:p>
-    <w:p>
-      <w:pPr>
         <w:pStyle w:val="Heading2"/>
         <w:rPr>
           <w:color w:val="4F6228" w:themeColor="accent3" w:themeShade="80"/>
         </w:rPr>
       </w:pPr>
-      <w:bookmarkStart w:id="11" w:name="_Toc475917766"/>
+      <w:bookmarkStart w:id="12" w:name="_Toc480980912"/>
       <w:r>
         <w:rPr>
           <w:color w:val="4F6228" w:themeColor="accent3" w:themeShade="80"/>
         </w:rPr>
         <w:t>System Requirements</w:t>
       </w:r>
-      <w:bookmarkEnd w:id="11"/>
-    </w:p>
-    <w:p>
-      <w:bookmarkStart w:id="12" w:name="OLE_LINK52"/>
-      <w:bookmarkStart w:id="13" w:name="OLE_LINK53"/>
+      <w:bookmarkEnd w:id="12"/>
+    </w:p>
+    <w:p>
+      <w:bookmarkStart w:id="13" w:name="OLE_LINK52"/>
+      <w:bookmarkStart w:id="14" w:name="OLE_LINK53"/>
       <w:r>
         <w:t>CodeXL contains a host of development features with varying system requirements:</w:t>
       </w:r>
     </w:p>
-    <w:bookmarkEnd w:id="5"/>
+    <w:bookmarkEnd w:id="6"/>
     <w:p>
       <w:pPr>
         <w:pStyle w:val="ListParagraph"/>
@@ -1707,7 +1764,7 @@
           <w:numId w:val="8"/>
         </w:numPr>
       </w:pPr>
-      <w:bookmarkStart w:id="14" w:name="OLE_LINK10"/>
+      <w:bookmarkStart w:id="15" w:name="OLE_LINK10"/>
       <w:r>
         <w:t>E</w:t>
       </w:r>
@@ -1729,7 +1786,7 @@
       <w:r>
         <w:t xml:space="preserve">) </w:t>
       </w:r>
-      <w:bookmarkEnd w:id="14"/>
+      <w:bookmarkEnd w:id="15"/>
       <w:r>
         <w:t xml:space="preserve">are no longer supported by </w:t>
       </w:r>
@@ -1742,7 +1799,7 @@
       <w:r>
         <w:t xml:space="preserve">(available </w:t>
       </w:r>
-      <w:hyperlink r:id="rId13" w:history="1">
+      <w:hyperlink r:id="rId12" w:history="1">
         <w:r>
           <w:rPr>
             <w:rStyle w:val="Hyperlink"/>
@@ -1971,7 +2028,7 @@
       <w:r>
         <w:t xml:space="preserve"> need to be updated in order to be compatible with that version.  If/when a new runtime is published to GitHub, we will also publish new HSA Profiler binaries on GitHub (</w:t>
       </w:r>
-      <w:hyperlink r:id="rId14" w:history="1">
+      <w:hyperlink r:id="rId13" w:history="1">
         <w:r>
           <w:rPr>
             <w:rStyle w:val="Hyperlink"/>
@@ -2004,7 +2061,7 @@
         </w:rPr>
         <w:t>GPU API-Level Debugging</w:t>
       </w:r>
-      <w:bookmarkStart w:id="15" w:name="OLE_LINK13"/>
+      <w:bookmarkStart w:id="16" w:name="OLE_LINK13"/>
       <w:r>
         <w:t xml:space="preserve">, </w:t>
       </w:r>
@@ -2017,7 +2074,7 @@
       <w:r>
         <w:t xml:space="preserve"> configuration is required (AMD or other</w:t>
       </w:r>
-      <w:bookmarkEnd w:id="15"/>
+      <w:bookmarkEnd w:id="16"/>
       <w:r>
         <w:t>)</w:t>
       </w:r>
@@ -2077,7 +2134,7 @@
           <w:numId w:val="8"/>
         </w:numPr>
       </w:pPr>
-      <w:bookmarkStart w:id="16" w:name="OLE_LINK2"/>
+      <w:bookmarkStart w:id="17" w:name="OLE_LINK2"/>
       <w:r>
         <w:t>The Event</w:t>
       </w:r>
@@ -2099,8 +2156,8 @@
       <w:r>
         <w:t>an AMD CPU or APU processor.</w:t>
       </w:r>
-      <w:bookmarkEnd w:id="12"/>
-      <w:bookmarkEnd w:id="16"/>
+      <w:bookmarkEnd w:id="13"/>
+      <w:bookmarkEnd w:id="17"/>
     </w:p>
     <w:p>
       <w:pPr>
@@ -2149,7 +2206,13 @@
         <w:t>r</w:t>
       </w:r>
       <w:r>
-        <w:t>ame pointer. (i.e. compiled with -fno-omit-frame-pointer).</w:t>
+        <w:t>ame pointer. (i.e.</w:t>
+      </w:r>
+      <w:r>
+        <w:t>,</w:t>
+      </w:r>
+      <w:r>
+        <w:t xml:space="preserve"> compiled with -fno-omit-frame-pointer).</w:t>
       </w:r>
     </w:p>
     <w:p>
@@ -2475,10 +2538,16 @@
         </w:numPr>
       </w:pPr>
       <w:r>
-        <w:t xml:space="preserve">Carrizo, </w:t>
-      </w:r>
-      <w:r>
-        <w:t>Kaveri, Mullins and Temash APUs.</w:t>
+        <w:t xml:space="preserve">AMD </w:t>
+      </w:r>
+      <w:r>
+        <w:t>Ryzen CPU</w:t>
+      </w:r>
+      <w:r>
+        <w:t xml:space="preserve"> Processor</w:t>
+      </w:r>
+      <w:r>
+        <w:t>.</w:t>
       </w:r>
     </w:p>
     <w:p>
@@ -2490,7 +2559,34 @@
         </w:numPr>
       </w:pPr>
       <w:r>
+        <w:t xml:space="preserve">Carrizo, </w:t>
+      </w:r>
+      <w:r>
+        <w:t>Kaveri, Mullins and Temash APUs.</w:t>
+      </w:r>
+    </w:p>
+    <w:p>
+      <w:pPr>
+        <w:pStyle w:val="ListParagraph"/>
+        <w:numPr>
+          <w:ilvl w:val="2"/>
+          <w:numId w:val="8"/>
+        </w:numPr>
+      </w:pPr>
+      <w:r>
         <w:t>The majority of the Graphics IP 7 GPUs (code name “Sea Islands”) or more recent, including AMD Radeon™ and AMD FirePro™ models.</w:t>
+      </w:r>
+    </w:p>
+    <w:p>
+      <w:pPr>
+        <w:pStyle w:val="ListParagraph"/>
+        <w:numPr>
+          <w:ilvl w:val="2"/>
+          <w:numId w:val="8"/>
+        </w:numPr>
+      </w:pPr>
+      <w:r>
+        <w:t>AMD Radeon RX 500 Series.</w:t>
       </w:r>
     </w:p>
     <w:p>
@@ -2541,100 +2637,15 @@
       <w:pPr>
         <w:pStyle w:val="ListParagraph"/>
         <w:numPr>
-          <w:ilvl w:val="2"/>
-          <w:numId w:val="8"/>
-        </w:numPr>
-      </w:pPr>
-      <w:r>
-        <w:t>Radeon Software Crimson Edition 16.7.3 (driver 16.30.2311) is the recommended driver.</w:t>
-      </w:r>
-    </w:p>
-    <w:p>
-      <w:pPr>
-        <w:pStyle w:val="ListParagraph"/>
-        <w:numPr>
           <w:ilvl w:val="1"/>
           <w:numId w:val="8"/>
         </w:numPr>
       </w:pPr>
-      <w:bookmarkStart w:id="17" w:name="OLE_LINK14"/>
+      <w:bookmarkStart w:id="18" w:name="OLE_LINK14"/>
       <w:r>
         <w:t>OpenGL shader analysis on Windows requires Catalyst 15.9. (driver 15.20) or later</w:t>
       </w:r>
-      <w:bookmarkEnd w:id="17"/>
-    </w:p>
-    <w:p>
-      <w:pPr>
-        <w:pStyle w:val="ListParagraph"/>
-        <w:numPr>
-          <w:ilvl w:val="1"/>
-          <w:numId w:val="8"/>
-        </w:numPr>
-      </w:pPr>
-      <w:r>
-        <w:t xml:space="preserve">OpenGL shader analysis on Linux requires </w:t>
-      </w:r>
-      <w:r>
-        <w:t>either</w:t>
-      </w:r>
-    </w:p>
-    <w:p>
-      <w:pPr>
-        <w:pStyle w:val="ListParagraph"/>
-        <w:numPr>
-          <w:ilvl w:val="2"/>
-          <w:numId w:val="8"/>
-        </w:numPr>
-      </w:pPr>
-      <w:r>
-        <w:t>Radeon Software Crimson Edition</w:t>
-      </w:r>
-      <w:r>
-        <w:t xml:space="preserve"> (driver 15.30)</w:t>
-      </w:r>
-      <w:r>
-        <w:br/>
-        <w:t>or</w:t>
-      </w:r>
-    </w:p>
-    <w:p>
-      <w:pPr>
-        <w:pStyle w:val="ListParagraph"/>
-        <w:numPr>
-          <w:ilvl w:val="2"/>
-          <w:numId w:val="8"/>
-        </w:numPr>
-      </w:pPr>
-      <w:r>
-        <w:t>amdgpu-pro driver</w:t>
-      </w:r>
-      <w:r>
-        <w:t xml:space="preserve"> version 16.40</w:t>
-      </w:r>
-      <w:r>
-        <w:t xml:space="preserve"> or later</w:t>
-      </w:r>
-      <w:r>
-        <w:t>.</w:t>
-      </w:r>
-    </w:p>
-    <w:p>
-      <w:pPr>
-        <w:pStyle w:val="ListParagraph"/>
-        <w:numPr>
-          <w:ilvl w:val="1"/>
-          <w:numId w:val="8"/>
-        </w:numPr>
-      </w:pPr>
-      <w:r>
-        <w:t>Vulkan shader analysis i</w:t>
-      </w:r>
-      <w:r>
-        <w:t>s</w:t>
-      </w:r>
-      <w:r>
-        <w:t xml:space="preserve"> not driver dependent.</w:t>
-      </w:r>
+      <w:bookmarkEnd w:id="18"/>
     </w:p>
     <w:p>
       <w:r>
@@ -2661,7 +2672,7 @@
           <w:numId w:val="7"/>
         </w:numPr>
       </w:pPr>
-      <w:bookmarkStart w:id="18" w:name="OLE_LINK28"/>
+      <w:bookmarkStart w:id="19" w:name="OLE_LINK28"/>
       <w:r>
         <w:t>Windows 7</w:t>
       </w:r>
@@ -2683,7 +2694,7 @@
       <w:r>
         <w:t xml:space="preserve"> 64-bit</w:t>
       </w:r>
-      <w:bookmarkEnd w:id="18"/>
+      <w:bookmarkEnd w:id="19"/>
       <w:r>
         <w:t xml:space="preserve"> and 10 64-bit</w:t>
       </w:r>
@@ -2711,7 +2722,7 @@
         <w:pStyle w:val="ListParagraph"/>
         <w:ind w:left="2160"/>
       </w:pPr>
-      <w:hyperlink r:id="rId15" w:history="1">
+      <w:hyperlink r:id="rId14" w:history="1">
         <w:r>
           <w:rPr>
             <w:rStyle w:val="Hyperlink"/>
@@ -2731,7 +2742,7 @@
           <w:numId w:val="7"/>
         </w:numPr>
       </w:pPr>
-      <w:bookmarkStart w:id="19" w:name="OLE_LINK27"/>
+      <w:bookmarkStart w:id="20" w:name="OLE_LINK27"/>
       <w:r>
         <w:t xml:space="preserve">Note: </w:t>
       </w:r>
@@ -2766,7 +2777,7 @@
         <w:t xml:space="preserve"> However, the CodeXL Standalone Application does not require Visual Studio to be installed.</w:t>
       </w:r>
     </w:p>
-    <w:bookmarkEnd w:id="19"/>
+    <w:bookmarkEnd w:id="20"/>
     <w:p>
       <w:pPr>
         <w:pStyle w:val="ListParagraph"/>
@@ -2855,14 +2866,13 @@
           <w:color w:val="4F6228" w:themeColor="accent3" w:themeShade="80"/>
         </w:rPr>
       </w:pPr>
-      <w:bookmarkStart w:id="20" w:name="_Ref360655992"/>
-      <w:bookmarkStart w:id="21" w:name="_Toc475917767"/>
-      <w:bookmarkEnd w:id="13"/>
+      <w:bookmarkStart w:id="21" w:name="_Ref360655992"/>
+      <w:bookmarkStart w:id="22" w:name="_Toc480980913"/>
+      <w:bookmarkEnd w:id="14"/>
       <w:r>
         <w:rPr>
           <w:color w:val="4F6228" w:themeColor="accent3" w:themeShade="80"/>
         </w:rPr>
-        <w:lastRenderedPageBreak/>
         <w:t xml:space="preserve">Getting the latest </w:t>
       </w:r>
       <w:r>
@@ -2877,8 +2887,8 @@
         </w:rPr>
         <w:t>release</w:t>
       </w:r>
-      <w:bookmarkEnd w:id="20"/>
       <w:bookmarkEnd w:id="21"/>
+      <w:bookmarkEnd w:id="22"/>
     </w:p>
     <w:p>
       <w:r>
@@ -2908,7 +2918,7 @@
       <w:r>
         <w:t xml:space="preserve"> on the Graphics Drivers support page: </w:t>
       </w:r>
-      <w:hyperlink r:id="rId16" w:history="1">
+      <w:hyperlink r:id="rId15" w:history="1">
         <w:r>
           <w:rPr>
             <w:rStyle w:val="Hyperlink"/>
@@ -2924,32 +2934,36 @@
           <w:color w:val="4F6228" w:themeColor="accent3" w:themeShade="80"/>
         </w:rPr>
       </w:pPr>
-      <w:bookmarkStart w:id="22" w:name="_Toc475917768"/>
+      <w:bookmarkStart w:id="23" w:name="_Toc480980914"/>
       <w:r>
         <w:rPr>
           <w:color w:val="4F6228" w:themeColor="accent3" w:themeShade="80"/>
         </w:rPr>
         <w:t xml:space="preserve">Note about installing </w:t>
       </w:r>
-      <w:bookmarkStart w:id="23" w:name="OLE_LINK51"/>
+      <w:bookmarkStart w:id="24" w:name="OLE_LINK51"/>
       <w:r>
         <w:rPr>
           <w:color w:val="4F6228" w:themeColor="accent3" w:themeShade="80"/>
         </w:rPr>
         <w:t>CodeAnalyst after installing CodeXL</w:t>
       </w:r>
-      <w:bookmarkEnd w:id="23"/>
+      <w:bookmarkEnd w:id="24"/>
       <w:r>
         <w:rPr>
           <w:color w:val="4F6228" w:themeColor="accent3" w:themeShade="80"/>
         </w:rPr>
         <w:t xml:space="preserve"> for Windows</w:t>
       </w:r>
-      <w:bookmarkEnd w:id="22"/>
-    </w:p>
-    <w:p>
-      <w:r>
-        <w:t>AMD CodeAnalyst has reached End-of-Life status and has been replaced by CodeXL. CodeXL installer will refuse to install on a Windows station where AMD CodeAnalyst is already installed. Nevertheless, if you would like to install CodeAnalyst, d</w:t>
+      <w:bookmarkEnd w:id="23"/>
+    </w:p>
+    <w:p>
+      <w:r>
+        <w:t xml:space="preserve">AMD CodeAnalyst has reached End-of-Life status and has been replaced by CodeXL. CodeXL installer will refuse to install on a Windows station where AMD CodeAnalyst is already installed. Nevertheless, if you </w:t>
+      </w:r>
+      <w:r>
+        <w:lastRenderedPageBreak/>
+        <w:t>would like to install CodeAnalyst, d</w:t>
       </w:r>
       <w:r>
         <w:t>o not</w:t>
@@ -2968,14 +2982,14 @@
           <w:color w:val="4F6228" w:themeColor="accent3" w:themeShade="80"/>
         </w:rPr>
       </w:pPr>
-      <w:bookmarkStart w:id="24" w:name="_Toc475917769"/>
+      <w:bookmarkStart w:id="25" w:name="_Toc480980915"/>
       <w:r>
         <w:rPr>
           <w:color w:val="4F6228" w:themeColor="accent3" w:themeShade="80"/>
         </w:rPr>
         <w:t>Fixed Issues</w:t>
       </w:r>
-      <w:bookmarkEnd w:id="24"/>
+      <w:bookmarkEnd w:id="25"/>
     </w:p>
     <w:p>
       <w:r>
@@ -3055,7 +3069,10 @@
         <w:spacing w:after="0" w:line="240" w:lineRule="auto"/>
       </w:pPr>
       <w:r>
-        <w:t>CodeXLCPUProfiler CLI throws “Output directory does not have write permission” on using relative path. (3409)</w:t>
+        <w:t>CodeXLCpu</w:t>
+      </w:r>
+      <w:r>
+        <w:t>Profiler CLI throws “Output directory does not have write permission” on using relative path. (3409)</w:t>
       </w:r>
     </w:p>
     <w:p>
@@ -3349,104 +3366,104 @@
         <w:spacing w:after="0" w:line="240" w:lineRule="auto"/>
       </w:pPr>
       <w:r>
+        <w:t>CodeXLPowerProfiler CLI consumes 100% CPU utilization. (3742)</w:t>
+      </w:r>
+    </w:p>
+    <w:p>
+      <w:pPr>
+        <w:pStyle w:val="ListParagraph"/>
+        <w:numPr>
+          <w:ilvl w:val="0"/>
+          <w:numId w:val="1"/>
+        </w:numPr>
+        <w:spacing w:after="0" w:line="240" w:lineRule="auto"/>
+      </w:pPr>
+      <w:r>
+        <w:t>On Linux, CodeXLPowerProfiler CLI does not support “-M module” option. (3749)</w:t>
+      </w:r>
+    </w:p>
+    <w:p>
+      <w:pPr>
+        <w:pStyle w:val="ListParagraph"/>
+        <w:numPr>
+          <w:ilvl w:val="0"/>
+          <w:numId w:val="1"/>
+        </w:numPr>
+        <w:spacing w:after="0" w:line="240" w:lineRule="auto"/>
+      </w:pPr>
+      <w:r>
+        <w:t>CodeXL GUI crashes on opening Source View CLU session. (3768)</w:t>
+      </w:r>
+    </w:p>
+    <w:p>
+      <w:pPr>
+        <w:pStyle w:val="ListParagraph"/>
+        <w:numPr>
+          <w:ilvl w:val="0"/>
+          <w:numId w:val="1"/>
+        </w:numPr>
+        <w:spacing w:after="0" w:line="240" w:lineRule="auto"/>
+      </w:pPr>
+      <w:r>
+        <w:t>On Linux, CodeXLPowerProfiler crashes while collecting process data with “-M process” switch. (3779)</w:t>
+      </w:r>
+    </w:p>
+    <w:p>
+      <w:pPr>
+        <w:pStyle w:val="ListParagraph"/>
+        <w:numPr>
+          <w:ilvl w:val="0"/>
+          <w:numId w:val="1"/>
+        </w:numPr>
+        <w:spacing w:after="0" w:line="240" w:lineRule="auto"/>
+      </w:pPr>
+      <w:r>
+        <w:t>CodeXLPowerProfiler does not honor lower sampling interval like 10ms. (3816)</w:t>
+      </w:r>
+    </w:p>
+    <w:p>
+      <w:pPr>
+        <w:pStyle w:val="ListParagraph"/>
+        <w:numPr>
+          <w:ilvl w:val="0"/>
+          <w:numId w:val="1"/>
+        </w:numPr>
+        <w:spacing w:after="0" w:line="240" w:lineRule="auto"/>
+      </w:pPr>
+      <w:r>
+        <w:t>The sample program using Power Profiler API is crashing. (3817)</w:t>
+      </w:r>
+    </w:p>
+    <w:p>
+      <w:pPr>
+        <w:pStyle w:val="ListParagraph"/>
+        <w:numPr>
+          <w:ilvl w:val="0"/>
+          <w:numId w:val="1"/>
+        </w:numPr>
+        <w:spacing w:after="0" w:line="240" w:lineRule="auto"/>
+      </w:pPr>
+      <w:r>
+        <w:t xml:space="preserve">CodeXL GUI crashes if </w:t>
+      </w:r>
+      <w:r>
+        <w:t>hotspot</w:t>
+      </w:r>
+      <w:r>
+        <w:t xml:space="preserve"> indicator is changed in Overview tab for CLU profile type. (3825)</w:t>
+      </w:r>
+    </w:p>
+    <w:p>
+      <w:pPr>
+        <w:pStyle w:val="ListParagraph"/>
+        <w:numPr>
+          <w:ilvl w:val="0"/>
+          <w:numId w:val="1"/>
+        </w:numPr>
+        <w:spacing w:after="0" w:line="240" w:lineRule="auto"/>
+      </w:pPr>
+      <w:r>
         <w:lastRenderedPageBreak/>
-        <w:t>CodeXLPowerProfiler CLI consumes 100% CPU utilization. (3742)</w:t>
-      </w:r>
-    </w:p>
-    <w:p>
-      <w:pPr>
-        <w:pStyle w:val="ListParagraph"/>
-        <w:numPr>
-          <w:ilvl w:val="0"/>
-          <w:numId w:val="1"/>
-        </w:numPr>
-        <w:spacing w:after="0" w:line="240" w:lineRule="auto"/>
-      </w:pPr>
-      <w:r>
-        <w:t>On Linux, CodeXLPowerProfiler CLI does not support “-M module” option. (3749)</w:t>
-      </w:r>
-    </w:p>
-    <w:p>
-      <w:pPr>
-        <w:pStyle w:val="ListParagraph"/>
-        <w:numPr>
-          <w:ilvl w:val="0"/>
-          <w:numId w:val="1"/>
-        </w:numPr>
-        <w:spacing w:after="0" w:line="240" w:lineRule="auto"/>
-      </w:pPr>
-      <w:r>
-        <w:t>CodeXL GUI crashes on opening Source View CLU session. (3768)</w:t>
-      </w:r>
-    </w:p>
-    <w:p>
-      <w:pPr>
-        <w:pStyle w:val="ListParagraph"/>
-        <w:numPr>
-          <w:ilvl w:val="0"/>
-          <w:numId w:val="1"/>
-        </w:numPr>
-        <w:spacing w:after="0" w:line="240" w:lineRule="auto"/>
-      </w:pPr>
-      <w:r>
-        <w:t>On Linux, CodeXLPowerProfiler crashes while collecting process data with “-M process” switch. (3779)</w:t>
-      </w:r>
-    </w:p>
-    <w:p>
-      <w:pPr>
-        <w:pStyle w:val="ListParagraph"/>
-        <w:numPr>
-          <w:ilvl w:val="0"/>
-          <w:numId w:val="1"/>
-        </w:numPr>
-        <w:spacing w:after="0" w:line="240" w:lineRule="auto"/>
-      </w:pPr>
-      <w:r>
-        <w:t>CodeXLPowerProfiler does not honor lower sampling interval like 10ms. (3816)</w:t>
-      </w:r>
-    </w:p>
-    <w:p>
-      <w:pPr>
-        <w:pStyle w:val="ListParagraph"/>
-        <w:numPr>
-          <w:ilvl w:val="0"/>
-          <w:numId w:val="1"/>
-        </w:numPr>
-        <w:spacing w:after="0" w:line="240" w:lineRule="auto"/>
-      </w:pPr>
-      <w:r>
-        <w:t>The sample program using Power Profiler API is crashing. (3817)</w:t>
-      </w:r>
-    </w:p>
-    <w:p>
-      <w:pPr>
-        <w:pStyle w:val="ListParagraph"/>
-        <w:numPr>
-          <w:ilvl w:val="0"/>
-          <w:numId w:val="1"/>
-        </w:numPr>
-        <w:spacing w:after="0" w:line="240" w:lineRule="auto"/>
-      </w:pPr>
-      <w:r>
-        <w:t xml:space="preserve">CodeXL GUI crashes if </w:t>
-      </w:r>
-      <w:r>
-        <w:t>hotspot</w:t>
-      </w:r>
-      <w:r>
-        <w:t xml:space="preserve"> indicator is changed in Overview tab for CLU profile type. (3825)</w:t>
-      </w:r>
-    </w:p>
-    <w:p>
-      <w:pPr>
-        <w:pStyle w:val="ListParagraph"/>
-        <w:numPr>
-          <w:ilvl w:val="0"/>
-          <w:numId w:val="1"/>
-        </w:numPr>
-        <w:spacing w:after="0" w:line="240" w:lineRule="auto"/>
-      </w:pPr>
-      <w:r>
         <w:t>Crash on providing header file as input when CodeXL prompts the user to locate source file. (3826)</w:t>
       </w:r>
     </w:p>
@@ -3562,7 +3579,7 @@
           <w:color w:val="4F6228" w:themeColor="accent3" w:themeShade="80"/>
         </w:rPr>
       </w:pPr>
-      <w:bookmarkStart w:id="25" w:name="_Toc475917770"/>
+      <w:bookmarkStart w:id="26" w:name="_Toc480980916"/>
       <w:r>
         <w:rPr>
           <w:color w:val="4F6228" w:themeColor="accent3" w:themeShade="80"/>
@@ -3575,7 +3592,7 @@
         </w:rPr>
         <w:t>ssues</w:t>
       </w:r>
-      <w:bookmarkEnd w:id="25"/>
+      <w:bookmarkEnd w:id="26"/>
     </w:p>
     <w:p>
       <w:pPr>
@@ -3607,15 +3624,15 @@
         <w:spacing w:after="0" w:line="240" w:lineRule="auto"/>
         <w:contextualSpacing w:val="0"/>
       </w:pPr>
-      <w:bookmarkStart w:id="26" w:name="OLE_LINK35"/>
+      <w:bookmarkStart w:id="27" w:name="OLE_LINK35"/>
       <w:r>
         <w:t xml:space="preserve">GPU Debugging on OpenCL Static </w:t>
       </w:r>
-      <w:bookmarkStart w:id="27" w:name="OLE_LINK29"/>
+      <w:bookmarkStart w:id="28" w:name="OLE_LINK29"/>
       <w:r>
         <w:t>C++ Kernels</w:t>
       </w:r>
-      <w:bookmarkEnd w:id="27"/>
+      <w:bookmarkEnd w:id="28"/>
       <w:r>
         <w:t xml:space="preserve"> is not supported. (</w:t>
       </w:r>
@@ -3626,7 +3643,7 @@
         <w:t>)</w:t>
       </w:r>
     </w:p>
-    <w:bookmarkEnd w:id="26"/>
+    <w:bookmarkEnd w:id="27"/>
     <w:p>
       <w:pPr>
         <w:pStyle w:val="ListParagraph"/>
@@ -3678,15 +3695,15 @@
       <w:r>
         <w:t>debugging these kernels. (</w:t>
       </w:r>
-      <w:bookmarkStart w:id="28" w:name="OLE_LINK25"/>
-      <w:bookmarkStart w:id="29" w:name="OLE_LINK32"/>
-      <w:bookmarkStart w:id="30" w:name="OLE_LINK37"/>
+      <w:bookmarkStart w:id="29" w:name="OLE_LINK25"/>
+      <w:bookmarkStart w:id="30" w:name="OLE_LINK32"/>
+      <w:bookmarkStart w:id="31" w:name="OLE_LINK37"/>
       <w:r>
         <w:t>369171</w:t>
       </w:r>
-      <w:bookmarkEnd w:id="28"/>
       <w:bookmarkEnd w:id="29"/>
       <w:bookmarkEnd w:id="30"/>
+      <w:bookmarkEnd w:id="31"/>
       <w:r>
         <w:t>)</w:t>
       </w:r>
@@ -3735,11 +3752,11 @@
       <w:r>
         <w:t>(</w:t>
       </w:r>
-      <w:bookmarkStart w:id="31" w:name="OLE_LINK3"/>
+      <w:bookmarkStart w:id="32" w:name="OLE_LINK3"/>
       <w:r>
         <w:t>352399</w:t>
       </w:r>
-      <w:bookmarkEnd w:id="31"/>
+      <w:bookmarkEnd w:id="32"/>
       <w:r>
         <w:t>)</w:t>
       </w:r>
@@ -3754,21 +3771,21 @@
         <w:spacing w:after="0" w:line="240" w:lineRule="auto"/>
         <w:contextualSpacing w:val="0"/>
       </w:pPr>
-      <w:bookmarkStart w:id="32" w:name="OLE_LINK22"/>
-      <w:bookmarkStart w:id="33" w:name="OLE_LINK30"/>
+      <w:bookmarkStart w:id="33" w:name="OLE_LINK22"/>
+      <w:bookmarkStart w:id="34" w:name="OLE_LINK30"/>
       <w:r>
         <w:t>CPU Profiling is disabled on Windows 8 and 8.1 if Hyper-V is enabled.</w:t>
       </w:r>
       <w:r>
         <w:t xml:space="preserve"> (</w:t>
       </w:r>
-      <w:bookmarkStart w:id="34" w:name="OLE_LINK8"/>
-      <w:bookmarkStart w:id="35" w:name="OLE_LINK17"/>
+      <w:bookmarkStart w:id="35" w:name="OLE_LINK8"/>
+      <w:bookmarkStart w:id="36" w:name="OLE_LINK17"/>
       <w:r>
         <w:t>438549</w:t>
       </w:r>
-      <w:bookmarkEnd w:id="34"/>
       <w:bookmarkEnd w:id="35"/>
+      <w:bookmarkEnd w:id="36"/>
       <w:r>
         <w:t>)</w:t>
       </w:r>
@@ -3787,7 +3804,7 @@
         <w:t>Note that installing Microsoft Windows Phone 8.0 SDK activates Hyper-V.</w:t>
       </w:r>
     </w:p>
-    <w:bookmarkEnd w:id="32"/>
+    <w:bookmarkEnd w:id="33"/>
     <w:p>
       <w:pPr>
         <w:pStyle w:val="ListParagraph"/>
@@ -3862,7 +3879,7 @@
         <w:t xml:space="preserve"> analysis.</w:t>
       </w:r>
     </w:p>
-    <w:bookmarkEnd w:id="33"/>
+    <w:bookmarkEnd w:id="34"/>
     <w:p>
       <w:pPr>
         <w:pStyle w:val="ListParagraph"/>
@@ -3927,8 +3944,8 @@
       <w:r>
         <w:t xml:space="preserve">. </w:t>
       </w:r>
-      <w:bookmarkStart w:id="36" w:name="OLE_LINK1"/>
-      <w:bookmarkStart w:id="37" w:name="OLE_LINK66"/>
+      <w:bookmarkStart w:id="37" w:name="OLE_LINK1"/>
+      <w:bookmarkStart w:id="38" w:name="OLE_LINK66"/>
       <w:r>
         <w:rPr>
           <w:color w:val="1F497D"/>
@@ -3954,14 +3971,14 @@
         </w:rPr>
         <w:t>.</w:t>
       </w:r>
-      <w:bookmarkEnd w:id="36"/>
+      <w:bookmarkEnd w:id="37"/>
       <w:r>
         <w:rPr>
           <w:color w:val="1F497D"/>
         </w:rPr>
         <w:t xml:space="preserve"> </w:t>
       </w:r>
-      <w:bookmarkEnd w:id="37"/>
+      <w:bookmarkEnd w:id="38"/>
       <w:r>
         <w:t>(344811)</w:t>
       </w:r>
@@ -4063,19 +4080,19 @@
       <w:r>
         <w:t>. (</w:t>
       </w:r>
-      <w:bookmarkStart w:id="38" w:name="OLE_LINK58"/>
-      <w:bookmarkStart w:id="39" w:name="OLE_LINK11"/>
-      <w:bookmarkStart w:id="40" w:name="OLE_LINK7"/>
-      <w:bookmarkStart w:id="41" w:name="OLE_LINK40"/>
-      <w:bookmarkStart w:id="42" w:name="OLE_LINK42"/>
+      <w:bookmarkStart w:id="39" w:name="OLE_LINK58"/>
+      <w:bookmarkStart w:id="40" w:name="OLE_LINK11"/>
+      <w:bookmarkStart w:id="41" w:name="OLE_LINK7"/>
+      <w:bookmarkStart w:id="42" w:name="OLE_LINK40"/>
+      <w:bookmarkStart w:id="43" w:name="OLE_LINK42"/>
       <w:r>
         <w:t>357741</w:t>
       </w:r>
-      <w:bookmarkEnd w:id="38"/>
       <w:bookmarkEnd w:id="39"/>
       <w:bookmarkEnd w:id="40"/>
       <w:bookmarkEnd w:id="41"/>
       <w:bookmarkEnd w:id="42"/>
+      <w:bookmarkEnd w:id="43"/>
       <w:r>
         <w:t>)</w:t>
       </w:r>
@@ -4089,7 +4106,6 @@
         </w:numPr>
       </w:pPr>
       <w:r>
-        <w:lastRenderedPageBreak/>
         <w:t>CPU Profiling o</w:t>
       </w:r>
       <w:r>
@@ -4121,7 +4137,7 @@
           <w:color w:val="000000"/>
         </w:rPr>
       </w:pPr>
-      <w:bookmarkStart w:id="43" w:name="OLE_LINK9"/>
+      <w:bookmarkStart w:id="44" w:name="OLE_LINK9"/>
       <w:r>
         <w:t xml:space="preserve">If CodeXL is installed in path that includes </w:t>
       </w:r>
@@ -4131,13 +4147,13 @@
       <w:r>
         <w:t>Unicode characters, profiling does not work (</w:t>
       </w:r>
-      <w:bookmarkStart w:id="44" w:name="OLE_LINK43"/>
-      <w:bookmarkStart w:id="45" w:name="OLE_LINK77"/>
+      <w:bookmarkStart w:id="45" w:name="OLE_LINK43"/>
+      <w:bookmarkStart w:id="46" w:name="OLE_LINK77"/>
       <w:r>
         <w:t>365118</w:t>
       </w:r>
-      <w:bookmarkEnd w:id="44"/>
       <w:bookmarkEnd w:id="45"/>
+      <w:bookmarkEnd w:id="46"/>
       <w:r>
         <w:t>).</w:t>
       </w:r>
@@ -4188,6 +4204,7 @@
         <w:spacing w:after="0" w:line="240" w:lineRule="auto"/>
       </w:pPr>
       <w:r>
+        <w:lastRenderedPageBreak/>
         <w:t xml:space="preserve">The Call-graph view for CPU Profiling with </w:t>
       </w:r>
       <w:r>
@@ -4209,11 +4226,11 @@
       <w:r>
         <w:t>If the profiled station goes into Sleep/Hibernate state during a Power Profiling session, only data collected before hibernation is displayed, and the navigation slider does not respond. (</w:t>
       </w:r>
-      <w:bookmarkStart w:id="46" w:name="OLE_LINK84"/>
+      <w:bookmarkStart w:id="47" w:name="OLE_LINK84"/>
       <w:r>
         <w:t>459572</w:t>
       </w:r>
-      <w:bookmarkEnd w:id="46"/>
+      <w:bookmarkEnd w:id="47"/>
       <w:r>
         <w:t>, 224)</w:t>
       </w:r>
@@ -4368,11 +4385,11 @@
       <w:r>
         <w:t xml:space="preserve"> is observed, if </w:t>
       </w:r>
-      <w:bookmarkStart w:id="47" w:name="OLE_LINK5"/>
+      <w:bookmarkStart w:id="48" w:name="OLE_LINK5"/>
       <w:r>
         <w:t xml:space="preserve">CPU Profiling using Event-Based-Profiling </w:t>
       </w:r>
-      <w:bookmarkEnd w:id="47"/>
+      <w:bookmarkEnd w:id="48"/>
       <w:r>
         <w:t>is run both in guest and host OS</w:t>
       </w:r>
@@ -4614,145 +4631,145 @@
         <w:spacing w:after="0" w:line="240" w:lineRule="auto"/>
       </w:pPr>
       <w:r>
+        <w:t>GPU</w:t>
+      </w:r>
+      <w:r>
+        <w:t xml:space="preserve"> </w:t>
+      </w:r>
+      <w:r>
+        <w:t xml:space="preserve">debugger backend </w:t>
+      </w:r>
+      <w:r>
+        <w:t>crashes when we close the Teapot window on I+A system</w:t>
+      </w:r>
+      <w:r>
+        <w:t>. (2201)</w:t>
+      </w:r>
+    </w:p>
+    <w:p>
+      <w:pPr>
+        <w:pStyle w:val="ListParagraph"/>
+        <w:numPr>
+          <w:ilvl w:val="0"/>
+          <w:numId w:val="1"/>
+        </w:numPr>
+        <w:spacing w:after="0" w:line="240" w:lineRule="auto"/>
+      </w:pPr>
+      <w:r>
+        <w:t xml:space="preserve">On </w:t>
+      </w:r>
+      <w:r>
+        <w:t xml:space="preserve">some </w:t>
+      </w:r>
+      <w:r>
+        <w:t>Win</w:t>
+      </w:r>
+      <w:r>
+        <w:t xml:space="preserve">dows </w:t>
+      </w:r>
+      <w:r>
+        <w:t xml:space="preserve">7 </w:t>
+      </w:r>
+      <w:r>
+        <w:t xml:space="preserve">stations the </w:t>
+      </w:r>
+      <w:r>
+        <w:t>GPU profiler command</w:t>
+      </w:r>
+      <w:r>
+        <w:t>-</w:t>
+      </w:r>
+      <w:r>
+        <w:t xml:space="preserve">line </w:t>
+      </w:r>
+      <w:r>
+        <w:t xml:space="preserve">tool </w:t>
+      </w:r>
+      <w:r>
+        <w:t>fails with error message "AMDTBaseTools-x64.dll is missing"</w:t>
+      </w:r>
+      <w:r>
+        <w:t>. (2361)</w:t>
+      </w:r>
+    </w:p>
+    <w:p>
+      <w:pPr>
+        <w:pStyle w:val="ListParagraph"/>
+        <w:numPr>
+          <w:ilvl w:val="0"/>
+          <w:numId w:val="1"/>
+        </w:numPr>
+        <w:spacing w:after="0" w:line="240" w:lineRule="auto"/>
+      </w:pPr>
+      <w:r>
+        <w:t>In Visual Studio Host+GPU debug session, execution of the debugged application resumes and doesn’t break when performing a ‘step out‘ operation. (2412)</w:t>
+      </w:r>
+    </w:p>
+    <w:p>
+      <w:pPr>
+        <w:pStyle w:val="ListParagraph"/>
+        <w:numPr>
+          <w:ilvl w:val="0"/>
+          <w:numId w:val="1"/>
+        </w:numPr>
+        <w:spacing w:after="0" w:line="240" w:lineRule="auto"/>
+      </w:pPr>
+      <w:r>
+        <w:t>For some debugged applications, the HSA Debugger breakpoints are not hit. (2516)</w:t>
+      </w:r>
+    </w:p>
+    <w:p>
+      <w:pPr>
+        <w:pStyle w:val="ListParagraph"/>
+        <w:numPr>
+          <w:ilvl w:val="0"/>
+          <w:numId w:val="1"/>
+        </w:numPr>
+        <w:spacing w:after="0" w:line="240" w:lineRule="auto"/>
+      </w:pPr>
+      <w:r>
+        <w:t>Frame Analysis runs out of memory when l</w:t>
+      </w:r>
+      <w:r>
+        <w:t>oading and displaying ~40 captured frame traces at once. (2561)</w:t>
+      </w:r>
+    </w:p>
+    <w:p>
+      <w:pPr>
+        <w:pStyle w:val="ListParagraph"/>
+        <w:numPr>
+          <w:ilvl w:val="0"/>
+          <w:numId w:val="1"/>
+        </w:numPr>
+        <w:spacing w:after="0" w:line="240" w:lineRule="auto"/>
+      </w:pPr>
+      <w:r>
         <w:lastRenderedPageBreak/>
-        <w:t>GPU</w:t>
+        <w:t xml:space="preserve">In Visual Studio, after using Frame Analysis to capture frame traces, clicking a frame thumbnail without stopping the session may lead to </w:t>
+      </w:r>
+      <w:r>
+        <w:t>"Session Aborted" error pop up followed by "Failed to load frame data" error</w:t>
+      </w:r>
+      <w:r>
+        <w:t>. (2893)</w:t>
+      </w:r>
+    </w:p>
+    <w:p>
+      <w:pPr>
+        <w:pStyle w:val="ListParagraph"/>
+        <w:numPr>
+          <w:ilvl w:val="0"/>
+          <w:numId w:val="1"/>
+        </w:numPr>
+        <w:spacing w:after="0" w:line="240" w:lineRule="auto"/>
+      </w:pPr>
+      <w:r>
+        <w:t>Cannot open a GPU</w:t>
       </w:r>
       <w:r>
         <w:t xml:space="preserve"> </w:t>
       </w:r>
       <w:r>
-        <w:t xml:space="preserve">debugger backend </w:t>
-      </w:r>
-      <w:r>
-        <w:t>crashes when we close the Teapot window on I+A system</w:t>
-      </w:r>
-      <w:r>
-        <w:t>. (2201)</w:t>
-      </w:r>
-    </w:p>
-    <w:p>
-      <w:pPr>
-        <w:pStyle w:val="ListParagraph"/>
-        <w:numPr>
-          <w:ilvl w:val="0"/>
-          <w:numId w:val="1"/>
-        </w:numPr>
-        <w:spacing w:after="0" w:line="240" w:lineRule="auto"/>
-      </w:pPr>
-      <w:r>
-        <w:t xml:space="preserve">On </w:t>
-      </w:r>
-      <w:r>
-        <w:t xml:space="preserve">some </w:t>
-      </w:r>
-      <w:r>
-        <w:t>Win</w:t>
-      </w:r>
-      <w:r>
-        <w:t xml:space="preserve">dows </w:t>
-      </w:r>
-      <w:r>
-        <w:t xml:space="preserve">7 </w:t>
-      </w:r>
-      <w:r>
-        <w:t xml:space="preserve">stations the </w:t>
-      </w:r>
-      <w:r>
-        <w:t>GPU profiler command</w:t>
-      </w:r>
-      <w:r>
-        <w:t>-</w:t>
-      </w:r>
-      <w:r>
-        <w:t xml:space="preserve">line </w:t>
-      </w:r>
-      <w:r>
-        <w:t xml:space="preserve">tool </w:t>
-      </w:r>
-      <w:r>
-        <w:t>fails with error message "AMDTBaseTools-x64.dll is missing"</w:t>
-      </w:r>
-      <w:r>
-        <w:t>. (2361)</w:t>
-      </w:r>
-    </w:p>
-    <w:p>
-      <w:pPr>
-        <w:pStyle w:val="ListParagraph"/>
-        <w:numPr>
-          <w:ilvl w:val="0"/>
-          <w:numId w:val="1"/>
-        </w:numPr>
-        <w:spacing w:after="0" w:line="240" w:lineRule="auto"/>
-      </w:pPr>
-      <w:r>
-        <w:t>In Visual Studio Host+GPU debug session, execution of the debugged application resumes and doesn’t break when performing a ‘step out‘ operation. (2412)</w:t>
-      </w:r>
-    </w:p>
-    <w:p>
-      <w:pPr>
-        <w:pStyle w:val="ListParagraph"/>
-        <w:numPr>
-          <w:ilvl w:val="0"/>
-          <w:numId w:val="1"/>
-        </w:numPr>
-        <w:spacing w:after="0" w:line="240" w:lineRule="auto"/>
-      </w:pPr>
-      <w:r>
-        <w:t>For some debugged applications, the HSA Debugger breakpoints are not hit. (2516)</w:t>
-      </w:r>
-    </w:p>
-    <w:p>
-      <w:pPr>
-        <w:pStyle w:val="ListParagraph"/>
-        <w:numPr>
-          <w:ilvl w:val="0"/>
-          <w:numId w:val="1"/>
-        </w:numPr>
-        <w:spacing w:after="0" w:line="240" w:lineRule="auto"/>
-      </w:pPr>
-      <w:r>
-        <w:t>Frame Analysis runs out of memory when l</w:t>
-      </w:r>
-      <w:r>
-        <w:t>oading and displaying ~40 captured frame traces at once. (2561)</w:t>
-      </w:r>
-    </w:p>
-    <w:p>
-      <w:pPr>
-        <w:pStyle w:val="ListParagraph"/>
-        <w:numPr>
-          <w:ilvl w:val="0"/>
-          <w:numId w:val="1"/>
-        </w:numPr>
-        <w:spacing w:after="0" w:line="240" w:lineRule="auto"/>
-      </w:pPr>
-      <w:r>
-        <w:t xml:space="preserve">In Visual Studio, after using Frame Analysis to capture frame traces, clicking a frame thumbnail without stopping the session may lead to </w:t>
-      </w:r>
-      <w:r>
-        <w:t>"Session Aborted" error pop up followed by "Failed to load frame data" error</w:t>
-      </w:r>
-      <w:r>
-        <w:t>. (2893)</w:t>
-      </w:r>
-    </w:p>
-    <w:p>
-      <w:pPr>
-        <w:pStyle w:val="ListParagraph"/>
-        <w:numPr>
-          <w:ilvl w:val="0"/>
-          <w:numId w:val="1"/>
-        </w:numPr>
-        <w:spacing w:after="0" w:line="240" w:lineRule="auto"/>
-      </w:pPr>
-      <w:r>
-        <w:t>Cannot open a GPU</w:t>
-      </w:r>
-      <w:r>
-        <w:t xml:space="preserve"> </w:t>
-      </w:r>
-      <w:r>
         <w:t>P</w:t>
       </w:r>
       <w:r>
@@ -4805,7 +4822,7 @@
       <w:r>
         <w:t xml:space="preserve">. (3080, </w:t>
       </w:r>
-      <w:hyperlink r:id="rId17" w:history="1">
+      <w:hyperlink r:id="rId16" w:history="1">
         <w:r>
           <w:rPr>
             <w:rStyle w:val="Hyperlink"/>
@@ -5038,7 +5055,7 @@
         <w:t xml:space="preserve"> (3499)</w:t>
       </w:r>
     </w:p>
-    <w:bookmarkEnd w:id="43"/>
+    <w:bookmarkEnd w:id="44"/>
     <w:p>
       <w:pPr>
         <w:pStyle w:val="ListParagraph"/>
@@ -5063,11 +5080,11 @@
       <w:r>
         <w:t xml:space="preserve"> after a few seconds. (</w:t>
       </w:r>
-      <w:bookmarkStart w:id="48" w:name="OLE_LINK18"/>
+      <w:bookmarkStart w:id="49" w:name="OLE_LINK18"/>
       <w:r>
         <w:t>68152</w:t>
       </w:r>
-      <w:bookmarkEnd w:id="48"/>
+      <w:bookmarkEnd w:id="49"/>
       <w:r>
         <w:t>)</w:t>
       </w:r>
@@ -5135,13 +5152,13 @@
       <w:r>
         <w:t xml:space="preserve"> frequency. (</w:t>
       </w:r>
-      <w:bookmarkStart w:id="49" w:name="OLE_LINK49"/>
-      <w:bookmarkStart w:id="50" w:name="OLE_LINK89"/>
+      <w:bookmarkStart w:id="50" w:name="OLE_LINK49"/>
+      <w:bookmarkStart w:id="51" w:name="OLE_LINK89"/>
       <w:r>
         <w:t>459364</w:t>
       </w:r>
-      <w:bookmarkEnd w:id="49"/>
       <w:bookmarkEnd w:id="50"/>
+      <w:bookmarkEnd w:id="51"/>
       <w:r>
         <w:t>)</w:t>
       </w:r>
@@ -5171,11 +5188,11 @@
       <w:r>
         <w:t>Debugging OpenCL kernels with optimizations disabled may cause kernel hang / driver not responding (TDR) in Radeon Software Crimson Edition (driver 15.30). (</w:t>
       </w:r>
-      <w:bookmarkStart w:id="51" w:name="OLE_LINK21"/>
+      <w:bookmarkStart w:id="52" w:name="OLE_LINK21"/>
       <w:r>
         <w:t>80095</w:t>
       </w:r>
-      <w:bookmarkEnd w:id="51"/>
+      <w:bookmarkEnd w:id="52"/>
       <w:r>
         <w:t>)</w:t>
       </w:r>
@@ -5190,93 +5207,93 @@
         <w:spacing w:after="0" w:line="240" w:lineRule="auto"/>
       </w:pPr>
       <w:r>
+        <w:t>For Power Profiler’s Process/Module profiling, “Process Name” and “Process path” is shown as “unknown” for some of the user space applications. (3792)</w:t>
+      </w:r>
+    </w:p>
+    <w:p>
+      <w:pPr>
+        <w:pStyle w:val="ListParagraph"/>
+        <w:numPr>
+          <w:ilvl w:val="0"/>
+          <w:numId w:val="1"/>
+        </w:numPr>
+        <w:spacing w:after="0" w:line="240" w:lineRule="auto"/>
+      </w:pPr>
+      <w:r>
+        <w:t>Timeline view's energy/power graphs highlight multiple (first counter is always shown selected) counters though only one counter is selected</w:t>
+      </w:r>
+      <w:r>
+        <w:t>. (3873)</w:t>
+      </w:r>
+    </w:p>
+    <w:p>
+      <w:pPr>
+        <w:pStyle w:val="ListParagraph"/>
+        <w:numPr>
+          <w:ilvl w:val="0"/>
+          <w:numId w:val="1"/>
+        </w:numPr>
+        <w:spacing w:after="0" w:line="240" w:lineRule="auto"/>
+      </w:pPr>
+      <w:r>
+        <w:t xml:space="preserve">Some power profile counters are </w:t>
+      </w:r>
+      <w:r>
+        <w:t>all plotted in Black for imported session</w:t>
+      </w:r>
+      <w:r>
+        <w:t>. (3877)</w:t>
+      </w:r>
+    </w:p>
+    <w:p>
+      <w:pPr>
+        <w:pStyle w:val="ListParagraph"/>
+        <w:numPr>
+          <w:ilvl w:val="0"/>
+          <w:numId w:val="1"/>
+        </w:numPr>
+        <w:spacing w:after="0" w:line="240" w:lineRule="auto"/>
+      </w:pPr>
+      <w:r>
+        <w:t>On Linux, first run after killing power profile run gives zero records. (3902)</w:t>
+      </w:r>
+    </w:p>
+    <w:p>
+      <w:pPr>
+        <w:pStyle w:val="ListParagraph"/>
+        <w:numPr>
+          <w:ilvl w:val="0"/>
+          <w:numId w:val="1"/>
+        </w:numPr>
+        <w:spacing w:after="0" w:line="240" w:lineRule="auto"/>
+      </w:pPr>
+      <w:r>
+        <w:t>For process/mod</w:t>
+      </w:r>
+      <w:r>
+        <w:t>ule profiling, Irrespective of a</w:t>
+      </w:r>
+      <w:r>
+        <w:t xml:space="preserve">dmin/non-admin privilege, launch app with </w:t>
+      </w:r>
+      <w:r>
+        <w:t xml:space="preserve">CodeXLPowerProfiler </w:t>
+      </w:r>
+      <w:r>
+        <w:t>CLI is always shown as unknown. (3904)</w:t>
+      </w:r>
+    </w:p>
+    <w:p>
+      <w:pPr>
+        <w:pStyle w:val="ListParagraph"/>
+        <w:numPr>
+          <w:ilvl w:val="0"/>
+          <w:numId w:val="1"/>
+        </w:numPr>
+        <w:spacing w:after="0" w:line="240" w:lineRule="auto"/>
+      </w:pPr>
+      <w:r>
         <w:lastRenderedPageBreak/>
-        <w:t>For Power Profiler’s Process/Module profiling, “Process Name” and “Process path” is shown as “unknown” for some of the user space applications. (3792)</w:t>
-      </w:r>
-    </w:p>
-    <w:p>
-      <w:pPr>
-        <w:pStyle w:val="ListParagraph"/>
-        <w:numPr>
-          <w:ilvl w:val="0"/>
-          <w:numId w:val="1"/>
-        </w:numPr>
-        <w:spacing w:after="0" w:line="240" w:lineRule="auto"/>
-      </w:pPr>
-      <w:r>
-        <w:t>Timeline view's energy/power graphs highlight multiple (first counter is always shown selected) counters though only one counter is selected</w:t>
-      </w:r>
-      <w:r>
-        <w:t>. (3873)</w:t>
-      </w:r>
-    </w:p>
-    <w:p>
-      <w:pPr>
-        <w:pStyle w:val="ListParagraph"/>
-        <w:numPr>
-          <w:ilvl w:val="0"/>
-          <w:numId w:val="1"/>
-        </w:numPr>
-        <w:spacing w:after="0" w:line="240" w:lineRule="auto"/>
-      </w:pPr>
-      <w:r>
-        <w:t xml:space="preserve">Some power profile counters are </w:t>
-      </w:r>
-      <w:r>
-        <w:t>all plotted in Black for imported session</w:t>
-      </w:r>
-      <w:r>
-        <w:t>. (3877)</w:t>
-      </w:r>
-    </w:p>
-    <w:p>
-      <w:pPr>
-        <w:pStyle w:val="ListParagraph"/>
-        <w:numPr>
-          <w:ilvl w:val="0"/>
-          <w:numId w:val="1"/>
-        </w:numPr>
-        <w:spacing w:after="0" w:line="240" w:lineRule="auto"/>
-      </w:pPr>
-      <w:r>
-        <w:t>On Linux, first run after killing power profile run gives zero records. (3902)</w:t>
-      </w:r>
-    </w:p>
-    <w:p>
-      <w:pPr>
-        <w:pStyle w:val="ListParagraph"/>
-        <w:numPr>
-          <w:ilvl w:val="0"/>
-          <w:numId w:val="1"/>
-        </w:numPr>
-        <w:spacing w:after="0" w:line="240" w:lineRule="auto"/>
-      </w:pPr>
-      <w:r>
-        <w:t>For process/mod</w:t>
-      </w:r>
-      <w:r>
-        <w:t>ule profiling, Irrespective of a</w:t>
-      </w:r>
-      <w:r>
-        <w:t xml:space="preserve">dmin/non-admin privilege, launch app with </w:t>
-      </w:r>
-      <w:r>
-        <w:t xml:space="preserve">CodeXLPowerProfiler </w:t>
-      </w:r>
-      <w:r>
-        <w:t>CLI is always shown as unknown. (3904)</w:t>
-      </w:r>
-    </w:p>
-    <w:p>
-      <w:pPr>
-        <w:pStyle w:val="ListParagraph"/>
-        <w:numPr>
-          <w:ilvl w:val="0"/>
-          <w:numId w:val="1"/>
-        </w:numPr>
-        <w:spacing w:after="0" w:line="240" w:lineRule="auto"/>
-      </w:pPr>
-      <w:r>
         <w:t>For Remote Power Profiling, counters are shown without Counter Type</w:t>
       </w:r>
       <w:r>
@@ -5341,12 +5358,92 @@
         <w:spacing w:after="0" w:line="240" w:lineRule="auto"/>
       </w:pPr>
       <w:r>
-        <w:t>Samples not attributed to so</w:t>
-      </w:r>
-      <w:bookmarkStart w:id="52" w:name="_GoBack"/>
-      <w:bookmarkEnd w:id="52"/>
-      <w:r>
-        <w:t>urce for functions that belong to huge (100K+ lines) source file (3542)</w:t>
+        <w:t>Samples not attributed to source for functions that belong to huge (100K+ lines) source file (3542)</w:t>
+      </w:r>
+    </w:p>
+    <w:p>
+      <w:pPr>
+        <w:pStyle w:val="ListParagraph"/>
+        <w:numPr>
+          <w:ilvl w:val="0"/>
+          <w:numId w:val="1"/>
+        </w:numPr>
+        <w:spacing w:after="0" w:line="240" w:lineRule="auto"/>
+      </w:pPr>
+      <w:r>
+        <w:t xml:space="preserve">On </w:t>
+      </w:r>
+      <w:r>
+        <w:t xml:space="preserve">AMD </w:t>
+      </w:r>
+      <w:r>
+        <w:t>Ryz</w:t>
+      </w:r>
+      <w:r>
+        <w:t>en, CPU Profiler does not support pre-defined profile configurations. User has to use the Custom Profiler to select the required PMC or IBS</w:t>
+      </w:r>
+      <w:r>
+        <w:t xml:space="preserve"> events</w:t>
+      </w:r>
+      <w:r>
+        <w:t>.</w:t>
+      </w:r>
+    </w:p>
+    <w:p>
+      <w:pPr>
+        <w:pStyle w:val="ListParagraph"/>
+        <w:numPr>
+          <w:ilvl w:val="0"/>
+          <w:numId w:val="1"/>
+        </w:numPr>
+        <w:spacing w:after="0" w:line="240" w:lineRule="auto"/>
+      </w:pPr>
+      <w:r>
+        <w:t xml:space="preserve">On </w:t>
+      </w:r>
+      <w:r>
+        <w:t xml:space="preserve">AMD </w:t>
+      </w:r>
+      <w:r>
+        <w:t>Ryz</w:t>
+      </w:r>
+      <w:r>
+        <w:t>en, selecting multiple PMC or IBS events to perform CPU profiling may not work properly.</w:t>
+      </w:r>
+    </w:p>
+    <w:p>
+      <w:pPr>
+        <w:pStyle w:val="ListParagraph"/>
+        <w:numPr>
+          <w:ilvl w:val="0"/>
+          <w:numId w:val="1"/>
+        </w:numPr>
+        <w:spacing w:after="0" w:line="240" w:lineRule="auto"/>
+      </w:pPr>
+      <w:r>
+        <w:t xml:space="preserve">On </w:t>
+      </w:r>
+      <w:r>
+        <w:t xml:space="preserve">AMD </w:t>
+      </w:r>
+      <w:r>
+        <w:t>Ryz</w:t>
+      </w:r>
+      <w:r>
+        <w:t>en, IBS Profiling may not be enabled by default. In that case, IBS can be enabled through BIOS settings.</w:t>
+      </w:r>
+    </w:p>
+    <w:p>
+      <w:pPr>
+        <w:pStyle w:val="ListParagraph"/>
+        <w:numPr>
+          <w:ilvl w:val="0"/>
+          <w:numId w:val="1"/>
+        </w:numPr>
+        <w:spacing w:after="0" w:line="240" w:lineRule="auto"/>
+      </w:pPr>
+      <w:r>
+        <w:t>On Linux OS, CPU Profiler may show zero samples for IBS Fetch event. (3773)</w:t>
       </w:r>
     </w:p>
     <w:p>
@@ -5420,6 +5517,19 @@
       </w:pPr>
       <w:r>
         <w:t>Source view for Java inline functions shows no samples for the source. (3912)</w:t>
+      </w:r>
+    </w:p>
+    <w:p>
+      <w:pPr>
+        <w:pStyle w:val="ListParagraph"/>
+        <w:numPr>
+          <w:ilvl w:val="0"/>
+          <w:numId w:val="1"/>
+        </w:numPr>
+        <w:spacing w:after="0" w:line="240" w:lineRule="auto"/>
+      </w:pPr>
+      <w:r>
+        <w:t>Installing APP SDK will break GPU kernel debugging. (3815)</w:t>
       </w:r>
     </w:p>
     <w:p>
@@ -5434,7 +5544,7 @@
           <w:color w:val="4F6228" w:themeColor="accent3" w:themeShade="80"/>
         </w:rPr>
       </w:pPr>
-      <w:bookmarkStart w:id="53" w:name="_Toc475917771"/>
+      <w:bookmarkStart w:id="53" w:name="_Toc480980917"/>
       <w:r>
         <w:rPr>
           <w:color w:val="4F6228" w:themeColor="accent3" w:themeShade="80"/>
@@ -5447,7 +5557,7 @@
       <w:r>
         <w:t xml:space="preserve">Please use our </w:t>
       </w:r>
-      <w:hyperlink r:id="rId18" w:history="1">
+      <w:hyperlink r:id="rId17" w:history="1">
         <w:r>
           <w:rPr>
             <w:rStyle w:val="Hyperlink"/>
@@ -5481,7 +5591,7 @@
       </w:r>
     </w:p>
     <w:sectPr>
-      <w:footerReference w:type="default" r:id="rId19"/>
+      <w:footerReference w:type="default" r:id="rId18"/>
       <w:pgSz w:w="12240" w:h="15840"/>
       <w:pgMar w:top="1440" w:right="1440" w:bottom="1440" w:left="1440" w:header="720" w:footer="720" w:gutter="0"/>
       <w:cols w:space="720"/>
@@ -8546,7 +8656,7 @@
 </file>
 
 <file path=customXml/itemProps1.xml><?xml version="1.0" encoding="utf-8"?>
-<ds:datastoreItem xmlns:ds="http://schemas.openxmlformats.org/officeDocument/2006/customXml" ds:itemID="{3A71F79B-884C-4AD2-AD74-AA35D484E9F8}">
+<ds:datastoreItem xmlns:ds="http://schemas.openxmlformats.org/officeDocument/2006/customXml" ds:itemID="{74851D81-D948-42C9-A5A9-95FAF4A657C6}">
   <ds:schemaRefs>
     <ds:schemaRef ds:uri="http://schemas.openxmlformats.org/officeDocument/2006/bibliography"/>
   </ds:schemaRefs>

</xml_diff>